<commit_message>
Client qui ne fonctionne pas
</commit_message>
<xml_diff>
--- a/Documents/Rapport mi Projet.docx
+++ b/Documents/Rapport mi Projet.docx
@@ -46,15 +46,7 @@
         <w:jc w:val="center"/>
       </w:pPr>
       <w:r>
-        <w:t xml:space="preserve">Projet </w:t>
-      </w:r>
-      <w:proofErr w:type="spellStart"/>
-      <w:r>
-        <w:t>Genie</w:t>
-      </w:r>
-      <w:proofErr w:type="spellEnd"/>
-      <w:r>
-        <w:t xml:space="preserve"> Logiciel </w:t>
+        <w:t xml:space="preserve">Projet Genie Logiciel </w:t>
       </w:r>
     </w:p>
     <w:p/>
@@ -63,11 +55,9 @@
         <w:pStyle w:val="Titre"/>
         <w:jc w:val="center"/>
       </w:pPr>
-      <w:proofErr w:type="spellStart"/>
       <w:r>
         <w:t>OTrain</w:t>
       </w:r>
-      <w:proofErr w:type="spellEnd"/>
     </w:p>
     <w:p/>
     <w:p>
@@ -83,31 +73,7 @@
         <w:jc w:val="center"/>
       </w:pPr>
       <w:r>
-        <w:t xml:space="preserve">Allemand Adrien, </w:t>
-      </w:r>
-      <w:proofErr w:type="spellStart"/>
-      <w:r>
-        <w:t>Amrani</w:t>
-      </w:r>
-      <w:proofErr w:type="spellEnd"/>
-      <w:r>
-        <w:t xml:space="preserve"> </w:t>
-      </w:r>
-      <w:proofErr w:type="spellStart"/>
-      <w:r>
-        <w:t>Kamil</w:t>
-      </w:r>
-      <w:proofErr w:type="spellEnd"/>
-      <w:r>
-        <w:t xml:space="preserve">, </w:t>
-      </w:r>
-      <w:proofErr w:type="spellStart"/>
-      <w:r>
-        <w:t>Guidoux</w:t>
-      </w:r>
-      <w:proofErr w:type="spellEnd"/>
-      <w:r>
-        <w:t xml:space="preserve"> Vincent, Krug Loyse</w:t>
+        <w:t>Allemand Adrien, Amrani Kamil, Guidoux Vincent, Krug Loyse</w:t>
       </w:r>
     </w:p>
     <w:p/>
@@ -155,15 +121,22 @@
       <w:r>
         <w:t xml:space="preserve"> Intermédiaire</w:t>
       </w:r>
-      <w:bookmarkStart w:id="0" w:name="_GoBack"/>
-      <w:bookmarkEnd w:id="0"/>
     </w:p>
     <w:p>
       <w:pPr>
         <w:jc w:val="center"/>
       </w:pPr>
       <w:r>
-        <w:t>27.94.2018</w:t>
+        <w:t xml:space="preserve">Version </w:t>
+      </w:r>
+      <w:r>
+        <w:t>3</w:t>
+      </w:r>
+      <w:r>
+        <w:t> : 30.0</w:t>
+      </w:r>
+      <w:r>
+        <w:t>4.2018</w:t>
       </w:r>
     </w:p>
     <w:p>
@@ -184,7 +157,153 @@
         </w:rPr>
         <w:br w:type="page"/>
       </w:r>
-    </w:p>
+      <w:bookmarkStart w:id="0" w:name="_GoBack"/>
+      <w:bookmarkEnd w:id="0"/>
+    </w:p>
+    <w:p>
+      <w:pPr>
+        <w:rPr>
+          <w:rFonts w:asciiTheme="majorHAnsi" w:eastAsiaTheme="majorEastAsia" w:hAnsiTheme="majorHAnsi" w:cstheme="majorBidi"/>
+          <w:color w:val="2F5496" w:themeColor="accent1" w:themeShade="BF"/>
+          <w:sz w:val="32"/>
+          <w:szCs w:val="32"/>
+        </w:rPr>
+      </w:pPr>
+      <w:r>
+        <w:rPr>
+          <w:rFonts w:asciiTheme="majorHAnsi" w:eastAsiaTheme="majorEastAsia" w:hAnsiTheme="majorHAnsi" w:cstheme="majorBidi"/>
+          <w:color w:val="2F5496" w:themeColor="accent1" w:themeShade="BF"/>
+          <w:sz w:val="32"/>
+          <w:szCs w:val="32"/>
+        </w:rPr>
+        <w:lastRenderedPageBreak/>
+        <w:t>Table des versions</w:t>
+      </w:r>
+    </w:p>
+    <w:tbl>
+      <w:tblPr>
+        <w:tblStyle w:val="Tableausimple1"/>
+        <w:tblW w:w="0" w:type="auto"/>
+        <w:tblLook w:val="04A0" w:firstRow="1" w:lastRow="0" w:firstColumn="1" w:lastColumn="0" w:noHBand="0" w:noVBand="1"/>
+      </w:tblPr>
+      <w:tblGrid>
+        <w:gridCol w:w="5097"/>
+        <w:gridCol w:w="5097"/>
+      </w:tblGrid>
+      <w:tr>
+        <w:trPr>
+          <w:cnfStyle w:val="100000000000" w:firstRow="1" w:lastRow="0" w:firstColumn="0" w:lastColumn="0" w:oddVBand="0" w:evenVBand="0" w:oddHBand="0" w:evenHBand="0" w:firstRowFirstColumn="0" w:firstRowLastColumn="0" w:lastRowFirstColumn="0" w:lastRowLastColumn="0"/>
+        </w:trPr>
+        <w:tc>
+          <w:tcPr>
+            <w:cnfStyle w:val="001000000000" w:firstRow="0" w:lastRow="0" w:firstColumn="1" w:lastColumn="0" w:oddVBand="0" w:evenVBand="0" w:oddHBand="0" w:evenHBand="0" w:firstRowFirstColumn="0" w:firstRowLastColumn="0" w:lastRowFirstColumn="0" w:lastRowLastColumn="0"/>
+            <w:tcW w:w="5097" w:type="dxa"/>
+          </w:tcPr>
+          <w:p>
+            <w:r>
+              <w:t>Version</w:t>
+            </w:r>
+          </w:p>
+        </w:tc>
+        <w:tc>
+          <w:tcPr>
+            <w:tcW w:w="5097" w:type="dxa"/>
+          </w:tcPr>
+          <w:p>
+            <w:pPr>
+              <w:cnfStyle w:val="100000000000" w:firstRow="1" w:lastRow="0" w:firstColumn="0" w:lastColumn="0" w:oddVBand="0" w:evenVBand="0" w:oddHBand="0" w:evenHBand="0" w:firstRowFirstColumn="0" w:firstRowLastColumn="0" w:lastRowFirstColumn="0" w:lastRowLastColumn="0"/>
+            </w:pPr>
+            <w:r>
+              <w:t>Date</w:t>
+            </w:r>
+          </w:p>
+        </w:tc>
+      </w:tr>
+      <w:tr>
+        <w:trPr>
+          <w:cnfStyle w:val="000000100000" w:firstRow="0" w:lastRow="0" w:firstColumn="0" w:lastColumn="0" w:oddVBand="0" w:evenVBand="0" w:oddHBand="1" w:evenHBand="0" w:firstRowFirstColumn="0" w:firstRowLastColumn="0" w:lastRowFirstColumn="0" w:lastRowLastColumn="0"/>
+        </w:trPr>
+        <w:tc>
+          <w:tcPr>
+            <w:cnfStyle w:val="001000000000" w:firstRow="0" w:lastRow="0" w:firstColumn="1" w:lastColumn="0" w:oddVBand="0" w:evenVBand="0" w:oddHBand="0" w:evenHBand="0" w:firstRowFirstColumn="0" w:firstRowLastColumn="0" w:lastRowFirstColumn="0" w:lastRowLastColumn="0"/>
+            <w:tcW w:w="5097" w:type="dxa"/>
+          </w:tcPr>
+          <w:p>
+            <w:r>
+              <w:t>1</w:t>
+            </w:r>
+          </w:p>
+        </w:tc>
+        <w:tc>
+          <w:tcPr>
+            <w:tcW w:w="5097" w:type="dxa"/>
+          </w:tcPr>
+          <w:p>
+            <w:pPr>
+              <w:cnfStyle w:val="000000100000" w:firstRow="0" w:lastRow="0" w:firstColumn="0" w:lastColumn="0" w:oddVBand="0" w:evenVBand="0" w:oddHBand="1" w:evenHBand="0" w:firstRowFirstColumn="0" w:firstRowLastColumn="0" w:lastRowFirstColumn="0" w:lastRowLastColumn="0"/>
+            </w:pPr>
+            <w:r>
+              <w:t>13.04.2018</w:t>
+            </w:r>
+          </w:p>
+        </w:tc>
+      </w:tr>
+      <w:tr>
+        <w:tc>
+          <w:tcPr>
+            <w:cnfStyle w:val="001000000000" w:firstRow="0" w:lastRow="0" w:firstColumn="1" w:lastColumn="0" w:oddVBand="0" w:evenVBand="0" w:oddHBand="0" w:evenHBand="0" w:firstRowFirstColumn="0" w:firstRowLastColumn="0" w:lastRowFirstColumn="0" w:lastRowLastColumn="0"/>
+            <w:tcW w:w="5097" w:type="dxa"/>
+          </w:tcPr>
+          <w:p>
+            <w:r>
+              <w:t>2</w:t>
+            </w:r>
+          </w:p>
+        </w:tc>
+        <w:tc>
+          <w:tcPr>
+            <w:tcW w:w="5097" w:type="dxa"/>
+          </w:tcPr>
+          <w:p>
+            <w:pPr>
+              <w:cnfStyle w:val="000000000000" w:firstRow="0" w:lastRow="0" w:firstColumn="0" w:lastColumn="0" w:oddVBand="0" w:evenVBand="0" w:oddHBand="0" w:evenHBand="0" w:firstRowFirstColumn="0" w:firstRowLastColumn="0" w:lastRowFirstColumn="0" w:lastRowLastColumn="0"/>
+            </w:pPr>
+            <w:r>
+              <w:t>27.04.2018</w:t>
+            </w:r>
+          </w:p>
+        </w:tc>
+      </w:tr>
+      <w:tr>
+        <w:trPr>
+          <w:cnfStyle w:val="000000100000" w:firstRow="0" w:lastRow="0" w:firstColumn="0" w:lastColumn="0" w:oddVBand="0" w:evenVBand="0" w:oddHBand="1" w:evenHBand="0" w:firstRowFirstColumn="0" w:firstRowLastColumn="0" w:lastRowFirstColumn="0" w:lastRowLastColumn="0"/>
+        </w:trPr>
+        <w:tc>
+          <w:tcPr>
+            <w:cnfStyle w:val="001000000000" w:firstRow="0" w:lastRow="0" w:firstColumn="1" w:lastColumn="0" w:oddVBand="0" w:evenVBand="0" w:oddHBand="0" w:evenHBand="0" w:firstRowFirstColumn="0" w:firstRowLastColumn="0" w:lastRowFirstColumn="0" w:lastRowLastColumn="0"/>
+            <w:tcW w:w="5097" w:type="dxa"/>
+          </w:tcPr>
+          <w:p>
+            <w:r>
+              <w:t>3</w:t>
+            </w:r>
+          </w:p>
+        </w:tc>
+        <w:tc>
+          <w:tcPr>
+            <w:tcW w:w="5097" w:type="dxa"/>
+          </w:tcPr>
+          <w:p>
+            <w:pPr>
+              <w:cnfStyle w:val="000000100000" w:firstRow="0" w:lastRow="0" w:firstColumn="0" w:lastColumn="0" w:oddVBand="0" w:evenVBand="0" w:oddHBand="1" w:evenHBand="0" w:firstRowFirstColumn="0" w:firstRowLastColumn="0" w:lastRowFirstColumn="0" w:lastRowLastColumn="0"/>
+            </w:pPr>
+            <w:r>
+              <w:t>30.04.2018</w:t>
+            </w:r>
+          </w:p>
+        </w:tc>
+      </w:tr>
+    </w:tbl>
     <w:p>
       <w:pPr>
         <w:rPr>
@@ -249,7 +368,7 @@
           <w:r>
             <w:fldChar w:fldCharType="separate"/>
           </w:r>
-          <w:hyperlink w:anchor="_Toc512595250" w:history="1">
+          <w:hyperlink w:anchor="_Toc512852517" w:history="1">
             <w:r>
               <w:rPr>
                 <w:rStyle w:val="Lienhypertexte"/>
@@ -276,7 +395,7 @@
                 <w:noProof/>
                 <w:webHidden/>
               </w:rPr>
-              <w:instrText xml:space="preserve"> PAGEREF _Toc512595250 \h </w:instrText>
+              <w:instrText xml:space="preserve"> PAGEREF _Toc512852517 \h </w:instrText>
             </w:r>
             <w:r>
               <w:rPr>
@@ -319,7 +438,7 @@
               <w:lang w:eastAsia="fr-CH"/>
             </w:rPr>
           </w:pPr>
-          <w:hyperlink w:anchor="_Toc512595251" w:history="1">
+          <w:hyperlink w:anchor="_Toc512852518" w:history="1">
             <w:r>
               <w:rPr>
                 <w:rStyle w:val="Lienhypertexte"/>
@@ -346,7 +465,7 @@
                 <w:noProof/>
                 <w:webHidden/>
               </w:rPr>
-              <w:instrText xml:space="preserve"> PAGEREF _Toc512595251 \h </w:instrText>
+              <w:instrText xml:space="preserve"> PAGEREF _Toc512852518 \h </w:instrText>
             </w:r>
             <w:r>
               <w:rPr>
@@ -389,7 +508,7 @@
               <w:lang w:eastAsia="fr-CH"/>
             </w:rPr>
           </w:pPr>
-          <w:hyperlink w:anchor="_Toc512595252" w:history="1">
+          <w:hyperlink w:anchor="_Toc512852519" w:history="1">
             <w:r>
               <w:rPr>
                 <w:rStyle w:val="Lienhypertexte"/>
@@ -416,7 +535,7 @@
                 <w:noProof/>
                 <w:webHidden/>
               </w:rPr>
-              <w:instrText xml:space="preserve"> PAGEREF _Toc512595252 \h </w:instrText>
+              <w:instrText xml:space="preserve"> PAGEREF _Toc512852519 \h </w:instrText>
             </w:r>
             <w:r>
               <w:rPr>
@@ -454,10 +573,12 @@
               <w:tab w:val="right" w:leader="dot" w:pos="10194"/>
             </w:tabs>
             <w:rPr>
+              <w:rFonts w:eastAsiaTheme="minorEastAsia"/>
               <w:noProof/>
+              <w:lang w:eastAsia="fr-CH"/>
             </w:rPr>
           </w:pPr>
-          <w:hyperlink w:anchor="_Toc512595253" w:history="1">
+          <w:hyperlink w:anchor="_Toc512852520" w:history="1">
             <w:r>
               <w:rPr>
                 <w:rStyle w:val="Lienhypertexte"/>
@@ -484,7 +605,7 @@
                 <w:noProof/>
                 <w:webHidden/>
               </w:rPr>
-              <w:instrText xml:space="preserve"> PAGEREF _Toc512595253 \h </w:instrText>
+              <w:instrText xml:space="preserve"> PAGEREF _Toc512852520 \h </w:instrText>
             </w:r>
             <w:r>
               <w:rPr>
@@ -522,10 +643,12 @@
               <w:tab w:val="right" w:leader="dot" w:pos="10194"/>
             </w:tabs>
             <w:rPr>
+              <w:rFonts w:eastAsiaTheme="minorEastAsia"/>
               <w:noProof/>
+              <w:lang w:eastAsia="fr-CH"/>
             </w:rPr>
           </w:pPr>
-          <w:hyperlink w:anchor="_Toc512595254" w:history="1">
+          <w:hyperlink w:anchor="_Toc512852521" w:history="1">
             <w:r>
               <w:rPr>
                 <w:rStyle w:val="Lienhypertexte"/>
@@ -552,7 +675,7 @@
                 <w:noProof/>
                 <w:webHidden/>
               </w:rPr>
-              <w:instrText xml:space="preserve"> PAGEREF _Toc512595254 \h </w:instrText>
+              <w:instrText xml:space="preserve"> PAGEREF _Toc512852521 \h </w:instrText>
             </w:r>
             <w:r>
               <w:rPr>
@@ -590,10 +713,12 @@
               <w:tab w:val="right" w:leader="dot" w:pos="10194"/>
             </w:tabs>
             <w:rPr>
+              <w:rFonts w:eastAsiaTheme="minorEastAsia"/>
               <w:noProof/>
+              <w:lang w:eastAsia="fr-CH"/>
             </w:rPr>
           </w:pPr>
-          <w:hyperlink w:anchor="_Toc512595255" w:history="1">
+          <w:hyperlink w:anchor="_Toc512852522" w:history="1">
             <w:r>
               <w:rPr>
                 <w:rStyle w:val="Lienhypertexte"/>
@@ -620,7 +745,7 @@
                 <w:noProof/>
                 <w:webHidden/>
               </w:rPr>
-              <w:instrText xml:space="preserve"> PAGEREF _Toc512595255 \h </w:instrText>
+              <w:instrText xml:space="preserve"> PAGEREF _Toc512852522 \h </w:instrText>
             </w:r>
             <w:r>
               <w:rPr>
@@ -658,10 +783,12 @@
               <w:tab w:val="right" w:leader="dot" w:pos="10194"/>
             </w:tabs>
             <w:rPr>
+              <w:rFonts w:eastAsiaTheme="minorEastAsia"/>
               <w:noProof/>
+              <w:lang w:eastAsia="fr-CH"/>
             </w:rPr>
           </w:pPr>
-          <w:hyperlink w:anchor="_Toc512595256" w:history="1">
+          <w:hyperlink w:anchor="_Toc512852523" w:history="1">
             <w:r>
               <w:rPr>
                 <w:rStyle w:val="Lienhypertexte"/>
@@ -688,7 +815,7 @@
                 <w:noProof/>
                 <w:webHidden/>
               </w:rPr>
-              <w:instrText xml:space="preserve"> PAGEREF _Toc512595256 \h </w:instrText>
+              <w:instrText xml:space="preserve"> PAGEREF _Toc512852523 \h </w:instrText>
             </w:r>
             <w:r>
               <w:rPr>
@@ -731,7 +858,7 @@
               <w:lang w:eastAsia="fr-CH"/>
             </w:rPr>
           </w:pPr>
-          <w:hyperlink w:anchor="_Toc512595257" w:history="1">
+          <w:hyperlink w:anchor="_Toc512852524" w:history="1">
             <w:r>
               <w:rPr>
                 <w:rStyle w:val="Lienhypertexte"/>
@@ -758,7 +885,7 @@
                 <w:noProof/>
                 <w:webHidden/>
               </w:rPr>
-              <w:instrText xml:space="preserve"> PAGEREF _Toc512595257 \h </w:instrText>
+              <w:instrText xml:space="preserve"> PAGEREF _Toc512852524 \h </w:instrText>
             </w:r>
             <w:r>
               <w:rPr>
@@ -801,7 +928,7 @@
               <w:lang w:eastAsia="fr-CH"/>
             </w:rPr>
           </w:pPr>
-          <w:hyperlink w:anchor="_Toc512595258" w:history="1">
+          <w:hyperlink w:anchor="_Toc512852525" w:history="1">
             <w:r>
               <w:rPr>
                 <w:rStyle w:val="Lienhypertexte"/>
@@ -828,7 +955,7 @@
                 <w:noProof/>
                 <w:webHidden/>
               </w:rPr>
-              <w:instrText xml:space="preserve"> PAGEREF _Toc512595258 \h </w:instrText>
+              <w:instrText xml:space="preserve"> PAGEREF _Toc512852525 \h </w:instrText>
             </w:r>
             <w:r>
               <w:rPr>
@@ -871,7 +998,7 @@
               <w:lang w:eastAsia="fr-CH"/>
             </w:rPr>
           </w:pPr>
-          <w:hyperlink w:anchor="_Toc512595259" w:history="1">
+          <w:hyperlink w:anchor="_Toc512852526" w:history="1">
             <w:r>
               <w:rPr>
                 <w:rStyle w:val="Lienhypertexte"/>
@@ -898,7 +1025,7 @@
                 <w:noProof/>
                 <w:webHidden/>
               </w:rPr>
-              <w:instrText xml:space="preserve"> PAGEREF _Toc512595259 \h </w:instrText>
+              <w:instrText xml:space="preserve"> PAGEREF _Toc512852526 \h </w:instrText>
             </w:r>
             <w:r>
               <w:rPr>
@@ -941,7 +1068,7 @@
               <w:lang w:eastAsia="fr-CH"/>
             </w:rPr>
           </w:pPr>
-          <w:hyperlink w:anchor="_Toc512595260" w:history="1">
+          <w:hyperlink w:anchor="_Toc512852527" w:history="1">
             <w:r>
               <w:rPr>
                 <w:rStyle w:val="Lienhypertexte"/>
@@ -968,7 +1095,7 @@
                 <w:noProof/>
                 <w:webHidden/>
               </w:rPr>
-              <w:instrText xml:space="preserve"> PAGEREF _Toc512595260 \h </w:instrText>
+              <w:instrText xml:space="preserve"> PAGEREF _Toc512852527 \h </w:instrText>
             </w:r>
             <w:r>
               <w:rPr>
@@ -1011,7 +1138,7 @@
               <w:lang w:eastAsia="fr-CH"/>
             </w:rPr>
           </w:pPr>
-          <w:hyperlink w:anchor="_Toc512595261" w:history="1">
+          <w:hyperlink w:anchor="_Toc512852528" w:history="1">
             <w:r>
               <w:rPr>
                 <w:rStyle w:val="Lienhypertexte"/>
@@ -1038,7 +1165,7 @@
                 <w:noProof/>
                 <w:webHidden/>
               </w:rPr>
-              <w:instrText xml:space="preserve"> PAGEREF _Toc512595261 \h </w:instrText>
+              <w:instrText xml:space="preserve"> PAGEREF _Toc512852528 \h </w:instrText>
             </w:r>
             <w:r>
               <w:rPr>
@@ -1081,7 +1208,7 @@
               <w:lang w:eastAsia="fr-CH"/>
             </w:rPr>
           </w:pPr>
-          <w:hyperlink w:anchor="_Toc512595262" w:history="1">
+          <w:hyperlink w:anchor="_Toc512852529" w:history="1">
             <w:r>
               <w:rPr>
                 <w:rStyle w:val="Lienhypertexte"/>
@@ -1108,7 +1235,7 @@
                 <w:noProof/>
                 <w:webHidden/>
               </w:rPr>
-              <w:instrText xml:space="preserve"> PAGEREF _Toc512595262 \h </w:instrText>
+              <w:instrText xml:space="preserve"> PAGEREF _Toc512852529 \h </w:instrText>
             </w:r>
             <w:r>
               <w:rPr>
@@ -1151,7 +1278,7 @@
               <w:lang w:eastAsia="fr-CH"/>
             </w:rPr>
           </w:pPr>
-          <w:hyperlink w:anchor="_Toc512595263" w:history="1">
+          <w:hyperlink w:anchor="_Toc512852530" w:history="1">
             <w:r>
               <w:rPr>
                 <w:rStyle w:val="Lienhypertexte"/>
@@ -1178,7 +1305,7 @@
                 <w:noProof/>
                 <w:webHidden/>
               </w:rPr>
-              <w:instrText xml:space="preserve"> PAGEREF _Toc512595263 \h </w:instrText>
+              <w:instrText xml:space="preserve"> PAGEREF _Toc512852530 \h </w:instrText>
             </w:r>
             <w:r>
               <w:rPr>
@@ -1221,7 +1348,7 @@
               <w:lang w:eastAsia="fr-CH"/>
             </w:rPr>
           </w:pPr>
-          <w:hyperlink w:anchor="_Toc512595264" w:history="1">
+          <w:hyperlink w:anchor="_Toc512852531" w:history="1">
             <w:r>
               <w:rPr>
                 <w:rStyle w:val="Lienhypertexte"/>
@@ -1248,7 +1375,7 @@
                 <w:noProof/>
                 <w:webHidden/>
               </w:rPr>
-              <w:instrText xml:space="preserve"> PAGEREF _Toc512595264 \h </w:instrText>
+              <w:instrText xml:space="preserve"> PAGEREF _Toc512852531 \h </w:instrText>
             </w:r>
             <w:r>
               <w:rPr>
@@ -1291,7 +1418,7 @@
               <w:lang w:eastAsia="fr-CH"/>
             </w:rPr>
           </w:pPr>
-          <w:hyperlink w:anchor="_Toc512595265" w:history="1">
+          <w:hyperlink w:anchor="_Toc512852532" w:history="1">
             <w:r>
               <w:rPr>
                 <w:rStyle w:val="Lienhypertexte"/>
@@ -1318,7 +1445,7 @@
                 <w:noProof/>
                 <w:webHidden/>
               </w:rPr>
-              <w:instrText xml:space="preserve"> PAGEREF _Toc512595265 \h </w:instrText>
+              <w:instrText xml:space="preserve"> PAGEREF _Toc512852532 \h </w:instrText>
             </w:r>
             <w:r>
               <w:rPr>
@@ -1361,7 +1488,7 @@
               <w:lang w:eastAsia="fr-CH"/>
             </w:rPr>
           </w:pPr>
-          <w:hyperlink w:anchor="_Toc512595266" w:history="1">
+          <w:hyperlink w:anchor="_Toc512852533" w:history="1">
             <w:r>
               <w:rPr>
                 <w:rStyle w:val="Lienhypertexte"/>
@@ -1388,7 +1515,7 @@
                 <w:noProof/>
                 <w:webHidden/>
               </w:rPr>
-              <w:instrText xml:space="preserve"> PAGEREF _Toc512595266 \h </w:instrText>
+              <w:instrText xml:space="preserve"> PAGEREF _Toc512852533 \h </w:instrText>
             </w:r>
             <w:r>
               <w:rPr>
@@ -1431,7 +1558,7 @@
               <w:lang w:eastAsia="fr-CH"/>
             </w:rPr>
           </w:pPr>
-          <w:hyperlink w:anchor="_Toc512595267" w:history="1">
+          <w:hyperlink w:anchor="_Toc512852534" w:history="1">
             <w:r>
               <w:rPr>
                 <w:rStyle w:val="Lienhypertexte"/>
@@ -1458,7 +1585,7 @@
                 <w:noProof/>
                 <w:webHidden/>
               </w:rPr>
-              <w:instrText xml:space="preserve"> PAGEREF _Toc512595267 \h </w:instrText>
+              <w:instrText xml:space="preserve"> PAGEREF _Toc512852534 \h </w:instrText>
             </w:r>
             <w:r>
               <w:rPr>
@@ -1501,7 +1628,7 @@
               <w:lang w:eastAsia="fr-CH"/>
             </w:rPr>
           </w:pPr>
-          <w:hyperlink w:anchor="_Toc512595268" w:history="1">
+          <w:hyperlink w:anchor="_Toc512852535" w:history="1">
             <w:r>
               <w:rPr>
                 <w:rStyle w:val="Lienhypertexte"/>
@@ -1528,7 +1655,7 @@
                 <w:noProof/>
                 <w:webHidden/>
               </w:rPr>
-              <w:instrText xml:space="preserve"> PAGEREF _Toc512595268 \h </w:instrText>
+              <w:instrText xml:space="preserve"> PAGEREF _Toc512852535 \h </w:instrText>
             </w:r>
             <w:r>
               <w:rPr>
@@ -1571,7 +1698,7 @@
               <w:lang w:eastAsia="fr-CH"/>
             </w:rPr>
           </w:pPr>
-          <w:hyperlink w:anchor="_Toc512595269" w:history="1">
+          <w:hyperlink w:anchor="_Toc512852536" w:history="1">
             <w:r>
               <w:rPr>
                 <w:rStyle w:val="Lienhypertexte"/>
@@ -1598,7 +1725,7 @@
                 <w:noProof/>
                 <w:webHidden/>
               </w:rPr>
-              <w:instrText xml:space="preserve"> PAGEREF _Toc512595269 \h </w:instrText>
+              <w:instrText xml:space="preserve"> PAGEREF _Toc512852536 \h </w:instrText>
             </w:r>
             <w:r>
               <w:rPr>
@@ -1641,7 +1768,7 @@
               <w:lang w:eastAsia="fr-CH"/>
             </w:rPr>
           </w:pPr>
-          <w:hyperlink w:anchor="_Toc512595270" w:history="1">
+          <w:hyperlink w:anchor="_Toc512852537" w:history="1">
             <w:r>
               <w:rPr>
                 <w:rStyle w:val="Lienhypertexte"/>
@@ -1668,7 +1795,7 @@
                 <w:noProof/>
                 <w:webHidden/>
               </w:rPr>
-              <w:instrText xml:space="preserve"> PAGEREF _Toc512595270 \h </w:instrText>
+              <w:instrText xml:space="preserve"> PAGEREF _Toc512852537 \h </w:instrText>
             </w:r>
             <w:r>
               <w:rPr>
@@ -1711,7 +1838,7 @@
               <w:lang w:eastAsia="fr-CH"/>
             </w:rPr>
           </w:pPr>
-          <w:hyperlink w:anchor="_Toc512595271" w:history="1">
+          <w:hyperlink w:anchor="_Toc512852538" w:history="1">
             <w:r>
               <w:rPr>
                 <w:rStyle w:val="Lienhypertexte"/>
@@ -1738,7 +1865,7 @@
                 <w:noProof/>
                 <w:webHidden/>
               </w:rPr>
-              <w:instrText xml:space="preserve"> PAGEREF _Toc512595271 \h </w:instrText>
+              <w:instrText xml:space="preserve"> PAGEREF _Toc512852538 \h </w:instrText>
             </w:r>
             <w:r>
               <w:rPr>
@@ -1781,7 +1908,7 @@
               <w:lang w:eastAsia="fr-CH"/>
             </w:rPr>
           </w:pPr>
-          <w:hyperlink w:anchor="_Toc512595272" w:history="1">
+          <w:hyperlink w:anchor="_Toc512852539" w:history="1">
             <w:r>
               <w:rPr>
                 <w:rStyle w:val="Lienhypertexte"/>
@@ -1808,7 +1935,7 @@
                 <w:noProof/>
                 <w:webHidden/>
               </w:rPr>
-              <w:instrText xml:space="preserve"> PAGEREF _Toc512595272 \h </w:instrText>
+              <w:instrText xml:space="preserve"> PAGEREF _Toc512852539 \h </w:instrText>
             </w:r>
             <w:r>
               <w:rPr>
@@ -1851,7 +1978,7 @@
               <w:lang w:eastAsia="fr-CH"/>
             </w:rPr>
           </w:pPr>
-          <w:hyperlink w:anchor="_Toc512595273" w:history="1">
+          <w:hyperlink w:anchor="_Toc512852540" w:history="1">
             <w:r>
               <w:rPr>
                 <w:rStyle w:val="Lienhypertexte"/>
@@ -1878,7 +2005,7 @@
                 <w:noProof/>
                 <w:webHidden/>
               </w:rPr>
-              <w:instrText xml:space="preserve"> PAGEREF _Toc512595273 \h </w:instrText>
+              <w:instrText xml:space="preserve"> PAGEREF _Toc512852540 \h </w:instrText>
             </w:r>
             <w:r>
               <w:rPr>
@@ -1921,7 +2048,7 @@
               <w:lang w:eastAsia="fr-CH"/>
             </w:rPr>
           </w:pPr>
-          <w:hyperlink w:anchor="_Toc512595274" w:history="1">
+          <w:hyperlink w:anchor="_Toc512852541" w:history="1">
             <w:r>
               <w:rPr>
                 <w:rStyle w:val="Lienhypertexte"/>
@@ -1948,7 +2075,7 @@
                 <w:noProof/>
                 <w:webHidden/>
               </w:rPr>
-              <w:instrText xml:space="preserve"> PAGEREF _Toc512595274 \h </w:instrText>
+              <w:instrText xml:space="preserve"> PAGEREF _Toc512852541 \h </w:instrText>
             </w:r>
             <w:r>
               <w:rPr>
@@ -1991,7 +2118,7 @@
               <w:lang w:eastAsia="fr-CH"/>
             </w:rPr>
           </w:pPr>
-          <w:hyperlink w:anchor="_Toc512595275" w:history="1">
+          <w:hyperlink w:anchor="_Toc512852542" w:history="1">
             <w:r>
               <w:rPr>
                 <w:rStyle w:val="Lienhypertexte"/>
@@ -2018,7 +2145,7 @@
                 <w:noProof/>
                 <w:webHidden/>
               </w:rPr>
-              <w:instrText xml:space="preserve"> PAGEREF _Toc512595275 \h </w:instrText>
+              <w:instrText xml:space="preserve"> PAGEREF _Toc512852542 \h </w:instrText>
             </w:r>
             <w:r>
               <w:rPr>
@@ -2061,7 +2188,7 @@
               <w:lang w:eastAsia="fr-CH"/>
             </w:rPr>
           </w:pPr>
-          <w:hyperlink w:anchor="_Toc512595276" w:history="1">
+          <w:hyperlink w:anchor="_Toc512852543" w:history="1">
             <w:r>
               <w:rPr>
                 <w:rStyle w:val="Lienhypertexte"/>
@@ -2088,7 +2215,7 @@
                 <w:noProof/>
                 <w:webHidden/>
               </w:rPr>
-              <w:instrText xml:space="preserve"> PAGEREF _Toc512595276 \h </w:instrText>
+              <w:instrText xml:space="preserve"> PAGEREF _Toc512852543 \h </w:instrText>
             </w:r>
             <w:r>
               <w:rPr>
@@ -2126,10 +2253,12 @@
               <w:tab w:val="right" w:leader="dot" w:pos="10194"/>
             </w:tabs>
             <w:rPr>
+              <w:rFonts w:eastAsiaTheme="minorEastAsia"/>
               <w:noProof/>
+              <w:lang w:eastAsia="fr-CH"/>
             </w:rPr>
           </w:pPr>
-          <w:hyperlink w:anchor="_Toc512595277" w:history="1">
+          <w:hyperlink w:anchor="_Toc512852544" w:history="1">
             <w:r>
               <w:rPr>
                 <w:rStyle w:val="Lienhypertexte"/>
@@ -2156,7 +2285,7 @@
                 <w:noProof/>
                 <w:webHidden/>
               </w:rPr>
-              <w:instrText xml:space="preserve"> PAGEREF _Toc512595277 \h </w:instrText>
+              <w:instrText xml:space="preserve"> PAGEREF _Toc512852544 \h </w:instrText>
             </w:r>
             <w:r>
               <w:rPr>
@@ -2194,10 +2323,12 @@
               <w:tab w:val="right" w:leader="dot" w:pos="10194"/>
             </w:tabs>
             <w:rPr>
+              <w:rFonts w:eastAsiaTheme="minorEastAsia"/>
               <w:noProof/>
+              <w:lang w:eastAsia="fr-CH"/>
             </w:rPr>
           </w:pPr>
-          <w:hyperlink w:anchor="_Toc512595278" w:history="1">
+          <w:hyperlink w:anchor="_Toc512852545" w:history="1">
             <w:r>
               <w:rPr>
                 <w:rStyle w:val="Lienhypertexte"/>
@@ -2224,7 +2355,7 @@
                 <w:noProof/>
                 <w:webHidden/>
               </w:rPr>
-              <w:instrText xml:space="preserve"> PAGEREF _Toc512595278 \h </w:instrText>
+              <w:instrText xml:space="preserve"> PAGEREF _Toc512852545 \h </w:instrText>
             </w:r>
             <w:r>
               <w:rPr>
@@ -2262,10 +2393,12 @@
               <w:tab w:val="right" w:leader="dot" w:pos="10194"/>
             </w:tabs>
             <w:rPr>
+              <w:rFonts w:eastAsiaTheme="minorEastAsia"/>
               <w:noProof/>
+              <w:lang w:eastAsia="fr-CH"/>
             </w:rPr>
           </w:pPr>
-          <w:hyperlink w:anchor="_Toc512595279" w:history="1">
+          <w:hyperlink w:anchor="_Toc512852546" w:history="1">
             <w:r>
               <w:rPr>
                 <w:rStyle w:val="Lienhypertexte"/>
@@ -2292,7 +2425,7 @@
                 <w:noProof/>
                 <w:webHidden/>
               </w:rPr>
-              <w:instrText xml:space="preserve"> PAGEREF _Toc512595279 \h </w:instrText>
+              <w:instrText xml:space="preserve"> PAGEREF _Toc512852546 \h </w:instrText>
             </w:r>
             <w:r>
               <w:rPr>
@@ -2335,7 +2468,7 @@
               <w:lang w:eastAsia="fr-CH"/>
             </w:rPr>
           </w:pPr>
-          <w:hyperlink w:anchor="_Toc512595280" w:history="1">
+          <w:hyperlink w:anchor="_Toc512852547" w:history="1">
             <w:r>
               <w:rPr>
                 <w:rStyle w:val="Lienhypertexte"/>
@@ -2362,7 +2495,7 @@
                 <w:noProof/>
                 <w:webHidden/>
               </w:rPr>
-              <w:instrText xml:space="preserve"> PAGEREF _Toc512595280 \h </w:instrText>
+              <w:instrText xml:space="preserve"> PAGEREF _Toc512852547 \h </w:instrText>
             </w:r>
             <w:r>
               <w:rPr>
@@ -2405,7 +2538,7 @@
               <w:lang w:eastAsia="fr-CH"/>
             </w:rPr>
           </w:pPr>
-          <w:hyperlink w:anchor="_Toc512595281" w:history="1">
+          <w:hyperlink w:anchor="_Toc512852548" w:history="1">
             <w:r>
               <w:rPr>
                 <w:rStyle w:val="Lienhypertexte"/>
@@ -2432,7 +2565,7 @@
                 <w:noProof/>
                 <w:webHidden/>
               </w:rPr>
-              <w:instrText xml:space="preserve"> PAGEREF _Toc512595281 \h </w:instrText>
+              <w:instrText xml:space="preserve"> PAGEREF _Toc512852548 \h </w:instrText>
             </w:r>
             <w:r>
               <w:rPr>
@@ -2475,7 +2608,7 @@
               <w:lang w:eastAsia="fr-CH"/>
             </w:rPr>
           </w:pPr>
-          <w:hyperlink w:anchor="_Toc512595282" w:history="1">
+          <w:hyperlink w:anchor="_Toc512852549" w:history="1">
             <w:r>
               <w:rPr>
                 <w:rStyle w:val="Lienhypertexte"/>
@@ -2502,7 +2635,7 @@
                 <w:noProof/>
                 <w:webHidden/>
               </w:rPr>
-              <w:instrText xml:space="preserve"> PAGEREF _Toc512595282 \h </w:instrText>
+              <w:instrText xml:space="preserve"> PAGEREF _Toc512852549 \h </w:instrText>
             </w:r>
             <w:r>
               <w:rPr>
@@ -2545,7 +2678,7 @@
               <w:lang w:eastAsia="fr-CH"/>
             </w:rPr>
           </w:pPr>
-          <w:hyperlink w:anchor="_Toc512595283" w:history="1">
+          <w:hyperlink w:anchor="_Toc512852550" w:history="1">
             <w:r>
               <w:rPr>
                 <w:rStyle w:val="Lienhypertexte"/>
@@ -2572,7 +2705,7 @@
                 <w:noProof/>
                 <w:webHidden/>
               </w:rPr>
-              <w:instrText xml:space="preserve"> PAGEREF _Toc512595283 \h </w:instrText>
+              <w:instrText xml:space="preserve"> PAGEREF _Toc512852550 \h </w:instrText>
             </w:r>
             <w:r>
               <w:rPr>
@@ -2615,7 +2748,7 @@
               <w:lang w:eastAsia="fr-CH"/>
             </w:rPr>
           </w:pPr>
-          <w:hyperlink w:anchor="_Toc512595284" w:history="1">
+          <w:hyperlink w:anchor="_Toc512852551" w:history="1">
             <w:r>
               <w:rPr>
                 <w:rStyle w:val="Lienhypertexte"/>
@@ -2642,7 +2775,7 @@
                 <w:noProof/>
                 <w:webHidden/>
               </w:rPr>
-              <w:instrText xml:space="preserve"> PAGEREF _Toc512595284 \h </w:instrText>
+              <w:instrText xml:space="preserve"> PAGEREF _Toc512852551 \h </w:instrText>
             </w:r>
             <w:r>
               <w:rPr>
@@ -2685,7 +2818,7 @@
               <w:lang w:eastAsia="fr-CH"/>
             </w:rPr>
           </w:pPr>
-          <w:hyperlink w:anchor="_Toc512595285" w:history="1">
+          <w:hyperlink w:anchor="_Toc512852552" w:history="1">
             <w:r>
               <w:rPr>
                 <w:rStyle w:val="Lienhypertexte"/>
@@ -2712,7 +2845,7 @@
                 <w:noProof/>
                 <w:webHidden/>
               </w:rPr>
-              <w:instrText xml:space="preserve"> PAGEREF _Toc512595285 \h </w:instrText>
+              <w:instrText xml:space="preserve"> PAGEREF _Toc512852552 \h </w:instrText>
             </w:r>
             <w:r>
               <w:rPr>
@@ -2755,7 +2888,7 @@
               <w:lang w:eastAsia="fr-CH"/>
             </w:rPr>
           </w:pPr>
-          <w:hyperlink w:anchor="_Toc512595286" w:history="1">
+          <w:hyperlink w:anchor="_Toc512852553" w:history="1">
             <w:r>
               <w:rPr>
                 <w:rStyle w:val="Lienhypertexte"/>
@@ -2782,7 +2915,7 @@
                 <w:noProof/>
                 <w:webHidden/>
               </w:rPr>
-              <w:instrText xml:space="preserve"> PAGEREF _Toc512595286 \h </w:instrText>
+              <w:instrText xml:space="preserve"> PAGEREF _Toc512852553 \h </w:instrText>
             </w:r>
             <w:r>
               <w:rPr>
@@ -2825,7 +2958,7 @@
               <w:lang w:eastAsia="fr-CH"/>
             </w:rPr>
           </w:pPr>
-          <w:hyperlink w:anchor="_Toc512595287" w:history="1">
+          <w:hyperlink w:anchor="_Toc512852554" w:history="1">
             <w:r>
               <w:rPr>
                 <w:rStyle w:val="Lienhypertexte"/>
@@ -2867,7 +3000,287 @@
                 <w:noProof/>
                 <w:webHidden/>
               </w:rPr>
-              <w:instrText xml:space="preserve"> PAGEREF _Toc512595287 \h </w:instrText>
+              <w:instrText xml:space="preserve"> PAGEREF _Toc512852554 \h </w:instrText>
+            </w:r>
+            <w:r>
+              <w:rPr>
+                <w:noProof/>
+                <w:webHidden/>
+              </w:rPr>
+            </w:r>
+            <w:r>
+              <w:rPr>
+                <w:noProof/>
+                <w:webHidden/>
+              </w:rPr>
+              <w:fldChar w:fldCharType="separate"/>
+            </w:r>
+            <w:r>
+              <w:rPr>
+                <w:noProof/>
+                <w:webHidden/>
+              </w:rPr>
+              <w:t>15</w:t>
+            </w:r>
+            <w:r>
+              <w:rPr>
+                <w:noProof/>
+                <w:webHidden/>
+              </w:rPr>
+              <w:fldChar w:fldCharType="end"/>
+            </w:r>
+          </w:hyperlink>
+        </w:p>
+        <w:p>
+          <w:pPr>
+            <w:pStyle w:val="TM3"/>
+            <w:tabs>
+              <w:tab w:val="right" w:leader="dot" w:pos="10194"/>
+            </w:tabs>
+            <w:rPr>
+              <w:rFonts w:eastAsiaTheme="minorEastAsia"/>
+              <w:noProof/>
+              <w:lang w:eastAsia="fr-CH"/>
+            </w:rPr>
+          </w:pPr>
+          <w:hyperlink w:anchor="_Toc512852555" w:history="1">
+            <w:r>
+              <w:rPr>
+                <w:rStyle w:val="Lienhypertexte"/>
+                <w:noProof/>
+              </w:rPr>
+              <w:t>Objectif</w:t>
+            </w:r>
+            <w:r>
+              <w:rPr>
+                <w:noProof/>
+                <w:webHidden/>
+              </w:rPr>
+              <w:tab/>
+            </w:r>
+            <w:r>
+              <w:rPr>
+                <w:noProof/>
+                <w:webHidden/>
+              </w:rPr>
+              <w:fldChar w:fldCharType="begin"/>
+            </w:r>
+            <w:r>
+              <w:rPr>
+                <w:noProof/>
+                <w:webHidden/>
+              </w:rPr>
+              <w:instrText xml:space="preserve"> PAGEREF _Toc512852555 \h </w:instrText>
+            </w:r>
+            <w:r>
+              <w:rPr>
+                <w:noProof/>
+                <w:webHidden/>
+              </w:rPr>
+            </w:r>
+            <w:r>
+              <w:rPr>
+                <w:noProof/>
+                <w:webHidden/>
+              </w:rPr>
+              <w:fldChar w:fldCharType="separate"/>
+            </w:r>
+            <w:r>
+              <w:rPr>
+                <w:noProof/>
+                <w:webHidden/>
+              </w:rPr>
+              <w:t>15</w:t>
+            </w:r>
+            <w:r>
+              <w:rPr>
+                <w:noProof/>
+                <w:webHidden/>
+              </w:rPr>
+              <w:fldChar w:fldCharType="end"/>
+            </w:r>
+          </w:hyperlink>
+        </w:p>
+        <w:p>
+          <w:pPr>
+            <w:pStyle w:val="TM3"/>
+            <w:tabs>
+              <w:tab w:val="right" w:leader="dot" w:pos="10194"/>
+            </w:tabs>
+            <w:rPr>
+              <w:rFonts w:eastAsiaTheme="minorEastAsia"/>
+              <w:noProof/>
+              <w:lang w:eastAsia="fr-CH"/>
+            </w:rPr>
+          </w:pPr>
+          <w:hyperlink w:anchor="_Toc512852556" w:history="1">
+            <w:r>
+              <w:rPr>
+                <w:rStyle w:val="Lienhypertexte"/>
+                <w:noProof/>
+              </w:rPr>
+              <w:t>Stories à faire</w:t>
+            </w:r>
+            <w:r>
+              <w:rPr>
+                <w:noProof/>
+                <w:webHidden/>
+              </w:rPr>
+              <w:tab/>
+            </w:r>
+            <w:r>
+              <w:rPr>
+                <w:noProof/>
+                <w:webHidden/>
+              </w:rPr>
+              <w:fldChar w:fldCharType="begin"/>
+            </w:r>
+            <w:r>
+              <w:rPr>
+                <w:noProof/>
+                <w:webHidden/>
+              </w:rPr>
+              <w:instrText xml:space="preserve"> PAGEREF _Toc512852556 \h </w:instrText>
+            </w:r>
+            <w:r>
+              <w:rPr>
+                <w:noProof/>
+                <w:webHidden/>
+              </w:rPr>
+            </w:r>
+            <w:r>
+              <w:rPr>
+                <w:noProof/>
+                <w:webHidden/>
+              </w:rPr>
+              <w:fldChar w:fldCharType="separate"/>
+            </w:r>
+            <w:r>
+              <w:rPr>
+                <w:noProof/>
+                <w:webHidden/>
+              </w:rPr>
+              <w:t>15</w:t>
+            </w:r>
+            <w:r>
+              <w:rPr>
+                <w:noProof/>
+                <w:webHidden/>
+              </w:rPr>
+              <w:fldChar w:fldCharType="end"/>
+            </w:r>
+          </w:hyperlink>
+        </w:p>
+        <w:p>
+          <w:pPr>
+            <w:pStyle w:val="TM3"/>
+            <w:tabs>
+              <w:tab w:val="right" w:leader="dot" w:pos="10194"/>
+            </w:tabs>
+            <w:rPr>
+              <w:rFonts w:eastAsiaTheme="minorEastAsia"/>
+              <w:noProof/>
+              <w:lang w:eastAsia="fr-CH"/>
+            </w:rPr>
+          </w:pPr>
+          <w:hyperlink w:anchor="_Toc512852557" w:history="1">
+            <w:r>
+              <w:rPr>
+                <w:rStyle w:val="Lienhypertexte"/>
+                <w:noProof/>
+              </w:rPr>
+              <w:t>Tasks</w:t>
+            </w:r>
+            <w:r>
+              <w:rPr>
+                <w:noProof/>
+                <w:webHidden/>
+              </w:rPr>
+              <w:tab/>
+            </w:r>
+            <w:r>
+              <w:rPr>
+                <w:noProof/>
+                <w:webHidden/>
+              </w:rPr>
+              <w:fldChar w:fldCharType="begin"/>
+            </w:r>
+            <w:r>
+              <w:rPr>
+                <w:noProof/>
+                <w:webHidden/>
+              </w:rPr>
+              <w:instrText xml:space="preserve"> PAGEREF _Toc512852557 \h </w:instrText>
+            </w:r>
+            <w:r>
+              <w:rPr>
+                <w:noProof/>
+                <w:webHidden/>
+              </w:rPr>
+            </w:r>
+            <w:r>
+              <w:rPr>
+                <w:noProof/>
+                <w:webHidden/>
+              </w:rPr>
+              <w:fldChar w:fldCharType="separate"/>
+            </w:r>
+            <w:r>
+              <w:rPr>
+                <w:noProof/>
+                <w:webHidden/>
+              </w:rPr>
+              <w:t>15</w:t>
+            </w:r>
+            <w:r>
+              <w:rPr>
+                <w:noProof/>
+                <w:webHidden/>
+              </w:rPr>
+              <w:fldChar w:fldCharType="end"/>
+            </w:r>
+          </w:hyperlink>
+        </w:p>
+        <w:p>
+          <w:pPr>
+            <w:pStyle w:val="TM3"/>
+            <w:tabs>
+              <w:tab w:val="right" w:leader="dot" w:pos="10194"/>
+            </w:tabs>
+            <w:rPr>
+              <w:rFonts w:eastAsiaTheme="minorEastAsia"/>
+              <w:noProof/>
+              <w:lang w:eastAsia="fr-CH"/>
+            </w:rPr>
+          </w:pPr>
+          <w:hyperlink w:anchor="_Toc512852558" w:history="1">
+            <w:r>
+              <w:rPr>
+                <w:rStyle w:val="Lienhypertexte"/>
+                <w:noProof/>
+              </w:rPr>
+              <w:t>Tests d’acceptation</w:t>
+            </w:r>
+            <w:r>
+              <w:rPr>
+                <w:noProof/>
+                <w:webHidden/>
+              </w:rPr>
+              <w:tab/>
+            </w:r>
+            <w:r>
+              <w:rPr>
+                <w:noProof/>
+                <w:webHidden/>
+              </w:rPr>
+              <w:fldChar w:fldCharType="begin"/>
+            </w:r>
+            <w:r>
+              <w:rPr>
+                <w:noProof/>
+                <w:webHidden/>
+              </w:rPr>
+              <w:instrText xml:space="preserve"> PAGEREF _Toc512852558 \h </w:instrText>
             </w:r>
             <w:r>
               <w:rPr>
@@ -2910,28 +3323,13 @@
               <w:lang w:eastAsia="fr-CH"/>
             </w:rPr>
           </w:pPr>
-          <w:hyperlink w:anchor="_Toc512595288" w:history="1">
+          <w:hyperlink w:anchor="_Toc512852559" w:history="1">
             <w:r>
               <w:rPr>
                 <w:rStyle w:val="Lienhypertexte"/>
                 <w:noProof/>
               </w:rPr>
-              <w:t>2</w:t>
-            </w:r>
-            <w:r>
-              <w:rPr>
-                <w:rStyle w:val="Lienhypertexte"/>
-                <w:noProof/>
-                <w:vertAlign w:val="superscript"/>
-              </w:rPr>
-              <w:t>ème</w:t>
-            </w:r>
-            <w:r>
-              <w:rPr>
-                <w:rStyle w:val="Lienhypertexte"/>
-                <w:noProof/>
-              </w:rPr>
-              <w:t xml:space="preserve"> Sprint</w:t>
+              <w:t>Sprints à venir</w:t>
             </w:r>
             <w:r>
               <w:rPr>
@@ -2952,7 +3350,7 @@
                 <w:noProof/>
                 <w:webHidden/>
               </w:rPr>
-              <w:instrText xml:space="preserve"> PAGEREF _Toc512595288 \h </w:instrText>
+              <w:instrText xml:space="preserve"> PAGEREF _Toc512852559 \h </w:instrText>
             </w:r>
             <w:r>
               <w:rPr>
@@ -2972,7 +3370,7 @@
                 <w:noProof/>
                 <w:webHidden/>
               </w:rPr>
-              <w:t>15</w:t>
+              <w:t>16</w:t>
             </w:r>
             <w:r>
               <w:rPr>
@@ -2995,28 +3393,83 @@
               <w:lang w:eastAsia="fr-CH"/>
             </w:rPr>
           </w:pPr>
-          <w:hyperlink w:anchor="_Toc512595289" w:history="1">
+          <w:hyperlink w:anchor="_Toc512852560" w:history="1">
             <w:r>
               <w:rPr>
                 <w:rStyle w:val="Lienhypertexte"/>
                 <w:noProof/>
               </w:rPr>
-              <w:t>3</w:t>
-            </w:r>
+              <w:t>Sprint 2</w:t>
+            </w:r>
+            <w:r>
+              <w:rPr>
+                <w:noProof/>
+                <w:webHidden/>
+              </w:rPr>
+              <w:tab/>
+            </w:r>
+            <w:r>
+              <w:rPr>
+                <w:noProof/>
+                <w:webHidden/>
+              </w:rPr>
+              <w:fldChar w:fldCharType="begin"/>
+            </w:r>
+            <w:r>
+              <w:rPr>
+                <w:noProof/>
+                <w:webHidden/>
+              </w:rPr>
+              <w:instrText xml:space="preserve"> PAGEREF _Toc512852560 \h </w:instrText>
+            </w:r>
+            <w:r>
+              <w:rPr>
+                <w:noProof/>
+                <w:webHidden/>
+              </w:rPr>
+            </w:r>
+            <w:r>
+              <w:rPr>
+                <w:noProof/>
+                <w:webHidden/>
+              </w:rPr>
+              <w:fldChar w:fldCharType="separate"/>
+            </w:r>
+            <w:r>
+              <w:rPr>
+                <w:noProof/>
+                <w:webHidden/>
+              </w:rPr>
+              <w:t>16</w:t>
+            </w:r>
+            <w:r>
+              <w:rPr>
+                <w:noProof/>
+                <w:webHidden/>
+              </w:rPr>
+              <w:fldChar w:fldCharType="end"/>
+            </w:r>
+          </w:hyperlink>
+        </w:p>
+        <w:p>
+          <w:pPr>
+            <w:pStyle w:val="TM3"/>
+            <w:tabs>
+              <w:tab w:val="right" w:leader="dot" w:pos="10194"/>
+            </w:tabs>
+            <w:rPr>
+              <w:rFonts w:eastAsiaTheme="minorEastAsia"/>
+              <w:noProof/>
+              <w:lang w:eastAsia="fr-CH"/>
+            </w:rPr>
+          </w:pPr>
+          <w:hyperlink w:anchor="_Toc512852561" w:history="1">
             <w:r>
               <w:rPr>
                 <w:rStyle w:val="Lienhypertexte"/>
                 <w:noProof/>
-                <w:vertAlign w:val="superscript"/>
-              </w:rPr>
-              <w:t>ème</w:t>
-            </w:r>
-            <w:r>
-              <w:rPr>
-                <w:rStyle w:val="Lienhypertexte"/>
-                <w:noProof/>
-              </w:rPr>
-              <w:t xml:space="preserve"> Sprint</w:t>
+              </w:rPr>
+              <w:t>Objectifs</w:t>
             </w:r>
             <w:r>
               <w:rPr>
@@ -3037,7 +3490,7 @@
                 <w:noProof/>
                 <w:webHidden/>
               </w:rPr>
-              <w:instrText xml:space="preserve"> PAGEREF _Toc512595289 \h </w:instrText>
+              <w:instrText xml:space="preserve"> PAGEREF _Toc512852561 \h </w:instrText>
             </w:r>
             <w:r>
               <w:rPr>
@@ -3080,28 +3533,83 @@
               <w:lang w:eastAsia="fr-CH"/>
             </w:rPr>
           </w:pPr>
-          <w:hyperlink w:anchor="_Toc512595290" w:history="1">
+          <w:hyperlink w:anchor="_Toc512852562" w:history="1">
             <w:r>
               <w:rPr>
                 <w:rStyle w:val="Lienhypertexte"/>
                 <w:noProof/>
               </w:rPr>
-              <w:t>4</w:t>
-            </w:r>
+              <w:t>Sprint 3</w:t>
+            </w:r>
+            <w:r>
+              <w:rPr>
+                <w:noProof/>
+                <w:webHidden/>
+              </w:rPr>
+              <w:tab/>
+            </w:r>
+            <w:r>
+              <w:rPr>
+                <w:noProof/>
+                <w:webHidden/>
+              </w:rPr>
+              <w:fldChar w:fldCharType="begin"/>
+            </w:r>
+            <w:r>
+              <w:rPr>
+                <w:noProof/>
+                <w:webHidden/>
+              </w:rPr>
+              <w:instrText xml:space="preserve"> PAGEREF _Toc512852562 \h </w:instrText>
+            </w:r>
+            <w:r>
+              <w:rPr>
+                <w:noProof/>
+                <w:webHidden/>
+              </w:rPr>
+            </w:r>
+            <w:r>
+              <w:rPr>
+                <w:noProof/>
+                <w:webHidden/>
+              </w:rPr>
+              <w:fldChar w:fldCharType="separate"/>
+            </w:r>
+            <w:r>
+              <w:rPr>
+                <w:noProof/>
+                <w:webHidden/>
+              </w:rPr>
+              <w:t>16</w:t>
+            </w:r>
+            <w:r>
+              <w:rPr>
+                <w:noProof/>
+                <w:webHidden/>
+              </w:rPr>
+              <w:fldChar w:fldCharType="end"/>
+            </w:r>
+          </w:hyperlink>
+        </w:p>
+        <w:p>
+          <w:pPr>
+            <w:pStyle w:val="TM3"/>
+            <w:tabs>
+              <w:tab w:val="right" w:leader="dot" w:pos="10194"/>
+            </w:tabs>
+            <w:rPr>
+              <w:rFonts w:eastAsiaTheme="minorEastAsia"/>
+              <w:noProof/>
+              <w:lang w:eastAsia="fr-CH"/>
+            </w:rPr>
+          </w:pPr>
+          <w:hyperlink w:anchor="_Toc512852563" w:history="1">
             <w:r>
               <w:rPr>
                 <w:rStyle w:val="Lienhypertexte"/>
                 <w:noProof/>
-                <w:vertAlign w:val="superscript"/>
-              </w:rPr>
-              <w:t>ème</w:t>
-            </w:r>
-            <w:r>
-              <w:rPr>
-                <w:rStyle w:val="Lienhypertexte"/>
-                <w:noProof/>
-              </w:rPr>
-              <w:t xml:space="preserve"> Sprint</w:t>
+              </w:rPr>
+              <w:t>Objectifs</w:t>
             </w:r>
             <w:r>
               <w:rPr>
@@ -3122,7 +3630,7 @@
                 <w:noProof/>
                 <w:webHidden/>
               </w:rPr>
-              <w:instrText xml:space="preserve"> PAGEREF _Toc512595290 \h </w:instrText>
+              <w:instrText xml:space="preserve"> PAGEREF _Toc512852563 \h </w:instrText>
             </w:r>
             <w:r>
               <w:rPr>
@@ -3165,28 +3673,83 @@
               <w:lang w:eastAsia="fr-CH"/>
             </w:rPr>
           </w:pPr>
-          <w:hyperlink w:anchor="_Toc512595291" w:history="1">
+          <w:hyperlink w:anchor="_Toc512852564" w:history="1">
             <w:r>
               <w:rPr>
                 <w:rStyle w:val="Lienhypertexte"/>
                 <w:noProof/>
               </w:rPr>
-              <w:t>5</w:t>
-            </w:r>
+              <w:t>Sprint 4</w:t>
+            </w:r>
+            <w:r>
+              <w:rPr>
+                <w:noProof/>
+                <w:webHidden/>
+              </w:rPr>
+              <w:tab/>
+            </w:r>
+            <w:r>
+              <w:rPr>
+                <w:noProof/>
+                <w:webHidden/>
+              </w:rPr>
+              <w:fldChar w:fldCharType="begin"/>
+            </w:r>
+            <w:r>
+              <w:rPr>
+                <w:noProof/>
+                <w:webHidden/>
+              </w:rPr>
+              <w:instrText xml:space="preserve"> PAGEREF _Toc512852564 \h </w:instrText>
+            </w:r>
+            <w:r>
+              <w:rPr>
+                <w:noProof/>
+                <w:webHidden/>
+              </w:rPr>
+            </w:r>
+            <w:r>
+              <w:rPr>
+                <w:noProof/>
+                <w:webHidden/>
+              </w:rPr>
+              <w:fldChar w:fldCharType="separate"/>
+            </w:r>
+            <w:r>
+              <w:rPr>
+                <w:noProof/>
+                <w:webHidden/>
+              </w:rPr>
+              <w:t>16</w:t>
+            </w:r>
+            <w:r>
+              <w:rPr>
+                <w:noProof/>
+                <w:webHidden/>
+              </w:rPr>
+              <w:fldChar w:fldCharType="end"/>
+            </w:r>
+          </w:hyperlink>
+        </w:p>
+        <w:p>
+          <w:pPr>
+            <w:pStyle w:val="TM3"/>
+            <w:tabs>
+              <w:tab w:val="right" w:leader="dot" w:pos="10194"/>
+            </w:tabs>
+            <w:rPr>
+              <w:rFonts w:eastAsiaTheme="minorEastAsia"/>
+              <w:noProof/>
+              <w:lang w:eastAsia="fr-CH"/>
+            </w:rPr>
+          </w:pPr>
+          <w:hyperlink w:anchor="_Toc512852565" w:history="1">
             <w:r>
               <w:rPr>
                 <w:rStyle w:val="Lienhypertexte"/>
                 <w:noProof/>
-                <w:vertAlign w:val="superscript"/>
-              </w:rPr>
-              <w:t>ème</w:t>
-            </w:r>
-            <w:r>
-              <w:rPr>
-                <w:rStyle w:val="Lienhypertexte"/>
-                <w:noProof/>
-              </w:rPr>
-              <w:t xml:space="preserve"> Sprint</w:t>
+              </w:rPr>
+              <w:t>Objectifs</w:t>
             </w:r>
             <w:r>
               <w:rPr>
@@ -3207,7 +3770,7 @@
                 <w:noProof/>
                 <w:webHidden/>
               </w:rPr>
-              <w:instrText xml:space="preserve"> PAGEREF _Toc512595291 \h </w:instrText>
+              <w:instrText xml:space="preserve"> PAGEREF _Toc512852565 \h </w:instrText>
             </w:r>
             <w:r>
               <w:rPr>
@@ -3250,28 +3813,83 @@
               <w:lang w:eastAsia="fr-CH"/>
             </w:rPr>
           </w:pPr>
-          <w:hyperlink w:anchor="_Toc512595292" w:history="1">
+          <w:hyperlink w:anchor="_Toc512852566" w:history="1">
             <w:r>
               <w:rPr>
                 <w:rStyle w:val="Lienhypertexte"/>
                 <w:noProof/>
               </w:rPr>
-              <w:t>6</w:t>
-            </w:r>
+              <w:t>Sprint 5</w:t>
+            </w:r>
+            <w:r>
+              <w:rPr>
+                <w:noProof/>
+                <w:webHidden/>
+              </w:rPr>
+              <w:tab/>
+            </w:r>
+            <w:r>
+              <w:rPr>
+                <w:noProof/>
+                <w:webHidden/>
+              </w:rPr>
+              <w:fldChar w:fldCharType="begin"/>
+            </w:r>
+            <w:r>
+              <w:rPr>
+                <w:noProof/>
+                <w:webHidden/>
+              </w:rPr>
+              <w:instrText xml:space="preserve"> PAGEREF _Toc512852566 \h </w:instrText>
+            </w:r>
+            <w:r>
+              <w:rPr>
+                <w:noProof/>
+                <w:webHidden/>
+              </w:rPr>
+            </w:r>
+            <w:r>
+              <w:rPr>
+                <w:noProof/>
+                <w:webHidden/>
+              </w:rPr>
+              <w:fldChar w:fldCharType="separate"/>
+            </w:r>
+            <w:r>
+              <w:rPr>
+                <w:noProof/>
+                <w:webHidden/>
+              </w:rPr>
+              <w:t>16</w:t>
+            </w:r>
+            <w:r>
+              <w:rPr>
+                <w:noProof/>
+                <w:webHidden/>
+              </w:rPr>
+              <w:fldChar w:fldCharType="end"/>
+            </w:r>
+          </w:hyperlink>
+        </w:p>
+        <w:p>
+          <w:pPr>
+            <w:pStyle w:val="TM3"/>
+            <w:tabs>
+              <w:tab w:val="right" w:leader="dot" w:pos="10194"/>
+            </w:tabs>
+            <w:rPr>
+              <w:rFonts w:eastAsiaTheme="minorEastAsia"/>
+              <w:noProof/>
+              <w:lang w:eastAsia="fr-CH"/>
+            </w:rPr>
+          </w:pPr>
+          <w:hyperlink w:anchor="_Toc512852567" w:history="1">
             <w:r>
               <w:rPr>
                 <w:rStyle w:val="Lienhypertexte"/>
                 <w:noProof/>
-                <w:vertAlign w:val="superscript"/>
-              </w:rPr>
-              <w:t>ème</w:t>
-            </w:r>
-            <w:r>
-              <w:rPr>
-                <w:rStyle w:val="Lienhypertexte"/>
-                <w:noProof/>
-              </w:rPr>
-              <w:t xml:space="preserve"> Sprint</w:t>
+              </w:rPr>
+              <w:t>Objectifs</w:t>
             </w:r>
             <w:r>
               <w:rPr>
@@ -3292,7 +3910,7 @@
                 <w:noProof/>
                 <w:webHidden/>
               </w:rPr>
-              <w:instrText xml:space="preserve"> PAGEREF _Toc512595292 \h </w:instrText>
+              <w:instrText xml:space="preserve"> PAGEREF _Toc512852567 \h </w:instrText>
             </w:r>
             <w:r>
               <w:rPr>
@@ -3335,13 +3953,13 @@
               <w:lang w:eastAsia="fr-CH"/>
             </w:rPr>
           </w:pPr>
-          <w:hyperlink w:anchor="_Toc512595293" w:history="1">
+          <w:hyperlink w:anchor="_Toc512852568" w:history="1">
             <w:r>
               <w:rPr>
                 <w:rStyle w:val="Lienhypertexte"/>
                 <w:noProof/>
               </w:rPr>
-              <w:t>Sprint final</w:t>
+              <w:t>Sprint 6</w:t>
             </w:r>
             <w:r>
               <w:rPr>
@@ -3362,7 +3980,217 @@
                 <w:noProof/>
                 <w:webHidden/>
               </w:rPr>
-              <w:instrText xml:space="preserve"> PAGEREF _Toc512595293 \h </w:instrText>
+              <w:instrText xml:space="preserve"> PAGEREF _Toc512852568 \h </w:instrText>
+            </w:r>
+            <w:r>
+              <w:rPr>
+                <w:noProof/>
+                <w:webHidden/>
+              </w:rPr>
+            </w:r>
+            <w:r>
+              <w:rPr>
+                <w:noProof/>
+                <w:webHidden/>
+              </w:rPr>
+              <w:fldChar w:fldCharType="separate"/>
+            </w:r>
+            <w:r>
+              <w:rPr>
+                <w:noProof/>
+                <w:webHidden/>
+              </w:rPr>
+              <w:t>16</w:t>
+            </w:r>
+            <w:r>
+              <w:rPr>
+                <w:noProof/>
+                <w:webHidden/>
+              </w:rPr>
+              <w:fldChar w:fldCharType="end"/>
+            </w:r>
+          </w:hyperlink>
+        </w:p>
+        <w:p>
+          <w:pPr>
+            <w:pStyle w:val="TM3"/>
+            <w:tabs>
+              <w:tab w:val="right" w:leader="dot" w:pos="10194"/>
+            </w:tabs>
+            <w:rPr>
+              <w:rFonts w:eastAsiaTheme="minorEastAsia"/>
+              <w:noProof/>
+              <w:lang w:eastAsia="fr-CH"/>
+            </w:rPr>
+          </w:pPr>
+          <w:hyperlink w:anchor="_Toc512852569" w:history="1">
+            <w:r>
+              <w:rPr>
+                <w:rStyle w:val="Lienhypertexte"/>
+                <w:noProof/>
+              </w:rPr>
+              <w:t>Objectifs</w:t>
+            </w:r>
+            <w:r>
+              <w:rPr>
+                <w:noProof/>
+                <w:webHidden/>
+              </w:rPr>
+              <w:tab/>
+            </w:r>
+            <w:r>
+              <w:rPr>
+                <w:noProof/>
+                <w:webHidden/>
+              </w:rPr>
+              <w:fldChar w:fldCharType="begin"/>
+            </w:r>
+            <w:r>
+              <w:rPr>
+                <w:noProof/>
+                <w:webHidden/>
+              </w:rPr>
+              <w:instrText xml:space="preserve"> PAGEREF _Toc512852569 \h </w:instrText>
+            </w:r>
+            <w:r>
+              <w:rPr>
+                <w:noProof/>
+                <w:webHidden/>
+              </w:rPr>
+            </w:r>
+            <w:r>
+              <w:rPr>
+                <w:noProof/>
+                <w:webHidden/>
+              </w:rPr>
+              <w:fldChar w:fldCharType="separate"/>
+            </w:r>
+            <w:r>
+              <w:rPr>
+                <w:noProof/>
+                <w:webHidden/>
+              </w:rPr>
+              <w:t>16</w:t>
+            </w:r>
+            <w:r>
+              <w:rPr>
+                <w:noProof/>
+                <w:webHidden/>
+              </w:rPr>
+              <w:fldChar w:fldCharType="end"/>
+            </w:r>
+          </w:hyperlink>
+        </w:p>
+        <w:p>
+          <w:pPr>
+            <w:pStyle w:val="TM2"/>
+            <w:tabs>
+              <w:tab w:val="right" w:leader="dot" w:pos="10194"/>
+            </w:tabs>
+            <w:rPr>
+              <w:rFonts w:eastAsiaTheme="minorEastAsia"/>
+              <w:noProof/>
+              <w:lang w:eastAsia="fr-CH"/>
+            </w:rPr>
+          </w:pPr>
+          <w:hyperlink w:anchor="_Toc512852570" w:history="1">
+            <w:r>
+              <w:rPr>
+                <w:rStyle w:val="Lienhypertexte"/>
+                <w:noProof/>
+              </w:rPr>
+              <w:t>Sprint 7</w:t>
+            </w:r>
+            <w:r>
+              <w:rPr>
+                <w:noProof/>
+                <w:webHidden/>
+              </w:rPr>
+              <w:tab/>
+            </w:r>
+            <w:r>
+              <w:rPr>
+                <w:noProof/>
+                <w:webHidden/>
+              </w:rPr>
+              <w:fldChar w:fldCharType="begin"/>
+            </w:r>
+            <w:r>
+              <w:rPr>
+                <w:noProof/>
+                <w:webHidden/>
+              </w:rPr>
+              <w:instrText xml:space="preserve"> PAGEREF _Toc512852570 \h </w:instrText>
+            </w:r>
+            <w:r>
+              <w:rPr>
+                <w:noProof/>
+                <w:webHidden/>
+              </w:rPr>
+            </w:r>
+            <w:r>
+              <w:rPr>
+                <w:noProof/>
+                <w:webHidden/>
+              </w:rPr>
+              <w:fldChar w:fldCharType="separate"/>
+            </w:r>
+            <w:r>
+              <w:rPr>
+                <w:noProof/>
+                <w:webHidden/>
+              </w:rPr>
+              <w:t>16</w:t>
+            </w:r>
+            <w:r>
+              <w:rPr>
+                <w:noProof/>
+                <w:webHidden/>
+              </w:rPr>
+              <w:fldChar w:fldCharType="end"/>
+            </w:r>
+          </w:hyperlink>
+        </w:p>
+        <w:p>
+          <w:pPr>
+            <w:pStyle w:val="TM3"/>
+            <w:tabs>
+              <w:tab w:val="right" w:leader="dot" w:pos="10194"/>
+            </w:tabs>
+            <w:rPr>
+              <w:rFonts w:eastAsiaTheme="minorEastAsia"/>
+              <w:noProof/>
+              <w:lang w:eastAsia="fr-CH"/>
+            </w:rPr>
+          </w:pPr>
+          <w:hyperlink w:anchor="_Toc512852571" w:history="1">
+            <w:r>
+              <w:rPr>
+                <w:rStyle w:val="Lienhypertexte"/>
+                <w:noProof/>
+              </w:rPr>
+              <w:t>Objectifs</w:t>
+            </w:r>
+            <w:r>
+              <w:rPr>
+                <w:noProof/>
+                <w:webHidden/>
+              </w:rPr>
+              <w:tab/>
+            </w:r>
+            <w:r>
+              <w:rPr>
+                <w:noProof/>
+                <w:webHidden/>
+              </w:rPr>
+              <w:fldChar w:fldCharType="begin"/>
+            </w:r>
+            <w:r>
+              <w:rPr>
+                <w:noProof/>
+                <w:webHidden/>
+              </w:rPr>
+              <w:instrText xml:space="preserve"> PAGEREF _Toc512852571 \h </w:instrText>
             </w:r>
             <w:r>
               <w:rPr>
@@ -3405,7 +4233,7 @@
               <w:lang w:eastAsia="fr-CH"/>
             </w:rPr>
           </w:pPr>
-          <w:hyperlink w:anchor="_Toc512595294" w:history="1">
+          <w:hyperlink w:anchor="_Toc512852572" w:history="1">
             <w:r>
               <w:rPr>
                 <w:rStyle w:val="Lienhypertexte"/>
@@ -3432,7 +4260,7 @@
                 <w:noProof/>
                 <w:webHidden/>
               </w:rPr>
-              <w:instrText xml:space="preserve"> PAGEREF _Toc512595294 \h </w:instrText>
+              <w:instrText xml:space="preserve"> PAGEREF _Toc512852572 \h </w:instrText>
             </w:r>
             <w:r>
               <w:rPr>
@@ -3497,7 +4325,7 @@
       <w:pPr>
         <w:pStyle w:val="Titre1"/>
       </w:pPr>
-      <w:bookmarkStart w:id="1" w:name="_Toc512595250"/>
+      <w:bookmarkStart w:id="1" w:name="_Toc512852517"/>
       <w:r>
         <w:lastRenderedPageBreak/>
         <w:t>Introduction</w:t>
@@ -3527,7 +4355,7 @@
       <w:pPr>
         <w:pStyle w:val="Titre1"/>
       </w:pPr>
-      <w:bookmarkStart w:id="2" w:name="_Toc512595251"/>
+      <w:bookmarkStart w:id="2" w:name="_Toc512852518"/>
       <w:r>
         <w:t>Descriptif</w:t>
       </w:r>
@@ -3541,13 +4369,8 @@
     </w:p>
     <w:p/>
     <w:p>
-      <w:proofErr w:type="spellStart"/>
-      <w:r>
-        <w:t>OTrain</w:t>
-      </w:r>
-      <w:proofErr w:type="spellEnd"/>
-      <w:r>
-        <w:t xml:space="preserve"> consiste en un jeu de gestion de</w:t>
+      <w:r>
+        <w:t>OTrain consiste en un jeu de gestion de</w:t>
       </w:r>
       <w:r>
         <w:t xml:space="preserve"> train</w:t>
@@ -3567,40 +4390,30 @@
       <w:pPr>
         <w:pStyle w:val="Titre2"/>
       </w:pPr>
-      <w:bookmarkStart w:id="3" w:name="_Toc512595252"/>
+      <w:bookmarkStart w:id="3" w:name="_Toc512852519"/>
       <w:r>
         <w:t>Fonctionnement général</w:t>
       </w:r>
       <w:bookmarkEnd w:id="3"/>
     </w:p>
     <w:p>
-      <w:proofErr w:type="spellStart"/>
-      <w:r>
-        <w:t>OTrain</w:t>
-      </w:r>
-      <w:proofErr w:type="spellEnd"/>
-      <w:r>
-        <w:t xml:space="preserve"> se veut un jeu à interface graphique simple</w:t>
+      <w:r>
+        <w:t>OTrain se veut un jeu à interface graphique simple</w:t>
       </w:r>
       <w:r>
         <w:t xml:space="preserve"> (O Game like), genre tableau de bord, avec des boutons d’action, du texte et d’éventuelles images illustratives.  </w:t>
       </w:r>
     </w:p>
     <w:p>
-      <w:proofErr w:type="gramStart"/>
-      <w:r>
-        <w:t>le</w:t>
-      </w:r>
-      <w:proofErr w:type="gramEnd"/>
-      <w:r>
-        <w:t xml:space="preserve"> joueur pourra lancer des commandes qui auront une influence sur ses ressources et son usine. Ses actions pourront faire partie d’une des catégories suivantes : déplacement du train vers une autre gare, extraction de ressource, fabrication d’objets, commerce avec d’autres joueurs. </w:t>
+      <w:r>
+        <w:t xml:space="preserve">le joueur pourra lancer des commandes qui auront une influence sur ses ressources et son usine. Ses actions pourront faire partie d’une des catégories suivantes : déplacement du train vers une autre gare, extraction de ressource, fabrication d’objets, commerce avec d’autres joueurs. </w:t>
       </w:r>
     </w:p>
     <w:p>
       <w:pPr>
         <w:pStyle w:val="Titre3"/>
       </w:pPr>
-      <w:bookmarkStart w:id="4" w:name="_Toc512595253"/>
+      <w:bookmarkStart w:id="4" w:name="_Toc512852520"/>
       <w:r>
         <w:t>Déplacement de train</w:t>
       </w:r>
@@ -3618,7 +4431,7 @@
       <w:pPr>
         <w:pStyle w:val="Titre3"/>
       </w:pPr>
-      <w:bookmarkStart w:id="5" w:name="_Toc512595254"/>
+      <w:bookmarkStart w:id="5" w:name="_Toc512852521"/>
       <w:r>
         <w:t>Extraction de ressources</w:t>
       </w:r>
@@ -3632,22 +4445,14 @@
         <w:t>e</w:t>
       </w:r>
       <w:r>
-        <w:t xml:space="preserve"> ressource est minée sur </w:t>
-      </w:r>
-      <w:proofErr w:type="gramStart"/>
-      <w:r>
-        <w:t>un certaine durée</w:t>
-      </w:r>
-      <w:proofErr w:type="gramEnd"/>
-      <w:r>
-        <w:t xml:space="preserve"> et le joueur peut voir dans la durée sa quantité de minerais augmenter.</w:t>
+        <w:t xml:space="preserve"> ressource est minée sur un certaine durée et le joueur peut voir dans la durée sa quantité de minerais augmenter.</w:t>
       </w:r>
     </w:p>
     <w:p>
       <w:pPr>
         <w:pStyle w:val="Titre3"/>
       </w:pPr>
-      <w:bookmarkStart w:id="6" w:name="_Toc512595255"/>
+      <w:bookmarkStart w:id="6" w:name="_Toc512852522"/>
       <w:r>
         <w:t>Fabrication d’objets</w:t>
       </w:r>
@@ -3665,7 +4470,7 @@
       <w:pPr>
         <w:pStyle w:val="Titre3"/>
       </w:pPr>
-      <w:bookmarkStart w:id="7" w:name="_Toc512595256"/>
+      <w:bookmarkStart w:id="7" w:name="_Toc512852523"/>
       <w:r>
         <w:t>Commerce</w:t>
       </w:r>
@@ -3689,7 +4494,7 @@
       <w:pPr>
         <w:pStyle w:val="Titre2"/>
       </w:pPr>
-      <w:bookmarkStart w:id="8" w:name="_Toc512595257"/>
+      <w:bookmarkStart w:id="8" w:name="_Toc512852524"/>
       <w:r>
         <w:t>Un jeu sur la durée</w:t>
       </w:r>
@@ -3705,15 +4510,7 @@
     </w:p>
     <w:p>
       <w:r>
-        <w:t xml:space="preserve">Le jeu se passe dans un univers pseudo-infini et ainsi ne connait ni niveaux, ni fin, </w:t>
-      </w:r>
-      <w:proofErr w:type="gramStart"/>
-      <w:r>
-        <w:t>l’ «</w:t>
-      </w:r>
-      <w:proofErr w:type="gramEnd"/>
-      <w:r>
-        <w:t> objectif »</w:t>
+        <w:t>Le jeu se passe dans un univers pseudo-infini et ainsi ne connait ni niveaux, ni fin, l’ « objectif »</w:t>
       </w:r>
       <w:r>
         <w:t xml:space="preserve"> étant d’enrichir son train et l’améliorer sans cesses. </w:t>
@@ -3721,13 +4518,8 @@
     </w:p>
     <w:p>
       <w:r>
-        <w:t xml:space="preserve">L’idée de </w:t>
-      </w:r>
-      <w:proofErr w:type="spellStart"/>
-      <w:r>
-        <w:t>OTrain</w:t>
-      </w:r>
-      <w:proofErr w:type="spellEnd"/>
+        <w:t>L’idée de OTrain</w:t>
+      </w:r>
       <w:r>
         <w:t xml:space="preserve"> est de favoriser la collaboration, ainsi </w:t>
       </w:r>
@@ -3761,7 +4553,7 @@
       <w:pPr>
         <w:pStyle w:val="Titre2"/>
       </w:pPr>
-      <w:bookmarkStart w:id="9" w:name="_Toc512595258"/>
+      <w:bookmarkStart w:id="9" w:name="_Toc512852525"/>
       <w:r>
         <w:t>Les acteurs</w:t>
       </w:r>
@@ -3811,7 +4603,7 @@
       <w:pPr>
         <w:pStyle w:val="Titre2"/>
       </w:pPr>
-      <w:bookmarkStart w:id="10" w:name="_Toc512595259"/>
+      <w:bookmarkStart w:id="10" w:name="_Toc512852526"/>
       <w:r>
         <w:t>Fonctionnalités secondaires</w:t>
       </w:r>
@@ -3883,15 +4675,7 @@
         <w:t xml:space="preserve">Des fabrications d’objets en plusieurs étapes. Un objet complexe demande la fabrication de petits objets au préalable. Si un joueur lance la production d’un objet complexe, c’est tout son processus de production qui est lancé (du clou à la loco). Le joueur pourrait alors demander un arrêt de fabrication </w:t>
       </w:r>
       <w:r>
-        <w:t xml:space="preserve">et conserve les objets déjà créés et les ressources pas encore utilisées. (Système </w:t>
-      </w:r>
-      <w:proofErr w:type="spellStart"/>
-      <w:r>
-        <w:t>Factorio</w:t>
-      </w:r>
-      <w:proofErr w:type="spellEnd"/>
-      <w:r>
-        <w:t xml:space="preserve"> like)</w:t>
+        <w:t>et conserve les objets déjà créés et les ressources pas encore utilisées. (Système Factorio like)</w:t>
       </w:r>
     </w:p>
     <w:p>
@@ -3925,15 +4709,10 @@
       <w:pPr>
         <w:pStyle w:val="Titre2"/>
       </w:pPr>
-      <w:bookmarkStart w:id="11" w:name="_Toc512595260"/>
-      <w:proofErr w:type="spellStart"/>
+      <w:bookmarkStart w:id="11" w:name="_Toc512852527"/>
       <w:r>
         <w:lastRenderedPageBreak/>
-        <w:t>Mockup</w:t>
-      </w:r>
-      <w:proofErr w:type="spellEnd"/>
-      <w:r>
-        <w:t xml:space="preserve"> de l’interface utilisateur</w:t>
+        <w:t>Mockup de l’interface utilisateur</w:t>
       </w:r>
       <w:bookmarkEnd w:id="11"/>
     </w:p>
@@ -4287,7 +5066,7 @@
       <w:pPr>
         <w:pStyle w:val="Titre1"/>
       </w:pPr>
-      <w:bookmarkStart w:id="12" w:name="_Toc512595261"/>
+      <w:bookmarkStart w:id="12" w:name="_Toc512852528"/>
       <w:r>
         <w:lastRenderedPageBreak/>
         <w:t>Descriptions de</w:t>
@@ -4302,7 +5081,7 @@
       <w:pPr>
         <w:pStyle w:val="Titre2"/>
       </w:pPr>
-      <w:bookmarkStart w:id="13" w:name="_Toc512595262"/>
+      <w:bookmarkStart w:id="13" w:name="_Toc512852529"/>
       <w:r>
         <w:t>Se connecter</w:t>
       </w:r>
@@ -4354,7 +5133,7 @@
       <w:pPr>
         <w:pStyle w:val="Titre2"/>
       </w:pPr>
-      <w:bookmarkStart w:id="14" w:name="_Toc512595263"/>
+      <w:bookmarkStart w:id="14" w:name="_Toc512852530"/>
       <w:r>
         <w:t>S’inscrire</w:t>
       </w:r>
@@ -4372,15 +5151,7 @@
         <w:t>Le joueur</w:t>
       </w:r>
       <w:r>
-        <w:t xml:space="preserve"> va sur la page de </w:t>
-      </w:r>
-      <w:proofErr w:type="spellStart"/>
-      <w:r>
-        <w:t>sign</w:t>
-      </w:r>
-      <w:proofErr w:type="spellEnd"/>
-      <w:r>
-        <w:t xml:space="preserve"> up </w:t>
+        <w:t xml:space="preserve"> va sur la page de sign up </w:t>
       </w:r>
     </w:p>
     <w:p>
@@ -4417,7 +5188,7 @@
           <w:szCs w:val="22"/>
         </w:rPr>
       </w:pPr>
-      <w:bookmarkStart w:id="15" w:name="_Toc512595264"/>
+      <w:bookmarkStart w:id="15" w:name="_Toc512852531"/>
       <w:r>
         <w:t>Changer de gare</w:t>
       </w:r>
@@ -4478,7 +5249,7 @@
       <w:pPr>
         <w:pStyle w:val="Titre2"/>
       </w:pPr>
-      <w:bookmarkStart w:id="16" w:name="_Toc512595265"/>
+      <w:bookmarkStart w:id="16" w:name="_Toc512852532"/>
       <w:r>
         <w:t>Placer une offre</w:t>
       </w:r>
@@ -4554,7 +5325,7 @@
       <w:pPr>
         <w:pStyle w:val="Titre2"/>
       </w:pPr>
-      <w:bookmarkStart w:id="17" w:name="_Toc512595266"/>
+      <w:bookmarkStart w:id="17" w:name="_Toc512852533"/>
       <w:r>
         <w:t>Achat</w:t>
       </w:r>
@@ -4633,7 +5404,7 @@
       <w:pPr>
         <w:pStyle w:val="Titre2"/>
       </w:pPr>
-      <w:bookmarkStart w:id="18" w:name="_Toc512595267"/>
+      <w:bookmarkStart w:id="18" w:name="_Toc512852534"/>
       <w:r>
         <w:t>Miner</w:t>
       </w:r>
@@ -4727,7 +5498,7 @@
       <w:pPr>
         <w:pStyle w:val="Titre2"/>
       </w:pPr>
-      <w:bookmarkStart w:id="19" w:name="_Toc512595268"/>
+      <w:bookmarkStart w:id="19" w:name="_Toc512852535"/>
       <w:r>
         <w:t>Fabriquer</w:t>
       </w:r>
@@ -4800,7 +5571,7 @@
       <w:pPr>
         <w:pStyle w:val="Titre2"/>
       </w:pPr>
-      <w:bookmarkStart w:id="20" w:name="_Toc512595269"/>
+      <w:bookmarkStart w:id="20" w:name="_Toc512852536"/>
       <w:r>
         <w:lastRenderedPageBreak/>
         <w:t>Améliorer train</w:t>
@@ -4877,7 +5648,7 @@
       <w:pPr>
         <w:pStyle w:val="Titre2"/>
       </w:pPr>
-      <w:bookmarkStart w:id="21" w:name="_Toc512595270"/>
+      <w:bookmarkStart w:id="21" w:name="_Toc512852537"/>
       <w:r>
         <w:t>Donner ressources</w:t>
       </w:r>
@@ -4944,7 +5715,7 @@
       <w:pPr>
         <w:pStyle w:val="Titre2"/>
       </w:pPr>
-      <w:bookmarkStart w:id="22" w:name="_Toc512595271"/>
+      <w:bookmarkStart w:id="22" w:name="_Toc512852538"/>
       <w:r>
         <w:t>Bannir un joueur</w:t>
       </w:r>
@@ -4999,7 +5770,7 @@
       <w:pPr>
         <w:pStyle w:val="Titre2"/>
       </w:pPr>
-      <w:bookmarkStart w:id="23" w:name="_Toc512595272"/>
+      <w:bookmarkStart w:id="23" w:name="_Toc512852539"/>
       <w:r>
         <w:t>Ajouter</w:t>
       </w:r>
@@ -5054,7 +5825,7 @@
       <w:pPr>
         <w:pStyle w:val="Titre2"/>
       </w:pPr>
-      <w:bookmarkStart w:id="24" w:name="_Toc512595273"/>
+      <w:bookmarkStart w:id="24" w:name="_Toc512852540"/>
       <w:r>
         <w:t>Supprimer une gare</w:t>
       </w:r>
@@ -5117,15 +5888,10 @@
       <w:pPr>
         <w:pStyle w:val="Titre1"/>
       </w:pPr>
-      <w:bookmarkStart w:id="25" w:name="_Toc512595274"/>
-      <w:proofErr w:type="spellStart"/>
+      <w:bookmarkStart w:id="25" w:name="_Toc512852541"/>
       <w:r>
         <w:lastRenderedPageBreak/>
-        <w:t>Schema</w:t>
-      </w:r>
-      <w:proofErr w:type="spellEnd"/>
-      <w:r>
-        <w:t xml:space="preserve"> des cas d’utilisation</w:t>
+        <w:t>Schema des cas d’utilisation</w:t>
       </w:r>
       <w:bookmarkEnd w:id="25"/>
     </w:p>
@@ -5135,6 +5901,9 @@
         <w:jc w:val="center"/>
       </w:pPr>
       <w:r>
+        <w:rPr>
+          <w:noProof/>
+        </w:rPr>
         <w:drawing>
           <wp:inline distT="0" distB="0" distL="0" distR="0" wp14:anchorId="733CBCE9" wp14:editId="15F0C702">
             <wp:extent cx="4405022" cy="4461587"/>
@@ -5181,7 +5950,7 @@
       <w:pPr>
         <w:pStyle w:val="Titre1"/>
       </w:pPr>
-      <w:bookmarkStart w:id="26" w:name="_Toc512595275"/>
+      <w:bookmarkStart w:id="26" w:name="_Toc512852542"/>
       <w:r>
         <w:t>Client-Serveur</w:t>
       </w:r>
@@ -5192,7 +5961,7 @@
       <w:pPr>
         <w:pStyle w:val="Titre2"/>
       </w:pPr>
-      <w:bookmarkStart w:id="27" w:name="_Toc512595276"/>
+      <w:bookmarkStart w:id="27" w:name="_Toc512852543"/>
       <w:r>
         <w:t>Responsabilités client-serveur</w:t>
       </w:r>
@@ -5207,7 +5976,7 @@
       <w:pPr>
         <w:pStyle w:val="Titre3"/>
       </w:pPr>
-      <w:bookmarkStart w:id="28" w:name="_Toc512595277"/>
+      <w:bookmarkStart w:id="28" w:name="_Toc512852544"/>
       <w:r>
         <w:t>Responsabilité client</w:t>
       </w:r>
@@ -5222,7 +5991,7 @@
       <w:pPr>
         <w:pStyle w:val="Titre3"/>
       </w:pPr>
-      <w:bookmarkStart w:id="29" w:name="_Toc512595278"/>
+      <w:bookmarkStart w:id="29" w:name="_Toc512852545"/>
       <w:r>
         <w:t>Responsabilité serveur</w:t>
       </w:r>
@@ -5237,17 +6006,9 @@
       <w:pPr>
         <w:pStyle w:val="Titre3"/>
       </w:pPr>
-      <w:bookmarkStart w:id="30" w:name="_Toc512595279"/>
-      <w:r>
-        <w:t xml:space="preserve">Lancement et </w:t>
-      </w:r>
-      <w:proofErr w:type="spellStart"/>
-      <w:r>
-        <w:t>arret</w:t>
-      </w:r>
-      <w:proofErr w:type="spellEnd"/>
-      <w:r>
-        <w:t xml:space="preserve"> du jeu</w:t>
+      <w:bookmarkStart w:id="30" w:name="_Toc512852546"/>
+      <w:r>
+        <w:t>Lancement et arret du jeu</w:t>
       </w:r>
       <w:bookmarkEnd w:id="30"/>
       <w:r>
@@ -5283,7 +6044,7 @@
       <w:pPr>
         <w:pStyle w:val="Titre2"/>
       </w:pPr>
-      <w:bookmarkStart w:id="31" w:name="_Toc512595280"/>
+      <w:bookmarkStart w:id="31" w:name="_Toc512852547"/>
       <w:r>
         <w:lastRenderedPageBreak/>
         <w:t>Protocole d’échange client serveur</w:t>
@@ -5451,20 +6212,8 @@
                 <w:color w:val="000000"/>
                 <w:lang w:eastAsia="fr-CH"/>
               </w:rPr>
-              <w:t xml:space="preserve">Server </w:t>
-            </w:r>
-            <w:proofErr w:type="spellStart"/>
-            <w:r>
-              <w:rPr>
-                <w:rFonts w:ascii="Calibri" w:eastAsia="Times New Roman" w:hAnsi="Calibri" w:cs="Calibri"/>
-                <w:b/>
-                <w:bCs/>
-                <w:color w:val="000000"/>
-                <w:lang w:eastAsia="fr-CH"/>
-              </w:rPr>
-              <w:t>Answer</w:t>
-            </w:r>
-            <w:proofErr w:type="spellEnd"/>
+              <w:t>Server Answer</w:t>
+            </w:r>
           </w:p>
         </w:tc>
         <w:tc>
@@ -5903,18 +6652,8 @@
                 <w:color w:val="000000"/>
                 <w:lang w:eastAsia="fr-CH"/>
               </w:rPr>
-              <w:t xml:space="preserve">Une liste de gare </w:t>
-            </w:r>
-            <w:proofErr w:type="spellStart"/>
-            <w:r>
-              <w:rPr>
-                <w:rFonts w:ascii="Calibri" w:eastAsia="Times New Roman" w:hAnsi="Calibri" w:cs="Calibri"/>
-                <w:color w:val="000000"/>
-                <w:lang w:eastAsia="fr-CH"/>
-              </w:rPr>
-              <w:t>Jsonifiées</w:t>
-            </w:r>
-            <w:proofErr w:type="spellEnd"/>
+              <w:t>Une liste de gare Jsonifiées</w:t>
+            </w:r>
           </w:p>
         </w:tc>
       </w:tr>
@@ -6243,25 +6982,7 @@
                 <w:color w:val="000000"/>
                 <w:lang w:eastAsia="fr-CH"/>
               </w:rPr>
-              <w:t xml:space="preserve">Si la demande est valide, le serveur initie le déplacement et réponds SUCCESS, sinon il </w:t>
-            </w:r>
-            <w:proofErr w:type="gramStart"/>
-            <w:r>
-              <w:rPr>
-                <w:rFonts w:ascii="Calibri" w:eastAsia="Times New Roman" w:hAnsi="Calibri" w:cs="Calibri"/>
-                <w:color w:val="000000"/>
-                <w:lang w:eastAsia="fr-CH"/>
-              </w:rPr>
-              <w:t>réponds</w:t>
-            </w:r>
-            <w:proofErr w:type="gramEnd"/>
-            <w:r>
-              <w:rPr>
-                <w:rFonts w:ascii="Calibri" w:eastAsia="Times New Roman" w:hAnsi="Calibri" w:cs="Calibri"/>
-                <w:color w:val="000000"/>
-                <w:lang w:eastAsia="fr-CH"/>
-              </w:rPr>
-              <w:t xml:space="preserve"> FAILURE</w:t>
+              <w:t>Si la demande est valide, le serveur initie le déplacement et réponds SUCCESS, sinon il réponds FAILURE</w:t>
             </w:r>
           </w:p>
         </w:tc>
@@ -6668,45 +7389,7 @@
                 <w:color w:val="000000"/>
                 <w:lang w:eastAsia="fr-CH"/>
               </w:rPr>
-              <w:t xml:space="preserve">Si le train est </w:t>
-            </w:r>
-            <w:proofErr w:type="spellStart"/>
-            <w:proofErr w:type="gramStart"/>
-            <w:r>
-              <w:rPr>
-                <w:rFonts w:ascii="Calibri" w:eastAsia="Times New Roman" w:hAnsi="Calibri" w:cs="Calibri"/>
-                <w:color w:val="000000"/>
-                <w:lang w:eastAsia="fr-CH"/>
-              </w:rPr>
-              <w:t>a</w:t>
-            </w:r>
-            <w:proofErr w:type="spellEnd"/>
-            <w:proofErr w:type="gramEnd"/>
-            <w:r>
-              <w:rPr>
-                <w:rFonts w:ascii="Calibri" w:eastAsia="Times New Roman" w:hAnsi="Calibri" w:cs="Calibri"/>
-                <w:color w:val="000000"/>
-                <w:lang w:eastAsia="fr-CH"/>
-              </w:rPr>
-              <w:t xml:space="preserve"> une gare sans </w:t>
-            </w:r>
-            <w:proofErr w:type="spellStart"/>
-            <w:r>
-              <w:rPr>
-                <w:rFonts w:ascii="Calibri" w:eastAsia="Times New Roman" w:hAnsi="Calibri" w:cs="Calibri"/>
-                <w:color w:val="000000"/>
-                <w:lang w:eastAsia="fr-CH"/>
-              </w:rPr>
-              <w:t>etre</w:t>
-            </w:r>
-            <w:proofErr w:type="spellEnd"/>
-            <w:r>
-              <w:rPr>
-                <w:rFonts w:ascii="Calibri" w:eastAsia="Times New Roman" w:hAnsi="Calibri" w:cs="Calibri"/>
-                <w:color w:val="000000"/>
-                <w:lang w:eastAsia="fr-CH"/>
-              </w:rPr>
-              <w:t xml:space="preserve"> partis</w:t>
+              <w:t>Si le train est a une gare sans etre partis</w:t>
             </w:r>
           </w:p>
         </w:tc>
@@ -6844,23 +7527,13 @@
                 <w:lang w:eastAsia="fr-CH"/>
               </w:rPr>
             </w:pPr>
-            <w:proofErr w:type="gramStart"/>
-            <w:r>
-              <w:rPr>
-                <w:rFonts w:ascii="Calibri" w:eastAsia="Times New Roman" w:hAnsi="Calibri" w:cs="Calibri"/>
-                <w:color w:val="000000"/>
-                <w:lang w:eastAsia="fr-CH"/>
-              </w:rPr>
-              <w:t>la</w:t>
-            </w:r>
-            <w:proofErr w:type="gramEnd"/>
-            <w:r>
-              <w:rPr>
-                <w:rFonts w:ascii="Calibri" w:eastAsia="Times New Roman" w:hAnsi="Calibri" w:cs="Calibri"/>
-                <w:color w:val="000000"/>
-                <w:lang w:eastAsia="fr-CH"/>
-              </w:rPr>
-              <w:t xml:space="preserve"> gare ou il est </w:t>
+            <w:r>
+              <w:rPr>
+                <w:rFonts w:ascii="Calibri" w:eastAsia="Times New Roman" w:hAnsi="Calibri" w:cs="Calibri"/>
+                <w:color w:val="000000"/>
+                <w:lang w:eastAsia="fr-CH"/>
+              </w:rPr>
+              <w:t xml:space="preserve">la gare ou il est </w:t>
             </w:r>
           </w:p>
         </w:tc>
@@ -6998,23 +7671,13 @@
                 <w:lang w:eastAsia="fr-CH"/>
               </w:rPr>
             </w:pPr>
-            <w:proofErr w:type="gramStart"/>
-            <w:r>
-              <w:rPr>
-                <w:rFonts w:ascii="Calibri" w:eastAsia="Times New Roman" w:hAnsi="Calibri" w:cs="Calibri"/>
-                <w:color w:val="000000"/>
-                <w:lang w:eastAsia="fr-CH"/>
-              </w:rPr>
-              <w:t>si</w:t>
-            </w:r>
-            <w:proofErr w:type="gramEnd"/>
-            <w:r>
-              <w:rPr>
-                <w:rFonts w:ascii="Calibri" w:eastAsia="Times New Roman" w:hAnsi="Calibri" w:cs="Calibri"/>
-                <w:color w:val="000000"/>
-                <w:lang w:eastAsia="fr-CH"/>
-              </w:rPr>
-              <w:t xml:space="preserve"> le train est en route</w:t>
+            <w:r>
+              <w:rPr>
+                <w:rFonts w:ascii="Calibri" w:eastAsia="Times New Roman" w:hAnsi="Calibri" w:cs="Calibri"/>
+                <w:color w:val="000000"/>
+                <w:lang w:eastAsia="fr-CH"/>
+              </w:rPr>
+              <w:t>si le train est en route</w:t>
             </w:r>
           </w:p>
         </w:tc>
@@ -7126,25 +7789,7 @@
                 <w:color w:val="000000"/>
                 <w:lang w:eastAsia="fr-CH"/>
               </w:rPr>
-              <w:t>&lt;</w:t>
-            </w:r>
-            <w:proofErr w:type="gramStart"/>
-            <w:r>
-              <w:rPr>
-                <w:rFonts w:ascii="Calibri" w:eastAsia="Times New Roman" w:hAnsi="Calibri" w:cs="Calibri"/>
-                <w:color w:val="000000"/>
-                <w:lang w:eastAsia="fr-CH"/>
-              </w:rPr>
-              <w:t>temps</w:t>
-            </w:r>
-            <w:proofErr w:type="gramEnd"/>
-            <w:r>
-              <w:rPr>
-                <w:rFonts w:ascii="Calibri" w:eastAsia="Times New Roman" w:hAnsi="Calibri" w:cs="Calibri"/>
-                <w:color w:val="000000"/>
-                <w:lang w:eastAsia="fr-CH"/>
-              </w:rPr>
-              <w:t xml:space="preserve"> restant en secondes&gt;</w:t>
+              <w:t>&lt;temps restant en secondes&gt;</w:t>
             </w:r>
           </w:p>
         </w:tc>
@@ -7170,23 +7815,13 @@
                 <w:lang w:eastAsia="fr-CH"/>
               </w:rPr>
             </w:pPr>
-            <w:proofErr w:type="gramStart"/>
-            <w:r>
-              <w:rPr>
-                <w:rFonts w:ascii="Calibri" w:eastAsia="Times New Roman" w:hAnsi="Calibri" w:cs="Calibri"/>
-                <w:color w:val="000000"/>
-                <w:lang w:eastAsia="fr-CH"/>
-              </w:rPr>
-              <w:t>le</w:t>
-            </w:r>
-            <w:proofErr w:type="gramEnd"/>
-            <w:r>
-              <w:rPr>
-                <w:rFonts w:ascii="Calibri" w:eastAsia="Times New Roman" w:hAnsi="Calibri" w:cs="Calibri"/>
-                <w:color w:val="000000"/>
-                <w:lang w:eastAsia="fr-CH"/>
-              </w:rPr>
-              <w:t xml:space="preserve"> temps avant l'arrivée</w:t>
+            <w:r>
+              <w:rPr>
+                <w:rFonts w:ascii="Calibri" w:eastAsia="Times New Roman" w:hAnsi="Calibri" w:cs="Calibri"/>
+                <w:color w:val="000000"/>
+                <w:lang w:eastAsia="fr-CH"/>
+              </w:rPr>
+              <w:t>le temps avant l'arrivée</w:t>
             </w:r>
           </w:p>
         </w:tc>
@@ -7330,27 +7965,7 @@
                 <w:color w:val="000000"/>
                 <w:lang w:eastAsia="fr-CH"/>
               </w:rPr>
-              <w:t xml:space="preserve">Si le train est arrivé </w:t>
-            </w:r>
-            <w:proofErr w:type="spellStart"/>
-            <w:proofErr w:type="gramStart"/>
-            <w:r>
-              <w:rPr>
-                <w:rFonts w:ascii="Calibri" w:eastAsia="Times New Roman" w:hAnsi="Calibri" w:cs="Calibri"/>
-                <w:color w:val="000000"/>
-                <w:lang w:eastAsia="fr-CH"/>
-              </w:rPr>
-              <w:t>a</w:t>
-            </w:r>
-            <w:proofErr w:type="spellEnd"/>
-            <w:proofErr w:type="gramEnd"/>
-            <w:r>
-              <w:rPr>
-                <w:rFonts w:ascii="Calibri" w:eastAsia="Times New Roman" w:hAnsi="Calibri" w:cs="Calibri"/>
-                <w:color w:val="000000"/>
-                <w:lang w:eastAsia="fr-CH"/>
-              </w:rPr>
-              <w:t xml:space="preserve"> destination après un déplacement</w:t>
+              <w:t>Si le train est arrivé a destination après un déplacement</w:t>
             </w:r>
           </w:p>
         </w:tc>
@@ -7462,25 +8077,7 @@
                 <w:color w:val="000000"/>
                 <w:lang w:eastAsia="fr-CH"/>
               </w:rPr>
-              <w:t>JSON&lt;</w:t>
-            </w:r>
-            <w:proofErr w:type="spellStart"/>
-            <w:r>
-              <w:rPr>
-                <w:rFonts w:ascii="Calibri" w:eastAsia="Times New Roman" w:hAnsi="Calibri" w:cs="Calibri"/>
-                <w:color w:val="000000"/>
-                <w:lang w:eastAsia="fr-CH"/>
-              </w:rPr>
-              <w:t>Evenement</w:t>
-            </w:r>
-            <w:proofErr w:type="spellEnd"/>
-            <w:r>
-              <w:rPr>
-                <w:rFonts w:ascii="Calibri" w:eastAsia="Times New Roman" w:hAnsi="Calibri" w:cs="Calibri"/>
-                <w:color w:val="000000"/>
-                <w:lang w:eastAsia="fr-CH"/>
-              </w:rPr>
-              <w:t>&gt;</w:t>
+              <w:t>JSON&lt;Evenement&gt;</w:t>
             </w:r>
           </w:p>
         </w:tc>
@@ -7814,23 +8411,13 @@
                 <w:lang w:eastAsia="fr-CH"/>
               </w:rPr>
             </w:pPr>
-            <w:proofErr w:type="gramStart"/>
-            <w:r>
-              <w:rPr>
-                <w:rFonts w:ascii="Calibri" w:eastAsia="Times New Roman" w:hAnsi="Calibri" w:cs="Calibri"/>
-                <w:color w:val="000000"/>
-                <w:lang w:eastAsia="fr-CH"/>
-              </w:rPr>
-              <w:t>l'offre</w:t>
-            </w:r>
-            <w:proofErr w:type="gramEnd"/>
-            <w:r>
-              <w:rPr>
-                <w:rFonts w:ascii="Calibri" w:eastAsia="Times New Roman" w:hAnsi="Calibri" w:cs="Calibri"/>
-                <w:color w:val="000000"/>
-                <w:lang w:eastAsia="fr-CH"/>
-              </w:rPr>
-              <w:t xml:space="preserve"> en question</w:t>
+            <w:r>
+              <w:rPr>
+                <w:rFonts w:ascii="Calibri" w:eastAsia="Times New Roman" w:hAnsi="Calibri" w:cs="Calibri"/>
+                <w:color w:val="000000"/>
+                <w:lang w:eastAsia="fr-CH"/>
+              </w:rPr>
+              <w:t>l'offre en question</w:t>
             </w:r>
           </w:p>
         </w:tc>
@@ -8077,25 +8664,7 @@
                 <w:color w:val="000000"/>
                 <w:lang w:eastAsia="fr-CH"/>
               </w:rPr>
-              <w:t xml:space="preserve">Si la demande est valide, le serveur initie le placement de l'offre et réponds SUCCESS, sinon il </w:t>
-            </w:r>
-            <w:proofErr w:type="gramStart"/>
-            <w:r>
-              <w:rPr>
-                <w:rFonts w:ascii="Calibri" w:eastAsia="Times New Roman" w:hAnsi="Calibri" w:cs="Calibri"/>
-                <w:color w:val="000000"/>
-                <w:lang w:eastAsia="fr-CH"/>
-              </w:rPr>
-              <w:t>réponds</w:t>
-            </w:r>
-            <w:proofErr w:type="gramEnd"/>
-            <w:r>
-              <w:rPr>
-                <w:rFonts w:ascii="Calibri" w:eastAsia="Times New Roman" w:hAnsi="Calibri" w:cs="Calibri"/>
-                <w:color w:val="000000"/>
-                <w:lang w:eastAsia="fr-CH"/>
-              </w:rPr>
-              <w:t xml:space="preserve"> FAILURE</w:t>
+              <w:t>Si la demande est valide, le serveur initie le placement de l'offre et réponds SUCCESS, sinon il réponds FAILURE</w:t>
             </w:r>
           </w:p>
         </w:tc>
@@ -8502,23 +9071,13 @@
                 <w:lang w:eastAsia="fr-CH"/>
               </w:rPr>
             </w:pPr>
-            <w:proofErr w:type="gramStart"/>
-            <w:r>
-              <w:rPr>
-                <w:rFonts w:ascii="Calibri" w:eastAsia="Times New Roman" w:hAnsi="Calibri" w:cs="Calibri"/>
-                <w:color w:val="000000"/>
-                <w:lang w:eastAsia="fr-CH"/>
-              </w:rPr>
-              <w:t>retourne</w:t>
-            </w:r>
-            <w:proofErr w:type="gramEnd"/>
-            <w:r>
-              <w:rPr>
-                <w:rFonts w:ascii="Calibri" w:eastAsia="Times New Roman" w:hAnsi="Calibri" w:cs="Calibri"/>
-                <w:color w:val="000000"/>
-                <w:lang w:eastAsia="fr-CH"/>
-              </w:rPr>
-              <w:t xml:space="preserve"> la liste des offres</w:t>
+            <w:r>
+              <w:rPr>
+                <w:rFonts w:ascii="Calibri" w:eastAsia="Times New Roman" w:hAnsi="Calibri" w:cs="Calibri"/>
+                <w:color w:val="000000"/>
+                <w:lang w:eastAsia="fr-CH"/>
+              </w:rPr>
+              <w:t>retourne la liste des offres</w:t>
             </w:r>
           </w:p>
         </w:tc>
@@ -8591,27 +9150,7 @@
                 <w:color w:val="000000"/>
                 <w:lang w:eastAsia="fr-CH"/>
               </w:rPr>
-              <w:t xml:space="preserve">Choisir une offre </w:t>
-            </w:r>
-            <w:proofErr w:type="spellStart"/>
-            <w:proofErr w:type="gramStart"/>
-            <w:r>
-              <w:rPr>
-                <w:rFonts w:ascii="Calibri" w:eastAsia="Times New Roman" w:hAnsi="Calibri" w:cs="Calibri"/>
-                <w:color w:val="000000"/>
-                <w:lang w:eastAsia="fr-CH"/>
-              </w:rPr>
-              <w:t>a</w:t>
-            </w:r>
-            <w:proofErr w:type="spellEnd"/>
-            <w:proofErr w:type="gramEnd"/>
-            <w:r>
-              <w:rPr>
-                <w:rFonts w:ascii="Calibri" w:eastAsia="Times New Roman" w:hAnsi="Calibri" w:cs="Calibri"/>
-                <w:color w:val="000000"/>
-                <w:lang w:eastAsia="fr-CH"/>
-              </w:rPr>
-              <w:t xml:space="preserve"> acheter</w:t>
+              <w:t>Choisir une offre a acheter</w:t>
             </w:r>
           </w:p>
         </w:tc>
@@ -8882,25 +9421,7 @@
                 <w:color w:val="000000"/>
                 <w:lang w:eastAsia="fr-CH"/>
               </w:rPr>
-              <w:t xml:space="preserve">Si la demande est valide, le serveur transfert les ressources et réponds SUCCESS, sinon il </w:t>
-            </w:r>
-            <w:proofErr w:type="gramStart"/>
-            <w:r>
-              <w:rPr>
-                <w:rFonts w:ascii="Calibri" w:eastAsia="Times New Roman" w:hAnsi="Calibri" w:cs="Calibri"/>
-                <w:color w:val="000000"/>
-                <w:lang w:eastAsia="fr-CH"/>
-              </w:rPr>
-              <w:t>réponds</w:t>
-            </w:r>
-            <w:proofErr w:type="gramEnd"/>
-            <w:r>
-              <w:rPr>
-                <w:rFonts w:ascii="Calibri" w:eastAsia="Times New Roman" w:hAnsi="Calibri" w:cs="Calibri"/>
-                <w:color w:val="000000"/>
-                <w:lang w:eastAsia="fr-CH"/>
-              </w:rPr>
-              <w:t xml:space="preserve"> FAILURE</w:t>
+              <w:t>Si la demande est valide, le serveur transfert les ressources et réponds SUCCESS, sinon il réponds FAILURE</w:t>
             </w:r>
           </w:p>
         </w:tc>
@@ -9310,23 +9831,13 @@
                 <w:lang w:eastAsia="fr-CH"/>
               </w:rPr>
             </w:pPr>
-            <w:proofErr w:type="gramStart"/>
-            <w:r>
-              <w:rPr>
-                <w:rFonts w:ascii="Calibri" w:eastAsia="Times New Roman" w:hAnsi="Calibri" w:cs="Calibri"/>
-                <w:color w:val="000000"/>
-                <w:lang w:eastAsia="fr-CH"/>
-              </w:rPr>
-              <w:t>retourne</w:t>
-            </w:r>
-            <w:proofErr w:type="gramEnd"/>
-            <w:r>
-              <w:rPr>
-                <w:rFonts w:ascii="Calibri" w:eastAsia="Times New Roman" w:hAnsi="Calibri" w:cs="Calibri"/>
-                <w:color w:val="000000"/>
-                <w:lang w:eastAsia="fr-CH"/>
-              </w:rPr>
-              <w:t xml:space="preserve"> la liste des offres</w:t>
+            <w:r>
+              <w:rPr>
+                <w:rFonts w:ascii="Calibri" w:eastAsia="Times New Roman" w:hAnsi="Calibri" w:cs="Calibri"/>
+                <w:color w:val="000000"/>
+                <w:lang w:eastAsia="fr-CH"/>
+              </w:rPr>
+              <w:t>retourne la liste des offres</w:t>
             </w:r>
           </w:p>
         </w:tc>
@@ -9632,23 +10143,13 @@
                 <w:lang w:eastAsia="fr-CH"/>
               </w:rPr>
             </w:pPr>
-            <w:proofErr w:type="gramStart"/>
-            <w:r>
-              <w:rPr>
-                <w:rFonts w:ascii="Calibri" w:eastAsia="Times New Roman" w:hAnsi="Calibri" w:cs="Calibri"/>
-                <w:color w:val="000000"/>
-                <w:lang w:eastAsia="fr-CH"/>
-              </w:rPr>
-              <w:t>la</w:t>
-            </w:r>
-            <w:proofErr w:type="gramEnd"/>
-            <w:r>
-              <w:rPr>
-                <w:rFonts w:ascii="Calibri" w:eastAsia="Times New Roman" w:hAnsi="Calibri" w:cs="Calibri"/>
-                <w:color w:val="000000"/>
-                <w:lang w:eastAsia="fr-CH"/>
-              </w:rPr>
-              <w:t xml:space="preserve"> ressource qu'on désire miner</w:t>
+            <w:r>
+              <w:rPr>
+                <w:rFonts w:ascii="Calibri" w:eastAsia="Times New Roman" w:hAnsi="Calibri" w:cs="Calibri"/>
+                <w:color w:val="000000"/>
+                <w:lang w:eastAsia="fr-CH"/>
+              </w:rPr>
+              <w:t>la ressource qu'on désire miner</w:t>
             </w:r>
           </w:p>
         </w:tc>
@@ -9681,25 +10182,7 @@
                 <w:color w:val="000000"/>
                 <w:lang w:eastAsia="fr-CH"/>
               </w:rPr>
-              <w:t>&lt;</w:t>
-            </w:r>
-            <w:proofErr w:type="gramStart"/>
-            <w:r>
-              <w:rPr>
-                <w:rFonts w:ascii="Calibri" w:eastAsia="Times New Roman" w:hAnsi="Calibri" w:cs="Calibri"/>
-                <w:color w:val="000000"/>
-                <w:lang w:eastAsia="fr-CH"/>
-              </w:rPr>
-              <w:t>id</w:t>
-            </w:r>
-            <w:proofErr w:type="gramEnd"/>
-            <w:r>
-              <w:rPr>
-                <w:rFonts w:ascii="Calibri" w:eastAsia="Times New Roman" w:hAnsi="Calibri" w:cs="Calibri"/>
-                <w:color w:val="000000"/>
-                <w:lang w:eastAsia="fr-CH"/>
-              </w:rPr>
-              <w:t xml:space="preserve"> ressource&gt;</w:t>
+              <w:t>&lt;id ressource&gt;</w:t>
             </w:r>
           </w:p>
         </w:tc>
@@ -9913,23 +10396,13 @@
                 <w:lang w:eastAsia="fr-CH"/>
               </w:rPr>
             </w:pPr>
-            <w:proofErr w:type="spellStart"/>
-            <w:r>
-              <w:rPr>
-                <w:rFonts w:ascii="Calibri" w:eastAsia="Times New Roman" w:hAnsi="Calibri" w:cs="Calibri"/>
-                <w:color w:val="000000"/>
-                <w:lang w:eastAsia="fr-CH"/>
-              </w:rPr>
-              <w:t>Reponse</w:t>
-            </w:r>
-            <w:proofErr w:type="spellEnd"/>
-            <w:r>
-              <w:rPr>
-                <w:rFonts w:ascii="Calibri" w:eastAsia="Times New Roman" w:hAnsi="Calibri" w:cs="Calibri"/>
-                <w:color w:val="000000"/>
-                <w:lang w:eastAsia="fr-CH"/>
-              </w:rPr>
-              <w:t xml:space="preserve"> que le minage a pu être lancé</w:t>
+            <w:r>
+              <w:rPr>
+                <w:rFonts w:ascii="Calibri" w:eastAsia="Times New Roman" w:hAnsi="Calibri" w:cs="Calibri"/>
+                <w:color w:val="000000"/>
+                <w:lang w:eastAsia="fr-CH"/>
+              </w:rPr>
+              <w:t>Reponse que le minage a pu être lancé</w:t>
             </w:r>
           </w:p>
         </w:tc>
@@ -9994,23 +10467,13 @@
                 <w:lang w:eastAsia="fr-CH"/>
               </w:rPr>
             </w:pPr>
-            <w:proofErr w:type="gramStart"/>
-            <w:r>
-              <w:rPr>
-                <w:rFonts w:ascii="Calibri" w:eastAsia="Times New Roman" w:hAnsi="Calibri" w:cs="Calibri"/>
-                <w:color w:val="000000"/>
-                <w:lang w:eastAsia="fr-CH"/>
-              </w:rPr>
-              <w:t>demande</w:t>
-            </w:r>
-            <w:proofErr w:type="gramEnd"/>
-            <w:r>
-              <w:rPr>
-                <w:rFonts w:ascii="Calibri" w:eastAsia="Times New Roman" w:hAnsi="Calibri" w:cs="Calibri"/>
-                <w:color w:val="000000"/>
-                <w:lang w:eastAsia="fr-CH"/>
-              </w:rPr>
-              <w:t xml:space="preserve"> d'arrêter le minage</w:t>
+            <w:r>
+              <w:rPr>
+                <w:rFonts w:ascii="Calibri" w:eastAsia="Times New Roman" w:hAnsi="Calibri" w:cs="Calibri"/>
+                <w:color w:val="000000"/>
+                <w:lang w:eastAsia="fr-CH"/>
+              </w:rPr>
+              <w:t>demande d'arrêter le minage</w:t>
             </w:r>
           </w:p>
         </w:tc>
@@ -10273,23 +10736,13 @@
                 <w:lang w:eastAsia="fr-CH"/>
               </w:rPr>
             </w:pPr>
-            <w:proofErr w:type="spellStart"/>
-            <w:r>
-              <w:rPr>
-                <w:rFonts w:ascii="Calibri" w:eastAsia="Times New Roman" w:hAnsi="Calibri" w:cs="Calibri"/>
-                <w:color w:val="000000"/>
-                <w:lang w:eastAsia="fr-CH"/>
-              </w:rPr>
-              <w:t>Reponse</w:t>
-            </w:r>
-            <w:proofErr w:type="spellEnd"/>
-            <w:r>
-              <w:rPr>
-                <w:rFonts w:ascii="Calibri" w:eastAsia="Times New Roman" w:hAnsi="Calibri" w:cs="Calibri"/>
-                <w:color w:val="000000"/>
-                <w:lang w:eastAsia="fr-CH"/>
-              </w:rPr>
-              <w:t xml:space="preserve"> que le minage a pu être arrêté</w:t>
+            <w:r>
+              <w:rPr>
+                <w:rFonts w:ascii="Calibri" w:eastAsia="Times New Roman" w:hAnsi="Calibri" w:cs="Calibri"/>
+                <w:color w:val="000000"/>
+                <w:lang w:eastAsia="fr-CH"/>
+              </w:rPr>
+              <w:t>Reponse que le minage a pu être arrêté</w:t>
             </w:r>
           </w:p>
         </w:tc>
@@ -11518,25 +11971,7 @@
                 <w:color w:val="000000"/>
                 <w:lang w:eastAsia="fr-CH"/>
               </w:rPr>
-              <w:t xml:space="preserve">Demande de </w:t>
-            </w:r>
-            <w:proofErr w:type="spellStart"/>
-            <w:r>
-              <w:rPr>
-                <w:rFonts w:ascii="Calibri" w:eastAsia="Times New Roman" w:hAnsi="Calibri" w:cs="Calibri"/>
-                <w:color w:val="000000"/>
-                <w:lang w:eastAsia="fr-CH"/>
-              </w:rPr>
-              <w:t>connection</w:t>
-            </w:r>
-            <w:proofErr w:type="spellEnd"/>
-            <w:r>
-              <w:rPr>
-                <w:rFonts w:ascii="Calibri" w:eastAsia="Times New Roman" w:hAnsi="Calibri" w:cs="Calibri"/>
-                <w:color w:val="000000"/>
-                <w:lang w:eastAsia="fr-CH"/>
-              </w:rPr>
-              <w:t xml:space="preserve"> authentifiée</w:t>
+              <w:t>Demande de connection authentifiée</w:t>
             </w:r>
           </w:p>
         </w:tc>
@@ -11805,25 +12240,7 @@
                 <w:color w:val="000000"/>
                 <w:lang w:eastAsia="fr-CH"/>
               </w:rPr>
-              <w:t xml:space="preserve">Retourne si la </w:t>
-            </w:r>
-            <w:proofErr w:type="spellStart"/>
-            <w:r>
-              <w:rPr>
-                <w:rFonts w:ascii="Calibri" w:eastAsia="Times New Roman" w:hAnsi="Calibri" w:cs="Calibri"/>
-                <w:color w:val="000000"/>
-                <w:lang w:eastAsia="fr-CH"/>
-              </w:rPr>
-              <w:t>connection</w:t>
-            </w:r>
-            <w:proofErr w:type="spellEnd"/>
-            <w:r>
-              <w:rPr>
-                <w:rFonts w:ascii="Calibri" w:eastAsia="Times New Roman" w:hAnsi="Calibri" w:cs="Calibri"/>
-                <w:color w:val="000000"/>
-                <w:lang w:eastAsia="fr-CH"/>
-              </w:rPr>
-              <w:t xml:space="preserve"> a fonctionné</w:t>
+              <w:t>Retourne si la connection a fonctionné</w:t>
             </w:r>
           </w:p>
         </w:tc>
@@ -11846,7 +12263,7 @@
       <w:pPr>
         <w:pStyle w:val="Titre1"/>
       </w:pPr>
-      <w:bookmarkStart w:id="32" w:name="_Toc512595281"/>
+      <w:bookmarkStart w:id="32" w:name="_Toc512852548"/>
       <w:r>
         <w:lastRenderedPageBreak/>
         <w:t>Modèle de domaine</w:t>
@@ -11909,7 +12326,7 @@
       <w:pPr>
         <w:pStyle w:val="Titre1"/>
       </w:pPr>
-      <w:bookmarkStart w:id="33" w:name="_Toc512595282"/>
+      <w:bookmarkStart w:id="33" w:name="_Toc512852549"/>
       <w:r>
         <w:t>Base de données</w:t>
       </w:r>
@@ -11995,8 +12412,9 @@
       <w:pPr>
         <w:pStyle w:val="Titre1"/>
       </w:pPr>
-      <w:bookmarkStart w:id="34" w:name="_Toc512595283"/>
-      <w:r>
+      <w:bookmarkStart w:id="34" w:name="_Toc512852550"/>
+      <w:r>
+        <w:lastRenderedPageBreak/>
         <w:t>Distribution des rôles</w:t>
       </w:r>
       <w:bookmarkEnd w:id="34"/>
@@ -12010,31 +12428,7 @@
         <w:t>Membres de l’équipe :</w:t>
       </w:r>
       <w:r>
-        <w:t xml:space="preserve">  Allemand Adrien, </w:t>
-      </w:r>
-      <w:proofErr w:type="spellStart"/>
-      <w:r>
-        <w:t>Amrani</w:t>
-      </w:r>
-      <w:proofErr w:type="spellEnd"/>
-      <w:r>
-        <w:t xml:space="preserve"> </w:t>
-      </w:r>
-      <w:proofErr w:type="spellStart"/>
-      <w:r>
-        <w:t>Kamil</w:t>
-      </w:r>
-      <w:proofErr w:type="spellEnd"/>
-      <w:r>
-        <w:t xml:space="preserve">, </w:t>
-      </w:r>
-      <w:proofErr w:type="spellStart"/>
-      <w:r>
-        <w:t>Guidoux</w:t>
-      </w:r>
-      <w:proofErr w:type="spellEnd"/>
-      <w:r>
-        <w:t xml:space="preserve"> Vincent, Krug Loyse</w:t>
+        <w:t xml:space="preserve">  Allemand Adrien, Amrani Kamil, Guidoux Vincent, Krug Loyse</w:t>
       </w:r>
     </w:p>
     <w:p/>
@@ -12046,54 +12440,22 @@
         <w:t>Scrum master :</w:t>
       </w:r>
       <w:r>
-        <w:t xml:space="preserve"> </w:t>
-      </w:r>
-      <w:proofErr w:type="spellStart"/>
-      <w:r>
-        <w:t>Kamil</w:t>
-      </w:r>
-      <w:proofErr w:type="spellEnd"/>
-      <w:r>
-        <w:t xml:space="preserve"> </w:t>
-      </w:r>
-      <w:proofErr w:type="spellStart"/>
-      <w:r>
-        <w:t>Amrani</w:t>
-      </w:r>
-      <w:proofErr w:type="spellEnd"/>
+        <w:t xml:space="preserve"> Kamil Amrani</w:t>
+      </w:r>
     </w:p>
     <w:p>
       <w:r>
         <w:rPr>
           <w:b/>
         </w:rPr>
-        <w:t xml:space="preserve">Project </w:t>
-      </w:r>
-      <w:proofErr w:type="spellStart"/>
-      <w:r>
-        <w:rPr>
-          <w:b/>
-        </w:rPr>
-        <w:t>Owner</w:t>
-      </w:r>
-      <w:proofErr w:type="spellEnd"/>
-      <w:r>
-        <w:rPr>
-          <w:b/>
-        </w:rPr>
-        <w:t> :</w:t>
+        <w:t>Project Owner :</w:t>
       </w:r>
       <w:r>
         <w:t xml:space="preserve"> </w:t>
       </w:r>
       <w:r>
-        <w:t xml:space="preserve">Vincent </w:t>
-      </w:r>
-      <w:proofErr w:type="spellStart"/>
-      <w:r>
-        <w:t>Guidoux</w:t>
-      </w:r>
-      <w:proofErr w:type="spellEnd"/>
+        <w:t>Vincent Guidoux</w:t>
+      </w:r>
     </w:p>
     <w:p>
       <w:r>
@@ -12106,31 +12468,7 @@
         <w:t xml:space="preserve"> </w:t>
       </w:r>
       <w:r>
-        <w:t xml:space="preserve">Allemand Adrien, </w:t>
-      </w:r>
-      <w:proofErr w:type="spellStart"/>
-      <w:r>
-        <w:t>Amrani</w:t>
-      </w:r>
-      <w:proofErr w:type="spellEnd"/>
-      <w:r>
-        <w:t xml:space="preserve"> </w:t>
-      </w:r>
-      <w:proofErr w:type="spellStart"/>
-      <w:r>
-        <w:t>Kamil</w:t>
-      </w:r>
-      <w:proofErr w:type="spellEnd"/>
-      <w:r>
-        <w:t xml:space="preserve">, </w:t>
-      </w:r>
-      <w:proofErr w:type="spellStart"/>
-      <w:r>
-        <w:t>Guidoux</w:t>
-      </w:r>
-      <w:proofErr w:type="spellEnd"/>
-      <w:r>
-        <w:t xml:space="preserve"> Vincent, Krug Loyse</w:t>
+        <w:t>Allemand Adrien, Amrani Kamil, Guidoux Vincent, Krug Loyse</w:t>
       </w:r>
     </w:p>
     <w:p>
@@ -12141,31 +12479,7 @@
         <w:t xml:space="preserve">Testeurs : </w:t>
       </w:r>
       <w:r>
-        <w:t xml:space="preserve">Allemand Adrien, </w:t>
-      </w:r>
-      <w:proofErr w:type="spellStart"/>
-      <w:r>
-        <w:t>Amrani</w:t>
-      </w:r>
-      <w:proofErr w:type="spellEnd"/>
-      <w:r>
-        <w:t xml:space="preserve"> </w:t>
-      </w:r>
-      <w:proofErr w:type="spellStart"/>
-      <w:r>
-        <w:t>Kamil</w:t>
-      </w:r>
-      <w:proofErr w:type="spellEnd"/>
-      <w:r>
-        <w:t xml:space="preserve">, </w:t>
-      </w:r>
-      <w:proofErr w:type="spellStart"/>
-      <w:r>
-        <w:t>Guidoux</w:t>
-      </w:r>
-      <w:proofErr w:type="spellEnd"/>
-      <w:r>
-        <w:t xml:space="preserve"> Vincent, Krug Loyse</w:t>
+        <w:t>Allemand Adrien, Amrani Kamil, Guidoux Vincent, Krug Loyse</w:t>
       </w:r>
     </w:p>
     <w:p>
@@ -12184,15 +12498,10 @@
       <w:pPr>
         <w:pStyle w:val="Titre1"/>
       </w:pPr>
-      <w:bookmarkStart w:id="35" w:name="_Toc512595284"/>
-      <w:proofErr w:type="spellStart"/>
+      <w:bookmarkStart w:id="35" w:name="_Toc512852551"/>
       <w:r>
         <w:lastRenderedPageBreak/>
-        <w:t>Backlogs</w:t>
-      </w:r>
-      <w:proofErr w:type="spellEnd"/>
-      <w:r>
-        <w:t xml:space="preserve"> de produit</w:t>
+        <w:t>Backlogs de produit</w:t>
       </w:r>
       <w:bookmarkEnd w:id="35"/>
     </w:p>
@@ -12201,16 +12510,11 @@
       <w:pPr>
         <w:pStyle w:val="Titre2"/>
       </w:pPr>
-      <w:bookmarkStart w:id="36" w:name="_Toc512595285"/>
-      <w:r>
-        <w:t xml:space="preserve">Stories </w:t>
-      </w:r>
-      <w:proofErr w:type="spellStart"/>
-      <w:r>
-        <w:t>IceScrum</w:t>
+      <w:bookmarkStart w:id="36" w:name="_Toc512852552"/>
+      <w:r>
+        <w:t>Stories IceScrum</w:t>
       </w:r>
       <w:bookmarkEnd w:id="36"/>
-      <w:proofErr w:type="spellEnd"/>
     </w:p>
     <w:p/>
     <w:tbl>
@@ -12338,7 +12642,6 @@
                 <w:lang w:eastAsia="fr-CH"/>
               </w:rPr>
             </w:pPr>
-            <w:proofErr w:type="gramStart"/>
             <w:r>
               <w:rPr>
                 <w:rFonts w:ascii="Arial" w:eastAsia="Times New Roman" w:hAnsi="Arial" w:cs="Arial"/>
@@ -12351,7 +12654,6 @@
               </w:rPr>
               <w:t>description</w:t>
             </w:r>
-            <w:proofErr w:type="gramEnd"/>
           </w:p>
         </w:tc>
         <w:tc>
@@ -12378,7 +12680,6 @@
                 <w:lang w:eastAsia="fr-CH"/>
               </w:rPr>
             </w:pPr>
-            <w:proofErr w:type="gramStart"/>
             <w:r>
               <w:rPr>
                 <w:rFonts w:ascii="Arial" w:eastAsia="Times New Roman" w:hAnsi="Arial" w:cs="Arial"/>
@@ -12391,7 +12692,6 @@
               </w:rPr>
               <w:t>type</w:t>
             </w:r>
-            <w:proofErr w:type="gramEnd"/>
           </w:p>
         </w:tc>
       </w:tr>
@@ -12947,29 +13247,7 @@
                 <w:szCs w:val="20"/>
                 <w:lang w:eastAsia="fr-CH"/>
               </w:rPr>
-              <w:t xml:space="preserve">Le joueur déploie son </w:t>
-            </w:r>
-            <w:proofErr w:type="spellStart"/>
-            <w:r>
-              <w:rPr>
-                <w:rFonts w:ascii="Arial" w:eastAsia="Times New Roman" w:hAnsi="Arial" w:cs="Arial"/>
-                <w:color w:val="000000"/>
-                <w:sz w:val="20"/>
-                <w:szCs w:val="20"/>
-                <w:lang w:eastAsia="fr-CH"/>
-              </w:rPr>
-              <w:t>materiel</w:t>
-            </w:r>
-            <w:proofErr w:type="spellEnd"/>
-            <w:r>
-              <w:rPr>
-                <w:rFonts w:ascii="Arial" w:eastAsia="Times New Roman" w:hAnsi="Arial" w:cs="Arial"/>
-                <w:color w:val="000000"/>
-                <w:sz w:val="20"/>
-                <w:szCs w:val="20"/>
-                <w:lang w:eastAsia="fr-CH"/>
-              </w:rPr>
-              <w:t xml:space="preserve"> de minage et commence à extraire une ressource dans la gare où il se trouve. Son minage s'arrête quand la ressource est épuisée ou s'il a donné l'ordre d'arrêt</w:t>
+              <w:t>Le joueur déploie son materiel de minage et commence à extraire une ressource dans la gare où il se trouve. Son minage s'arrête quand la ressource est épuisée ou s'il a donné l'ordre d'arrêt</w:t>
             </w:r>
           </w:p>
         </w:tc>
@@ -13547,7 +13825,6 @@
                 <w:lang w:eastAsia="fr-CH"/>
               </w:rPr>
             </w:pPr>
-            <w:proofErr w:type="gramStart"/>
             <w:r>
               <w:rPr>
                 <w:rFonts w:ascii="Arial" w:eastAsia="Times New Roman" w:hAnsi="Arial" w:cs="Arial"/>
@@ -13556,18 +13833,7 @@
                 <w:szCs w:val="20"/>
                 <w:lang w:eastAsia="fr-CH"/>
               </w:rPr>
-              <w:t>l'admin</w:t>
-            </w:r>
-            <w:proofErr w:type="gramEnd"/>
-            <w:r>
-              <w:rPr>
-                <w:rFonts w:ascii="Arial" w:eastAsia="Times New Roman" w:hAnsi="Arial" w:cs="Arial"/>
-                <w:color w:val="000000"/>
-                <w:sz w:val="20"/>
-                <w:szCs w:val="20"/>
-                <w:lang w:eastAsia="fr-CH"/>
-              </w:rPr>
-              <w:t xml:space="preserve"> peut supprimer un gare du jeu</w:t>
+              <w:t>l'admin peut supprimer un gare du jeu</w:t>
             </w:r>
           </w:p>
         </w:tc>
@@ -13705,7 +13971,6 @@
                 <w:lang w:eastAsia="fr-CH"/>
               </w:rPr>
             </w:pPr>
-            <w:proofErr w:type="gramStart"/>
             <w:r>
               <w:rPr>
                 <w:rFonts w:ascii="Arial" w:eastAsia="Times New Roman" w:hAnsi="Arial" w:cs="Arial"/>
@@ -13714,18 +13979,7 @@
                 <w:szCs w:val="20"/>
                 <w:lang w:eastAsia="fr-CH"/>
               </w:rPr>
-              <w:t>l'administrateur</w:t>
-            </w:r>
-            <w:proofErr w:type="gramEnd"/>
-            <w:r>
-              <w:rPr>
-                <w:rFonts w:ascii="Arial" w:eastAsia="Times New Roman" w:hAnsi="Arial" w:cs="Arial"/>
-                <w:color w:val="000000"/>
-                <w:sz w:val="20"/>
-                <w:szCs w:val="20"/>
-                <w:lang w:eastAsia="fr-CH"/>
-              </w:rPr>
-              <w:t xml:space="preserve"> donne des ressources à un joueur ou à une gare</w:t>
+              <w:t>l'administrateur donne des ressources à un joueur ou à une gare</w:t>
             </w:r>
           </w:p>
         </w:tc>
@@ -13872,29 +14126,7 @@
                 <w:szCs w:val="20"/>
                 <w:lang w:eastAsia="fr-CH"/>
               </w:rPr>
-              <w:t xml:space="preserve">L'administrateur peut bannir </w:t>
-            </w:r>
-            <w:proofErr w:type="gramStart"/>
-            <w:r>
-              <w:rPr>
-                <w:rFonts w:ascii="Arial" w:eastAsia="Times New Roman" w:hAnsi="Arial" w:cs="Arial"/>
-                <w:color w:val="000000"/>
-                <w:sz w:val="20"/>
-                <w:szCs w:val="20"/>
-                <w:lang w:eastAsia="fr-CH"/>
-              </w:rPr>
-              <w:t>un  joueur</w:t>
-            </w:r>
-            <w:proofErr w:type="gramEnd"/>
-            <w:r>
-              <w:rPr>
-                <w:rFonts w:ascii="Arial" w:eastAsia="Times New Roman" w:hAnsi="Arial" w:cs="Arial"/>
-                <w:color w:val="000000"/>
-                <w:sz w:val="20"/>
-                <w:szCs w:val="20"/>
-                <w:lang w:eastAsia="fr-CH"/>
-              </w:rPr>
-              <w:t xml:space="preserve"> du jeu</w:t>
+              <w:t>L'administrateur peut bannir un  joueur du jeu</w:t>
             </w:r>
           </w:p>
         </w:tc>
@@ -14242,7 +14474,7 @@
       <w:pPr>
         <w:pStyle w:val="Titre1"/>
       </w:pPr>
-      <w:bookmarkStart w:id="37" w:name="_Toc512595286"/>
+      <w:bookmarkStart w:id="37" w:name="_Toc512852553"/>
       <w:r>
         <w:lastRenderedPageBreak/>
         <w:t>Plan d’itérations</w:t>
@@ -14254,7 +14486,7 @@
       <w:pPr>
         <w:pStyle w:val="Titre2"/>
       </w:pPr>
-      <w:bookmarkStart w:id="38" w:name="_Toc512595287"/>
+      <w:bookmarkStart w:id="38" w:name="_Toc512852554"/>
       <w:r>
         <w:t>1</w:t>
       </w:r>
@@ -14271,74 +14503,54 @@
     </w:p>
     <w:p/>
     <w:p>
-      <w:r>
-        <w:rPr>
-          <w:b/>
-        </w:rPr>
-        <w:t xml:space="preserve">Objectif : </w:t>
-      </w:r>
+      <w:pPr>
+        <w:pStyle w:val="Titre3"/>
+      </w:pPr>
+      <w:bookmarkStart w:id="39" w:name="_Toc512852555"/>
+      <w:r>
+        <w:t>Objectif</w:t>
+      </w:r>
+      <w:bookmarkEnd w:id="39"/>
+      <w:r>
+        <w:t> </w:t>
+      </w:r>
+    </w:p>
+    <w:p>
       <w:r>
         <w:t>Pouvoir se connecter au serveur</w:t>
       </w:r>
     </w:p>
     <w:p>
-      <w:r>
-        <w:rPr>
-          <w:b/>
-        </w:rPr>
+      <w:pPr>
+        <w:pStyle w:val="Titre3"/>
+      </w:pPr>
+      <w:bookmarkStart w:id="40" w:name="_Toc512852556"/>
+      <w:r>
         <w:t>Stories</w:t>
       </w:r>
       <w:r>
-        <w:rPr>
-          <w:b/>
-        </w:rPr>
-        <w:t xml:space="preserve"> à faire :</w:t>
-      </w:r>
-      <w:r>
-        <w:t xml:space="preserve"> Se connecter</w:t>
-      </w:r>
-    </w:p>
-    <w:p>
-      <w:proofErr w:type="spellStart"/>
-      <w:r>
-        <w:rPr>
-          <w:b/>
-        </w:rPr>
+        <w:t xml:space="preserve"> à faire</w:t>
+      </w:r>
+      <w:bookmarkEnd w:id="40"/>
+    </w:p>
+    <w:p>
+      <w:r>
+        <w:t>Se connecter</w:t>
+      </w:r>
+    </w:p>
+    <w:p>
+      <w:pPr>
+        <w:pStyle w:val="Titre3"/>
+      </w:pPr>
+      <w:bookmarkStart w:id="41" w:name="_Toc512852557"/>
+      <w:r>
         <w:t>Tasks</w:t>
       </w:r>
-      <w:proofErr w:type="spellEnd"/>
-      <w:r>
-        <w:rPr>
-          <w:b/>
-        </w:rPr>
-        <w:t> :</w:t>
-      </w:r>
-      <w:r>
-        <w:t xml:space="preserve"> VG : Vincent </w:t>
-      </w:r>
-      <w:proofErr w:type="spellStart"/>
-      <w:r>
-        <w:t>Gidoux</w:t>
-      </w:r>
-      <w:proofErr w:type="spellEnd"/>
-      <w:r>
-        <w:t xml:space="preserve">, KA : </w:t>
-      </w:r>
-      <w:proofErr w:type="spellStart"/>
-      <w:r>
-        <w:t>Kamil</w:t>
-      </w:r>
-      <w:proofErr w:type="spellEnd"/>
-      <w:r>
-        <w:t xml:space="preserve"> </w:t>
-      </w:r>
-      <w:proofErr w:type="spellStart"/>
-      <w:r>
-        <w:t>Amrani</w:t>
-      </w:r>
-      <w:proofErr w:type="spellEnd"/>
-      <w:r>
-        <w:t>, AA : Adrien Allemand, LK : Loyse Krug</w:t>
+      <w:bookmarkEnd w:id="41"/>
+    </w:p>
+    <w:p>
+      <w:r>
+        <w:t>VG : Vincent Gidoux, KA : Kamil Amrani, AA : Adrien Allemand, LK : Loyse Krug</w:t>
       </w:r>
     </w:p>
     <w:p>
@@ -14385,16 +14597,13 @@
     </w:p>
     <w:p>
       <w:pPr>
-        <w:rPr>
-          <w:b/>
-        </w:rPr>
-      </w:pPr>
-      <w:r>
-        <w:rPr>
-          <w:b/>
-        </w:rPr>
-        <w:t xml:space="preserve">Tests d’acceptation : </w:t>
-      </w:r>
+        <w:pStyle w:val="Titre3"/>
+      </w:pPr>
+      <w:bookmarkStart w:id="42" w:name="_Toc512852558"/>
+      <w:r>
+        <w:t>Tests d’acceptation</w:t>
+      </w:r>
+      <w:bookmarkEnd w:id="42"/>
     </w:p>
     <w:p>
       <w:r>
@@ -14601,514 +14810,263 @@
     <w:p/>
     <w:p>
       <w:pPr>
-        <w:pStyle w:val="Titre2"/>
-      </w:pPr>
-      <w:bookmarkStart w:id="39" w:name="_Toc512595288"/>
-      <w:r>
-        <w:t>2</w:t>
-      </w:r>
-      <w:r>
-        <w:rPr>
-          <w:vertAlign w:val="superscript"/>
-        </w:rPr>
-        <w:t>ème</w:t>
-      </w:r>
-      <w:r>
-        <w:t xml:space="preserve"> Sprint</w:t>
-      </w:r>
-      <w:bookmarkEnd w:id="39"/>
-    </w:p>
-    <w:p>
-      <w:r>
-        <w:rPr>
-          <w:b/>
-        </w:rPr>
-        <w:t xml:space="preserve">Objectif : </w:t>
-      </w:r>
-    </w:p>
-    <w:p>
-      <w:r>
-        <w:rPr>
-          <w:b/>
-        </w:rPr>
-        <w:t>Stories</w:t>
-      </w:r>
-      <w:r>
-        <w:rPr>
-          <w:b/>
-        </w:rPr>
-        <w:t xml:space="preserve"> à faire :</w:t>
-      </w:r>
-      <w:r>
-        <w:t xml:space="preserve"> </w:t>
-      </w:r>
-    </w:p>
-    <w:p>
-      <w:proofErr w:type="spellStart"/>
-      <w:r>
-        <w:rPr>
-          <w:b/>
-        </w:rPr>
-        <w:t>Tasks</w:t>
-      </w:r>
-      <w:proofErr w:type="spellEnd"/>
-      <w:r>
-        <w:rPr>
-          <w:b/>
-        </w:rPr>
-        <w:t> :</w:t>
-      </w:r>
-      <w:r>
-        <w:t xml:space="preserve"> </w:t>
-      </w:r>
-    </w:p>
-    <w:p>
-      <w:pPr>
-        <w:rPr>
-          <w:b/>
-        </w:rPr>
-      </w:pPr>
-      <w:r>
-        <w:rPr>
-          <w:b/>
-        </w:rPr>
-        <w:t xml:space="preserve">Tests d’acceptation : </w:t>
-      </w:r>
-    </w:p>
-    <w:p/>
-    <w:p/>
-    <w:p>
-      <w:pPr>
-        <w:pStyle w:val="Titre2"/>
-      </w:pPr>
-      <w:bookmarkStart w:id="40" w:name="_Toc512595289"/>
-      <w:r>
-        <w:t>3</w:t>
-      </w:r>
-      <w:r>
-        <w:rPr>
-          <w:vertAlign w:val="superscript"/>
-        </w:rPr>
-        <w:t>ème</w:t>
-      </w:r>
-      <w:r>
-        <w:t xml:space="preserve"> Sprint</w:t>
-      </w:r>
-      <w:bookmarkEnd w:id="40"/>
-    </w:p>
-    <w:p>
-      <w:r>
-        <w:rPr>
-          <w:b/>
-        </w:rPr>
-        <w:t xml:space="preserve">Objectif : </w:t>
-      </w:r>
-    </w:p>
-    <w:p>
-      <w:r>
-        <w:rPr>
-          <w:b/>
-        </w:rPr>
-        <w:t>Stories</w:t>
-      </w:r>
-      <w:r>
-        <w:rPr>
-          <w:b/>
-        </w:rPr>
-        <w:t xml:space="preserve"> à faire :</w:t>
-      </w:r>
-      <w:r>
-        <w:t xml:space="preserve"> </w:t>
-      </w:r>
-    </w:p>
-    <w:p>
-      <w:proofErr w:type="spellStart"/>
-      <w:r>
-        <w:rPr>
-          <w:b/>
-        </w:rPr>
-        <w:t>Tasks</w:t>
-      </w:r>
-      <w:proofErr w:type="spellEnd"/>
-      <w:r>
-        <w:rPr>
-          <w:b/>
-        </w:rPr>
-        <w:t> :</w:t>
-      </w:r>
-      <w:r>
-        <w:t xml:space="preserve"> </w:t>
-      </w:r>
-    </w:p>
-    <w:p>
-      <w:pPr>
-        <w:rPr>
-          <w:b/>
-        </w:rPr>
-      </w:pPr>
-      <w:r>
-        <w:rPr>
-          <w:b/>
-        </w:rPr>
-        <w:t>Tests d’acceptation :</w:t>
-      </w:r>
-      <w:r>
-        <w:rPr>
-          <w:b/>
-        </w:rPr>
-        <w:t xml:space="preserve"> </w:t>
-      </w:r>
-    </w:p>
-    <w:p>
-      <w:pPr>
-        <w:pStyle w:val="Titre2"/>
-      </w:pPr>
-    </w:p>
-    <w:p>
-      <w:pPr>
-        <w:pStyle w:val="Titre2"/>
-      </w:pPr>
-      <w:bookmarkStart w:id="41" w:name="_Toc512595290"/>
-      <w:r>
-        <w:t>4</w:t>
-      </w:r>
-      <w:r>
-        <w:rPr>
-          <w:vertAlign w:val="superscript"/>
-        </w:rPr>
-        <w:t>ème</w:t>
-      </w:r>
-      <w:r>
-        <w:t xml:space="preserve"> Sprint</w:t>
-      </w:r>
-      <w:bookmarkEnd w:id="41"/>
-    </w:p>
-    <w:p>
-      <w:r>
-        <w:rPr>
-          <w:b/>
-        </w:rPr>
-        <w:t xml:space="preserve">Objectif : </w:t>
-      </w:r>
-    </w:p>
-    <w:p>
-      <w:r>
-        <w:rPr>
-          <w:b/>
-        </w:rPr>
-        <w:t>Stories</w:t>
-      </w:r>
-      <w:r>
-        <w:rPr>
-          <w:b/>
-        </w:rPr>
-        <w:t xml:space="preserve"> à faire :</w:t>
-      </w:r>
-      <w:r>
-        <w:t xml:space="preserve"> </w:t>
-      </w:r>
-    </w:p>
-    <w:p>
-      <w:proofErr w:type="spellStart"/>
-      <w:r>
-        <w:rPr>
-          <w:b/>
-        </w:rPr>
-        <w:t>Tasks</w:t>
-      </w:r>
-      <w:proofErr w:type="spellEnd"/>
-      <w:r>
-        <w:rPr>
-          <w:b/>
-        </w:rPr>
-        <w:t> :</w:t>
-      </w:r>
-      <w:r>
-        <w:t xml:space="preserve"> </w:t>
-      </w:r>
-    </w:p>
-    <w:p>
-      <w:pPr>
-        <w:rPr>
-          <w:b/>
-        </w:rPr>
-      </w:pPr>
-      <w:r>
-        <w:rPr>
-          <w:b/>
-        </w:rPr>
-        <w:t>Tests d’acceptation :</w:t>
-      </w:r>
-      <w:r>
-        <w:rPr>
-          <w:b/>
-        </w:rPr>
-        <w:t xml:space="preserve"> </w:t>
-      </w:r>
-    </w:p>
-    <w:p>
-      <w:pPr>
-        <w:pStyle w:val="Titre2"/>
-      </w:pPr>
-    </w:p>
-    <w:p>
-      <w:pPr>
-        <w:pStyle w:val="Titre2"/>
-      </w:pPr>
-      <w:bookmarkStart w:id="42" w:name="_Toc512595291"/>
-      <w:r>
-        <w:t>5</w:t>
-      </w:r>
-      <w:r>
-        <w:rPr>
-          <w:vertAlign w:val="superscript"/>
-        </w:rPr>
-        <w:t>ème</w:t>
-      </w:r>
-      <w:r>
-        <w:t xml:space="preserve"> Sprint</w:t>
-      </w:r>
-      <w:bookmarkEnd w:id="42"/>
-    </w:p>
-    <w:p>
-      <w:r>
-        <w:rPr>
-          <w:b/>
-        </w:rPr>
-        <w:t xml:space="preserve">Objectif : </w:t>
-      </w:r>
-    </w:p>
-    <w:p>
-      <w:r>
-        <w:rPr>
-          <w:b/>
-        </w:rPr>
-        <w:t>Stories</w:t>
-      </w:r>
-      <w:r>
-        <w:rPr>
-          <w:b/>
-        </w:rPr>
-        <w:t xml:space="preserve"> à faire :</w:t>
-      </w:r>
-      <w:r>
-        <w:t xml:space="preserve"> </w:t>
-      </w:r>
-    </w:p>
-    <w:p>
-      <w:proofErr w:type="spellStart"/>
-      <w:r>
-        <w:rPr>
-          <w:b/>
-        </w:rPr>
-        <w:t>Tasks</w:t>
-      </w:r>
-      <w:proofErr w:type="spellEnd"/>
-      <w:r>
-        <w:rPr>
-          <w:b/>
-        </w:rPr>
-        <w:t> :</w:t>
-      </w:r>
-      <w:r>
-        <w:t xml:space="preserve"> </w:t>
-      </w:r>
-    </w:p>
-    <w:p>
-      <w:pPr>
-        <w:rPr>
-          <w:b/>
-        </w:rPr>
-      </w:pPr>
-      <w:r>
-        <w:rPr>
-          <w:b/>
-        </w:rPr>
-        <w:t>Tests d’acceptation :</w:t>
-      </w:r>
-      <w:r>
-        <w:rPr>
-          <w:b/>
-        </w:rPr>
-        <w:t xml:space="preserve"> </w:t>
-      </w:r>
-    </w:p>
-    <w:p>
-      <w:pPr>
-        <w:pStyle w:val="Titre2"/>
-      </w:pPr>
-    </w:p>
-    <w:p>
-      <w:pPr>
-        <w:pStyle w:val="Titre2"/>
-      </w:pPr>
-      <w:bookmarkStart w:id="43" w:name="_Toc512595292"/>
-      <w:r>
-        <w:t>6</w:t>
-      </w:r>
-      <w:r>
-        <w:rPr>
-          <w:vertAlign w:val="superscript"/>
-        </w:rPr>
-        <w:t>ème</w:t>
-      </w:r>
-      <w:r>
-        <w:t xml:space="preserve"> Sprint</w:t>
-      </w:r>
-      <w:bookmarkEnd w:id="43"/>
-    </w:p>
-    <w:p>
-      <w:r>
-        <w:rPr>
-          <w:b/>
-        </w:rPr>
-        <w:t xml:space="preserve">Objectif : </w:t>
-      </w:r>
-    </w:p>
-    <w:p>
-      <w:r>
-        <w:rPr>
-          <w:b/>
-        </w:rPr>
-        <w:t>Stories</w:t>
-      </w:r>
-      <w:r>
-        <w:rPr>
-          <w:b/>
-        </w:rPr>
-        <w:t xml:space="preserve"> à faire :</w:t>
-      </w:r>
-      <w:r>
-        <w:t xml:space="preserve"> </w:t>
-      </w:r>
-    </w:p>
-    <w:p>
-      <w:proofErr w:type="spellStart"/>
-      <w:r>
-        <w:rPr>
-          <w:b/>
-        </w:rPr>
-        <w:t>Tasks</w:t>
-      </w:r>
-      <w:proofErr w:type="spellEnd"/>
-      <w:r>
-        <w:rPr>
-          <w:b/>
-        </w:rPr>
-        <w:t> :</w:t>
-      </w:r>
-      <w:r>
-        <w:t xml:space="preserve"> </w:t>
-      </w:r>
-    </w:p>
-    <w:p>
-      <w:pPr>
-        <w:rPr>
-          <w:b/>
-        </w:rPr>
-      </w:pPr>
-      <w:r>
-        <w:rPr>
-          <w:b/>
-        </w:rPr>
-        <w:t>Tests d’acceptation :</w:t>
-      </w:r>
-      <w:r>
-        <w:rPr>
-          <w:b/>
-        </w:rPr>
-        <w:t xml:space="preserve"> </w:t>
-      </w:r>
-    </w:p>
-    <w:p>
-      <w:pPr>
-        <w:pStyle w:val="Titre2"/>
-      </w:pPr>
-    </w:p>
-    <w:p>
-      <w:pPr>
-        <w:pStyle w:val="Titre2"/>
-      </w:pPr>
-      <w:bookmarkStart w:id="44" w:name="_Toc512595293"/>
-      <w:r>
-        <w:t>Sprint final</w:t>
-      </w:r>
-      <w:bookmarkEnd w:id="44"/>
-    </w:p>
-    <w:p>
-      <w:r>
-        <w:rPr>
-          <w:b/>
-        </w:rPr>
-        <w:t xml:space="preserve">Objectif : </w:t>
-      </w:r>
-    </w:p>
-    <w:p>
-      <w:r>
-        <w:rPr>
-          <w:b/>
-        </w:rPr>
-        <w:t>Stories</w:t>
-      </w:r>
-      <w:r>
-        <w:rPr>
-          <w:b/>
-        </w:rPr>
-        <w:t xml:space="preserve"> à faire :</w:t>
-      </w:r>
-      <w:r>
-        <w:t xml:space="preserve"> </w:t>
-      </w:r>
-    </w:p>
-    <w:p>
-      <w:proofErr w:type="spellStart"/>
-      <w:r>
-        <w:rPr>
-          <w:b/>
-        </w:rPr>
-        <w:t>Tasks</w:t>
-      </w:r>
-      <w:proofErr w:type="spellEnd"/>
-      <w:r>
-        <w:rPr>
-          <w:b/>
-        </w:rPr>
-        <w:t> :</w:t>
-      </w:r>
-      <w:r>
-        <w:t xml:space="preserve"> </w:t>
-      </w:r>
-    </w:p>
-    <w:p>
-      <w:pPr>
-        <w:rPr>
-          <w:b/>
-        </w:rPr>
-      </w:pPr>
-      <w:r>
-        <w:rPr>
-          <w:b/>
-        </w:rPr>
-        <w:t>Tests d’acceptation :</w:t>
-      </w:r>
-      <w:r>
-        <w:rPr>
-          <w:b/>
-        </w:rPr>
-        <w:t xml:space="preserve"> </w:t>
-      </w:r>
-    </w:p>
-    <w:p>
-      <w:pPr>
         <w:jc w:val="left"/>
         <w:rPr>
           <w:rFonts w:asciiTheme="majorHAnsi" w:eastAsiaTheme="majorEastAsia" w:hAnsiTheme="majorHAnsi" w:cstheme="majorBidi"/>
           <w:color w:val="2F5496" w:themeColor="accent1" w:themeShade="BF"/>
+          <w:sz w:val="26"/>
+          <w:szCs w:val="26"/>
+        </w:rPr>
+      </w:pPr>
+      <w:r>
+        <w:br w:type="page"/>
+      </w:r>
+    </w:p>
+    <w:p>
+      <w:pPr>
+        <w:pStyle w:val="Titre2"/>
+      </w:pPr>
+      <w:bookmarkStart w:id="43" w:name="_Toc512852559"/>
+      <w:r>
+        <w:lastRenderedPageBreak/>
+        <w:t>Sprints à venir</w:t>
+      </w:r>
+      <w:bookmarkEnd w:id="43"/>
+    </w:p>
+    <w:p/>
+    <w:p>
+      <w:pPr>
+        <w:jc w:val="left"/>
+      </w:pPr>
+      <w:r>
+        <w:rPr>
+          <w:noProof/>
+        </w:rPr>
+        <w:drawing>
+          <wp:inline distT="0" distB="0" distL="0" distR="0" wp14:anchorId="1D5B6BC2" wp14:editId="1E8291FE">
+            <wp:extent cx="6479540" cy="2637155"/>
+            <wp:effectExtent l="0" t="0" r="0" b="0"/>
+            <wp:docPr id="5" name="Image 5"/>
+            <wp:cNvGraphicFramePr>
+              <a:graphicFrameLocks xmlns:a="http://schemas.openxmlformats.org/drawingml/2006/main" noChangeAspect="1"/>
+            </wp:cNvGraphicFramePr>
+            <a:graphic xmlns:a="http://schemas.openxmlformats.org/drawingml/2006/main">
+              <a:graphicData uri="http://schemas.openxmlformats.org/drawingml/2006/picture">
+                <pic:pic xmlns:pic="http://schemas.openxmlformats.org/drawingml/2006/picture">
+                  <pic:nvPicPr>
+                    <pic:cNvPr id="1" name=""/>
+                    <pic:cNvPicPr/>
+                  </pic:nvPicPr>
+                  <pic:blipFill>
+                    <a:blip r:embed="rId17"/>
+                    <a:stretch>
+                      <a:fillRect/>
+                    </a:stretch>
+                  </pic:blipFill>
+                  <pic:spPr>
+                    <a:xfrm>
+                      <a:off x="0" y="0"/>
+                      <a:ext cx="6479540" cy="2637155"/>
+                    </a:xfrm>
+                    <a:prstGeom prst="rect">
+                      <a:avLst/>
+                    </a:prstGeom>
+                  </pic:spPr>
+                </pic:pic>
+              </a:graphicData>
+            </a:graphic>
+          </wp:inline>
+        </w:drawing>
+      </w:r>
+    </w:p>
+    <w:p>
+      <w:pPr>
+        <w:pStyle w:val="Titre2"/>
+      </w:pPr>
+      <w:bookmarkStart w:id="44" w:name="_Toc512852560"/>
+      <w:r>
+        <w:t>Sprint 2</w:t>
+      </w:r>
+      <w:bookmarkEnd w:id="44"/>
+    </w:p>
+    <w:p>
+      <w:pPr>
+        <w:pStyle w:val="Titre3"/>
+      </w:pPr>
+      <w:bookmarkStart w:id="45" w:name="_Toc512852561"/>
+      <w:r>
+        <w:t>Objectifs</w:t>
+      </w:r>
+      <w:bookmarkEnd w:id="45"/>
+      <w:r>
+        <w:t xml:space="preserve"> </w:t>
+      </w:r>
+    </w:p>
+    <w:p>
+      <w:r>
+        <w:t>Pouvoir changer de gare et consulter ses ressources</w:t>
+      </w:r>
+    </w:p>
+    <w:p>
+      <w:pPr>
+        <w:pStyle w:val="Titre2"/>
+      </w:pPr>
+      <w:bookmarkStart w:id="46" w:name="_Toc512852562"/>
+      <w:r>
+        <w:t xml:space="preserve">Sprint </w:t>
+      </w:r>
+      <w:r>
+        <w:t>3</w:t>
+      </w:r>
+      <w:bookmarkEnd w:id="46"/>
+    </w:p>
+    <w:p>
+      <w:pPr>
+        <w:pStyle w:val="Titre3"/>
+      </w:pPr>
+      <w:bookmarkStart w:id="47" w:name="_Toc512852563"/>
+      <w:r>
+        <w:t>Objectifs</w:t>
+      </w:r>
+      <w:bookmarkEnd w:id="47"/>
+      <w:r>
+        <w:t xml:space="preserve"> </w:t>
+      </w:r>
+    </w:p>
+    <w:p>
+      <w:r>
+        <w:t>Pouvoir miner/récolter des ressources</w:t>
+      </w:r>
+    </w:p>
+    <w:p>
+      <w:pPr>
+        <w:pStyle w:val="Titre2"/>
+      </w:pPr>
+      <w:bookmarkStart w:id="48" w:name="_Toc512852564"/>
+      <w:r>
+        <w:t xml:space="preserve">Sprint </w:t>
+      </w:r>
+      <w:r>
+        <w:t>4</w:t>
+      </w:r>
+      <w:bookmarkEnd w:id="48"/>
+    </w:p>
+    <w:p>
+      <w:pPr>
+        <w:pStyle w:val="Titre3"/>
+      </w:pPr>
+      <w:bookmarkStart w:id="49" w:name="_Toc512852565"/>
+      <w:r>
+        <w:t>Objectifs</w:t>
+      </w:r>
+      <w:bookmarkEnd w:id="49"/>
+      <w:r>
+        <w:t xml:space="preserve"> </w:t>
+      </w:r>
+    </w:p>
+    <w:p>
+      <w:r>
+        <w:t>pouvoir crafter des ressources, pour en créer de nouvelles</w:t>
+      </w:r>
+    </w:p>
+    <w:p>
+      <w:pPr>
+        <w:pStyle w:val="Titre2"/>
+      </w:pPr>
+      <w:bookmarkStart w:id="50" w:name="_Toc512852566"/>
+      <w:r>
+        <w:t xml:space="preserve">Sprint </w:t>
+      </w:r>
+      <w:r>
+        <w:t>5</w:t>
+      </w:r>
+      <w:bookmarkEnd w:id="50"/>
+    </w:p>
+    <w:p>
+      <w:pPr>
+        <w:pStyle w:val="Titre3"/>
+      </w:pPr>
+      <w:bookmarkStart w:id="51" w:name="_Toc512852567"/>
+      <w:r>
+        <w:t>Objectifs</w:t>
+      </w:r>
+      <w:bookmarkEnd w:id="51"/>
+      <w:r>
+        <w:t xml:space="preserve"> </w:t>
+      </w:r>
+    </w:p>
+    <w:p>
+      <w:r>
+        <w:t>Pouvoir améliorer le niveau de son train et l'administrateur peut créer une gare</w:t>
+      </w:r>
+    </w:p>
+    <w:p>
+      <w:pPr>
+        <w:pStyle w:val="Titre2"/>
+      </w:pPr>
+      <w:bookmarkStart w:id="52" w:name="_Toc512852568"/>
+      <w:r>
+        <w:t xml:space="preserve">Sprint </w:t>
+      </w:r>
+      <w:r>
+        <w:t>6</w:t>
+      </w:r>
+      <w:bookmarkEnd w:id="52"/>
+    </w:p>
+    <w:p>
+      <w:pPr>
+        <w:pStyle w:val="Titre3"/>
+      </w:pPr>
+      <w:bookmarkStart w:id="53" w:name="_Toc512852569"/>
+      <w:r>
+        <w:t>Objectifs</w:t>
+      </w:r>
+      <w:bookmarkEnd w:id="53"/>
+      <w:r>
+        <w:t xml:space="preserve"> </w:t>
+      </w:r>
+    </w:p>
+    <w:p>
+      <w:r>
+        <w:t>Finir actions à disposition des administrateurs</w:t>
+      </w:r>
+    </w:p>
+    <w:p>
+      <w:pPr>
+        <w:pStyle w:val="Titre2"/>
+      </w:pPr>
+      <w:bookmarkStart w:id="54" w:name="_Toc512852570"/>
+      <w:r>
+        <w:t xml:space="preserve">Sprint </w:t>
+      </w:r>
+      <w:r>
+        <w:t>7</w:t>
+      </w:r>
+      <w:bookmarkEnd w:id="54"/>
+    </w:p>
+    <w:p>
+      <w:pPr>
+        <w:pStyle w:val="Titre3"/>
+      </w:pPr>
+      <w:bookmarkStart w:id="55" w:name="_Toc512852571"/>
+      <w:r>
+        <w:t>Objectifs</w:t>
+      </w:r>
+      <w:bookmarkEnd w:id="55"/>
+    </w:p>
+    <w:p>
+      <w:r>
+        <w:t>Mettre en place le marché entre les joueurs</w:t>
+      </w:r>
+    </w:p>
+    <w:p>
+      <w:pPr>
+        <w:pStyle w:val="Titre3"/>
+        <w:rPr>
           <w:sz w:val="32"/>
           <w:szCs w:val="32"/>
         </w:rPr>
       </w:pPr>
-      <w:bookmarkStart w:id="45" w:name="_Toc512595294"/>
       <w:r>
         <w:br w:type="page"/>
       </w:r>
@@ -15117,10 +15075,12 @@
       <w:pPr>
         <w:pStyle w:val="Titre1"/>
       </w:pPr>
-      <w:r>
+      <w:bookmarkStart w:id="56" w:name="_Toc512852572"/>
+      <w:r>
+        <w:lastRenderedPageBreak/>
         <w:t>Conclusion</w:t>
       </w:r>
-      <w:bookmarkEnd w:id="45"/>
+      <w:bookmarkEnd w:id="56"/>
     </w:p>
     <w:p/>
     <w:p>
@@ -15175,6 +15135,7 @@
         <w:docPartUnique/>
       </w:docPartObj>
     </w:sdtPr>
+    <w:sdtEndPr/>
     <w:sdtContent>
       <w:p>
         <w:pPr>
@@ -15250,31 +15211,7 @@
     </w:r>
     <w:r>
       <w:tab/>
-      <w:t xml:space="preserve">Allemand Adrien, </w:t>
-    </w:r>
-    <w:proofErr w:type="spellStart"/>
-    <w:r>
-      <w:t>Amrani</w:t>
-    </w:r>
-    <w:proofErr w:type="spellEnd"/>
-    <w:r>
-      <w:t xml:space="preserve"> </w:t>
-    </w:r>
-    <w:proofErr w:type="spellStart"/>
-    <w:r>
-      <w:t>Kamil</w:t>
-    </w:r>
-    <w:proofErr w:type="spellEnd"/>
-    <w:r>
-      <w:t xml:space="preserve">, </w:t>
-    </w:r>
-    <w:proofErr w:type="spellStart"/>
-    <w:r>
-      <w:t>Guidoux</w:t>
-    </w:r>
-    <w:proofErr w:type="spellEnd"/>
-    <w:r>
-      <w:t xml:space="preserve"> Vincent, Krug Loyse</w:t>
+      <w:t>Allemand Adrien, Amrani Kamil, Guidoux Vincent, Krug Loyse</w:t>
     </w:r>
   </w:p>
 </w:hdr>
@@ -16467,6 +16404,69 @@
       <w:ind w:left="440"/>
     </w:pPr>
   </w:style>
+  <w:style w:type="table" w:styleId="Tableausimple1">
+    <w:name w:val="Plain Table 1"/>
+    <w:basedOn w:val="TableauNormal"/>
+    <w:uiPriority w:val="41"/>
+    <w:rsid w:val="00E71507"/>
+    <w:pPr>
+      <w:spacing w:after="0" w:line="240" w:lineRule="auto"/>
+    </w:pPr>
+    <w:tblPr>
+      <w:tblStyleRowBandSize w:val="1"/>
+      <w:tblStyleColBandSize w:val="1"/>
+      <w:tblBorders>
+        <w:top w:val="single" w:sz="4" w:space="0" w:color="BFBFBF" w:themeColor="background1" w:themeShade="BF"/>
+        <w:left w:val="single" w:sz="4" w:space="0" w:color="BFBFBF" w:themeColor="background1" w:themeShade="BF"/>
+        <w:bottom w:val="single" w:sz="4" w:space="0" w:color="BFBFBF" w:themeColor="background1" w:themeShade="BF"/>
+        <w:right w:val="single" w:sz="4" w:space="0" w:color="BFBFBF" w:themeColor="background1" w:themeShade="BF"/>
+        <w:insideH w:val="single" w:sz="4" w:space="0" w:color="BFBFBF" w:themeColor="background1" w:themeShade="BF"/>
+        <w:insideV w:val="single" w:sz="4" w:space="0" w:color="BFBFBF" w:themeColor="background1" w:themeShade="BF"/>
+      </w:tblBorders>
+    </w:tblPr>
+    <w:tblStylePr w:type="firstRow">
+      <w:rPr>
+        <w:b/>
+        <w:bCs/>
+      </w:rPr>
+    </w:tblStylePr>
+    <w:tblStylePr w:type="lastRow">
+      <w:rPr>
+        <w:b/>
+        <w:bCs/>
+      </w:rPr>
+      <w:tblPr/>
+      <w:tcPr>
+        <w:tcBorders>
+          <w:top w:val="double" w:sz="4" w:space="0" w:color="BFBFBF" w:themeColor="background1" w:themeShade="BF"/>
+        </w:tcBorders>
+      </w:tcPr>
+    </w:tblStylePr>
+    <w:tblStylePr w:type="firstCol">
+      <w:rPr>
+        <w:b/>
+        <w:bCs/>
+      </w:rPr>
+    </w:tblStylePr>
+    <w:tblStylePr w:type="lastCol">
+      <w:rPr>
+        <w:b/>
+        <w:bCs/>
+      </w:rPr>
+    </w:tblStylePr>
+    <w:tblStylePr w:type="band1Vert">
+      <w:tblPr/>
+      <w:tcPr>
+        <w:shd w:val="clear" w:color="auto" w:fill="F2F2F2" w:themeFill="background1" w:themeFillShade="F2"/>
+      </w:tcPr>
+    </w:tblStylePr>
+    <w:tblStylePr w:type="band1Horz">
+      <w:tblPr/>
+      <w:tcPr>
+        <w:shd w:val="clear" w:color="auto" w:fill="F2F2F2" w:themeFill="background1" w:themeFillShade="F2"/>
+      </w:tcPr>
+    </w:tblStylePr>
+  </w:style>
 </w:styles>
 </file>
 
@@ -16770,7 +16770,7 @@
 </file>
 
 <file path=customXml/itemProps1.xml><?xml version="1.0" encoding="utf-8"?>
-<ds:datastoreItem xmlns:ds="http://schemas.openxmlformats.org/officeDocument/2006/customXml" ds:itemID="{2873F794-E293-4A06-A667-927F6723F23D}">
+<ds:datastoreItem xmlns:ds="http://schemas.openxmlformats.org/officeDocument/2006/customXml" ds:itemID="{3003E801-0F17-4D9B-96D6-CD6FFF5FBEE7}">
   <ds:schemaRefs>
     <ds:schemaRef ds:uri="http://schemas.openxmlformats.org/officeDocument/2006/bibliography"/>
   </ds:schemaRefs>

</xml_diff>

<commit_message>
Vincent mise à jour
</commit_message>
<xml_diff>
--- a/Documents/Rapport mi Projet.docx
+++ b/Documents/Rapport mi Projet.docx
@@ -46,15 +46,7 @@
         <w:jc w:val="center"/>
       </w:pPr>
       <w:r>
-        <w:t xml:space="preserve">Projet </w:t>
-      </w:r>
-      <w:proofErr w:type="spellStart"/>
-      <w:r>
-        <w:t>Genie</w:t>
-      </w:r>
-      <w:proofErr w:type="spellEnd"/>
-      <w:r>
-        <w:t xml:space="preserve"> Logiciel </w:t>
+        <w:t xml:space="preserve">Projet Genie Logiciel </w:t>
       </w:r>
     </w:p>
     <w:p/>
@@ -63,11 +55,9 @@
         <w:pStyle w:val="Titre"/>
         <w:jc w:val="center"/>
       </w:pPr>
-      <w:proofErr w:type="spellStart"/>
       <w:r>
         <w:t>OTrain</w:t>
       </w:r>
-      <w:proofErr w:type="spellEnd"/>
     </w:p>
     <w:p/>
     <w:p>
@@ -83,31 +73,7 @@
         <w:jc w:val="center"/>
       </w:pPr>
       <w:r>
-        <w:t xml:space="preserve">Allemand Adrien, </w:t>
-      </w:r>
-      <w:proofErr w:type="spellStart"/>
-      <w:r>
-        <w:t>Amrani</w:t>
-      </w:r>
-      <w:proofErr w:type="spellEnd"/>
-      <w:r>
-        <w:t xml:space="preserve"> </w:t>
-      </w:r>
-      <w:proofErr w:type="spellStart"/>
-      <w:r>
-        <w:t>Kamil</w:t>
-      </w:r>
-      <w:proofErr w:type="spellEnd"/>
-      <w:r>
-        <w:t xml:space="preserve">, </w:t>
-      </w:r>
-      <w:proofErr w:type="spellStart"/>
-      <w:r>
-        <w:t>Guidoux</w:t>
-      </w:r>
-      <w:proofErr w:type="spellEnd"/>
-      <w:r>
-        <w:t xml:space="preserve"> Vincent, Krug Loyse</w:t>
+        <w:t>Allemand Adrien, Amrani Kamil, Guidoux Vincent, Krug Loyse</w:t>
       </w:r>
     </w:p>
     <w:p/>
@@ -4430,13 +4396,8 @@
     </w:p>
     <w:p/>
     <w:p>
-      <w:proofErr w:type="spellStart"/>
-      <w:r>
-        <w:t>OTrain</w:t>
-      </w:r>
-      <w:proofErr w:type="spellEnd"/>
-      <w:r>
-        <w:t xml:space="preserve"> consiste en un jeu de gestion de</w:t>
+      <w:r>
+        <w:t>OTrain consiste en un jeu de gestion de</w:t>
       </w:r>
       <w:r>
         <w:t xml:space="preserve"> train</w:t>
@@ -4463,26 +4424,16 @@
       <w:bookmarkEnd w:id="2"/>
     </w:p>
     <w:p>
-      <w:proofErr w:type="spellStart"/>
-      <w:r>
-        <w:t>OTrain</w:t>
-      </w:r>
-      <w:proofErr w:type="spellEnd"/>
-      <w:r>
-        <w:t xml:space="preserve"> se veut un jeu à interface graphique simple</w:t>
+      <w:r>
+        <w:t>OTrain se veut un jeu à interface graphique simple</w:t>
       </w:r>
       <w:r>
         <w:t xml:space="preserve"> (O Game like), genre tableau de bord, avec des boutons d’action, du texte et d’éventuelles images illustratives.  </w:t>
       </w:r>
     </w:p>
     <w:p>
-      <w:proofErr w:type="gramStart"/>
-      <w:r>
-        <w:t>le</w:t>
-      </w:r>
-      <w:proofErr w:type="gramEnd"/>
-      <w:r>
-        <w:t xml:space="preserve"> joueur pourra lancer des commandes qui auront une influence sur ses ressources et son usine. Ses actions pourront faire partie d’une des catégories suivantes : déplacement du train vers une autre gare, extraction de ressource, fabrication d’objets, commerce avec d’autres joueurs. </w:t>
+      <w:r>
+        <w:t xml:space="preserve">le joueur pourra lancer des commandes qui auront une influence sur ses ressources et son usine. Ses actions pourront faire partie d’une des catégories suivantes : déplacement du train vers une autre gare, extraction de ressource, fabrication d’objets, commerce avec d’autres joueurs. </w:t>
       </w:r>
     </w:p>
     <w:p>
@@ -4521,15 +4472,7 @@
         <w:t>e</w:t>
       </w:r>
       <w:r>
-        <w:t xml:space="preserve"> ressource est minée sur </w:t>
-      </w:r>
-      <w:proofErr w:type="gramStart"/>
-      <w:r>
-        <w:t>un certaine durée</w:t>
-      </w:r>
-      <w:proofErr w:type="gramEnd"/>
-      <w:r>
-        <w:t xml:space="preserve"> et le joueur peut voir dans la durée sa quantité de minerais augmenter.</w:t>
+        <w:t xml:space="preserve"> ressource est minée sur un certaine durée et le joueur peut voir dans la durée sa quantité de minerais augmenter.</w:t>
       </w:r>
     </w:p>
     <w:p>
@@ -4594,15 +4537,7 @@
     </w:p>
     <w:p>
       <w:r>
-        <w:t xml:space="preserve">Le jeu se passe dans un univers pseudo-infini et ainsi ne connait ni niveaux, ni fin, </w:t>
-      </w:r>
-      <w:proofErr w:type="gramStart"/>
-      <w:r>
-        <w:t>l’ «</w:t>
-      </w:r>
-      <w:proofErr w:type="gramEnd"/>
-      <w:r>
-        <w:t> objectif »</w:t>
+        <w:t>Le jeu se passe dans un univers pseudo-infini et ainsi ne connait ni niveaux, ni fin, l’ « objectif »</w:t>
       </w:r>
       <w:r>
         <w:t xml:space="preserve"> étant d’enrichir son train et l’améliorer sans cesses. </w:t>
@@ -4610,13 +4545,8 @@
     </w:p>
     <w:p>
       <w:r>
-        <w:t xml:space="preserve">L’idée de </w:t>
-      </w:r>
-      <w:proofErr w:type="spellStart"/>
-      <w:r>
-        <w:t>OTrain</w:t>
-      </w:r>
-      <w:proofErr w:type="spellEnd"/>
+        <w:t>L’idée de OTrain</w:t>
+      </w:r>
       <w:r>
         <w:t xml:space="preserve"> est de favoriser la collaboration, ainsi </w:t>
       </w:r>
@@ -4772,15 +4702,7 @@
         <w:t xml:space="preserve">Des fabrications d’objets en plusieurs étapes. Un objet complexe demande la fabrication de petits objets au préalable. Si un joueur lance la production d’un objet complexe, c’est tout son processus de production qui est lancé (du clou à la loco). Le joueur pourrait alors demander un arrêt de fabrication </w:t>
       </w:r>
       <w:r>
-        <w:t xml:space="preserve">et conserve les objets déjà créés et les ressources pas encore utilisées. (Système </w:t>
-      </w:r>
-      <w:proofErr w:type="spellStart"/>
-      <w:r>
-        <w:t>Factorio</w:t>
-      </w:r>
-      <w:proofErr w:type="spellEnd"/>
-      <w:r>
-        <w:t xml:space="preserve"> like)</w:t>
+        <w:t>et conserve les objets déjà créés et les ressources pas encore utilisées. (Système Factorio like)</w:t>
       </w:r>
     </w:p>
     <w:p>
@@ -4815,14 +4737,9 @@
         <w:pStyle w:val="Titre2"/>
       </w:pPr>
       <w:bookmarkStart w:id="10" w:name="_Toc512852527"/>
-      <w:proofErr w:type="spellStart"/>
       <w:r>
         <w:lastRenderedPageBreak/>
-        <w:t>Mockup</w:t>
-      </w:r>
-      <w:proofErr w:type="spellEnd"/>
-      <w:r>
-        <w:t xml:space="preserve"> de l’interface utilisateur</w:t>
+        <w:t>Mockup de l’interface utilisateur</w:t>
       </w:r>
       <w:bookmarkEnd w:id="10"/>
     </w:p>
@@ -5261,15 +5178,7 @@
         <w:t>Le joueur</w:t>
       </w:r>
       <w:r>
-        <w:t xml:space="preserve"> va sur la page de </w:t>
-      </w:r>
-      <w:proofErr w:type="spellStart"/>
-      <w:r>
-        <w:t>sign</w:t>
-      </w:r>
-      <w:proofErr w:type="spellEnd"/>
-      <w:r>
-        <w:t xml:space="preserve"> up </w:t>
+        <w:t xml:space="preserve"> va sur la page de sign up </w:t>
       </w:r>
     </w:p>
     <w:p>
@@ -6007,14 +5916,9 @@
         <w:pStyle w:val="Titre1"/>
       </w:pPr>
       <w:bookmarkStart w:id="24" w:name="_Toc512852541"/>
-      <w:proofErr w:type="spellStart"/>
       <w:r>
         <w:lastRenderedPageBreak/>
-        <w:t>Schema</w:t>
-      </w:r>
-      <w:proofErr w:type="spellEnd"/>
-      <w:r>
-        <w:t xml:space="preserve"> des cas d’utilisation</w:t>
+        <w:t>Schema des cas d’utilisation</w:t>
       </w:r>
       <w:bookmarkEnd w:id="24"/>
     </w:p>
@@ -6131,15 +6035,7 @@
       </w:pPr>
       <w:bookmarkStart w:id="29" w:name="_Toc512852546"/>
       <w:r>
-        <w:t xml:space="preserve">Lancement et </w:t>
-      </w:r>
-      <w:proofErr w:type="spellStart"/>
-      <w:r>
-        <w:t>arret</w:t>
-      </w:r>
-      <w:proofErr w:type="spellEnd"/>
-      <w:r>
-        <w:t xml:space="preserve"> du jeu</w:t>
+        <w:t>Lancement et arret du jeu</w:t>
       </w:r>
       <w:bookmarkEnd w:id="29"/>
       <w:r>
@@ -6343,20 +6239,8 @@
                 <w:color w:val="000000"/>
                 <w:lang w:eastAsia="fr-CH"/>
               </w:rPr>
-              <w:t xml:space="preserve">Server </w:t>
-            </w:r>
-            <w:proofErr w:type="spellStart"/>
-            <w:r>
-              <w:rPr>
-                <w:rFonts w:ascii="Calibri" w:eastAsia="Times New Roman" w:hAnsi="Calibri" w:cs="Calibri"/>
-                <w:b/>
-                <w:bCs/>
-                <w:color w:val="000000"/>
-                <w:lang w:eastAsia="fr-CH"/>
-              </w:rPr>
-              <w:t>Answer</w:t>
-            </w:r>
-            <w:proofErr w:type="spellEnd"/>
+              <w:t>Server Answer</w:t>
+            </w:r>
           </w:p>
         </w:tc>
         <w:tc>
@@ -6795,18 +6679,8 @@
                 <w:color w:val="000000"/>
                 <w:lang w:eastAsia="fr-CH"/>
               </w:rPr>
-              <w:t xml:space="preserve">Une liste de gare </w:t>
-            </w:r>
-            <w:proofErr w:type="spellStart"/>
-            <w:r>
-              <w:rPr>
-                <w:rFonts w:ascii="Calibri" w:eastAsia="Times New Roman" w:hAnsi="Calibri" w:cs="Calibri"/>
-                <w:color w:val="000000"/>
-                <w:lang w:eastAsia="fr-CH"/>
-              </w:rPr>
-              <w:t>Jsonifiées</w:t>
-            </w:r>
-            <w:proofErr w:type="spellEnd"/>
+              <w:t>Une liste de gare Jsonifiées</w:t>
+            </w:r>
           </w:p>
         </w:tc>
       </w:tr>
@@ -7135,25 +7009,7 @@
                 <w:color w:val="000000"/>
                 <w:lang w:eastAsia="fr-CH"/>
               </w:rPr>
-              <w:t xml:space="preserve">Si la demande est valide, le serveur initie le déplacement et réponds SUCCESS, sinon il </w:t>
-            </w:r>
-            <w:proofErr w:type="gramStart"/>
-            <w:r>
-              <w:rPr>
-                <w:rFonts w:ascii="Calibri" w:eastAsia="Times New Roman" w:hAnsi="Calibri" w:cs="Calibri"/>
-                <w:color w:val="000000"/>
-                <w:lang w:eastAsia="fr-CH"/>
-              </w:rPr>
-              <w:t>réponds</w:t>
-            </w:r>
-            <w:proofErr w:type="gramEnd"/>
-            <w:r>
-              <w:rPr>
-                <w:rFonts w:ascii="Calibri" w:eastAsia="Times New Roman" w:hAnsi="Calibri" w:cs="Calibri"/>
-                <w:color w:val="000000"/>
-                <w:lang w:eastAsia="fr-CH"/>
-              </w:rPr>
-              <w:t xml:space="preserve"> FAILURE</w:t>
+              <w:t>Si la demande est valide, le serveur initie le déplacement et réponds SUCCESS, sinon il réponds FAILURE</w:t>
             </w:r>
           </w:p>
         </w:tc>
@@ -7560,45 +7416,7 @@
                 <w:color w:val="000000"/>
                 <w:lang w:eastAsia="fr-CH"/>
               </w:rPr>
-              <w:t xml:space="preserve">Si le train est </w:t>
-            </w:r>
-            <w:proofErr w:type="spellStart"/>
-            <w:proofErr w:type="gramStart"/>
-            <w:r>
-              <w:rPr>
-                <w:rFonts w:ascii="Calibri" w:eastAsia="Times New Roman" w:hAnsi="Calibri" w:cs="Calibri"/>
-                <w:color w:val="000000"/>
-                <w:lang w:eastAsia="fr-CH"/>
-              </w:rPr>
-              <w:t>a</w:t>
-            </w:r>
-            <w:proofErr w:type="spellEnd"/>
-            <w:proofErr w:type="gramEnd"/>
-            <w:r>
-              <w:rPr>
-                <w:rFonts w:ascii="Calibri" w:eastAsia="Times New Roman" w:hAnsi="Calibri" w:cs="Calibri"/>
-                <w:color w:val="000000"/>
-                <w:lang w:eastAsia="fr-CH"/>
-              </w:rPr>
-              <w:t xml:space="preserve"> une gare sans </w:t>
-            </w:r>
-            <w:proofErr w:type="spellStart"/>
-            <w:r>
-              <w:rPr>
-                <w:rFonts w:ascii="Calibri" w:eastAsia="Times New Roman" w:hAnsi="Calibri" w:cs="Calibri"/>
-                <w:color w:val="000000"/>
-                <w:lang w:eastAsia="fr-CH"/>
-              </w:rPr>
-              <w:t>etre</w:t>
-            </w:r>
-            <w:proofErr w:type="spellEnd"/>
-            <w:r>
-              <w:rPr>
-                <w:rFonts w:ascii="Calibri" w:eastAsia="Times New Roman" w:hAnsi="Calibri" w:cs="Calibri"/>
-                <w:color w:val="000000"/>
-                <w:lang w:eastAsia="fr-CH"/>
-              </w:rPr>
-              <w:t xml:space="preserve"> partis</w:t>
+              <w:t>Si le train est a une gare sans etre partis</w:t>
             </w:r>
           </w:p>
         </w:tc>
@@ -7736,23 +7554,13 @@
                 <w:lang w:eastAsia="fr-CH"/>
               </w:rPr>
             </w:pPr>
-            <w:proofErr w:type="gramStart"/>
-            <w:r>
-              <w:rPr>
-                <w:rFonts w:ascii="Calibri" w:eastAsia="Times New Roman" w:hAnsi="Calibri" w:cs="Calibri"/>
-                <w:color w:val="000000"/>
-                <w:lang w:eastAsia="fr-CH"/>
-              </w:rPr>
-              <w:t>la</w:t>
-            </w:r>
-            <w:proofErr w:type="gramEnd"/>
-            <w:r>
-              <w:rPr>
-                <w:rFonts w:ascii="Calibri" w:eastAsia="Times New Roman" w:hAnsi="Calibri" w:cs="Calibri"/>
-                <w:color w:val="000000"/>
-                <w:lang w:eastAsia="fr-CH"/>
-              </w:rPr>
-              <w:t xml:space="preserve"> gare ou il est </w:t>
+            <w:r>
+              <w:rPr>
+                <w:rFonts w:ascii="Calibri" w:eastAsia="Times New Roman" w:hAnsi="Calibri" w:cs="Calibri"/>
+                <w:color w:val="000000"/>
+                <w:lang w:eastAsia="fr-CH"/>
+              </w:rPr>
+              <w:t xml:space="preserve">la gare ou il est </w:t>
             </w:r>
           </w:p>
         </w:tc>
@@ -7890,23 +7698,13 @@
                 <w:lang w:eastAsia="fr-CH"/>
               </w:rPr>
             </w:pPr>
-            <w:proofErr w:type="gramStart"/>
-            <w:r>
-              <w:rPr>
-                <w:rFonts w:ascii="Calibri" w:eastAsia="Times New Roman" w:hAnsi="Calibri" w:cs="Calibri"/>
-                <w:color w:val="000000"/>
-                <w:lang w:eastAsia="fr-CH"/>
-              </w:rPr>
-              <w:t>si</w:t>
-            </w:r>
-            <w:proofErr w:type="gramEnd"/>
-            <w:r>
-              <w:rPr>
-                <w:rFonts w:ascii="Calibri" w:eastAsia="Times New Roman" w:hAnsi="Calibri" w:cs="Calibri"/>
-                <w:color w:val="000000"/>
-                <w:lang w:eastAsia="fr-CH"/>
-              </w:rPr>
-              <w:t xml:space="preserve"> le train est en route</w:t>
+            <w:r>
+              <w:rPr>
+                <w:rFonts w:ascii="Calibri" w:eastAsia="Times New Roman" w:hAnsi="Calibri" w:cs="Calibri"/>
+                <w:color w:val="000000"/>
+                <w:lang w:eastAsia="fr-CH"/>
+              </w:rPr>
+              <w:t>si le train est en route</w:t>
             </w:r>
           </w:p>
         </w:tc>
@@ -8018,25 +7816,7 @@
                 <w:color w:val="000000"/>
                 <w:lang w:eastAsia="fr-CH"/>
               </w:rPr>
-              <w:t>&lt;</w:t>
-            </w:r>
-            <w:proofErr w:type="gramStart"/>
-            <w:r>
-              <w:rPr>
-                <w:rFonts w:ascii="Calibri" w:eastAsia="Times New Roman" w:hAnsi="Calibri" w:cs="Calibri"/>
-                <w:color w:val="000000"/>
-                <w:lang w:eastAsia="fr-CH"/>
-              </w:rPr>
-              <w:t>temps</w:t>
-            </w:r>
-            <w:proofErr w:type="gramEnd"/>
-            <w:r>
-              <w:rPr>
-                <w:rFonts w:ascii="Calibri" w:eastAsia="Times New Roman" w:hAnsi="Calibri" w:cs="Calibri"/>
-                <w:color w:val="000000"/>
-                <w:lang w:eastAsia="fr-CH"/>
-              </w:rPr>
-              <w:t xml:space="preserve"> restant en secondes&gt;</w:t>
+              <w:t>&lt;temps restant en secondes&gt;</w:t>
             </w:r>
           </w:p>
         </w:tc>
@@ -8062,23 +7842,13 @@
                 <w:lang w:eastAsia="fr-CH"/>
               </w:rPr>
             </w:pPr>
-            <w:proofErr w:type="gramStart"/>
-            <w:r>
-              <w:rPr>
-                <w:rFonts w:ascii="Calibri" w:eastAsia="Times New Roman" w:hAnsi="Calibri" w:cs="Calibri"/>
-                <w:color w:val="000000"/>
-                <w:lang w:eastAsia="fr-CH"/>
-              </w:rPr>
-              <w:t>le</w:t>
-            </w:r>
-            <w:proofErr w:type="gramEnd"/>
-            <w:r>
-              <w:rPr>
-                <w:rFonts w:ascii="Calibri" w:eastAsia="Times New Roman" w:hAnsi="Calibri" w:cs="Calibri"/>
-                <w:color w:val="000000"/>
-                <w:lang w:eastAsia="fr-CH"/>
-              </w:rPr>
-              <w:t xml:space="preserve"> temps avant l'arrivée</w:t>
+            <w:r>
+              <w:rPr>
+                <w:rFonts w:ascii="Calibri" w:eastAsia="Times New Roman" w:hAnsi="Calibri" w:cs="Calibri"/>
+                <w:color w:val="000000"/>
+                <w:lang w:eastAsia="fr-CH"/>
+              </w:rPr>
+              <w:t>le temps avant l'arrivée</w:t>
             </w:r>
           </w:p>
         </w:tc>
@@ -8222,27 +7992,7 @@
                 <w:color w:val="000000"/>
                 <w:lang w:eastAsia="fr-CH"/>
               </w:rPr>
-              <w:t xml:space="preserve">Si le train est arrivé </w:t>
-            </w:r>
-            <w:proofErr w:type="spellStart"/>
-            <w:proofErr w:type="gramStart"/>
-            <w:r>
-              <w:rPr>
-                <w:rFonts w:ascii="Calibri" w:eastAsia="Times New Roman" w:hAnsi="Calibri" w:cs="Calibri"/>
-                <w:color w:val="000000"/>
-                <w:lang w:eastAsia="fr-CH"/>
-              </w:rPr>
-              <w:t>a</w:t>
-            </w:r>
-            <w:proofErr w:type="spellEnd"/>
-            <w:proofErr w:type="gramEnd"/>
-            <w:r>
-              <w:rPr>
-                <w:rFonts w:ascii="Calibri" w:eastAsia="Times New Roman" w:hAnsi="Calibri" w:cs="Calibri"/>
-                <w:color w:val="000000"/>
-                <w:lang w:eastAsia="fr-CH"/>
-              </w:rPr>
-              <w:t xml:space="preserve"> destination après un déplacement</w:t>
+              <w:t>Si le train est arrivé a destination après un déplacement</w:t>
             </w:r>
           </w:p>
         </w:tc>
@@ -8354,25 +8104,7 @@
                 <w:color w:val="000000"/>
                 <w:lang w:eastAsia="fr-CH"/>
               </w:rPr>
-              <w:t>JSON&lt;</w:t>
-            </w:r>
-            <w:proofErr w:type="spellStart"/>
-            <w:r>
-              <w:rPr>
-                <w:rFonts w:ascii="Calibri" w:eastAsia="Times New Roman" w:hAnsi="Calibri" w:cs="Calibri"/>
-                <w:color w:val="000000"/>
-                <w:lang w:eastAsia="fr-CH"/>
-              </w:rPr>
-              <w:t>Evenement</w:t>
-            </w:r>
-            <w:proofErr w:type="spellEnd"/>
-            <w:r>
-              <w:rPr>
-                <w:rFonts w:ascii="Calibri" w:eastAsia="Times New Roman" w:hAnsi="Calibri" w:cs="Calibri"/>
-                <w:color w:val="000000"/>
-                <w:lang w:eastAsia="fr-CH"/>
-              </w:rPr>
-              <w:t>&gt;</w:t>
+              <w:t>JSON&lt;Evenement&gt;</w:t>
             </w:r>
           </w:p>
         </w:tc>
@@ -8706,23 +8438,13 @@
                 <w:lang w:eastAsia="fr-CH"/>
               </w:rPr>
             </w:pPr>
-            <w:proofErr w:type="gramStart"/>
-            <w:r>
-              <w:rPr>
-                <w:rFonts w:ascii="Calibri" w:eastAsia="Times New Roman" w:hAnsi="Calibri" w:cs="Calibri"/>
-                <w:color w:val="000000"/>
-                <w:lang w:eastAsia="fr-CH"/>
-              </w:rPr>
-              <w:t>l'offre</w:t>
-            </w:r>
-            <w:proofErr w:type="gramEnd"/>
-            <w:r>
-              <w:rPr>
-                <w:rFonts w:ascii="Calibri" w:eastAsia="Times New Roman" w:hAnsi="Calibri" w:cs="Calibri"/>
-                <w:color w:val="000000"/>
-                <w:lang w:eastAsia="fr-CH"/>
-              </w:rPr>
-              <w:t xml:space="preserve"> en question</w:t>
+            <w:r>
+              <w:rPr>
+                <w:rFonts w:ascii="Calibri" w:eastAsia="Times New Roman" w:hAnsi="Calibri" w:cs="Calibri"/>
+                <w:color w:val="000000"/>
+                <w:lang w:eastAsia="fr-CH"/>
+              </w:rPr>
+              <w:t>l'offre en question</w:t>
             </w:r>
           </w:p>
         </w:tc>
@@ -8969,25 +8691,7 @@
                 <w:color w:val="000000"/>
                 <w:lang w:eastAsia="fr-CH"/>
               </w:rPr>
-              <w:t xml:space="preserve">Si la demande est valide, le serveur initie le placement de l'offre et réponds SUCCESS, sinon il </w:t>
-            </w:r>
-            <w:proofErr w:type="gramStart"/>
-            <w:r>
-              <w:rPr>
-                <w:rFonts w:ascii="Calibri" w:eastAsia="Times New Roman" w:hAnsi="Calibri" w:cs="Calibri"/>
-                <w:color w:val="000000"/>
-                <w:lang w:eastAsia="fr-CH"/>
-              </w:rPr>
-              <w:t>réponds</w:t>
-            </w:r>
-            <w:proofErr w:type="gramEnd"/>
-            <w:r>
-              <w:rPr>
-                <w:rFonts w:ascii="Calibri" w:eastAsia="Times New Roman" w:hAnsi="Calibri" w:cs="Calibri"/>
-                <w:color w:val="000000"/>
-                <w:lang w:eastAsia="fr-CH"/>
-              </w:rPr>
-              <w:t xml:space="preserve"> FAILURE</w:t>
+              <w:t>Si la demande est valide, le serveur initie le placement de l'offre et réponds SUCCESS, sinon il réponds FAILURE</w:t>
             </w:r>
           </w:p>
         </w:tc>
@@ -9394,23 +9098,13 @@
                 <w:lang w:eastAsia="fr-CH"/>
               </w:rPr>
             </w:pPr>
-            <w:proofErr w:type="gramStart"/>
-            <w:r>
-              <w:rPr>
-                <w:rFonts w:ascii="Calibri" w:eastAsia="Times New Roman" w:hAnsi="Calibri" w:cs="Calibri"/>
-                <w:color w:val="000000"/>
-                <w:lang w:eastAsia="fr-CH"/>
-              </w:rPr>
-              <w:t>retourne</w:t>
-            </w:r>
-            <w:proofErr w:type="gramEnd"/>
-            <w:r>
-              <w:rPr>
-                <w:rFonts w:ascii="Calibri" w:eastAsia="Times New Roman" w:hAnsi="Calibri" w:cs="Calibri"/>
-                <w:color w:val="000000"/>
-                <w:lang w:eastAsia="fr-CH"/>
-              </w:rPr>
-              <w:t xml:space="preserve"> la liste des offres</w:t>
+            <w:r>
+              <w:rPr>
+                <w:rFonts w:ascii="Calibri" w:eastAsia="Times New Roman" w:hAnsi="Calibri" w:cs="Calibri"/>
+                <w:color w:val="000000"/>
+                <w:lang w:eastAsia="fr-CH"/>
+              </w:rPr>
+              <w:t>retourne la liste des offres</w:t>
             </w:r>
           </w:p>
         </w:tc>
@@ -9483,27 +9177,7 @@
                 <w:color w:val="000000"/>
                 <w:lang w:eastAsia="fr-CH"/>
               </w:rPr>
-              <w:t xml:space="preserve">Choisir une offre </w:t>
-            </w:r>
-            <w:proofErr w:type="spellStart"/>
-            <w:proofErr w:type="gramStart"/>
-            <w:r>
-              <w:rPr>
-                <w:rFonts w:ascii="Calibri" w:eastAsia="Times New Roman" w:hAnsi="Calibri" w:cs="Calibri"/>
-                <w:color w:val="000000"/>
-                <w:lang w:eastAsia="fr-CH"/>
-              </w:rPr>
-              <w:t>a</w:t>
-            </w:r>
-            <w:proofErr w:type="spellEnd"/>
-            <w:proofErr w:type="gramEnd"/>
-            <w:r>
-              <w:rPr>
-                <w:rFonts w:ascii="Calibri" w:eastAsia="Times New Roman" w:hAnsi="Calibri" w:cs="Calibri"/>
-                <w:color w:val="000000"/>
-                <w:lang w:eastAsia="fr-CH"/>
-              </w:rPr>
-              <w:t xml:space="preserve"> acheter</w:t>
+              <w:t>Choisir une offre a acheter</w:t>
             </w:r>
           </w:p>
         </w:tc>
@@ -9774,25 +9448,7 @@
                 <w:color w:val="000000"/>
                 <w:lang w:eastAsia="fr-CH"/>
               </w:rPr>
-              <w:t xml:space="preserve">Si la demande est valide, le serveur transfert les ressources et réponds SUCCESS, sinon il </w:t>
-            </w:r>
-            <w:proofErr w:type="gramStart"/>
-            <w:r>
-              <w:rPr>
-                <w:rFonts w:ascii="Calibri" w:eastAsia="Times New Roman" w:hAnsi="Calibri" w:cs="Calibri"/>
-                <w:color w:val="000000"/>
-                <w:lang w:eastAsia="fr-CH"/>
-              </w:rPr>
-              <w:t>réponds</w:t>
-            </w:r>
-            <w:proofErr w:type="gramEnd"/>
-            <w:r>
-              <w:rPr>
-                <w:rFonts w:ascii="Calibri" w:eastAsia="Times New Roman" w:hAnsi="Calibri" w:cs="Calibri"/>
-                <w:color w:val="000000"/>
-                <w:lang w:eastAsia="fr-CH"/>
-              </w:rPr>
-              <w:t xml:space="preserve"> FAILURE</w:t>
+              <w:t>Si la demande est valide, le serveur transfert les ressources et réponds SUCCESS, sinon il réponds FAILURE</w:t>
             </w:r>
           </w:p>
         </w:tc>
@@ -10202,23 +9858,13 @@
                 <w:lang w:eastAsia="fr-CH"/>
               </w:rPr>
             </w:pPr>
-            <w:proofErr w:type="gramStart"/>
-            <w:r>
-              <w:rPr>
-                <w:rFonts w:ascii="Calibri" w:eastAsia="Times New Roman" w:hAnsi="Calibri" w:cs="Calibri"/>
-                <w:color w:val="000000"/>
-                <w:lang w:eastAsia="fr-CH"/>
-              </w:rPr>
-              <w:t>retourne</w:t>
-            </w:r>
-            <w:proofErr w:type="gramEnd"/>
-            <w:r>
-              <w:rPr>
-                <w:rFonts w:ascii="Calibri" w:eastAsia="Times New Roman" w:hAnsi="Calibri" w:cs="Calibri"/>
-                <w:color w:val="000000"/>
-                <w:lang w:eastAsia="fr-CH"/>
-              </w:rPr>
-              <w:t xml:space="preserve"> la liste des offres</w:t>
+            <w:r>
+              <w:rPr>
+                <w:rFonts w:ascii="Calibri" w:eastAsia="Times New Roman" w:hAnsi="Calibri" w:cs="Calibri"/>
+                <w:color w:val="000000"/>
+                <w:lang w:eastAsia="fr-CH"/>
+              </w:rPr>
+              <w:t>retourne la liste des offres</w:t>
             </w:r>
           </w:p>
         </w:tc>
@@ -10524,23 +10170,13 @@
                 <w:lang w:eastAsia="fr-CH"/>
               </w:rPr>
             </w:pPr>
-            <w:proofErr w:type="gramStart"/>
-            <w:r>
-              <w:rPr>
-                <w:rFonts w:ascii="Calibri" w:eastAsia="Times New Roman" w:hAnsi="Calibri" w:cs="Calibri"/>
-                <w:color w:val="000000"/>
-                <w:lang w:eastAsia="fr-CH"/>
-              </w:rPr>
-              <w:t>la</w:t>
-            </w:r>
-            <w:proofErr w:type="gramEnd"/>
-            <w:r>
-              <w:rPr>
-                <w:rFonts w:ascii="Calibri" w:eastAsia="Times New Roman" w:hAnsi="Calibri" w:cs="Calibri"/>
-                <w:color w:val="000000"/>
-                <w:lang w:eastAsia="fr-CH"/>
-              </w:rPr>
-              <w:t xml:space="preserve"> ressource qu'on désire miner</w:t>
+            <w:r>
+              <w:rPr>
+                <w:rFonts w:ascii="Calibri" w:eastAsia="Times New Roman" w:hAnsi="Calibri" w:cs="Calibri"/>
+                <w:color w:val="000000"/>
+                <w:lang w:eastAsia="fr-CH"/>
+              </w:rPr>
+              <w:t>la ressource qu'on désire miner</w:t>
             </w:r>
           </w:p>
         </w:tc>
@@ -10573,25 +10209,7 @@
                 <w:color w:val="000000"/>
                 <w:lang w:eastAsia="fr-CH"/>
               </w:rPr>
-              <w:t>&lt;</w:t>
-            </w:r>
-            <w:proofErr w:type="gramStart"/>
-            <w:r>
-              <w:rPr>
-                <w:rFonts w:ascii="Calibri" w:eastAsia="Times New Roman" w:hAnsi="Calibri" w:cs="Calibri"/>
-                <w:color w:val="000000"/>
-                <w:lang w:eastAsia="fr-CH"/>
-              </w:rPr>
-              <w:t>id</w:t>
-            </w:r>
-            <w:proofErr w:type="gramEnd"/>
-            <w:r>
-              <w:rPr>
-                <w:rFonts w:ascii="Calibri" w:eastAsia="Times New Roman" w:hAnsi="Calibri" w:cs="Calibri"/>
-                <w:color w:val="000000"/>
-                <w:lang w:eastAsia="fr-CH"/>
-              </w:rPr>
-              <w:t xml:space="preserve"> ressource&gt;</w:t>
+              <w:t>&lt;id ressource&gt;</w:t>
             </w:r>
           </w:p>
         </w:tc>
@@ -10805,23 +10423,13 @@
                 <w:lang w:eastAsia="fr-CH"/>
               </w:rPr>
             </w:pPr>
-            <w:proofErr w:type="spellStart"/>
-            <w:r>
-              <w:rPr>
-                <w:rFonts w:ascii="Calibri" w:eastAsia="Times New Roman" w:hAnsi="Calibri" w:cs="Calibri"/>
-                <w:color w:val="000000"/>
-                <w:lang w:eastAsia="fr-CH"/>
-              </w:rPr>
-              <w:t>Reponse</w:t>
-            </w:r>
-            <w:proofErr w:type="spellEnd"/>
-            <w:r>
-              <w:rPr>
-                <w:rFonts w:ascii="Calibri" w:eastAsia="Times New Roman" w:hAnsi="Calibri" w:cs="Calibri"/>
-                <w:color w:val="000000"/>
-                <w:lang w:eastAsia="fr-CH"/>
-              </w:rPr>
-              <w:t xml:space="preserve"> que le minage a pu être lancé</w:t>
+            <w:r>
+              <w:rPr>
+                <w:rFonts w:ascii="Calibri" w:eastAsia="Times New Roman" w:hAnsi="Calibri" w:cs="Calibri"/>
+                <w:color w:val="000000"/>
+                <w:lang w:eastAsia="fr-CH"/>
+              </w:rPr>
+              <w:t>Reponse que le minage a pu être lancé</w:t>
             </w:r>
           </w:p>
         </w:tc>
@@ -10886,23 +10494,13 @@
                 <w:lang w:eastAsia="fr-CH"/>
               </w:rPr>
             </w:pPr>
-            <w:proofErr w:type="gramStart"/>
-            <w:r>
-              <w:rPr>
-                <w:rFonts w:ascii="Calibri" w:eastAsia="Times New Roman" w:hAnsi="Calibri" w:cs="Calibri"/>
-                <w:color w:val="000000"/>
-                <w:lang w:eastAsia="fr-CH"/>
-              </w:rPr>
-              <w:t>demande</w:t>
-            </w:r>
-            <w:proofErr w:type="gramEnd"/>
-            <w:r>
-              <w:rPr>
-                <w:rFonts w:ascii="Calibri" w:eastAsia="Times New Roman" w:hAnsi="Calibri" w:cs="Calibri"/>
-                <w:color w:val="000000"/>
-                <w:lang w:eastAsia="fr-CH"/>
-              </w:rPr>
-              <w:t xml:space="preserve"> d'arrêter le minage</w:t>
+            <w:r>
+              <w:rPr>
+                <w:rFonts w:ascii="Calibri" w:eastAsia="Times New Roman" w:hAnsi="Calibri" w:cs="Calibri"/>
+                <w:color w:val="000000"/>
+                <w:lang w:eastAsia="fr-CH"/>
+              </w:rPr>
+              <w:t>demande d'arrêter le minage</w:t>
             </w:r>
           </w:p>
         </w:tc>
@@ -11165,23 +10763,13 @@
                 <w:lang w:eastAsia="fr-CH"/>
               </w:rPr>
             </w:pPr>
-            <w:proofErr w:type="spellStart"/>
-            <w:r>
-              <w:rPr>
-                <w:rFonts w:ascii="Calibri" w:eastAsia="Times New Roman" w:hAnsi="Calibri" w:cs="Calibri"/>
-                <w:color w:val="000000"/>
-                <w:lang w:eastAsia="fr-CH"/>
-              </w:rPr>
-              <w:t>Reponse</w:t>
-            </w:r>
-            <w:proofErr w:type="spellEnd"/>
-            <w:r>
-              <w:rPr>
-                <w:rFonts w:ascii="Calibri" w:eastAsia="Times New Roman" w:hAnsi="Calibri" w:cs="Calibri"/>
-                <w:color w:val="000000"/>
-                <w:lang w:eastAsia="fr-CH"/>
-              </w:rPr>
-              <w:t xml:space="preserve"> que le minage a pu être arrêté</w:t>
+            <w:r>
+              <w:rPr>
+                <w:rFonts w:ascii="Calibri" w:eastAsia="Times New Roman" w:hAnsi="Calibri" w:cs="Calibri"/>
+                <w:color w:val="000000"/>
+                <w:lang w:eastAsia="fr-CH"/>
+              </w:rPr>
+              <w:t>Reponse que le minage a pu être arrêté</w:t>
             </w:r>
           </w:p>
         </w:tc>
@@ -12410,25 +11998,7 @@
                 <w:color w:val="000000"/>
                 <w:lang w:eastAsia="fr-CH"/>
               </w:rPr>
-              <w:t xml:space="preserve">Demande de </w:t>
-            </w:r>
-            <w:proofErr w:type="spellStart"/>
-            <w:r>
-              <w:rPr>
-                <w:rFonts w:ascii="Calibri" w:eastAsia="Times New Roman" w:hAnsi="Calibri" w:cs="Calibri"/>
-                <w:color w:val="000000"/>
-                <w:lang w:eastAsia="fr-CH"/>
-              </w:rPr>
-              <w:t>connection</w:t>
-            </w:r>
-            <w:proofErr w:type="spellEnd"/>
-            <w:r>
-              <w:rPr>
-                <w:rFonts w:ascii="Calibri" w:eastAsia="Times New Roman" w:hAnsi="Calibri" w:cs="Calibri"/>
-                <w:color w:val="000000"/>
-                <w:lang w:eastAsia="fr-CH"/>
-              </w:rPr>
-              <w:t xml:space="preserve"> authentifiée</w:t>
+              <w:t>Demande de connection authentifiée</w:t>
             </w:r>
           </w:p>
         </w:tc>
@@ -12697,25 +12267,7 @@
                 <w:color w:val="000000"/>
                 <w:lang w:eastAsia="fr-CH"/>
               </w:rPr>
-              <w:t xml:space="preserve">Retourne si la </w:t>
-            </w:r>
-            <w:proofErr w:type="spellStart"/>
-            <w:r>
-              <w:rPr>
-                <w:rFonts w:ascii="Calibri" w:eastAsia="Times New Roman" w:hAnsi="Calibri" w:cs="Calibri"/>
-                <w:color w:val="000000"/>
-                <w:lang w:eastAsia="fr-CH"/>
-              </w:rPr>
-              <w:t>connection</w:t>
-            </w:r>
-            <w:proofErr w:type="spellEnd"/>
-            <w:r>
-              <w:rPr>
-                <w:rFonts w:ascii="Calibri" w:eastAsia="Times New Roman" w:hAnsi="Calibri" w:cs="Calibri"/>
-                <w:color w:val="000000"/>
-                <w:lang w:eastAsia="fr-CH"/>
-              </w:rPr>
-              <w:t xml:space="preserve"> a fonctionné</w:t>
+              <w:t>Retourne si la connection a fonctionné</w:t>
             </w:r>
           </w:p>
         </w:tc>
@@ -12903,31 +12455,7 @@
         <w:t>Membres de l’équipe :</w:t>
       </w:r>
       <w:r>
-        <w:t xml:space="preserve">  Allemand Adrien, </w:t>
-      </w:r>
-      <w:proofErr w:type="spellStart"/>
-      <w:r>
-        <w:t>Amrani</w:t>
-      </w:r>
-      <w:proofErr w:type="spellEnd"/>
-      <w:r>
-        <w:t xml:space="preserve"> </w:t>
-      </w:r>
-      <w:proofErr w:type="spellStart"/>
-      <w:r>
-        <w:t>Kamil</w:t>
-      </w:r>
-      <w:proofErr w:type="spellEnd"/>
-      <w:r>
-        <w:t xml:space="preserve">, </w:t>
-      </w:r>
-      <w:proofErr w:type="spellStart"/>
-      <w:r>
-        <w:t>Guidoux</w:t>
-      </w:r>
-      <w:proofErr w:type="spellEnd"/>
-      <w:r>
-        <w:t xml:space="preserve"> Vincent, Krug Loyse</w:t>
+        <w:t xml:space="preserve">  Allemand Adrien, Amrani Kamil, Guidoux Vincent, Krug Loyse</w:t>
       </w:r>
     </w:p>
     <w:p/>
@@ -12939,54 +12467,22 @@
         <w:t>Scrum master :</w:t>
       </w:r>
       <w:r>
-        <w:t xml:space="preserve"> </w:t>
-      </w:r>
-      <w:proofErr w:type="spellStart"/>
-      <w:r>
-        <w:t>Kamil</w:t>
-      </w:r>
-      <w:proofErr w:type="spellEnd"/>
-      <w:r>
-        <w:t xml:space="preserve"> </w:t>
-      </w:r>
-      <w:proofErr w:type="spellStart"/>
-      <w:r>
-        <w:t>Amrani</w:t>
-      </w:r>
-      <w:proofErr w:type="spellEnd"/>
+        <w:t xml:space="preserve"> Kamil Amrani</w:t>
+      </w:r>
     </w:p>
     <w:p>
       <w:r>
         <w:rPr>
           <w:b/>
         </w:rPr>
-        <w:t xml:space="preserve">Project </w:t>
-      </w:r>
-      <w:proofErr w:type="spellStart"/>
-      <w:r>
-        <w:rPr>
-          <w:b/>
-        </w:rPr>
-        <w:t>Owner</w:t>
-      </w:r>
-      <w:proofErr w:type="spellEnd"/>
-      <w:r>
-        <w:rPr>
-          <w:b/>
-        </w:rPr>
-        <w:t> :</w:t>
+        <w:t>Project Owner :</w:t>
       </w:r>
       <w:r>
         <w:t xml:space="preserve"> </w:t>
       </w:r>
       <w:r>
-        <w:t xml:space="preserve">Vincent </w:t>
-      </w:r>
-      <w:proofErr w:type="spellStart"/>
-      <w:r>
-        <w:t>Guidoux</w:t>
-      </w:r>
-      <w:proofErr w:type="spellEnd"/>
+        <w:t>Vincent Guidoux</w:t>
+      </w:r>
     </w:p>
     <w:p>
       <w:r>
@@ -12999,31 +12495,7 @@
         <w:t xml:space="preserve"> </w:t>
       </w:r>
       <w:r>
-        <w:t xml:space="preserve">Allemand Adrien, </w:t>
-      </w:r>
-      <w:proofErr w:type="spellStart"/>
-      <w:r>
-        <w:t>Amrani</w:t>
-      </w:r>
-      <w:proofErr w:type="spellEnd"/>
-      <w:r>
-        <w:t xml:space="preserve"> </w:t>
-      </w:r>
-      <w:proofErr w:type="spellStart"/>
-      <w:r>
-        <w:t>Kamil</w:t>
-      </w:r>
-      <w:proofErr w:type="spellEnd"/>
-      <w:r>
-        <w:t xml:space="preserve">, </w:t>
-      </w:r>
-      <w:proofErr w:type="spellStart"/>
-      <w:r>
-        <w:t>Guidoux</w:t>
-      </w:r>
-      <w:proofErr w:type="spellEnd"/>
-      <w:r>
-        <w:t xml:space="preserve"> Vincent, Krug Loyse</w:t>
+        <w:t>Allemand Adrien, Amrani Kamil, Guidoux Vincent, Krug Loyse</w:t>
       </w:r>
     </w:p>
     <w:p>
@@ -13034,31 +12506,7 @@
         <w:t xml:space="preserve">Testeurs : </w:t>
       </w:r>
       <w:r>
-        <w:t xml:space="preserve">Allemand Adrien, </w:t>
-      </w:r>
-      <w:proofErr w:type="spellStart"/>
-      <w:r>
-        <w:t>Amrani</w:t>
-      </w:r>
-      <w:proofErr w:type="spellEnd"/>
-      <w:r>
-        <w:t xml:space="preserve"> </w:t>
-      </w:r>
-      <w:proofErr w:type="spellStart"/>
-      <w:r>
-        <w:t>Kamil</w:t>
-      </w:r>
-      <w:proofErr w:type="spellEnd"/>
-      <w:r>
-        <w:t xml:space="preserve">, </w:t>
-      </w:r>
-      <w:proofErr w:type="spellStart"/>
-      <w:r>
-        <w:t>Guidoux</w:t>
-      </w:r>
-      <w:proofErr w:type="spellEnd"/>
-      <w:r>
-        <w:t xml:space="preserve"> Vincent, Krug Loyse</w:t>
+        <w:t>Allemand Adrien, Amrani Kamil, Guidoux Vincent, Krug Loyse</w:t>
       </w:r>
     </w:p>
     <w:p>
@@ -13078,14 +12526,9 @@
         <w:pStyle w:val="Titre1"/>
       </w:pPr>
       <w:bookmarkStart w:id="34" w:name="_Toc512852551"/>
-      <w:proofErr w:type="spellStart"/>
       <w:r>
         <w:lastRenderedPageBreak/>
-        <w:t>Backlogs</w:t>
-      </w:r>
-      <w:proofErr w:type="spellEnd"/>
-      <w:r>
-        <w:t xml:space="preserve"> de produit</w:t>
+        <w:t>Backlogs de produit</w:t>
       </w:r>
       <w:bookmarkEnd w:id="34"/>
     </w:p>
@@ -13096,14 +12539,9 @@
       </w:pPr>
       <w:bookmarkStart w:id="35" w:name="_Toc512852552"/>
       <w:r>
-        <w:t xml:space="preserve">Stories </w:t>
-      </w:r>
-      <w:proofErr w:type="spellStart"/>
-      <w:r>
-        <w:t>IceScrum</w:t>
+        <w:t>Stories IceScrum</w:t>
       </w:r>
       <w:bookmarkEnd w:id="35"/>
-      <w:proofErr w:type="spellEnd"/>
     </w:p>
     <w:p/>
     <w:tbl>
@@ -13231,7 +12669,6 @@
                 <w:lang w:eastAsia="fr-CH"/>
               </w:rPr>
             </w:pPr>
-            <w:proofErr w:type="gramStart"/>
             <w:r>
               <w:rPr>
                 <w:rFonts w:ascii="Arial" w:eastAsia="Times New Roman" w:hAnsi="Arial" w:cs="Arial"/>
@@ -13244,7 +12681,6 @@
               </w:rPr>
               <w:t>description</w:t>
             </w:r>
-            <w:proofErr w:type="gramEnd"/>
           </w:p>
         </w:tc>
         <w:tc>
@@ -13271,7 +12707,6 @@
                 <w:lang w:eastAsia="fr-CH"/>
               </w:rPr>
             </w:pPr>
-            <w:proofErr w:type="gramStart"/>
             <w:r>
               <w:rPr>
                 <w:rFonts w:ascii="Arial" w:eastAsia="Times New Roman" w:hAnsi="Arial" w:cs="Arial"/>
@@ -13284,7 +12719,6 @@
               </w:rPr>
               <w:t>type</w:t>
             </w:r>
-            <w:proofErr w:type="gramEnd"/>
           </w:p>
         </w:tc>
       </w:tr>
@@ -13840,29 +13274,7 @@
                 <w:szCs w:val="20"/>
                 <w:lang w:eastAsia="fr-CH"/>
               </w:rPr>
-              <w:t xml:space="preserve">Le joueur déploie son </w:t>
-            </w:r>
-            <w:proofErr w:type="spellStart"/>
-            <w:r>
-              <w:rPr>
-                <w:rFonts w:ascii="Arial" w:eastAsia="Times New Roman" w:hAnsi="Arial" w:cs="Arial"/>
-                <w:color w:val="000000"/>
-                <w:sz w:val="20"/>
-                <w:szCs w:val="20"/>
-                <w:lang w:eastAsia="fr-CH"/>
-              </w:rPr>
-              <w:t>materiel</w:t>
-            </w:r>
-            <w:proofErr w:type="spellEnd"/>
-            <w:r>
-              <w:rPr>
-                <w:rFonts w:ascii="Arial" w:eastAsia="Times New Roman" w:hAnsi="Arial" w:cs="Arial"/>
-                <w:color w:val="000000"/>
-                <w:sz w:val="20"/>
-                <w:szCs w:val="20"/>
-                <w:lang w:eastAsia="fr-CH"/>
-              </w:rPr>
-              <w:t xml:space="preserve"> de minage et commence à extraire une ressource dans la gare où il se trouve. Son minage s'arrête quand la ressource est épuisée ou s'il a donné l'ordre d'arrêt</w:t>
+              <w:t>Le joueur déploie son materiel de minage et commence à extraire une ressource dans la gare où il se trouve. Son minage s'arrête quand la ressource est épuisée ou s'il a donné l'ordre d'arrêt</w:t>
             </w:r>
           </w:p>
         </w:tc>
@@ -14440,7 +13852,6 @@
                 <w:lang w:eastAsia="fr-CH"/>
               </w:rPr>
             </w:pPr>
-            <w:proofErr w:type="gramStart"/>
             <w:r>
               <w:rPr>
                 <w:rFonts w:ascii="Arial" w:eastAsia="Times New Roman" w:hAnsi="Arial" w:cs="Arial"/>
@@ -14449,18 +13860,7 @@
                 <w:szCs w:val="20"/>
                 <w:lang w:eastAsia="fr-CH"/>
               </w:rPr>
-              <w:t>l'admin</w:t>
-            </w:r>
-            <w:proofErr w:type="gramEnd"/>
-            <w:r>
-              <w:rPr>
-                <w:rFonts w:ascii="Arial" w:eastAsia="Times New Roman" w:hAnsi="Arial" w:cs="Arial"/>
-                <w:color w:val="000000"/>
-                <w:sz w:val="20"/>
-                <w:szCs w:val="20"/>
-                <w:lang w:eastAsia="fr-CH"/>
-              </w:rPr>
-              <w:t xml:space="preserve"> peut supprimer un gare du jeu</w:t>
+              <w:t>l'admin peut supprimer un gare du jeu</w:t>
             </w:r>
           </w:p>
         </w:tc>
@@ -14598,7 +13998,6 @@
                 <w:lang w:eastAsia="fr-CH"/>
               </w:rPr>
             </w:pPr>
-            <w:proofErr w:type="gramStart"/>
             <w:r>
               <w:rPr>
                 <w:rFonts w:ascii="Arial" w:eastAsia="Times New Roman" w:hAnsi="Arial" w:cs="Arial"/>
@@ -14607,18 +14006,7 @@
                 <w:szCs w:val="20"/>
                 <w:lang w:eastAsia="fr-CH"/>
               </w:rPr>
-              <w:t>l'administrateur</w:t>
-            </w:r>
-            <w:proofErr w:type="gramEnd"/>
-            <w:r>
-              <w:rPr>
-                <w:rFonts w:ascii="Arial" w:eastAsia="Times New Roman" w:hAnsi="Arial" w:cs="Arial"/>
-                <w:color w:val="000000"/>
-                <w:sz w:val="20"/>
-                <w:szCs w:val="20"/>
-                <w:lang w:eastAsia="fr-CH"/>
-              </w:rPr>
-              <w:t xml:space="preserve"> donne des ressources à un joueur ou à une gare</w:t>
+              <w:t>l'administrateur donne des ressources à un joueur ou à une gare</w:t>
             </w:r>
           </w:p>
         </w:tc>
@@ -14765,29 +14153,7 @@
                 <w:szCs w:val="20"/>
                 <w:lang w:eastAsia="fr-CH"/>
               </w:rPr>
-              <w:t xml:space="preserve">L'administrateur peut bannir </w:t>
-            </w:r>
-            <w:proofErr w:type="gramStart"/>
-            <w:r>
-              <w:rPr>
-                <w:rFonts w:ascii="Arial" w:eastAsia="Times New Roman" w:hAnsi="Arial" w:cs="Arial"/>
-                <w:color w:val="000000"/>
-                <w:sz w:val="20"/>
-                <w:szCs w:val="20"/>
-                <w:lang w:eastAsia="fr-CH"/>
-              </w:rPr>
-              <w:t>un  joueur</w:t>
-            </w:r>
-            <w:proofErr w:type="gramEnd"/>
-            <w:r>
-              <w:rPr>
-                <w:rFonts w:ascii="Arial" w:eastAsia="Times New Roman" w:hAnsi="Arial" w:cs="Arial"/>
-                <w:color w:val="000000"/>
-                <w:sz w:val="20"/>
-                <w:szCs w:val="20"/>
-                <w:lang w:eastAsia="fr-CH"/>
-              </w:rPr>
-              <w:t xml:space="preserve"> du jeu</w:t>
+              <w:t>L'administrateur peut bannir un  joueur du jeu</w:t>
             </w:r>
           </w:p>
         </w:tc>
@@ -15204,40 +14570,14 @@
         <w:pStyle w:val="Titre3"/>
       </w:pPr>
       <w:bookmarkStart w:id="40" w:name="_Toc512852557"/>
-      <w:proofErr w:type="spellStart"/>
       <w:r>
         <w:t>Tasks</w:t>
       </w:r>
       <w:bookmarkEnd w:id="40"/>
-      <w:proofErr w:type="spellEnd"/>
-    </w:p>
-    <w:p>
-      <w:r>
-        <w:t xml:space="preserve">VG : Vincent </w:t>
-      </w:r>
-      <w:proofErr w:type="spellStart"/>
-      <w:r>
-        <w:t>Gidoux</w:t>
-      </w:r>
-      <w:proofErr w:type="spellEnd"/>
-      <w:r>
-        <w:t xml:space="preserve">, KA : </w:t>
-      </w:r>
-      <w:proofErr w:type="spellStart"/>
-      <w:r>
-        <w:t>Kamil</w:t>
-      </w:r>
-      <w:proofErr w:type="spellEnd"/>
-      <w:r>
-        <w:t xml:space="preserve"> </w:t>
-      </w:r>
-      <w:proofErr w:type="spellStart"/>
-      <w:r>
-        <w:t>Amrani</w:t>
-      </w:r>
-      <w:proofErr w:type="spellEnd"/>
-      <w:r>
-        <w:t>, AA : Adrien Allemand, LK : Loyse Krug</w:t>
+    </w:p>
+    <w:p>
+      <w:r>
+        <w:t>VG : Vincent Gidoux, KA : Kamil Amrani, AA : Adrien Allemand, LK : Loyse Krug</w:t>
       </w:r>
     </w:p>
     <w:p>
@@ -15605,11 +14945,9 @@
       <w:pPr>
         <w:pStyle w:val="Titre4"/>
       </w:pPr>
-      <w:proofErr w:type="gramStart"/>
       <w:r>
         <w:t>Bilan personnels</w:t>
       </w:r>
-      <w:proofErr w:type="gramEnd"/>
     </w:p>
     <w:p/>
     <w:p>
@@ -15629,15 +14967,7 @@
     </w:p>
     <w:p>
       <w:r>
-        <w:t xml:space="preserve">Temps </w:t>
-      </w:r>
-      <w:proofErr w:type="gramStart"/>
-      <w:r>
-        <w:t>prévu:</w:t>
-      </w:r>
-      <w:proofErr w:type="gramEnd"/>
-      <w:r>
-        <w:t xml:space="preserve"> 4h pour réaliser </w:t>
+        <w:t xml:space="preserve">Temps prévu: 4h pour réaliser </w:t>
       </w:r>
       <w:r>
         <w:t>le protocole</w:t>
@@ -15645,13 +14975,7 @@
     </w:p>
     <w:p>
       <w:r>
-        <w:t xml:space="preserve">Temps réalisé : </w:t>
-      </w:r>
-      <w:r>
-        <w:t>1</w:t>
-      </w:r>
-      <w:r>
-        <w:t xml:space="preserve">h30 </w:t>
+        <w:t xml:space="preserve">Temps réalisé : 1h30 </w:t>
       </w:r>
     </w:p>
     <w:p>
@@ -15668,40 +14992,16 @@
           <w:b/>
         </w:rPr>
       </w:pPr>
-      <w:proofErr w:type="spellStart"/>
       <w:r>
         <w:rPr>
           <w:b/>
         </w:rPr>
-        <w:t>Kamil</w:t>
-      </w:r>
-      <w:proofErr w:type="spellEnd"/>
-      <w:r>
-        <w:rPr>
-          <w:b/>
-        </w:rPr>
-        <w:t xml:space="preserve"> </w:t>
-      </w:r>
-      <w:proofErr w:type="spellStart"/>
-      <w:r>
-        <w:rPr>
-          <w:b/>
-        </w:rPr>
-        <w:t>Amrani</w:t>
-      </w:r>
-      <w:proofErr w:type="spellEnd"/>
-    </w:p>
-    <w:p>
-      <w:r>
-        <w:t xml:space="preserve">Temps </w:t>
-      </w:r>
-      <w:proofErr w:type="gramStart"/>
-      <w:r>
-        <w:t>prévu:</w:t>
-      </w:r>
-      <w:proofErr w:type="gramEnd"/>
-      <w:r>
-        <w:t xml:space="preserve"> 4h pour r</w:t>
+        <w:t>Kamil Amrani</w:t>
+      </w:r>
+    </w:p>
+    <w:p>
+      <w:r>
+        <w:t>Temps prévu: 4h pour r</w:t>
       </w:r>
       <w:r>
         <w:t>éaliser l’implémentation du serveur</w:t>
@@ -15726,15 +15026,7 @@
         <w:t>u</w:t>
       </w:r>
       <w:r>
-        <w:t xml:space="preserve">coup de </w:t>
-      </w:r>
-      <w:proofErr w:type="spellStart"/>
-      <w:r>
-        <w:t>debug</w:t>
-      </w:r>
-      <w:proofErr w:type="spellEnd"/>
-      <w:r>
-        <w:t xml:space="preserve"> à la fin du sprint</w:t>
+        <w:t>coup de debug à la fin du sprint</w:t>
       </w:r>
     </w:p>
     <w:p>
@@ -15750,50 +15042,43 @@
         <w:rPr>
           <w:b/>
         </w:rPr>
-        <w:t xml:space="preserve">Vincent </w:t>
-      </w:r>
-      <w:proofErr w:type="spellStart"/>
-      <w:r>
-        <w:rPr>
-          <w:b/>
-        </w:rPr>
-        <w:t>Guidoux</w:t>
-      </w:r>
-      <w:proofErr w:type="spellEnd"/>
+        <w:t>Vincent Guidoux</w:t>
+      </w:r>
       <w:r>
         <w:rPr>
           <w:b/>
         </w:rPr>
         <w:tab/>
       </w:r>
+    </w:p>
+    <w:p>
+      <w:r>
+        <w:t>Temps prévu: 4h pour réaliser l</w:t>
+      </w:r>
+      <w:r>
+        <w:t>’implémentation du client -  0.5</w:t>
+      </w:r>
+      <w:r>
+        <w:t>h pour la mise en place du projet</w:t>
+      </w:r>
+    </w:p>
+    <w:p>
+      <w:r>
+        <w:t>Temps réalisé :</w:t>
+      </w:r>
+      <w:r>
+        <w:t xml:space="preserve"> envrion 2h</w:t>
+      </w:r>
+    </w:p>
+    <w:p>
+      <w:r>
+        <w:t xml:space="preserve">Commentaire : </w:t>
+      </w:r>
+      <w:r>
+        <w:t>Merci à Kamil pour l’aide</w:t>
+      </w:r>
       <w:bookmarkStart w:id="42" w:name="_GoBack"/>
       <w:bookmarkEnd w:id="42"/>
-    </w:p>
-    <w:p>
-      <w:r>
-        <w:t xml:space="preserve">Temps </w:t>
-      </w:r>
-      <w:proofErr w:type="gramStart"/>
-      <w:r>
-        <w:t>prévu:</w:t>
-      </w:r>
-      <w:proofErr w:type="gramEnd"/>
-      <w:r>
-        <w:t xml:space="preserve"> 4h pour réaliser l</w:t>
-      </w:r>
-      <w:r>
-        <w:t>’implémentation du client -  0.3h pour la mise en place du projet</w:t>
-      </w:r>
-    </w:p>
-    <w:p>
-      <w:r>
-        <w:t>Temps réalisé :</w:t>
-      </w:r>
-    </w:p>
-    <w:p>
-      <w:r>
-        <w:t xml:space="preserve">Commentaire : </w:t>
-      </w:r>
     </w:p>
     <w:p/>
     <w:p>
@@ -15811,15 +15096,7 @@
     </w:p>
     <w:p>
       <w:r>
-        <w:t xml:space="preserve">Temps </w:t>
-      </w:r>
-      <w:proofErr w:type="gramStart"/>
-      <w:r>
-        <w:t>prévu:</w:t>
-      </w:r>
-      <w:proofErr w:type="gramEnd"/>
-      <w:r>
-        <w:t xml:space="preserve"> </w:t>
+        <w:t xml:space="preserve">Temps prévu: </w:t>
       </w:r>
       <w:r>
         <w:t>3</w:t>
@@ -16011,21 +15288,8 @@
       </w:r>
     </w:p>
     <w:p>
-      <w:proofErr w:type="gramStart"/>
-      <w:r>
-        <w:t>pouvoir</w:t>
-      </w:r>
-      <w:proofErr w:type="gramEnd"/>
-      <w:r>
-        <w:t xml:space="preserve"> </w:t>
-      </w:r>
-      <w:proofErr w:type="spellStart"/>
-      <w:r>
-        <w:t>crafter</w:t>
-      </w:r>
-      <w:proofErr w:type="spellEnd"/>
-      <w:r>
-        <w:t xml:space="preserve"> des ressources, pour en créer de nouvelles</w:t>
+      <w:r>
+        <w:t>pouvoir crafter des ressources, pour en créer de nouvelles</w:t>
       </w:r>
     </w:p>
     <w:p>
@@ -16135,15 +15399,7 @@
     <w:p/>
     <w:p>
       <w:r>
-        <w:t xml:space="preserve">Cette étape nous a permis de mettre en place les fondations de notre petite maison que sera le logiciel final, mettre d’accord tout le monde sur le fil rouge principal et surtout, effacer le mirage que nous avions en tête pour la fin du projet par une image plus claire mais qui va sûrement changer en cours de route. Les rôles se forment gentiment dans le groupe, nous nous connaissions déjà alors la moitié du travail de collaboration est déjà fait. Nous avons fait cette étape assez efficacement en utilisant les techniques agiles vues en cours. Tout </w:t>
-      </w:r>
-      <w:proofErr w:type="gramStart"/>
-      <w:r>
-        <w:t>c’est</w:t>
-      </w:r>
-      <w:proofErr w:type="gramEnd"/>
-      <w:r>
-        <w:t xml:space="preserve"> bien déroulé et dans un temps raisonnable.  </w:t>
+        <w:t xml:space="preserve">Cette étape nous a permis de mettre en place les fondations de notre petite maison que sera le logiciel final, mettre d’accord tout le monde sur le fil rouge principal et surtout, effacer le mirage que nous avions en tête pour la fin du projet par une image plus claire mais qui va sûrement changer en cours de route. Les rôles se forment gentiment dans le groupe, nous nous connaissions déjà alors la moitié du travail de collaboration est déjà fait. Nous avons fait cette étape assez efficacement en utilisant les techniques agiles vues en cours. Tout c’est bien déroulé et dans un temps raisonnable.  </w:t>
       </w:r>
     </w:p>
     <w:p/>
@@ -16193,6 +15449,7 @@
         <w:docPartUnique/>
       </w:docPartObj>
     </w:sdtPr>
+    <w:sdtEndPr/>
     <w:sdtContent>
       <w:p>
         <w:pPr>
@@ -16268,31 +15525,7 @@
     </w:r>
     <w:r>
       <w:tab/>
-      <w:t xml:space="preserve">Allemand Adrien, </w:t>
-    </w:r>
-    <w:proofErr w:type="spellStart"/>
-    <w:r>
-      <w:t>Amrani</w:t>
-    </w:r>
-    <w:proofErr w:type="spellEnd"/>
-    <w:r>
-      <w:t xml:space="preserve"> </w:t>
-    </w:r>
-    <w:proofErr w:type="spellStart"/>
-    <w:r>
-      <w:t>Kamil</w:t>
-    </w:r>
-    <w:proofErr w:type="spellEnd"/>
-    <w:r>
-      <w:t xml:space="preserve">, </w:t>
-    </w:r>
-    <w:proofErr w:type="spellStart"/>
-    <w:r>
-      <w:t>Guidoux</w:t>
-    </w:r>
-    <w:proofErr w:type="spellEnd"/>
-    <w:r>
-      <w:t xml:space="preserve"> Vincent, Krug Loyse</w:t>
+      <w:t>Allemand Adrien, Amrani Kamil, Guidoux Vincent, Krug Loyse</w:t>
     </w:r>
   </w:p>
 </w:hdr>
@@ -17917,7 +17150,7 @@
 </file>
 
 <file path=customXml/itemProps1.xml><?xml version="1.0" encoding="utf-8"?>
-<ds:datastoreItem xmlns:ds="http://schemas.openxmlformats.org/officeDocument/2006/customXml" ds:itemID="{F5E91E86-C9DD-4E9F-8F41-BE19FC624FBC}">
+<ds:datastoreItem xmlns:ds="http://schemas.openxmlformats.org/officeDocument/2006/customXml" ds:itemID="{7DDCB445-A804-4B85-859B-B291419CA9CA}">
   <ds:schemaRefs>
     <ds:schemaRef ds:uri="http://schemas.openxmlformats.org/officeDocument/2006/bibliography"/>
   </ds:schemaRefs>

</xml_diff>

<commit_message>
mise à jour schéma DB
</commit_message>
<xml_diff>
--- a/Documents/Rapport mi Projet.docx
+++ b/Documents/Rapport mi Projet.docx
@@ -164,13 +164,19 @@
         <w:t xml:space="preserve">Version </w:t>
       </w:r>
       <w:r>
-        <w:t>7 : 25</w:t>
+        <w:t>8</w:t>
+      </w:r>
+      <w:r>
+        <w:t xml:space="preserve"> : </w:t>
+      </w:r>
+      <w:r>
+        <w:t>01</w:t>
       </w:r>
       <w:r>
         <w:t>.0</w:t>
       </w:r>
       <w:r>
-        <w:t>5</w:t>
+        <w:t>6</w:t>
       </w:r>
       <w:r>
         <w:t>.2018</w:t>
@@ -444,6 +450,32 @@
             </w:pPr>
             <w:r>
               <w:t>25.05.2018</w:t>
+            </w:r>
+          </w:p>
+        </w:tc>
+      </w:tr>
+      <w:tr>
+        <w:tc>
+          <w:tcPr>
+            <w:cnfStyle w:val="001000000000" w:firstRow="0" w:lastRow="0" w:firstColumn="1" w:lastColumn="0" w:oddVBand="0" w:evenVBand="0" w:oddHBand="0" w:evenHBand="0" w:firstRowFirstColumn="0" w:firstRowLastColumn="0" w:lastRowFirstColumn="0" w:lastRowLastColumn="0"/>
+            <w:tcW w:w="5097" w:type="dxa"/>
+          </w:tcPr>
+          <w:p>
+            <w:r>
+              <w:t>8</w:t>
+            </w:r>
+          </w:p>
+        </w:tc>
+        <w:tc>
+          <w:tcPr>
+            <w:tcW w:w="5097" w:type="dxa"/>
+          </w:tcPr>
+          <w:p>
+            <w:pPr>
+              <w:cnfStyle w:val="000000000000" w:firstRow="0" w:lastRow="0" w:firstColumn="0" w:lastColumn="0" w:oddVBand="0" w:evenVBand="0" w:oddHBand="0" w:evenHBand="0" w:firstRowFirstColumn="0" w:firstRowLastColumn="0" w:lastRowFirstColumn="0" w:lastRowLastColumn="0"/>
+            </w:pPr>
+            <w:r>
+              <w:t>01.06.2018</w:t>
             </w:r>
           </w:p>
         </w:tc>
@@ -12933,10 +12965,10 @@
           <w:noProof/>
         </w:rPr>
         <w:drawing>
-          <wp:inline distT="0" distB="0" distL="0" distR="0" wp14:anchorId="6E235003" wp14:editId="3A897492">
-            <wp:extent cx="6479540" cy="3940175"/>
-            <wp:effectExtent l="0" t="0" r="0" b="3175"/>
-            <wp:docPr id="28" name="Image 28"/>
+          <wp:inline distT="0" distB="0" distL="0" distR="0" wp14:anchorId="620292B1" wp14:editId="580CEB4C">
+            <wp:extent cx="6479540" cy="4114800"/>
+            <wp:effectExtent l="0" t="0" r="0" b="0"/>
+            <wp:docPr id="29" name="Image 29"/>
             <wp:cNvGraphicFramePr>
               <a:graphicFrameLocks xmlns:a="http://schemas.openxmlformats.org/drawingml/2006/main" noChangeAspect="1"/>
             </wp:cNvGraphicFramePr>
@@ -12944,7 +12976,7 @@
               <a:graphicData uri="http://schemas.openxmlformats.org/drawingml/2006/picture">
                 <pic:pic xmlns:pic="http://schemas.openxmlformats.org/drawingml/2006/picture">
                   <pic:nvPicPr>
-                    <pic:cNvPr id="28" name="ShemaDB-V2.jpg"/>
+                    <pic:cNvPr id="29" name="DataBaseSprint5.png"/>
                     <pic:cNvPicPr/>
                   </pic:nvPicPr>
                   <pic:blipFill>
@@ -12962,7 +12994,7 @@
                   <pic:spPr>
                     <a:xfrm>
                       <a:off x="0" y="0"/>
-                      <a:ext cx="6479540" cy="3940175"/>
+                      <a:ext cx="6479540" cy="4114800"/>
                     </a:xfrm>
                     <a:prstGeom prst="rect">
                       <a:avLst/>
@@ -13130,7 +13162,12 @@
         <w:t xml:space="preserve">Testeurs : </w:t>
       </w:r>
       <w:r>
-        <w:t xml:space="preserve">Allemand Adrien, </w:t>
+        <w:t>Allem</w:t>
+      </w:r>
+      <w:bookmarkStart w:id="34" w:name="_GoBack"/>
+      <w:bookmarkEnd w:id="34"/>
+      <w:r>
+        <w:t xml:space="preserve">and Adrien, </w:t>
       </w:r>
       <w:proofErr w:type="spellStart"/>
       <w:r>
@@ -13173,7 +13210,7 @@
       <w:pPr>
         <w:pStyle w:val="Titre1"/>
       </w:pPr>
-      <w:bookmarkStart w:id="34" w:name="_Toc512852551"/>
+      <w:bookmarkStart w:id="35" w:name="_Toc512852551"/>
       <w:proofErr w:type="spellStart"/>
       <w:r>
         <w:lastRenderedPageBreak/>
@@ -13183,14 +13220,14 @@
       <w:r>
         <w:t xml:space="preserve"> de produit</w:t>
       </w:r>
-      <w:bookmarkEnd w:id="34"/>
+      <w:bookmarkEnd w:id="35"/>
     </w:p>
     <w:p/>
     <w:p>
       <w:pPr>
         <w:pStyle w:val="Titre2"/>
       </w:pPr>
-      <w:bookmarkStart w:id="35" w:name="_Toc512852552"/>
+      <w:bookmarkStart w:id="36" w:name="_Toc512852552"/>
       <w:r>
         <w:t xml:space="preserve">Stories </w:t>
       </w:r>
@@ -13198,7 +13235,7 @@
       <w:r>
         <w:t>IceScrum</w:t>
       </w:r>
-      <w:bookmarkEnd w:id="35"/>
+      <w:bookmarkEnd w:id="36"/>
       <w:proofErr w:type="spellEnd"/>
     </w:p>
     <w:p/>
@@ -15231,19 +15268,19 @@
       <w:pPr>
         <w:pStyle w:val="Titre1"/>
       </w:pPr>
-      <w:bookmarkStart w:id="36" w:name="_Toc512852553"/>
+      <w:bookmarkStart w:id="37" w:name="_Toc512852553"/>
       <w:r>
         <w:lastRenderedPageBreak/>
         <w:t>Plan d’itérations</w:t>
       </w:r>
-      <w:bookmarkEnd w:id="36"/>
+      <w:bookmarkEnd w:id="37"/>
     </w:p>
     <w:p/>
     <w:p>
       <w:pPr>
         <w:pStyle w:val="Titre2"/>
       </w:pPr>
-      <w:bookmarkStart w:id="37" w:name="_Toc512852554"/>
+      <w:bookmarkStart w:id="38" w:name="_Toc512852554"/>
       <w:r>
         <w:t>1</w:t>
       </w:r>
@@ -15256,18 +15293,18 @@
       <w:r>
         <w:t xml:space="preserve"> Sprint</w:t>
       </w:r>
-      <w:bookmarkEnd w:id="37"/>
+      <w:bookmarkEnd w:id="38"/>
     </w:p>
     <w:p/>
     <w:p>
       <w:pPr>
         <w:pStyle w:val="Titre3"/>
       </w:pPr>
-      <w:bookmarkStart w:id="38" w:name="_Toc512852555"/>
+      <w:bookmarkStart w:id="39" w:name="_Toc512852555"/>
       <w:r>
         <w:t>Objectif</w:t>
       </w:r>
-      <w:bookmarkEnd w:id="38"/>
+      <w:bookmarkEnd w:id="39"/>
       <w:r>
         <w:t> </w:t>
       </w:r>
@@ -15281,14 +15318,14 @@
       <w:pPr>
         <w:pStyle w:val="Titre3"/>
       </w:pPr>
-      <w:bookmarkStart w:id="39" w:name="_Toc512852556"/>
+      <w:bookmarkStart w:id="40" w:name="_Toc512852556"/>
       <w:r>
         <w:t>Stories</w:t>
       </w:r>
       <w:r>
         <w:t xml:space="preserve"> à faire</w:t>
       </w:r>
-      <w:bookmarkEnd w:id="39"/>
+      <w:bookmarkEnd w:id="40"/>
     </w:p>
     <w:p>
       <w:r>
@@ -15299,12 +15336,12 @@
       <w:pPr>
         <w:pStyle w:val="Titre3"/>
       </w:pPr>
-      <w:bookmarkStart w:id="40" w:name="_Toc512852557"/>
+      <w:bookmarkStart w:id="41" w:name="_Toc512852557"/>
       <w:proofErr w:type="spellStart"/>
       <w:r>
         <w:t>Tasks</w:t>
       </w:r>
-      <w:bookmarkEnd w:id="40"/>
+      <w:bookmarkEnd w:id="41"/>
       <w:proofErr w:type="spellEnd"/>
     </w:p>
     <w:p>
@@ -15388,11 +15425,11 @@
       <w:pPr>
         <w:pStyle w:val="Titre3"/>
       </w:pPr>
-      <w:bookmarkStart w:id="41" w:name="_Toc512852558"/>
+      <w:bookmarkStart w:id="42" w:name="_Toc512852558"/>
       <w:r>
         <w:t>Tests d’acceptation</w:t>
       </w:r>
-      <w:bookmarkEnd w:id="41"/>
+      <w:bookmarkEnd w:id="42"/>
     </w:p>
     <w:p>
       <w:r>
@@ -15978,21 +16015,21 @@
       <w:pPr>
         <w:pStyle w:val="Titre2"/>
       </w:pPr>
-      <w:bookmarkStart w:id="42" w:name="_Toc512852560"/>
+      <w:bookmarkStart w:id="43" w:name="_Toc512852560"/>
       <w:r>
         <w:t>Sprint 2</w:t>
       </w:r>
-      <w:bookmarkEnd w:id="42"/>
+      <w:bookmarkEnd w:id="43"/>
     </w:p>
     <w:p>
       <w:pPr>
         <w:pStyle w:val="Titre3"/>
       </w:pPr>
-      <w:bookmarkStart w:id="43" w:name="_Toc512852561"/>
+      <w:bookmarkStart w:id="44" w:name="_Toc512852561"/>
       <w:r>
         <w:t>Objectifs</w:t>
       </w:r>
-      <w:bookmarkEnd w:id="43"/>
+      <w:bookmarkEnd w:id="44"/>
       <w:r>
         <w:t xml:space="preserve"> </w:t>
       </w:r>
@@ -16924,21 +16961,21 @@
       <w:pPr>
         <w:pStyle w:val="Titre2"/>
       </w:pPr>
-      <w:bookmarkStart w:id="44" w:name="_Toc512852562"/>
+      <w:bookmarkStart w:id="45" w:name="_Toc512852562"/>
       <w:r>
         <w:t>Sprint 3</w:t>
       </w:r>
-      <w:bookmarkEnd w:id="44"/>
+      <w:bookmarkEnd w:id="45"/>
     </w:p>
     <w:p>
       <w:pPr>
         <w:pStyle w:val="Titre3"/>
       </w:pPr>
-      <w:bookmarkStart w:id="45" w:name="_Toc512852563"/>
+      <w:bookmarkStart w:id="46" w:name="_Toc512852563"/>
       <w:r>
         <w:t>Objectifs</w:t>
       </w:r>
-      <w:bookmarkEnd w:id="45"/>
+      <w:bookmarkEnd w:id="46"/>
       <w:r>
         <w:t xml:space="preserve"> </w:t>
       </w:r>
@@ -18279,22 +18316,22 @@
       <w:pPr>
         <w:pStyle w:val="Titre2"/>
       </w:pPr>
-      <w:bookmarkStart w:id="46" w:name="_Toc512852564"/>
+      <w:bookmarkStart w:id="47" w:name="_Toc512852564"/>
       <w:r>
         <w:t>Sprint 4</w:t>
       </w:r>
-      <w:bookmarkEnd w:id="46"/>
+      <w:bookmarkEnd w:id="47"/>
     </w:p>
     <w:p/>
     <w:p>
       <w:pPr>
         <w:pStyle w:val="Titre3"/>
       </w:pPr>
-      <w:bookmarkStart w:id="47" w:name="_Toc512852565"/>
+      <w:bookmarkStart w:id="48" w:name="_Toc512852565"/>
       <w:r>
         <w:t>Objectifs</w:t>
       </w:r>
-      <w:bookmarkEnd w:id="47"/>
+      <w:bookmarkEnd w:id="48"/>
       <w:r>
         <w:t xml:space="preserve"> </w:t>
       </w:r>
@@ -19437,17 +19474,17 @@
       <w:pPr>
         <w:pStyle w:val="Titre2"/>
       </w:pPr>
-      <w:bookmarkStart w:id="48" w:name="_Toc512852566"/>
+      <w:bookmarkStart w:id="49" w:name="_Toc512852566"/>
       <w:r>
         <w:t>Sprint 5</w:t>
       </w:r>
-      <w:bookmarkEnd w:id="48"/>
+      <w:bookmarkEnd w:id="49"/>
     </w:p>
     <w:p>
       <w:pPr>
         <w:pStyle w:val="Titre3"/>
       </w:pPr>
-      <w:bookmarkStart w:id="49" w:name="_Toc512852568"/>
+      <w:bookmarkStart w:id="50" w:name="_Toc512852568"/>
       <w:r>
         <w:t xml:space="preserve">Objectifs </w:t>
       </w:r>
@@ -19624,8 +19661,6 @@
       </w:r>
     </w:p>
     <w:p>
-      <w:bookmarkStart w:id="50" w:name="_GoBack"/>
-      <w:bookmarkEnd w:id="50"/>
       <w:r>
         <w:lastRenderedPageBreak/>
         <w:t>Améliorer son train :</w:t>
@@ -20503,7 +20538,7 @@
         <w:lastRenderedPageBreak/>
         <w:t>Sprint 6</w:t>
       </w:r>
-      <w:bookmarkEnd w:id="49"/>
+      <w:bookmarkEnd w:id="50"/>
     </w:p>
     <w:p>
       <w:pPr>
@@ -20909,6 +20944,7 @@
         <w:docPartUnique/>
       </w:docPartObj>
     </w:sdtPr>
+    <w:sdtEndPr/>
     <w:sdtContent>
       <w:p>
         <w:pPr>
@@ -20929,7 +20965,7 @@
             <w:noProof/>
             <w:lang w:val="fr-FR"/>
           </w:rPr>
-          <w:t>2</w:t>
+          <w:t>13</w:t>
         </w:r>
         <w:r>
           <w:fldChar w:fldCharType="end"/>
@@ -22633,7 +22669,7 @@
 </file>
 
 <file path=customXml/itemProps1.xml><?xml version="1.0" encoding="utf-8"?>
-<ds:datastoreItem xmlns:ds="http://schemas.openxmlformats.org/officeDocument/2006/customXml" ds:itemID="{1EF9D295-05DC-44C5-8A3F-32308DD95663}">
+<ds:datastoreItem xmlns:ds="http://schemas.openxmlformats.org/officeDocument/2006/customXml" ds:itemID="{5C270FA5-7489-48AC-B00D-4210C4BDD216}">
   <ds:schemaRefs>
     <ds:schemaRef ds:uri="http://schemas.openxmlformats.org/officeDocument/2006/bibliography"/>
   </ds:schemaRefs>

</xml_diff>

<commit_message>
Rapport mis à jour
</commit_message>
<xml_diff>
--- a/Documents/Rapport mi Projet.docx
+++ b/Documents/Rapport mi Projet.docx
@@ -6357,6 +6357,7 @@
       </w:r>
       <w:bookmarkEnd w:id="2"/>
     </w:p>
+    <w:p/>
     <w:p>
       <w:proofErr w:type="spellStart"/>
       <w:r>
@@ -6371,13 +6372,11 @@
       </w:r>
     </w:p>
     <w:p>
-      <w:proofErr w:type="gramStart"/>
-      <w:r>
-        <w:t>le</w:t>
-      </w:r>
-      <w:proofErr w:type="gramEnd"/>
-      <w:r>
-        <w:t xml:space="preserve"> joueur pourra lancer des commandes qui auront une influence sur ses ressources et son usine. Ses actions pourront faire partie d’une des catégories suivantes : déplacement du train vers une autre gare, extraction de ressource, fabrication d’objets, commerce avec d’autres joueurs. </w:t>
+      <w:r>
+        <w:t>L</w:t>
+      </w:r>
+      <w:r>
+        <w:t xml:space="preserve">e joueur pourra lancer des commandes qui auront une influence sur ses ressources et son usine. Ses actions pourront faire partie d’une des catégories suivantes : déplacement du train vers une autre gare, extraction de ressource, fabrication d’objets, commerce avec d’autres joueurs. </w:t>
       </w:r>
     </w:p>
     <w:p>
@@ -6395,7 +6394,13 @@
     </w:p>
     <w:p>
       <w:r>
-        <w:t xml:space="preserve">Un joueur peut demander le déplacement d’une gare à une autre après avoir récupéré la liste des gares alentours. Son déplacement une fois validé, un compte à rebours est lancé pour lui indiquer sa progression vers sa destination. Un joueur se déplace de gare en gare dans l’objectif d’y trouver toujours de meilleures ressources. </w:t>
+        <w:t>Un joueur peut demander le déplacement d’une gare à une autre après avoir récupéré la lis</w:t>
+      </w:r>
+      <w:r>
+        <w:t xml:space="preserve">te des gares alentours. </w:t>
+      </w:r>
+      <w:r>
+        <w:t xml:space="preserve">Son déplacement une fois validé, un compte à rebours est lancé pour lui indiquer sa progression vers sa destination. Un joueur se déplace de gare en gare dans l’objectif d’y trouver toujours de meilleures ressources. </w:t>
       </w:r>
     </w:p>
     <w:p>
@@ -6410,21 +6415,37 @@
     </w:p>
     <w:p>
       <w:r>
-        <w:t>A chaque gare, une certaine quantité de ressources est disponible et les trains s’y trouvant peuvent l’extraire. Pour récupérer de la matière première destinée à alimenter les machines, fabriquer de nouveaux objets ou améliorer son train. Un</w:t>
+        <w:t>A chaque gare, une certaine quanti</w:t>
+      </w:r>
+      <w:r>
+        <w:t>té de ressources est disponible. Les joueurs</w:t>
+      </w:r>
+      <w:r>
+        <w:t xml:space="preserve"> s’</w:t>
+      </w:r>
+      <w:r>
+        <w:t>y trouvant peuvent l’extraire p</w:t>
+      </w:r>
+      <w:r>
+        <w:t xml:space="preserve">our récupérer de la matière première destinée à alimenter les machines, fabriquer de </w:t>
+      </w:r>
+      <w:r>
+        <w:t>nouveaux objets ou améliorer leur</w:t>
+      </w:r>
+      <w:r>
+        <w:t xml:space="preserve"> train. Un</w:t>
       </w:r>
       <w:r>
         <w:t>e</w:t>
       </w:r>
       <w:r>
-        <w:t xml:space="preserve"> ressource est minée sur </w:t>
-      </w:r>
-      <w:proofErr w:type="gramStart"/>
-      <w:r>
-        <w:t>un certaine durée</w:t>
-      </w:r>
-      <w:proofErr w:type="gramEnd"/>
-      <w:r>
-        <w:t xml:space="preserve"> et le joueur peut voir dans la durée sa quantité de minerais augmenter.</w:t>
+        <w:t xml:space="preserve"> ressource est minée sur un</w:t>
+      </w:r>
+      <w:r>
+        <w:t>e</w:t>
+      </w:r>
+      <w:r>
+        <w:t xml:space="preserve"> certaine durée et le joueur peut voir dans la durée sa quantité de minerais augmenter.</w:t>
       </w:r>
     </w:p>
     <w:p>
@@ -6457,10 +6478,28 @@
     </w:p>
     <w:p>
       <w:r>
-        <w:t xml:space="preserve">Les ressources n’étant pas disponibles partout, un joueur seul pourra avoir de la peine à atteindre les technologies les plus évoluées. Pour cette raison, un espace de commerce central regroupe toutes les offres ou demandes qu’un joueur pourrait formuler. </w:t>
+        <w:t>Les ressources n’étant pas disponibles partout</w:t>
+      </w:r>
+      <w:r>
+        <w:t xml:space="preserve"> ni récoltable par n’importe quel train</w:t>
+      </w:r>
+      <w:r>
+        <w:t>, un utilisateur</w:t>
+      </w:r>
+      <w:r>
+        <w:t xml:space="preserve"> </w:t>
+      </w:r>
+      <w:r>
+        <w:t xml:space="preserve">devra collaborer avec d’autres joueurs pour atteindre les technologies </w:t>
+      </w:r>
+      <w:r>
+        <w:t xml:space="preserve">les plus évoluées. Pour cette raison, un espace de commerce central regroupe toutes les offres ou demandes qu’un joueur pourrait formuler. </w:t>
       </w:r>
       <w:r>
         <w:t>La monnaie du jeu est le Scrum</w:t>
+      </w:r>
+      <w:r>
+        <w:t>.</w:t>
       </w:r>
     </w:p>
     <w:p/>
@@ -6489,15 +6528,10 @@
     </w:p>
     <w:p>
       <w:r>
-        <w:t xml:space="preserve">Le jeu se passe dans un univers pseudo-infini et ainsi ne connait ni niveaux, ni fin, </w:t>
-      </w:r>
-      <w:proofErr w:type="gramStart"/>
-      <w:r>
-        <w:t>l’ «</w:t>
-      </w:r>
-      <w:proofErr w:type="gramEnd"/>
-      <w:r>
-        <w:t> objectif »</w:t>
+        <w:t>Le jeu se passe dans un univers pseudo-infini et ainsi ne connait n</w:t>
+      </w:r>
+      <w:r>
+        <w:t>i niveaux, ni fin, l’objectif</w:t>
       </w:r>
       <w:r>
         <w:t xml:space="preserve"> étant d’enrichir son train et l’améliorer sans cesses. </w:t>
@@ -7066,12 +7100,14 @@
       <w:r>
         <w:br w:type="page"/>
       </w:r>
+      <w:bookmarkStart w:id="11" w:name="_GoBack"/>
+      <w:bookmarkEnd w:id="11"/>
     </w:p>
     <w:p>
       <w:pPr>
         <w:pStyle w:val="Titre1"/>
       </w:pPr>
-      <w:bookmarkStart w:id="11" w:name="_Toc515620845"/>
+      <w:bookmarkStart w:id="12" w:name="_Toc515620845"/>
       <w:r>
         <w:lastRenderedPageBreak/>
         <w:t>Descriptions de</w:t>
@@ -7079,18 +7115,18 @@
       <w:r>
         <w:t>s scénarios possibles</w:t>
       </w:r>
-      <w:bookmarkEnd w:id="11"/>
+      <w:bookmarkEnd w:id="12"/>
     </w:p>
     <w:p/>
     <w:p>
       <w:pPr>
         <w:pStyle w:val="Titre2"/>
       </w:pPr>
-      <w:bookmarkStart w:id="12" w:name="_Toc515620846"/>
+      <w:bookmarkStart w:id="13" w:name="_Toc515620846"/>
       <w:r>
         <w:t>Se connecter</w:t>
       </w:r>
-      <w:bookmarkEnd w:id="12"/>
+      <w:bookmarkEnd w:id="13"/>
     </w:p>
     <w:p>
       <w:pPr>
@@ -7138,11 +7174,11 @@
       <w:pPr>
         <w:pStyle w:val="Titre2"/>
       </w:pPr>
-      <w:bookmarkStart w:id="13" w:name="_Toc515620847"/>
+      <w:bookmarkStart w:id="14" w:name="_Toc515620847"/>
       <w:r>
         <w:t>S’inscrire</w:t>
       </w:r>
-      <w:bookmarkEnd w:id="13"/>
+      <w:bookmarkEnd w:id="14"/>
     </w:p>
     <w:p>
       <w:pPr>
@@ -7201,11 +7237,11 @@
           <w:szCs w:val="22"/>
         </w:rPr>
       </w:pPr>
-      <w:bookmarkStart w:id="14" w:name="_Toc515620848"/>
+      <w:bookmarkStart w:id="15" w:name="_Toc515620848"/>
       <w:r>
         <w:t>Changer de gare</w:t>
       </w:r>
-      <w:bookmarkEnd w:id="14"/>
+      <w:bookmarkEnd w:id="15"/>
     </w:p>
     <w:p>
       <w:pPr>
@@ -7262,11 +7298,11 @@
       <w:pPr>
         <w:pStyle w:val="Titre2"/>
       </w:pPr>
-      <w:bookmarkStart w:id="15" w:name="_Toc515620849"/>
+      <w:bookmarkStart w:id="16" w:name="_Toc515620849"/>
       <w:r>
         <w:t>Placer une offre</w:t>
       </w:r>
-      <w:bookmarkEnd w:id="15"/>
+      <w:bookmarkEnd w:id="16"/>
     </w:p>
     <w:p>
       <w:pPr>
@@ -7338,11 +7374,11 @@
       <w:pPr>
         <w:pStyle w:val="Titre2"/>
       </w:pPr>
-      <w:bookmarkStart w:id="16" w:name="_Toc515620850"/>
+      <w:bookmarkStart w:id="17" w:name="_Toc515620850"/>
       <w:r>
         <w:t>Achat</w:t>
       </w:r>
-      <w:bookmarkEnd w:id="16"/>
+      <w:bookmarkEnd w:id="17"/>
     </w:p>
     <w:p>
       <w:pPr>
@@ -7417,11 +7453,11 @@
       <w:pPr>
         <w:pStyle w:val="Titre2"/>
       </w:pPr>
-      <w:bookmarkStart w:id="17" w:name="_Toc515620851"/>
+      <w:bookmarkStart w:id="18" w:name="_Toc515620851"/>
       <w:r>
         <w:t>Miner</w:t>
       </w:r>
-      <w:bookmarkEnd w:id="17"/>
+      <w:bookmarkEnd w:id="18"/>
     </w:p>
     <w:p>
       <w:pPr>
@@ -7511,11 +7547,11 @@
       <w:pPr>
         <w:pStyle w:val="Titre2"/>
       </w:pPr>
-      <w:bookmarkStart w:id="18" w:name="_Toc515620852"/>
+      <w:bookmarkStart w:id="19" w:name="_Toc515620852"/>
       <w:r>
         <w:t>Fabriquer</w:t>
       </w:r>
-      <w:bookmarkEnd w:id="18"/>
+      <w:bookmarkEnd w:id="19"/>
     </w:p>
     <w:p>
       <w:pPr>
@@ -7584,12 +7620,12 @@
       <w:pPr>
         <w:pStyle w:val="Titre2"/>
       </w:pPr>
-      <w:bookmarkStart w:id="19" w:name="_Toc515620853"/>
+      <w:bookmarkStart w:id="20" w:name="_Toc515620853"/>
       <w:r>
         <w:lastRenderedPageBreak/>
         <w:t>Améliorer train</w:t>
       </w:r>
-      <w:bookmarkEnd w:id="19"/>
+      <w:bookmarkEnd w:id="20"/>
     </w:p>
     <w:p>
       <w:pPr>
@@ -7661,11 +7697,11 @@
       <w:pPr>
         <w:pStyle w:val="Titre2"/>
       </w:pPr>
-      <w:bookmarkStart w:id="20" w:name="_Toc515620854"/>
+      <w:bookmarkStart w:id="21" w:name="_Toc515620854"/>
       <w:r>
         <w:t>Donner ressources</w:t>
       </w:r>
-      <w:bookmarkEnd w:id="20"/>
+      <w:bookmarkEnd w:id="21"/>
     </w:p>
     <w:p>
       <w:pPr>
@@ -7728,11 +7764,11 @@
       <w:pPr>
         <w:pStyle w:val="Titre2"/>
       </w:pPr>
-      <w:bookmarkStart w:id="21" w:name="_Toc515620855"/>
+      <w:bookmarkStart w:id="22" w:name="_Toc515620855"/>
       <w:r>
         <w:t>Bannir un joueur</w:t>
       </w:r>
-      <w:bookmarkEnd w:id="21"/>
+      <w:bookmarkEnd w:id="22"/>
     </w:p>
     <w:p>
       <w:pPr>
@@ -7783,7 +7819,7 @@
       <w:pPr>
         <w:pStyle w:val="Titre2"/>
       </w:pPr>
-      <w:bookmarkStart w:id="22" w:name="_Toc515620856"/>
+      <w:bookmarkStart w:id="23" w:name="_Toc515620856"/>
       <w:r>
         <w:t>Ajouter</w:t>
       </w:r>
@@ -7793,7 +7829,7 @@
       <w:r>
         <w:t xml:space="preserve"> gare</w:t>
       </w:r>
-      <w:bookmarkEnd w:id="22"/>
+      <w:bookmarkEnd w:id="23"/>
     </w:p>
     <w:p>
       <w:pPr>
@@ -7838,11 +7874,11 @@
       <w:pPr>
         <w:pStyle w:val="Titre2"/>
       </w:pPr>
-      <w:bookmarkStart w:id="23" w:name="_Toc515620857"/>
+      <w:bookmarkStart w:id="24" w:name="_Toc515620857"/>
       <w:r>
         <w:t>Supprimer une gare</w:t>
       </w:r>
-      <w:bookmarkEnd w:id="23"/>
+      <w:bookmarkEnd w:id="24"/>
     </w:p>
     <w:p>
       <w:pPr>
@@ -7901,7 +7937,7 @@
       <w:pPr>
         <w:pStyle w:val="Titre1"/>
       </w:pPr>
-      <w:bookmarkStart w:id="24" w:name="_Toc515620858"/>
+      <w:bookmarkStart w:id="25" w:name="_Toc515620858"/>
       <w:proofErr w:type="spellStart"/>
       <w:r>
         <w:lastRenderedPageBreak/>
@@ -7911,7 +7947,7 @@
       <w:r>
         <w:t xml:space="preserve"> des cas d’utilisation</w:t>
       </w:r>
-      <w:bookmarkEnd w:id="24"/>
+      <w:bookmarkEnd w:id="25"/>
     </w:p>
     <w:p/>
     <w:p>
@@ -7968,22 +8004,22 @@
       <w:pPr>
         <w:pStyle w:val="Titre1"/>
       </w:pPr>
-      <w:bookmarkStart w:id="25" w:name="_Toc515620859"/>
+      <w:bookmarkStart w:id="26" w:name="_Toc515620859"/>
       <w:r>
         <w:t>Client-Serveur</w:t>
       </w:r>
-      <w:bookmarkEnd w:id="25"/>
+      <w:bookmarkEnd w:id="26"/>
     </w:p>
     <w:p/>
     <w:p>
       <w:pPr>
         <w:pStyle w:val="Titre2"/>
       </w:pPr>
-      <w:bookmarkStart w:id="26" w:name="_Toc515620860"/>
+      <w:bookmarkStart w:id="27" w:name="_Toc515620860"/>
       <w:r>
         <w:t>Responsabilités client-serveur</w:t>
       </w:r>
-      <w:bookmarkEnd w:id="26"/>
+      <w:bookmarkEnd w:id="27"/>
     </w:p>
     <w:p>
       <w:pPr>
@@ -7994,11 +8030,11 @@
       <w:pPr>
         <w:pStyle w:val="Titre3"/>
       </w:pPr>
-      <w:bookmarkStart w:id="27" w:name="_Toc515620861"/>
+      <w:bookmarkStart w:id="28" w:name="_Toc515620861"/>
       <w:r>
         <w:t>Responsabilité client</w:t>
       </w:r>
-      <w:bookmarkEnd w:id="27"/>
+      <w:bookmarkEnd w:id="28"/>
     </w:p>
     <w:p>
       <w:r>
@@ -8009,11 +8045,11 @@
       <w:pPr>
         <w:pStyle w:val="Titre3"/>
       </w:pPr>
-      <w:bookmarkStart w:id="28" w:name="_Toc515620862"/>
+      <w:bookmarkStart w:id="29" w:name="_Toc515620862"/>
       <w:r>
         <w:t>Responsabilité serveur</w:t>
       </w:r>
-      <w:bookmarkEnd w:id="28"/>
+      <w:bookmarkEnd w:id="29"/>
     </w:p>
     <w:p>
       <w:r>
@@ -8024,7 +8060,7 @@
       <w:pPr>
         <w:pStyle w:val="Titre3"/>
       </w:pPr>
-      <w:bookmarkStart w:id="29" w:name="_Toc515620863"/>
+      <w:bookmarkStart w:id="30" w:name="_Toc515620863"/>
       <w:r>
         <w:t xml:space="preserve">Lancement et </w:t>
       </w:r>
@@ -8034,7 +8070,7 @@
       <w:r>
         <w:t xml:space="preserve"> du jeu</w:t>
       </w:r>
-      <w:bookmarkEnd w:id="29"/>
+      <w:bookmarkEnd w:id="30"/>
       <w:r>
         <w:t> </w:t>
       </w:r>
@@ -8068,12 +8104,12 @@
       <w:pPr>
         <w:pStyle w:val="Titre2"/>
       </w:pPr>
-      <w:bookmarkStart w:id="30" w:name="_Toc515620864"/>
+      <w:bookmarkStart w:id="31" w:name="_Toc515620864"/>
       <w:r>
         <w:lastRenderedPageBreak/>
         <w:t>Protocole d’échange client serveur</w:t>
       </w:r>
-      <w:bookmarkEnd w:id="30"/>
+      <w:bookmarkEnd w:id="31"/>
     </w:p>
     <w:p/>
     <w:tbl>
@@ -14621,12 +14657,12 @@
       <w:pPr>
         <w:pStyle w:val="Titre1"/>
       </w:pPr>
-      <w:bookmarkStart w:id="31" w:name="_Toc515620865"/>
+      <w:bookmarkStart w:id="32" w:name="_Toc515620865"/>
       <w:r>
         <w:lastRenderedPageBreak/>
         <w:t>Modèle de domaine</w:t>
       </w:r>
-      <w:bookmarkEnd w:id="31"/>
+      <w:bookmarkEnd w:id="32"/>
     </w:p>
     <w:p/>
     <w:p>
@@ -14684,11 +14720,11 @@
       <w:pPr>
         <w:pStyle w:val="Titre1"/>
       </w:pPr>
-      <w:bookmarkStart w:id="32" w:name="_Toc515620866"/>
+      <w:bookmarkStart w:id="33" w:name="_Toc515620866"/>
       <w:r>
         <w:t>Base de données</w:t>
       </w:r>
-      <w:bookmarkEnd w:id="32"/>
+      <w:bookmarkEnd w:id="33"/>
     </w:p>
     <w:p/>
     <w:p>
@@ -14715,15 +14751,18 @@
       </w:r>
     </w:p>
     <w:p>
+      <w:pPr>
+        <w:jc w:val="center"/>
+      </w:pPr>
       <w:r>
         <w:rPr>
           <w:noProof/>
         </w:rPr>
         <w:drawing>
-          <wp:inline distT="0" distB="0" distL="0" distR="0" wp14:anchorId="620292B1" wp14:editId="580CEB4C">
-            <wp:extent cx="6479540" cy="4114800"/>
+          <wp:inline distT="0" distB="0" distL="0" distR="0" wp14:anchorId="4D54C3DD" wp14:editId="19814364">
+            <wp:extent cx="5513696" cy="4049356"/>
             <wp:effectExtent l="0" t="0" r="0" b="0"/>
-            <wp:docPr id="29" name="Image 29"/>
+            <wp:docPr id="6" name="Image 6"/>
             <wp:cNvGraphicFramePr>
               <a:graphicFrameLocks xmlns:a="http://schemas.openxmlformats.org/drawingml/2006/main" noChangeAspect="1"/>
             </wp:cNvGraphicFramePr>
@@ -14731,7 +14770,7 @@
               <a:graphicData uri="http://schemas.openxmlformats.org/drawingml/2006/picture">
                 <pic:pic xmlns:pic="http://schemas.openxmlformats.org/drawingml/2006/picture">
                   <pic:nvPicPr>
-                    <pic:cNvPr id="29" name="DataBaseSprint5.png"/>
+                    <pic:cNvPr id="6" name="FinalDB.png"/>
                     <pic:cNvPicPr/>
                   </pic:nvPicPr>
                   <pic:blipFill>
@@ -14749,7 +14788,7 @@
                   <pic:spPr>
                     <a:xfrm>
                       <a:off x="0" y="0"/>
-                      <a:ext cx="6479540" cy="4114800"/>
+                      <a:ext cx="5525327" cy="4057898"/>
                     </a:xfrm>
                     <a:prstGeom prst="rect">
                       <a:avLst/>
@@ -14771,11 +14810,11 @@
       <w:pPr>
         <w:pStyle w:val="Titre1"/>
       </w:pPr>
-      <w:bookmarkStart w:id="33" w:name="_Toc515620867"/>
+      <w:bookmarkStart w:id="34" w:name="_Toc515620867"/>
       <w:r>
         <w:t>Distribution des rôles</w:t>
       </w:r>
-      <w:bookmarkEnd w:id="33"/>
+      <w:bookmarkEnd w:id="34"/>
     </w:p>
     <w:p/>
     <w:p>
@@ -14960,7 +14999,7 @@
       <w:pPr>
         <w:pStyle w:val="Titre1"/>
       </w:pPr>
-      <w:bookmarkStart w:id="34" w:name="_Toc515620868"/>
+      <w:bookmarkStart w:id="35" w:name="_Toc515620868"/>
       <w:proofErr w:type="spellStart"/>
       <w:r>
         <w:lastRenderedPageBreak/>
@@ -14970,14 +15009,14 @@
       <w:r>
         <w:t xml:space="preserve"> de produit</w:t>
       </w:r>
-      <w:bookmarkEnd w:id="34"/>
+      <w:bookmarkEnd w:id="35"/>
     </w:p>
     <w:p/>
     <w:p>
       <w:pPr>
         <w:pStyle w:val="Titre2"/>
       </w:pPr>
-      <w:bookmarkStart w:id="35" w:name="_Toc515620869"/>
+      <w:bookmarkStart w:id="36" w:name="_Toc515620869"/>
       <w:r>
         <w:t xml:space="preserve">Stories </w:t>
       </w:r>
@@ -14985,7 +15024,7 @@
       <w:r>
         <w:t>IceScrum</w:t>
       </w:r>
-      <w:bookmarkEnd w:id="35"/>
+      <w:bookmarkEnd w:id="36"/>
       <w:proofErr w:type="spellEnd"/>
     </w:p>
     <w:p/>
@@ -17018,19 +17057,19 @@
       <w:pPr>
         <w:pStyle w:val="Titre1"/>
       </w:pPr>
-      <w:bookmarkStart w:id="36" w:name="_Toc515620870"/>
+      <w:bookmarkStart w:id="37" w:name="_Toc515620870"/>
       <w:r>
         <w:lastRenderedPageBreak/>
         <w:t>Plan d’itérations</w:t>
       </w:r>
-      <w:bookmarkEnd w:id="36"/>
+      <w:bookmarkEnd w:id="37"/>
     </w:p>
     <w:p/>
     <w:p>
       <w:pPr>
         <w:pStyle w:val="Titre2"/>
       </w:pPr>
-      <w:bookmarkStart w:id="37" w:name="_Toc515620871"/>
+      <w:bookmarkStart w:id="38" w:name="_Toc515620871"/>
       <w:r>
         <w:t>1</w:t>
       </w:r>
@@ -17043,18 +17082,18 @@
       <w:r>
         <w:t xml:space="preserve"> Sprint</w:t>
       </w:r>
-      <w:bookmarkEnd w:id="37"/>
+      <w:bookmarkEnd w:id="38"/>
     </w:p>
     <w:p/>
     <w:p>
       <w:pPr>
         <w:pStyle w:val="Titre3"/>
       </w:pPr>
-      <w:bookmarkStart w:id="38" w:name="_Toc515620872"/>
+      <w:bookmarkStart w:id="39" w:name="_Toc515620872"/>
       <w:r>
         <w:t>Objectif</w:t>
       </w:r>
-      <w:bookmarkEnd w:id="38"/>
+      <w:bookmarkEnd w:id="39"/>
       <w:r>
         <w:t> </w:t>
       </w:r>
@@ -17068,14 +17107,14 @@
       <w:pPr>
         <w:pStyle w:val="Titre3"/>
       </w:pPr>
-      <w:bookmarkStart w:id="39" w:name="_Toc515620873"/>
+      <w:bookmarkStart w:id="40" w:name="_Toc515620873"/>
       <w:r>
         <w:t>Stories</w:t>
       </w:r>
       <w:r>
         <w:t xml:space="preserve"> à faire</w:t>
       </w:r>
-      <w:bookmarkEnd w:id="39"/>
+      <w:bookmarkEnd w:id="40"/>
     </w:p>
     <w:p>
       <w:r>
@@ -17086,12 +17125,12 @@
       <w:pPr>
         <w:pStyle w:val="Titre3"/>
       </w:pPr>
-      <w:bookmarkStart w:id="40" w:name="_Toc515620874"/>
+      <w:bookmarkStart w:id="41" w:name="_Toc515620874"/>
       <w:proofErr w:type="spellStart"/>
       <w:r>
         <w:t>Tasks</w:t>
       </w:r>
-      <w:bookmarkEnd w:id="40"/>
+      <w:bookmarkEnd w:id="41"/>
       <w:proofErr w:type="spellEnd"/>
     </w:p>
     <w:p>
@@ -17175,11 +17214,11 @@
       <w:pPr>
         <w:pStyle w:val="Titre3"/>
       </w:pPr>
-      <w:bookmarkStart w:id="41" w:name="_Toc515620875"/>
+      <w:bookmarkStart w:id="42" w:name="_Toc515620875"/>
       <w:r>
         <w:t>Tests d’acceptation</w:t>
       </w:r>
-      <w:bookmarkEnd w:id="41"/>
+      <w:bookmarkEnd w:id="42"/>
     </w:p>
     <w:p>
       <w:r>
@@ -17388,12 +17427,12 @@
       <w:pPr>
         <w:pStyle w:val="Titre3"/>
       </w:pPr>
-      <w:bookmarkStart w:id="42" w:name="_Toc515620876"/>
+      <w:bookmarkStart w:id="43" w:name="_Toc515620876"/>
       <w:r>
         <w:lastRenderedPageBreak/>
         <w:t>Bilan d’itération</w:t>
       </w:r>
-      <w:bookmarkEnd w:id="42"/>
+      <w:bookmarkEnd w:id="43"/>
       <w:r>
         <w:t> </w:t>
       </w:r>
@@ -17813,21 +17852,21 @@
       <w:pPr>
         <w:pStyle w:val="Titre2"/>
       </w:pPr>
-      <w:bookmarkStart w:id="43" w:name="_Toc515620877"/>
+      <w:bookmarkStart w:id="44" w:name="_Toc515620877"/>
       <w:r>
         <w:t>Sprint 2</w:t>
       </w:r>
-      <w:bookmarkEnd w:id="43"/>
+      <w:bookmarkEnd w:id="44"/>
     </w:p>
     <w:p>
       <w:pPr>
         <w:pStyle w:val="Titre3"/>
       </w:pPr>
-      <w:bookmarkStart w:id="44" w:name="_Toc515620878"/>
+      <w:bookmarkStart w:id="45" w:name="_Toc515620878"/>
       <w:r>
         <w:t>Objectifs</w:t>
       </w:r>
-      <w:bookmarkEnd w:id="44"/>
+      <w:bookmarkEnd w:id="45"/>
       <w:r>
         <w:t xml:space="preserve"> </w:t>
       </w:r>
@@ -17841,11 +17880,11 @@
       <w:pPr>
         <w:pStyle w:val="Titre3"/>
       </w:pPr>
-      <w:bookmarkStart w:id="45" w:name="_Toc515620879"/>
+      <w:bookmarkStart w:id="46" w:name="_Toc515620879"/>
       <w:r>
         <w:t>Stories à faire</w:t>
       </w:r>
-      <w:bookmarkEnd w:id="45"/>
+      <w:bookmarkEnd w:id="46"/>
     </w:p>
     <w:p>
       <w:r>
@@ -17856,12 +17895,12 @@
       <w:pPr>
         <w:pStyle w:val="Titre3"/>
       </w:pPr>
-      <w:bookmarkStart w:id="46" w:name="_Toc515620880"/>
+      <w:bookmarkStart w:id="47" w:name="_Toc515620880"/>
       <w:proofErr w:type="spellStart"/>
       <w:r>
         <w:t>Tasks</w:t>
       </w:r>
-      <w:bookmarkEnd w:id="46"/>
+      <w:bookmarkEnd w:id="47"/>
       <w:proofErr w:type="spellEnd"/>
     </w:p>
     <w:p>
@@ -17940,12 +17979,12 @@
       <w:pPr>
         <w:pStyle w:val="Titre3"/>
       </w:pPr>
-      <w:bookmarkStart w:id="47" w:name="_Toc515620881"/>
+      <w:bookmarkStart w:id="48" w:name="_Toc515620881"/>
       <w:r>
         <w:lastRenderedPageBreak/>
         <w:t>Tests d’acceptation</w:t>
       </w:r>
-      <w:bookmarkEnd w:id="47"/>
+      <w:bookmarkEnd w:id="48"/>
     </w:p>
     <w:p>
       <w:pPr>
@@ -18407,11 +18446,11 @@
       <w:pPr>
         <w:pStyle w:val="Titre3"/>
       </w:pPr>
-      <w:bookmarkStart w:id="48" w:name="_Toc515620882"/>
+      <w:bookmarkStart w:id="49" w:name="_Toc515620882"/>
       <w:r>
         <w:t>Bilan d’itération</w:t>
       </w:r>
-      <w:bookmarkEnd w:id="48"/>
+      <w:bookmarkEnd w:id="49"/>
       <w:r>
         <w:t> </w:t>
       </w:r>
@@ -18770,21 +18809,21 @@
       <w:pPr>
         <w:pStyle w:val="Titre2"/>
       </w:pPr>
-      <w:bookmarkStart w:id="49" w:name="_Toc515620883"/>
+      <w:bookmarkStart w:id="50" w:name="_Toc515620883"/>
       <w:r>
         <w:t>Sprint 3</w:t>
       </w:r>
-      <w:bookmarkEnd w:id="49"/>
+      <w:bookmarkEnd w:id="50"/>
     </w:p>
     <w:p>
       <w:pPr>
         <w:pStyle w:val="Titre3"/>
       </w:pPr>
-      <w:bookmarkStart w:id="50" w:name="_Toc515620884"/>
+      <w:bookmarkStart w:id="51" w:name="_Toc515620884"/>
       <w:r>
         <w:t>Objectifs</w:t>
       </w:r>
-      <w:bookmarkEnd w:id="50"/>
+      <w:bookmarkEnd w:id="51"/>
       <w:r>
         <w:t xml:space="preserve"> </w:t>
       </w:r>
@@ -18799,11 +18838,11 @@
       <w:pPr>
         <w:pStyle w:val="Titre3"/>
       </w:pPr>
-      <w:bookmarkStart w:id="51" w:name="_Toc515620885"/>
+      <w:bookmarkStart w:id="52" w:name="_Toc515620885"/>
       <w:r>
         <w:t>Stories à faire</w:t>
       </w:r>
-      <w:bookmarkEnd w:id="51"/>
+      <w:bookmarkEnd w:id="52"/>
     </w:p>
     <w:p>
       <w:r>
@@ -18814,12 +18853,12 @@
       <w:pPr>
         <w:pStyle w:val="Titre3"/>
       </w:pPr>
-      <w:bookmarkStart w:id="52" w:name="_Toc515620886"/>
+      <w:bookmarkStart w:id="53" w:name="_Toc515620886"/>
       <w:proofErr w:type="spellStart"/>
       <w:r>
         <w:t>Tasks</w:t>
       </w:r>
-      <w:bookmarkEnd w:id="52"/>
+      <w:bookmarkEnd w:id="53"/>
       <w:proofErr w:type="spellEnd"/>
     </w:p>
     <w:p>
@@ -18912,12 +18951,12 @@
       <w:pPr>
         <w:pStyle w:val="Titre3"/>
       </w:pPr>
-      <w:bookmarkStart w:id="53" w:name="_Toc515620887"/>
+      <w:bookmarkStart w:id="54" w:name="_Toc515620887"/>
       <w:r>
         <w:lastRenderedPageBreak/>
         <w:t>Tests d’acceptation</w:t>
       </w:r>
-      <w:bookmarkEnd w:id="53"/>
+      <w:bookmarkEnd w:id="54"/>
     </w:p>
     <w:p/>
     <w:p>
@@ -19967,11 +20006,11 @@
       <w:pPr>
         <w:pStyle w:val="Titre3"/>
       </w:pPr>
-      <w:bookmarkStart w:id="54" w:name="_Toc515620888"/>
+      <w:bookmarkStart w:id="55" w:name="_Toc515620888"/>
       <w:r>
         <w:t>Bilan d’itération</w:t>
       </w:r>
-      <w:bookmarkEnd w:id="54"/>
+      <w:bookmarkEnd w:id="55"/>
       <w:r>
         <w:t> </w:t>
       </w:r>
@@ -20136,22 +20175,22 @@
       <w:pPr>
         <w:pStyle w:val="Titre2"/>
       </w:pPr>
-      <w:bookmarkStart w:id="55" w:name="_Toc515620889"/>
+      <w:bookmarkStart w:id="56" w:name="_Toc515620889"/>
       <w:r>
         <w:t>Sprint 4</w:t>
       </w:r>
-      <w:bookmarkEnd w:id="55"/>
+      <w:bookmarkEnd w:id="56"/>
     </w:p>
     <w:p/>
     <w:p>
       <w:pPr>
         <w:pStyle w:val="Titre3"/>
       </w:pPr>
-      <w:bookmarkStart w:id="56" w:name="_Toc515620890"/>
+      <w:bookmarkStart w:id="57" w:name="_Toc515620890"/>
       <w:r>
         <w:t>Objectifs</w:t>
       </w:r>
-      <w:bookmarkEnd w:id="56"/>
+      <w:bookmarkEnd w:id="57"/>
       <w:r>
         <w:t xml:space="preserve"> </w:t>
       </w:r>
@@ -20165,11 +20204,11 @@
       <w:pPr>
         <w:pStyle w:val="Titre3"/>
       </w:pPr>
-      <w:bookmarkStart w:id="57" w:name="_Toc515620891"/>
+      <w:bookmarkStart w:id="58" w:name="_Toc515620891"/>
       <w:r>
         <w:t>Stories à faire</w:t>
       </w:r>
-      <w:bookmarkEnd w:id="57"/>
+      <w:bookmarkEnd w:id="58"/>
     </w:p>
     <w:p>
       <w:r>
@@ -20188,12 +20227,12 @@
       <w:pPr>
         <w:pStyle w:val="Titre3"/>
       </w:pPr>
-      <w:bookmarkStart w:id="58" w:name="_Toc515620892"/>
+      <w:bookmarkStart w:id="59" w:name="_Toc515620892"/>
       <w:proofErr w:type="spellStart"/>
       <w:r>
         <w:t>Tasks</w:t>
       </w:r>
-      <w:bookmarkEnd w:id="58"/>
+      <w:bookmarkEnd w:id="59"/>
       <w:proofErr w:type="spellEnd"/>
     </w:p>
     <w:p>
@@ -20285,12 +20324,12 @@
       <w:pPr>
         <w:pStyle w:val="Titre3"/>
       </w:pPr>
-      <w:bookmarkStart w:id="59" w:name="_Toc515620893"/>
+      <w:bookmarkStart w:id="60" w:name="_Toc515620893"/>
       <w:r>
         <w:lastRenderedPageBreak/>
         <w:t>Test d’acceptation</w:t>
       </w:r>
-      <w:bookmarkEnd w:id="59"/>
+      <w:bookmarkEnd w:id="60"/>
     </w:p>
     <w:p>
       <w:r>
@@ -21189,11 +21228,11 @@
       <w:pPr>
         <w:pStyle w:val="Titre3"/>
       </w:pPr>
-      <w:bookmarkStart w:id="60" w:name="_Toc515620894"/>
+      <w:bookmarkStart w:id="61" w:name="_Toc515620894"/>
       <w:r>
         <w:t>Bilan d’itération</w:t>
       </w:r>
-      <w:bookmarkEnd w:id="60"/>
+      <w:bookmarkEnd w:id="61"/>
       <w:r>
         <w:t> </w:t>
       </w:r>
@@ -21348,21 +21387,21 @@
       <w:pPr>
         <w:pStyle w:val="Titre2"/>
       </w:pPr>
-      <w:bookmarkStart w:id="61" w:name="_Toc515620895"/>
+      <w:bookmarkStart w:id="62" w:name="_Toc515620895"/>
       <w:r>
         <w:t>Sprint 5</w:t>
       </w:r>
-      <w:bookmarkEnd w:id="61"/>
+      <w:bookmarkEnd w:id="62"/>
     </w:p>
     <w:p>
       <w:pPr>
         <w:pStyle w:val="Titre3"/>
       </w:pPr>
-      <w:bookmarkStart w:id="62" w:name="_Toc515620896"/>
+      <w:bookmarkStart w:id="63" w:name="_Toc515620896"/>
       <w:r>
         <w:t>Objectifs</w:t>
       </w:r>
-      <w:bookmarkEnd w:id="62"/>
+      <w:bookmarkEnd w:id="63"/>
       <w:r>
         <w:t xml:space="preserve"> </w:t>
       </w:r>
@@ -21376,11 +21415,11 @@
       <w:pPr>
         <w:pStyle w:val="Titre3"/>
       </w:pPr>
-      <w:bookmarkStart w:id="63" w:name="_Toc515620897"/>
+      <w:bookmarkStart w:id="64" w:name="_Toc515620897"/>
       <w:r>
         <w:t>Stories à faire</w:t>
       </w:r>
-      <w:bookmarkEnd w:id="63"/>
+      <w:bookmarkEnd w:id="64"/>
     </w:p>
     <w:p>
       <w:r>
@@ -21391,12 +21430,12 @@
       <w:pPr>
         <w:pStyle w:val="Titre3"/>
       </w:pPr>
-      <w:bookmarkStart w:id="64" w:name="_Toc515620898"/>
+      <w:bookmarkStart w:id="65" w:name="_Toc515620898"/>
       <w:proofErr w:type="spellStart"/>
       <w:r>
         <w:t>Tasks</w:t>
       </w:r>
-      <w:bookmarkEnd w:id="64"/>
+      <w:bookmarkEnd w:id="65"/>
       <w:proofErr w:type="spellEnd"/>
     </w:p>
     <w:p>
@@ -21482,11 +21521,11 @@
       <w:pPr>
         <w:pStyle w:val="Titre3"/>
       </w:pPr>
-      <w:bookmarkStart w:id="65" w:name="_Toc515620899"/>
+      <w:bookmarkStart w:id="66" w:name="_Toc515620899"/>
       <w:r>
         <w:t>Test d’acceptation</w:t>
       </w:r>
-      <w:bookmarkEnd w:id="65"/>
+      <w:bookmarkEnd w:id="66"/>
     </w:p>
     <w:p>
       <w:pPr>
@@ -22435,11 +22474,11 @@
       <w:pPr>
         <w:pStyle w:val="Titre3"/>
       </w:pPr>
-      <w:bookmarkStart w:id="66" w:name="_Toc515620900"/>
+      <w:bookmarkStart w:id="67" w:name="_Toc515620900"/>
       <w:r>
         <w:t>Bilan d’itération</w:t>
       </w:r>
-      <w:bookmarkEnd w:id="66"/>
+      <w:bookmarkEnd w:id="67"/>
       <w:r>
         <w:t> </w:t>
       </w:r>
@@ -22592,21 +22631,21 @@
       <w:pPr>
         <w:pStyle w:val="Titre2"/>
       </w:pPr>
-      <w:bookmarkStart w:id="67" w:name="_Toc515620901"/>
+      <w:bookmarkStart w:id="68" w:name="_Toc515620901"/>
       <w:r>
         <w:t>Sprint 6</w:t>
       </w:r>
-      <w:bookmarkEnd w:id="67"/>
+      <w:bookmarkEnd w:id="68"/>
     </w:p>
     <w:p>
       <w:pPr>
         <w:pStyle w:val="Titre3"/>
       </w:pPr>
-      <w:bookmarkStart w:id="68" w:name="_Toc515620902"/>
+      <w:bookmarkStart w:id="69" w:name="_Toc515620902"/>
       <w:r>
         <w:t>Objectifs</w:t>
       </w:r>
-      <w:bookmarkEnd w:id="68"/>
+      <w:bookmarkEnd w:id="69"/>
       <w:r>
         <w:t xml:space="preserve"> </w:t>
       </w:r>
@@ -22628,11 +22667,11 @@
       <w:pPr>
         <w:pStyle w:val="Titre3"/>
       </w:pPr>
-      <w:bookmarkStart w:id="69" w:name="_Toc515620903"/>
+      <w:bookmarkStart w:id="70" w:name="_Toc515620903"/>
       <w:r>
         <w:t>Stories à faire</w:t>
       </w:r>
-      <w:bookmarkEnd w:id="69"/>
+      <w:bookmarkEnd w:id="70"/>
     </w:p>
     <w:p>
       <w:r>
@@ -22671,12 +22710,12 @@
       <w:pPr>
         <w:pStyle w:val="Titre3"/>
       </w:pPr>
-      <w:bookmarkStart w:id="70" w:name="_Toc515620904"/>
+      <w:bookmarkStart w:id="71" w:name="_Toc515620904"/>
       <w:proofErr w:type="spellStart"/>
       <w:r>
         <w:t>Tasks</w:t>
       </w:r>
-      <w:bookmarkEnd w:id="70"/>
+      <w:bookmarkEnd w:id="71"/>
       <w:proofErr w:type="spellEnd"/>
     </w:p>
     <w:p>
@@ -22910,11 +22949,11 @@
       <w:pPr>
         <w:pStyle w:val="Titre3"/>
       </w:pPr>
-      <w:bookmarkStart w:id="71" w:name="_Toc515620905"/>
+      <w:bookmarkStart w:id="72" w:name="_Toc515620905"/>
       <w:r>
         <w:t>Test d’acceptation</w:t>
       </w:r>
-      <w:bookmarkEnd w:id="71"/>
+      <w:bookmarkEnd w:id="72"/>
     </w:p>
     <w:p>
       <w:r>
@@ -24692,12 +24731,12 @@
       <w:pPr>
         <w:pStyle w:val="Titre3"/>
       </w:pPr>
-      <w:bookmarkStart w:id="72" w:name="_Toc515620906"/>
+      <w:bookmarkStart w:id="73" w:name="_Toc515620906"/>
       <w:r>
         <w:lastRenderedPageBreak/>
         <w:t>Bilan d’itération</w:t>
       </w:r>
-      <w:bookmarkEnd w:id="72"/>
+      <w:bookmarkEnd w:id="73"/>
       <w:r>
         <w:t> </w:t>
       </w:r>
@@ -24894,22 +24933,22 @@
       <w:pPr>
         <w:pStyle w:val="Titre2"/>
       </w:pPr>
-      <w:bookmarkStart w:id="73" w:name="_Toc515620907"/>
+      <w:bookmarkStart w:id="74" w:name="_Toc515620907"/>
       <w:r>
         <w:lastRenderedPageBreak/>
         <w:t>Sprint 7</w:t>
       </w:r>
-      <w:bookmarkEnd w:id="73"/>
+      <w:bookmarkEnd w:id="74"/>
     </w:p>
     <w:p>
       <w:pPr>
         <w:pStyle w:val="Titre3"/>
       </w:pPr>
-      <w:bookmarkStart w:id="74" w:name="_Toc515620908"/>
+      <w:bookmarkStart w:id="75" w:name="_Toc515620908"/>
       <w:r>
         <w:t>Objectifs</w:t>
       </w:r>
-      <w:bookmarkEnd w:id="74"/>
+      <w:bookmarkEnd w:id="75"/>
       <w:r>
         <w:t xml:space="preserve"> </w:t>
       </w:r>
@@ -24923,11 +24962,11 @@
       <w:pPr>
         <w:pStyle w:val="Titre3"/>
       </w:pPr>
-      <w:bookmarkStart w:id="75" w:name="_Toc515620909"/>
+      <w:bookmarkStart w:id="76" w:name="_Toc515620909"/>
       <w:r>
         <w:t>Stories à faire</w:t>
       </w:r>
-      <w:bookmarkEnd w:id="75"/>
+      <w:bookmarkEnd w:id="76"/>
     </w:p>
     <w:p>
       <w:r>
@@ -24938,12 +24977,12 @@
       <w:pPr>
         <w:pStyle w:val="Titre3"/>
       </w:pPr>
-      <w:bookmarkStart w:id="76" w:name="_Toc515620910"/>
+      <w:bookmarkStart w:id="77" w:name="_Toc515620910"/>
       <w:proofErr w:type="spellStart"/>
       <w:r>
         <w:t>Tasks</w:t>
       </w:r>
-      <w:bookmarkEnd w:id="76"/>
+      <w:bookmarkEnd w:id="77"/>
       <w:proofErr w:type="spellEnd"/>
     </w:p>
     <w:p>
@@ -25223,11 +25262,11 @@
       <w:pPr>
         <w:pStyle w:val="Titre3"/>
       </w:pPr>
-      <w:bookmarkStart w:id="77" w:name="_Toc515620911"/>
+      <w:bookmarkStart w:id="78" w:name="_Toc515620911"/>
       <w:r>
         <w:t>Test d’acceptation</w:t>
       </w:r>
-      <w:bookmarkEnd w:id="77"/>
+      <w:bookmarkEnd w:id="78"/>
     </w:p>
     <w:p>
       <w:r>
@@ -26365,11 +26404,11 @@
       <w:pPr>
         <w:pStyle w:val="Titre3"/>
       </w:pPr>
-      <w:bookmarkStart w:id="78" w:name="_Toc515620912"/>
+      <w:bookmarkStart w:id="79" w:name="_Toc515620912"/>
       <w:r>
         <w:t>Bilan d’itération</w:t>
       </w:r>
-      <w:bookmarkEnd w:id="78"/>
+      <w:bookmarkEnd w:id="79"/>
       <w:r>
         <w:t> </w:t>
       </w:r>
@@ -26433,12 +26472,12 @@
       <w:pPr>
         <w:pStyle w:val="Titre2"/>
       </w:pPr>
-      <w:bookmarkStart w:id="79" w:name="_Toc515620913"/>
+      <w:bookmarkStart w:id="80" w:name="_Toc515620913"/>
       <w:r>
         <w:lastRenderedPageBreak/>
         <w:t>Sprints à venir</w:t>
       </w:r>
-      <w:bookmarkEnd w:id="79"/>
+      <w:bookmarkEnd w:id="80"/>
     </w:p>
     <w:p>
       <w:r>
@@ -26486,11 +26525,11 @@
       <w:pPr>
         <w:pStyle w:val="Titre1"/>
       </w:pPr>
-      <w:bookmarkStart w:id="80" w:name="_Toc515620914"/>
+      <w:bookmarkStart w:id="81" w:name="_Toc515620914"/>
       <w:r>
         <w:t>Conclusion</w:t>
       </w:r>
-      <w:bookmarkEnd w:id="80"/>
+      <w:bookmarkEnd w:id="81"/>
     </w:p>
     <w:p/>
     <w:p>
@@ -26506,10 +26545,7 @@
         <w:t xml:space="preserve"> bien déroulé et dans un temps raisonnable.  </w:t>
       </w:r>
     </w:p>
-    <w:p>
-      <w:bookmarkStart w:id="81" w:name="_GoBack"/>
-      <w:bookmarkEnd w:id="81"/>
-    </w:p>
+    <w:p/>
     <w:sectPr>
       <w:pgSz w:w="11906" w:h="16838"/>
       <w:pgMar w:top="851" w:right="851" w:bottom="851" w:left="851" w:header="709" w:footer="709" w:gutter="0"/>
@@ -26576,7 +26612,7 @@
             <w:noProof/>
             <w:lang w:val="fr-FR"/>
           </w:rPr>
-          <w:t>39</w:t>
+          <w:t>22</w:t>
         </w:r>
         <w:r>
           <w:fldChar w:fldCharType="end"/>
@@ -28280,7 +28316,7 @@
 </file>
 
 <file path=customXml/itemProps1.xml><?xml version="1.0" encoding="utf-8"?>
-<ds:datastoreItem xmlns:ds="http://schemas.openxmlformats.org/officeDocument/2006/customXml" ds:itemID="{5685DFF6-C3FE-48F2-AAEE-FE980B52B817}">
+<ds:datastoreItem xmlns:ds="http://schemas.openxmlformats.org/officeDocument/2006/customXml" ds:itemID="{19990903-662A-483A-93EC-04B025F433E7}">
   <ds:schemaRefs>
     <ds:schemaRef ds:uri="http://schemas.openxmlformats.org/officeDocument/2006/bibliography"/>
   </ds:schemaRefs>

</xml_diff>

<commit_message>
avancement dans le manuel d'utilisation
</commit_message>
<xml_diff>
--- a/Documents/Rapport mi Projet.docx
+++ b/Documents/Rapport mi Projet.docx
@@ -46,15 +46,7 @@
         <w:jc w:val="center"/>
       </w:pPr>
       <w:r>
-        <w:t xml:space="preserve">Projet </w:t>
-      </w:r>
-      <w:proofErr w:type="spellStart"/>
-      <w:r>
-        <w:t>Genie</w:t>
-      </w:r>
-      <w:proofErr w:type="spellEnd"/>
-      <w:r>
-        <w:t xml:space="preserve"> Logiciel </w:t>
+        <w:t xml:space="preserve">Projet Genie Logiciel </w:t>
       </w:r>
     </w:p>
     <w:p/>
@@ -63,11 +55,9 @@
         <w:pStyle w:val="Titre"/>
         <w:jc w:val="center"/>
       </w:pPr>
-      <w:proofErr w:type="spellStart"/>
       <w:r>
         <w:t>OTrain</w:t>
       </w:r>
-      <w:proofErr w:type="spellEnd"/>
     </w:p>
     <w:p/>
     <w:p>
@@ -83,31 +73,7 @@
         <w:jc w:val="center"/>
       </w:pPr>
       <w:r>
-        <w:t xml:space="preserve">Allemand Adrien, </w:t>
-      </w:r>
-      <w:proofErr w:type="spellStart"/>
-      <w:r>
-        <w:t>Amrani</w:t>
-      </w:r>
-      <w:proofErr w:type="spellEnd"/>
-      <w:r>
-        <w:t xml:space="preserve"> </w:t>
-      </w:r>
-      <w:proofErr w:type="spellStart"/>
-      <w:r>
-        <w:t>Kamil</w:t>
-      </w:r>
-      <w:proofErr w:type="spellEnd"/>
-      <w:r>
-        <w:t xml:space="preserve">, </w:t>
-      </w:r>
-      <w:proofErr w:type="spellStart"/>
-      <w:r>
-        <w:t>Guidoux</w:t>
-      </w:r>
-      <w:proofErr w:type="spellEnd"/>
-      <w:r>
-        <w:t xml:space="preserve"> Vincent, Krug Loyse</w:t>
+        <w:t>Allemand Adrien, Amrani Kamil, Guidoux Vincent, Krug Loyse</w:t>
       </w:r>
     </w:p>
     <w:p/>
@@ -6325,13 +6291,8 @@
     </w:p>
     <w:p/>
     <w:p>
-      <w:proofErr w:type="spellStart"/>
-      <w:r>
-        <w:t>OTrain</w:t>
-      </w:r>
-      <w:proofErr w:type="spellEnd"/>
-      <w:r>
-        <w:t xml:space="preserve"> consiste en un jeu de gestion de</w:t>
+      <w:r>
+        <w:t>OTrain consiste en un jeu de gestion de</w:t>
       </w:r>
       <w:r>
         <w:t xml:space="preserve"> train</w:t>
@@ -6359,13 +6320,8 @@
     </w:p>
     <w:p/>
     <w:p>
-      <w:proofErr w:type="spellStart"/>
-      <w:r>
-        <w:t>OTrain</w:t>
-      </w:r>
-      <w:proofErr w:type="spellEnd"/>
-      <w:r>
-        <w:t xml:space="preserve"> se veut un jeu à interface graphique simple</w:t>
+      <w:r>
+        <w:t>OTrain se veut un jeu à interface graphique simple</w:t>
       </w:r>
       <w:r>
         <w:t xml:space="preserve"> (O Game like), genre tableau de bord, avec des boutons d’action, du texte et d’éventuelles images illustratives.  </w:t>
@@ -6512,15 +6468,7 @@
         <w:t xml:space="preserve">pourrait formuler. </w:t>
       </w:r>
       <w:r>
-        <w:t xml:space="preserve">Les joueurs y déposent des offres en proposant une certaine quantité d’une ressource à échanger </w:t>
-      </w:r>
-      <w:proofErr w:type="gramStart"/>
-      <w:r>
-        <w:t>contre</w:t>
-      </w:r>
-      <w:proofErr w:type="gramEnd"/>
-      <w:r>
-        <w:t xml:space="preserve"> une autre ressource. </w:t>
+        <w:t xml:space="preserve">Les joueurs y déposent des offres en proposant une certaine quantité d’une ressource à échanger contre une autre ressource. </w:t>
       </w:r>
     </w:p>
     <w:p>
@@ -6559,13 +6507,8 @@
     </w:p>
     <w:p>
       <w:r>
-        <w:t xml:space="preserve">L’idée de </w:t>
-      </w:r>
-      <w:proofErr w:type="spellStart"/>
-      <w:r>
-        <w:t>OTrain</w:t>
-      </w:r>
-      <w:proofErr w:type="spellEnd"/>
+        <w:t>L’idée de OTrain</w:t>
+      </w:r>
       <w:r>
         <w:t xml:space="preserve"> est de favoriser la collaboration, ainsi </w:t>
       </w:r>
@@ -6721,15 +6664,7 @@
         <w:t xml:space="preserve">Des fabrications d’objets en plusieurs étapes. Un objet complexe demande la fabrication de petits objets au préalable. Si un joueur lance la production d’un objet complexe, c’est tout son processus de production qui est lancé (du clou à la loco). Le joueur pourrait alors demander un arrêt de fabrication </w:t>
       </w:r>
       <w:r>
-        <w:t xml:space="preserve">et conserve les objets déjà créés et les ressources pas encore utilisées. (Système </w:t>
-      </w:r>
-      <w:proofErr w:type="spellStart"/>
-      <w:r>
-        <w:t>Factorio</w:t>
-      </w:r>
-      <w:proofErr w:type="spellEnd"/>
-      <w:r>
-        <w:t xml:space="preserve"> like)</w:t>
+        <w:t>et conserve les objets déjà créés et les ressources pas encore utilisées. (Système Factorio like)</w:t>
       </w:r>
     </w:p>
     <w:p>
@@ -6764,14 +6699,9 @@
         <w:pStyle w:val="Titre2"/>
       </w:pPr>
       <w:bookmarkStart w:id="10" w:name="_Toc515620844"/>
-      <w:proofErr w:type="spellStart"/>
       <w:r>
         <w:lastRenderedPageBreak/>
-        <w:t>Mockup</w:t>
-      </w:r>
-      <w:proofErr w:type="spellEnd"/>
-      <w:r>
-        <w:t xml:space="preserve"> de l’interface utilisateur</w:t>
+        <w:t>Mockup de l’interface utilisateur</w:t>
       </w:r>
       <w:bookmarkEnd w:id="10"/>
     </w:p>
@@ -7210,15 +7140,7 @@
         <w:t>Le joueur</w:t>
       </w:r>
       <w:r>
-        <w:t xml:space="preserve"> va sur la page de </w:t>
-      </w:r>
-      <w:proofErr w:type="spellStart"/>
-      <w:r>
-        <w:t>sign</w:t>
-      </w:r>
-      <w:proofErr w:type="spellEnd"/>
-      <w:r>
-        <w:t xml:space="preserve"> up </w:t>
+        <w:t xml:space="preserve"> va sur la page de sign up </w:t>
       </w:r>
     </w:p>
     <w:p>
@@ -7956,14 +7878,9 @@
         <w:pStyle w:val="Titre1"/>
       </w:pPr>
       <w:bookmarkStart w:id="24" w:name="_Toc515620858"/>
-      <w:proofErr w:type="spellStart"/>
       <w:r>
         <w:lastRenderedPageBreak/>
-        <w:t>Schema</w:t>
-      </w:r>
-      <w:proofErr w:type="spellEnd"/>
-      <w:r>
-        <w:t xml:space="preserve"> des cas d’utilisation</w:t>
+        <w:t>Schema des cas d’utilisation</w:t>
       </w:r>
       <w:bookmarkEnd w:id="24"/>
     </w:p>
@@ -8290,20 +8207,8 @@
                 <w:color w:val="000000"/>
                 <w:lang w:eastAsia="fr-CH"/>
               </w:rPr>
-              <w:t xml:space="preserve">Server </w:t>
-            </w:r>
-            <w:proofErr w:type="spellStart"/>
-            <w:r>
-              <w:rPr>
-                <w:rFonts w:ascii="Calibri" w:eastAsia="Times New Roman" w:hAnsi="Calibri" w:cs="Calibri"/>
-                <w:b/>
-                <w:bCs/>
-                <w:color w:val="000000"/>
-                <w:lang w:eastAsia="fr-CH"/>
-              </w:rPr>
-              <w:t>Answer</w:t>
-            </w:r>
-            <w:proofErr w:type="spellEnd"/>
+              <w:t>Server Answer</w:t>
+            </w:r>
           </w:p>
         </w:tc>
         <w:tc>
@@ -8742,18 +8647,8 @@
                 <w:color w:val="000000"/>
                 <w:lang w:eastAsia="fr-CH"/>
               </w:rPr>
-              <w:t xml:space="preserve">Une liste de gare </w:t>
-            </w:r>
-            <w:proofErr w:type="spellStart"/>
-            <w:r>
-              <w:rPr>
-                <w:rFonts w:ascii="Calibri" w:eastAsia="Times New Roman" w:hAnsi="Calibri" w:cs="Calibri"/>
-                <w:color w:val="000000"/>
-                <w:lang w:eastAsia="fr-CH"/>
-              </w:rPr>
-              <w:t>Jsonifiées</w:t>
-            </w:r>
-            <w:proofErr w:type="spellEnd"/>
+              <w:t>Une liste de gare Jsonifiées</w:t>
+            </w:r>
           </w:p>
         </w:tc>
       </w:tr>
@@ -9082,25 +8977,7 @@
                 <w:color w:val="000000"/>
                 <w:lang w:eastAsia="fr-CH"/>
               </w:rPr>
-              <w:t xml:space="preserve">Si la demande est valide, le serveur initie le déplacement et réponds SUCCESS, sinon il </w:t>
-            </w:r>
-            <w:proofErr w:type="gramStart"/>
-            <w:r>
-              <w:rPr>
-                <w:rFonts w:ascii="Calibri" w:eastAsia="Times New Roman" w:hAnsi="Calibri" w:cs="Calibri"/>
-                <w:color w:val="000000"/>
-                <w:lang w:eastAsia="fr-CH"/>
-              </w:rPr>
-              <w:t>réponds</w:t>
-            </w:r>
-            <w:proofErr w:type="gramEnd"/>
-            <w:r>
-              <w:rPr>
-                <w:rFonts w:ascii="Calibri" w:eastAsia="Times New Roman" w:hAnsi="Calibri" w:cs="Calibri"/>
-                <w:color w:val="000000"/>
-                <w:lang w:eastAsia="fr-CH"/>
-              </w:rPr>
-              <w:t xml:space="preserve"> FAILURE</w:t>
+              <w:t>Si la demande est valide, le serveur initie le déplacement et réponds SUCCESS, sinon il réponds FAILURE</w:t>
             </w:r>
           </w:p>
         </w:tc>
@@ -9507,27 +9384,7 @@
                 <w:color w:val="000000"/>
                 <w:lang w:eastAsia="fr-CH"/>
               </w:rPr>
-              <w:t xml:space="preserve">Si le train est </w:t>
-            </w:r>
-            <w:proofErr w:type="spellStart"/>
-            <w:proofErr w:type="gramStart"/>
-            <w:r>
-              <w:rPr>
-                <w:rFonts w:ascii="Calibri" w:eastAsia="Times New Roman" w:hAnsi="Calibri" w:cs="Calibri"/>
-                <w:color w:val="000000"/>
-                <w:lang w:eastAsia="fr-CH"/>
-              </w:rPr>
-              <w:t>a</w:t>
-            </w:r>
-            <w:proofErr w:type="spellEnd"/>
-            <w:proofErr w:type="gramEnd"/>
-            <w:r>
-              <w:rPr>
-                <w:rFonts w:ascii="Calibri" w:eastAsia="Times New Roman" w:hAnsi="Calibri" w:cs="Calibri"/>
-                <w:color w:val="000000"/>
-                <w:lang w:eastAsia="fr-CH"/>
-              </w:rPr>
-              <w:t xml:space="preserve"> une gare sans </w:t>
+              <w:t xml:space="preserve">Si le train est a une gare sans </w:t>
             </w:r>
             <w:r>
               <w:rPr>
@@ -9681,23 +9538,13 @@
                 <w:lang w:eastAsia="fr-CH"/>
               </w:rPr>
             </w:pPr>
-            <w:proofErr w:type="gramStart"/>
-            <w:r>
-              <w:rPr>
-                <w:rFonts w:ascii="Calibri" w:eastAsia="Times New Roman" w:hAnsi="Calibri" w:cs="Calibri"/>
-                <w:color w:val="000000"/>
-                <w:lang w:eastAsia="fr-CH"/>
-              </w:rPr>
-              <w:t>la</w:t>
-            </w:r>
-            <w:proofErr w:type="gramEnd"/>
-            <w:r>
-              <w:rPr>
-                <w:rFonts w:ascii="Calibri" w:eastAsia="Times New Roman" w:hAnsi="Calibri" w:cs="Calibri"/>
-                <w:color w:val="000000"/>
-                <w:lang w:eastAsia="fr-CH"/>
-              </w:rPr>
-              <w:t xml:space="preserve"> gare ou il est </w:t>
+            <w:r>
+              <w:rPr>
+                <w:rFonts w:ascii="Calibri" w:eastAsia="Times New Roman" w:hAnsi="Calibri" w:cs="Calibri"/>
+                <w:color w:val="000000"/>
+                <w:lang w:eastAsia="fr-CH"/>
+              </w:rPr>
+              <w:t xml:space="preserve">la gare ou il est </w:t>
             </w:r>
           </w:p>
         </w:tc>
@@ -9835,23 +9682,13 @@
                 <w:lang w:eastAsia="fr-CH"/>
               </w:rPr>
             </w:pPr>
-            <w:proofErr w:type="gramStart"/>
-            <w:r>
-              <w:rPr>
-                <w:rFonts w:ascii="Calibri" w:eastAsia="Times New Roman" w:hAnsi="Calibri" w:cs="Calibri"/>
-                <w:color w:val="000000"/>
-                <w:lang w:eastAsia="fr-CH"/>
-              </w:rPr>
-              <w:t>si</w:t>
-            </w:r>
-            <w:proofErr w:type="gramEnd"/>
-            <w:r>
-              <w:rPr>
-                <w:rFonts w:ascii="Calibri" w:eastAsia="Times New Roman" w:hAnsi="Calibri" w:cs="Calibri"/>
-                <w:color w:val="000000"/>
-                <w:lang w:eastAsia="fr-CH"/>
-              </w:rPr>
-              <w:t xml:space="preserve"> le train est en route</w:t>
+            <w:r>
+              <w:rPr>
+                <w:rFonts w:ascii="Calibri" w:eastAsia="Times New Roman" w:hAnsi="Calibri" w:cs="Calibri"/>
+                <w:color w:val="000000"/>
+                <w:lang w:eastAsia="fr-CH"/>
+              </w:rPr>
+              <w:t>si le train est en route</w:t>
             </w:r>
           </w:p>
         </w:tc>
@@ -9963,25 +9800,7 @@
                 <w:color w:val="000000"/>
                 <w:lang w:eastAsia="fr-CH"/>
               </w:rPr>
-              <w:t>&lt;</w:t>
-            </w:r>
-            <w:proofErr w:type="gramStart"/>
-            <w:r>
-              <w:rPr>
-                <w:rFonts w:ascii="Calibri" w:eastAsia="Times New Roman" w:hAnsi="Calibri" w:cs="Calibri"/>
-                <w:color w:val="000000"/>
-                <w:lang w:eastAsia="fr-CH"/>
-              </w:rPr>
-              <w:t>temps</w:t>
-            </w:r>
-            <w:proofErr w:type="gramEnd"/>
-            <w:r>
-              <w:rPr>
-                <w:rFonts w:ascii="Calibri" w:eastAsia="Times New Roman" w:hAnsi="Calibri" w:cs="Calibri"/>
-                <w:color w:val="000000"/>
-                <w:lang w:eastAsia="fr-CH"/>
-              </w:rPr>
-              <w:t xml:space="preserve"> restant en secondes&gt;</w:t>
+              <w:t>&lt;temps restant en secondes&gt;</w:t>
             </w:r>
           </w:p>
         </w:tc>
@@ -10007,23 +9826,13 @@
                 <w:lang w:eastAsia="fr-CH"/>
               </w:rPr>
             </w:pPr>
-            <w:proofErr w:type="gramStart"/>
-            <w:r>
-              <w:rPr>
-                <w:rFonts w:ascii="Calibri" w:eastAsia="Times New Roman" w:hAnsi="Calibri" w:cs="Calibri"/>
-                <w:color w:val="000000"/>
-                <w:lang w:eastAsia="fr-CH"/>
-              </w:rPr>
-              <w:t>le</w:t>
-            </w:r>
-            <w:proofErr w:type="gramEnd"/>
-            <w:r>
-              <w:rPr>
-                <w:rFonts w:ascii="Calibri" w:eastAsia="Times New Roman" w:hAnsi="Calibri" w:cs="Calibri"/>
-                <w:color w:val="000000"/>
-                <w:lang w:eastAsia="fr-CH"/>
-              </w:rPr>
-              <w:t xml:space="preserve"> temps avant l'arrivée</w:t>
+            <w:r>
+              <w:rPr>
+                <w:rFonts w:ascii="Calibri" w:eastAsia="Times New Roman" w:hAnsi="Calibri" w:cs="Calibri"/>
+                <w:color w:val="000000"/>
+                <w:lang w:eastAsia="fr-CH"/>
+              </w:rPr>
+              <w:t>le temps avant l'arrivée</w:t>
             </w:r>
           </w:p>
         </w:tc>
@@ -10167,27 +9976,7 @@
                 <w:color w:val="000000"/>
                 <w:lang w:eastAsia="fr-CH"/>
               </w:rPr>
-              <w:t xml:space="preserve">Si le train est arrivé </w:t>
-            </w:r>
-            <w:proofErr w:type="spellStart"/>
-            <w:proofErr w:type="gramStart"/>
-            <w:r>
-              <w:rPr>
-                <w:rFonts w:ascii="Calibri" w:eastAsia="Times New Roman" w:hAnsi="Calibri" w:cs="Calibri"/>
-                <w:color w:val="000000"/>
-                <w:lang w:eastAsia="fr-CH"/>
-              </w:rPr>
-              <w:t>a</w:t>
-            </w:r>
-            <w:proofErr w:type="spellEnd"/>
-            <w:proofErr w:type="gramEnd"/>
-            <w:r>
-              <w:rPr>
-                <w:rFonts w:ascii="Calibri" w:eastAsia="Times New Roman" w:hAnsi="Calibri" w:cs="Calibri"/>
-                <w:color w:val="000000"/>
-                <w:lang w:eastAsia="fr-CH"/>
-              </w:rPr>
-              <w:t xml:space="preserve"> destination après un déplacement</w:t>
+              <w:t>Si le train est arrivé a destination après un déplacement</w:t>
             </w:r>
           </w:p>
         </w:tc>
@@ -10299,25 +10088,7 @@
                 <w:color w:val="000000"/>
                 <w:lang w:eastAsia="fr-CH"/>
               </w:rPr>
-              <w:t>JSON&lt;</w:t>
-            </w:r>
-            <w:proofErr w:type="spellStart"/>
-            <w:r>
-              <w:rPr>
-                <w:rFonts w:ascii="Calibri" w:eastAsia="Times New Roman" w:hAnsi="Calibri" w:cs="Calibri"/>
-                <w:color w:val="000000"/>
-                <w:lang w:eastAsia="fr-CH"/>
-              </w:rPr>
-              <w:t>Evenement</w:t>
-            </w:r>
-            <w:proofErr w:type="spellEnd"/>
-            <w:r>
-              <w:rPr>
-                <w:rFonts w:ascii="Calibri" w:eastAsia="Times New Roman" w:hAnsi="Calibri" w:cs="Calibri"/>
-                <w:color w:val="000000"/>
-                <w:lang w:eastAsia="fr-CH"/>
-              </w:rPr>
-              <w:t>&gt;</w:t>
+              <w:t>JSON&lt;Evenement&gt;</w:t>
             </w:r>
           </w:p>
         </w:tc>
@@ -10651,23 +10422,13 @@
                 <w:lang w:eastAsia="fr-CH"/>
               </w:rPr>
             </w:pPr>
-            <w:proofErr w:type="gramStart"/>
-            <w:r>
-              <w:rPr>
-                <w:rFonts w:ascii="Calibri" w:eastAsia="Times New Roman" w:hAnsi="Calibri" w:cs="Calibri"/>
-                <w:color w:val="000000"/>
-                <w:lang w:eastAsia="fr-CH"/>
-              </w:rPr>
-              <w:t>l'offre</w:t>
-            </w:r>
-            <w:proofErr w:type="gramEnd"/>
-            <w:r>
-              <w:rPr>
-                <w:rFonts w:ascii="Calibri" w:eastAsia="Times New Roman" w:hAnsi="Calibri" w:cs="Calibri"/>
-                <w:color w:val="000000"/>
-                <w:lang w:eastAsia="fr-CH"/>
-              </w:rPr>
-              <w:t xml:space="preserve"> en question</w:t>
+            <w:r>
+              <w:rPr>
+                <w:rFonts w:ascii="Calibri" w:eastAsia="Times New Roman" w:hAnsi="Calibri" w:cs="Calibri"/>
+                <w:color w:val="000000"/>
+                <w:lang w:eastAsia="fr-CH"/>
+              </w:rPr>
+              <w:t>l'offre en question</w:t>
             </w:r>
           </w:p>
         </w:tc>
@@ -10914,25 +10675,7 @@
                 <w:color w:val="000000"/>
                 <w:lang w:eastAsia="fr-CH"/>
               </w:rPr>
-              <w:t xml:space="preserve">Si la demande est valide, le serveur initie le placement de l'offre et réponds SUCCESS, sinon il </w:t>
-            </w:r>
-            <w:proofErr w:type="gramStart"/>
-            <w:r>
-              <w:rPr>
-                <w:rFonts w:ascii="Calibri" w:eastAsia="Times New Roman" w:hAnsi="Calibri" w:cs="Calibri"/>
-                <w:color w:val="000000"/>
-                <w:lang w:eastAsia="fr-CH"/>
-              </w:rPr>
-              <w:t>réponds</w:t>
-            </w:r>
-            <w:proofErr w:type="gramEnd"/>
-            <w:r>
-              <w:rPr>
-                <w:rFonts w:ascii="Calibri" w:eastAsia="Times New Roman" w:hAnsi="Calibri" w:cs="Calibri"/>
-                <w:color w:val="000000"/>
-                <w:lang w:eastAsia="fr-CH"/>
-              </w:rPr>
-              <w:t xml:space="preserve"> FAILURE</w:t>
+              <w:t>Si la demande est valide, le serveur initie le placement de l'offre et réponds SUCCESS, sinon il réponds FAILURE</w:t>
             </w:r>
           </w:p>
         </w:tc>
@@ -11339,23 +11082,13 @@
                 <w:lang w:eastAsia="fr-CH"/>
               </w:rPr>
             </w:pPr>
-            <w:proofErr w:type="gramStart"/>
-            <w:r>
-              <w:rPr>
-                <w:rFonts w:ascii="Calibri" w:eastAsia="Times New Roman" w:hAnsi="Calibri" w:cs="Calibri"/>
-                <w:color w:val="000000"/>
-                <w:lang w:eastAsia="fr-CH"/>
-              </w:rPr>
-              <w:t>retourne</w:t>
-            </w:r>
-            <w:proofErr w:type="gramEnd"/>
-            <w:r>
-              <w:rPr>
-                <w:rFonts w:ascii="Calibri" w:eastAsia="Times New Roman" w:hAnsi="Calibri" w:cs="Calibri"/>
-                <w:color w:val="000000"/>
-                <w:lang w:eastAsia="fr-CH"/>
-              </w:rPr>
-              <w:t xml:space="preserve"> la liste des offres</w:t>
+            <w:r>
+              <w:rPr>
+                <w:rFonts w:ascii="Calibri" w:eastAsia="Times New Roman" w:hAnsi="Calibri" w:cs="Calibri"/>
+                <w:color w:val="000000"/>
+                <w:lang w:eastAsia="fr-CH"/>
+              </w:rPr>
+              <w:t>retourne la liste des offres</w:t>
             </w:r>
           </w:p>
         </w:tc>
@@ -11428,27 +11161,7 @@
                 <w:color w:val="000000"/>
                 <w:lang w:eastAsia="fr-CH"/>
               </w:rPr>
-              <w:t xml:space="preserve">Choisir une offre </w:t>
-            </w:r>
-            <w:proofErr w:type="spellStart"/>
-            <w:proofErr w:type="gramStart"/>
-            <w:r>
-              <w:rPr>
-                <w:rFonts w:ascii="Calibri" w:eastAsia="Times New Roman" w:hAnsi="Calibri" w:cs="Calibri"/>
-                <w:color w:val="000000"/>
-                <w:lang w:eastAsia="fr-CH"/>
-              </w:rPr>
-              <w:t>a</w:t>
-            </w:r>
-            <w:proofErr w:type="spellEnd"/>
-            <w:proofErr w:type="gramEnd"/>
-            <w:r>
-              <w:rPr>
-                <w:rFonts w:ascii="Calibri" w:eastAsia="Times New Roman" w:hAnsi="Calibri" w:cs="Calibri"/>
-                <w:color w:val="000000"/>
-                <w:lang w:eastAsia="fr-CH"/>
-              </w:rPr>
-              <w:t xml:space="preserve"> acheter</w:t>
+              <w:t>Choisir une offre a acheter</w:t>
             </w:r>
           </w:p>
         </w:tc>
@@ -11719,25 +11432,7 @@
                 <w:color w:val="000000"/>
                 <w:lang w:eastAsia="fr-CH"/>
               </w:rPr>
-              <w:t xml:space="preserve">Si la demande est valide, le serveur transfert les ressources et réponds SUCCESS, sinon il </w:t>
-            </w:r>
-            <w:proofErr w:type="gramStart"/>
-            <w:r>
-              <w:rPr>
-                <w:rFonts w:ascii="Calibri" w:eastAsia="Times New Roman" w:hAnsi="Calibri" w:cs="Calibri"/>
-                <w:color w:val="000000"/>
-                <w:lang w:eastAsia="fr-CH"/>
-              </w:rPr>
-              <w:t>réponds</w:t>
-            </w:r>
-            <w:proofErr w:type="gramEnd"/>
-            <w:r>
-              <w:rPr>
-                <w:rFonts w:ascii="Calibri" w:eastAsia="Times New Roman" w:hAnsi="Calibri" w:cs="Calibri"/>
-                <w:color w:val="000000"/>
-                <w:lang w:eastAsia="fr-CH"/>
-              </w:rPr>
-              <w:t xml:space="preserve"> FAILURE</w:t>
+              <w:t>Si la demande est valide, le serveur transfert les ressources et réponds SUCCESS, sinon il réponds FAILURE</w:t>
             </w:r>
           </w:p>
         </w:tc>
@@ -12147,23 +11842,13 @@
                 <w:lang w:eastAsia="fr-CH"/>
               </w:rPr>
             </w:pPr>
-            <w:proofErr w:type="gramStart"/>
-            <w:r>
-              <w:rPr>
-                <w:rFonts w:ascii="Calibri" w:eastAsia="Times New Roman" w:hAnsi="Calibri" w:cs="Calibri"/>
-                <w:color w:val="000000"/>
-                <w:lang w:eastAsia="fr-CH"/>
-              </w:rPr>
-              <w:t>retourne</w:t>
-            </w:r>
-            <w:proofErr w:type="gramEnd"/>
-            <w:r>
-              <w:rPr>
-                <w:rFonts w:ascii="Calibri" w:eastAsia="Times New Roman" w:hAnsi="Calibri" w:cs="Calibri"/>
-                <w:color w:val="000000"/>
-                <w:lang w:eastAsia="fr-CH"/>
-              </w:rPr>
-              <w:t xml:space="preserve"> la liste des offres</w:t>
+            <w:r>
+              <w:rPr>
+                <w:rFonts w:ascii="Calibri" w:eastAsia="Times New Roman" w:hAnsi="Calibri" w:cs="Calibri"/>
+                <w:color w:val="000000"/>
+                <w:lang w:eastAsia="fr-CH"/>
+              </w:rPr>
+              <w:t>retourne la liste des offres</w:t>
             </w:r>
           </w:p>
         </w:tc>
@@ -12469,23 +12154,13 @@
                 <w:lang w:eastAsia="fr-CH"/>
               </w:rPr>
             </w:pPr>
-            <w:proofErr w:type="gramStart"/>
-            <w:r>
-              <w:rPr>
-                <w:rFonts w:ascii="Calibri" w:eastAsia="Times New Roman" w:hAnsi="Calibri" w:cs="Calibri"/>
-                <w:color w:val="000000"/>
-                <w:lang w:eastAsia="fr-CH"/>
-              </w:rPr>
-              <w:t>la</w:t>
-            </w:r>
-            <w:proofErr w:type="gramEnd"/>
-            <w:r>
-              <w:rPr>
-                <w:rFonts w:ascii="Calibri" w:eastAsia="Times New Roman" w:hAnsi="Calibri" w:cs="Calibri"/>
-                <w:color w:val="000000"/>
-                <w:lang w:eastAsia="fr-CH"/>
-              </w:rPr>
-              <w:t xml:space="preserve"> ressource qu'on désire miner</w:t>
+            <w:r>
+              <w:rPr>
+                <w:rFonts w:ascii="Calibri" w:eastAsia="Times New Roman" w:hAnsi="Calibri" w:cs="Calibri"/>
+                <w:color w:val="000000"/>
+                <w:lang w:eastAsia="fr-CH"/>
+              </w:rPr>
+              <w:t>la ressource qu'on désire miner</w:t>
             </w:r>
           </w:p>
         </w:tc>
@@ -12518,25 +12193,7 @@
                 <w:color w:val="000000"/>
                 <w:lang w:eastAsia="fr-CH"/>
               </w:rPr>
-              <w:t>&lt;</w:t>
-            </w:r>
-            <w:proofErr w:type="gramStart"/>
-            <w:r>
-              <w:rPr>
-                <w:rFonts w:ascii="Calibri" w:eastAsia="Times New Roman" w:hAnsi="Calibri" w:cs="Calibri"/>
-                <w:color w:val="000000"/>
-                <w:lang w:eastAsia="fr-CH"/>
-              </w:rPr>
-              <w:t>id</w:t>
-            </w:r>
-            <w:proofErr w:type="gramEnd"/>
-            <w:r>
-              <w:rPr>
-                <w:rFonts w:ascii="Calibri" w:eastAsia="Times New Roman" w:hAnsi="Calibri" w:cs="Calibri"/>
-                <w:color w:val="000000"/>
-                <w:lang w:eastAsia="fr-CH"/>
-              </w:rPr>
-              <w:t xml:space="preserve"> ressource&gt;</w:t>
+              <w:t>&lt;id ressource&gt;</w:t>
             </w:r>
           </w:p>
         </w:tc>
@@ -12829,23 +12486,13 @@
                 <w:lang w:eastAsia="fr-CH"/>
               </w:rPr>
             </w:pPr>
-            <w:proofErr w:type="gramStart"/>
-            <w:r>
-              <w:rPr>
-                <w:rFonts w:ascii="Calibri" w:eastAsia="Times New Roman" w:hAnsi="Calibri" w:cs="Calibri"/>
-                <w:color w:val="000000"/>
-                <w:lang w:eastAsia="fr-CH"/>
-              </w:rPr>
-              <w:t>demande</w:t>
-            </w:r>
-            <w:proofErr w:type="gramEnd"/>
-            <w:r>
-              <w:rPr>
-                <w:rFonts w:ascii="Calibri" w:eastAsia="Times New Roman" w:hAnsi="Calibri" w:cs="Calibri"/>
-                <w:color w:val="000000"/>
-                <w:lang w:eastAsia="fr-CH"/>
-              </w:rPr>
-              <w:t xml:space="preserve"> d'arrêter le minage</w:t>
+            <w:r>
+              <w:rPr>
+                <w:rFonts w:ascii="Calibri" w:eastAsia="Times New Roman" w:hAnsi="Calibri" w:cs="Calibri"/>
+                <w:color w:val="000000"/>
+                <w:lang w:eastAsia="fr-CH"/>
+              </w:rPr>
+              <w:t>demande d'arrêter le minage</w:t>
             </w:r>
           </w:p>
         </w:tc>
@@ -14858,31 +14505,7 @@
         <w:t>Membres de l’équipe :</w:t>
       </w:r>
       <w:r>
-        <w:t xml:space="preserve">  Allemand Adrien, </w:t>
-      </w:r>
-      <w:proofErr w:type="spellStart"/>
-      <w:r>
-        <w:t>Amrani</w:t>
-      </w:r>
-      <w:proofErr w:type="spellEnd"/>
-      <w:r>
-        <w:t xml:space="preserve"> </w:t>
-      </w:r>
-      <w:proofErr w:type="spellStart"/>
-      <w:r>
-        <w:t>Kamil</w:t>
-      </w:r>
-      <w:proofErr w:type="spellEnd"/>
-      <w:r>
-        <w:t xml:space="preserve">, </w:t>
-      </w:r>
-      <w:proofErr w:type="spellStart"/>
-      <w:r>
-        <w:t>Guidoux</w:t>
-      </w:r>
-      <w:proofErr w:type="spellEnd"/>
-      <w:r>
-        <w:t xml:space="preserve"> Vincent, Krug Loyse</w:t>
+        <w:t xml:space="preserve">  Allemand Adrien, Amrani Kamil, Guidoux Vincent, Krug Loyse</w:t>
       </w:r>
     </w:p>
     <w:p/>
@@ -14894,54 +14517,22 @@
         <w:t>Scrum master :</w:t>
       </w:r>
       <w:r>
-        <w:t xml:space="preserve"> </w:t>
-      </w:r>
-      <w:proofErr w:type="spellStart"/>
-      <w:r>
-        <w:t>Kamil</w:t>
-      </w:r>
-      <w:proofErr w:type="spellEnd"/>
-      <w:r>
-        <w:t xml:space="preserve"> </w:t>
-      </w:r>
-      <w:proofErr w:type="spellStart"/>
-      <w:r>
-        <w:t>Amrani</w:t>
-      </w:r>
-      <w:proofErr w:type="spellEnd"/>
+        <w:t xml:space="preserve"> Kamil Amrani</w:t>
+      </w:r>
     </w:p>
     <w:p>
       <w:r>
         <w:rPr>
           <w:b/>
         </w:rPr>
-        <w:t xml:space="preserve">Project </w:t>
-      </w:r>
-      <w:proofErr w:type="spellStart"/>
-      <w:r>
-        <w:rPr>
-          <w:b/>
-        </w:rPr>
-        <w:t>Owner</w:t>
-      </w:r>
-      <w:proofErr w:type="spellEnd"/>
-      <w:r>
-        <w:rPr>
-          <w:b/>
-        </w:rPr>
-        <w:t> :</w:t>
+        <w:t>Project Owner :</w:t>
       </w:r>
       <w:r>
         <w:t xml:space="preserve"> </w:t>
       </w:r>
       <w:r>
-        <w:t xml:space="preserve">Vincent </w:t>
-      </w:r>
-      <w:proofErr w:type="spellStart"/>
-      <w:r>
-        <w:t>Guidoux</w:t>
-      </w:r>
-      <w:proofErr w:type="spellEnd"/>
+        <w:t>Vincent Guidoux</w:t>
+      </w:r>
     </w:p>
     <w:p>
       <w:r>
@@ -14954,31 +14545,7 @@
         <w:t xml:space="preserve"> </w:t>
       </w:r>
       <w:r>
-        <w:t xml:space="preserve">Allemand Adrien, </w:t>
-      </w:r>
-      <w:proofErr w:type="spellStart"/>
-      <w:r>
-        <w:t>Amrani</w:t>
-      </w:r>
-      <w:proofErr w:type="spellEnd"/>
-      <w:r>
-        <w:t xml:space="preserve"> </w:t>
-      </w:r>
-      <w:proofErr w:type="spellStart"/>
-      <w:r>
-        <w:t>Kamil</w:t>
-      </w:r>
-      <w:proofErr w:type="spellEnd"/>
-      <w:r>
-        <w:t xml:space="preserve">, </w:t>
-      </w:r>
-      <w:proofErr w:type="spellStart"/>
-      <w:r>
-        <w:t>Guidoux</w:t>
-      </w:r>
-      <w:proofErr w:type="spellEnd"/>
-      <w:r>
-        <w:t xml:space="preserve"> Vincent, Krug Loyse</w:t>
+        <w:t>Allemand Adrien, Amrani Kamil, Guidoux Vincent, Krug Loyse</w:t>
       </w:r>
     </w:p>
     <w:p>
@@ -14989,31 +14556,7 @@
         <w:t xml:space="preserve">Testeurs : </w:t>
       </w:r>
       <w:r>
-        <w:t xml:space="preserve">Allemand Adrien, </w:t>
-      </w:r>
-      <w:proofErr w:type="spellStart"/>
-      <w:r>
-        <w:t>Amrani</w:t>
-      </w:r>
-      <w:proofErr w:type="spellEnd"/>
-      <w:r>
-        <w:t xml:space="preserve"> </w:t>
-      </w:r>
-      <w:proofErr w:type="spellStart"/>
-      <w:r>
-        <w:t>Kamil</w:t>
-      </w:r>
-      <w:proofErr w:type="spellEnd"/>
-      <w:r>
-        <w:t xml:space="preserve">, </w:t>
-      </w:r>
-      <w:proofErr w:type="spellStart"/>
-      <w:r>
-        <w:t>Guidoux</w:t>
-      </w:r>
-      <w:proofErr w:type="spellEnd"/>
-      <w:r>
-        <w:t xml:space="preserve"> Vincent, Krug Loyse</w:t>
+        <w:t>Allemand Adrien, Amrani Kamil, Guidoux Vincent, Krug Loyse</w:t>
       </w:r>
     </w:p>
     <w:p>
@@ -15033,14 +14576,9 @@
         <w:pStyle w:val="Titre1"/>
       </w:pPr>
       <w:bookmarkStart w:id="34" w:name="_Toc515620868"/>
-      <w:proofErr w:type="spellStart"/>
       <w:r>
         <w:lastRenderedPageBreak/>
-        <w:t>Backlogs</w:t>
-      </w:r>
-      <w:proofErr w:type="spellEnd"/>
-      <w:r>
-        <w:t xml:space="preserve"> de produit</w:t>
+        <w:t>Backlogs de produit</w:t>
       </w:r>
       <w:bookmarkEnd w:id="34"/>
     </w:p>
@@ -15051,14 +14589,9 @@
       </w:pPr>
       <w:bookmarkStart w:id="35" w:name="_Toc515620869"/>
       <w:r>
-        <w:t xml:space="preserve">Stories </w:t>
-      </w:r>
-      <w:proofErr w:type="spellStart"/>
-      <w:r>
-        <w:t>IceScrum</w:t>
+        <w:t>Stories IceScrum</w:t>
       </w:r>
       <w:bookmarkEnd w:id="35"/>
-      <w:proofErr w:type="spellEnd"/>
     </w:p>
     <w:p/>
     <w:tbl>
@@ -15186,7 +14719,6 @@
                 <w:lang w:eastAsia="fr-CH"/>
               </w:rPr>
             </w:pPr>
-            <w:proofErr w:type="gramStart"/>
             <w:r>
               <w:rPr>
                 <w:rFonts w:ascii="Arial" w:eastAsia="Times New Roman" w:hAnsi="Arial" w:cs="Arial"/>
@@ -15199,7 +14731,6 @@
               </w:rPr>
               <w:t>description</w:t>
             </w:r>
-            <w:proofErr w:type="gramEnd"/>
           </w:p>
         </w:tc>
         <w:tc>
@@ -15226,7 +14757,6 @@
                 <w:lang w:eastAsia="fr-CH"/>
               </w:rPr>
             </w:pPr>
-            <w:proofErr w:type="gramStart"/>
             <w:r>
               <w:rPr>
                 <w:rFonts w:ascii="Arial" w:eastAsia="Times New Roman" w:hAnsi="Arial" w:cs="Arial"/>
@@ -15239,7 +14769,6 @@
               </w:rPr>
               <w:t>type</w:t>
             </w:r>
-            <w:proofErr w:type="gramEnd"/>
           </w:p>
         </w:tc>
       </w:tr>
@@ -15795,29 +15324,7 @@
                 <w:szCs w:val="20"/>
                 <w:lang w:eastAsia="fr-CH"/>
               </w:rPr>
-              <w:t xml:space="preserve">Le joueur déploie son </w:t>
-            </w:r>
-            <w:proofErr w:type="spellStart"/>
-            <w:r>
-              <w:rPr>
-                <w:rFonts w:ascii="Arial" w:eastAsia="Times New Roman" w:hAnsi="Arial" w:cs="Arial"/>
-                <w:color w:val="000000"/>
-                <w:sz w:val="20"/>
-                <w:szCs w:val="20"/>
-                <w:lang w:eastAsia="fr-CH"/>
-              </w:rPr>
-              <w:t>materiel</w:t>
-            </w:r>
-            <w:proofErr w:type="spellEnd"/>
-            <w:r>
-              <w:rPr>
-                <w:rFonts w:ascii="Arial" w:eastAsia="Times New Roman" w:hAnsi="Arial" w:cs="Arial"/>
-                <w:color w:val="000000"/>
-                <w:sz w:val="20"/>
-                <w:szCs w:val="20"/>
-                <w:lang w:eastAsia="fr-CH"/>
-              </w:rPr>
-              <w:t xml:space="preserve"> de minage et commence à extraire une ressource dans la gare où il se trouve. Son minage s'arrête quand la ressource est épuisée ou s'il a donné l'ordre d'arrêt</w:t>
+              <w:t>Le joueur déploie son materiel de minage et commence à extraire une ressource dans la gare où il se trouve. Son minage s'arrête quand la ressource est épuisée ou s'il a donné l'ordre d'arrêt</w:t>
             </w:r>
           </w:p>
         </w:tc>
@@ -16395,7 +15902,6 @@
                 <w:lang w:eastAsia="fr-CH"/>
               </w:rPr>
             </w:pPr>
-            <w:proofErr w:type="gramStart"/>
             <w:r>
               <w:rPr>
                 <w:rFonts w:ascii="Arial" w:eastAsia="Times New Roman" w:hAnsi="Arial" w:cs="Arial"/>
@@ -16404,18 +15910,7 @@
                 <w:szCs w:val="20"/>
                 <w:lang w:eastAsia="fr-CH"/>
               </w:rPr>
-              <w:t>l'admin</w:t>
-            </w:r>
-            <w:proofErr w:type="gramEnd"/>
-            <w:r>
-              <w:rPr>
-                <w:rFonts w:ascii="Arial" w:eastAsia="Times New Roman" w:hAnsi="Arial" w:cs="Arial"/>
-                <w:color w:val="000000"/>
-                <w:sz w:val="20"/>
-                <w:szCs w:val="20"/>
-                <w:lang w:eastAsia="fr-CH"/>
-              </w:rPr>
-              <w:t xml:space="preserve"> peut supprimer un gare du jeu</w:t>
+              <w:t>l'admin peut supprimer un gare du jeu</w:t>
             </w:r>
           </w:p>
         </w:tc>
@@ -16553,7 +16048,6 @@
                 <w:lang w:eastAsia="fr-CH"/>
               </w:rPr>
             </w:pPr>
-            <w:proofErr w:type="gramStart"/>
             <w:r>
               <w:rPr>
                 <w:rFonts w:ascii="Arial" w:eastAsia="Times New Roman" w:hAnsi="Arial" w:cs="Arial"/>
@@ -16562,18 +16056,7 @@
                 <w:szCs w:val="20"/>
                 <w:lang w:eastAsia="fr-CH"/>
               </w:rPr>
-              <w:t>l'administrateur</w:t>
-            </w:r>
-            <w:proofErr w:type="gramEnd"/>
-            <w:r>
-              <w:rPr>
-                <w:rFonts w:ascii="Arial" w:eastAsia="Times New Roman" w:hAnsi="Arial" w:cs="Arial"/>
-                <w:color w:val="000000"/>
-                <w:sz w:val="20"/>
-                <w:szCs w:val="20"/>
-                <w:lang w:eastAsia="fr-CH"/>
-              </w:rPr>
-              <w:t xml:space="preserve"> donne des ressources à un joueur ou à une gare</w:t>
+              <w:t>l'administrateur donne des ressources à un joueur ou à une gare</w:t>
             </w:r>
           </w:p>
         </w:tc>
@@ -16720,29 +16203,7 @@
                 <w:szCs w:val="20"/>
                 <w:lang w:eastAsia="fr-CH"/>
               </w:rPr>
-              <w:t xml:space="preserve">L'administrateur peut bannir </w:t>
-            </w:r>
-            <w:proofErr w:type="gramStart"/>
-            <w:r>
-              <w:rPr>
-                <w:rFonts w:ascii="Arial" w:eastAsia="Times New Roman" w:hAnsi="Arial" w:cs="Arial"/>
-                <w:color w:val="000000"/>
-                <w:sz w:val="20"/>
-                <w:szCs w:val="20"/>
-                <w:lang w:eastAsia="fr-CH"/>
-              </w:rPr>
-              <w:t>un  joueur</w:t>
-            </w:r>
-            <w:proofErr w:type="gramEnd"/>
-            <w:r>
-              <w:rPr>
-                <w:rFonts w:ascii="Arial" w:eastAsia="Times New Roman" w:hAnsi="Arial" w:cs="Arial"/>
-                <w:color w:val="000000"/>
-                <w:sz w:val="20"/>
-                <w:szCs w:val="20"/>
-                <w:lang w:eastAsia="fr-CH"/>
-              </w:rPr>
-              <w:t xml:space="preserve"> du jeu</w:t>
+              <w:t>L'administrateur peut bannir un  joueur du jeu</w:t>
             </w:r>
           </w:p>
         </w:tc>
@@ -17159,46 +16620,20 @@
         <w:pStyle w:val="Titre3"/>
       </w:pPr>
       <w:bookmarkStart w:id="40" w:name="_Toc515620874"/>
-      <w:proofErr w:type="spellStart"/>
       <w:r>
         <w:t>Tasks</w:t>
       </w:r>
       <w:bookmarkEnd w:id="40"/>
-      <w:proofErr w:type="spellEnd"/>
-    </w:p>
-    <w:p>
-      <w:r>
-        <w:t xml:space="preserve">VG : Vincent </w:t>
-      </w:r>
-      <w:proofErr w:type="spellStart"/>
-      <w:r>
-        <w:t>G</w:t>
+    </w:p>
+    <w:p>
+      <w:r>
+        <w:t>VG : Vincent G</w:t>
       </w:r>
       <w:r>
         <w:t>u</w:t>
       </w:r>
       <w:r>
-        <w:t>idoux</w:t>
-      </w:r>
-      <w:proofErr w:type="spellEnd"/>
-      <w:r>
-        <w:t xml:space="preserve">, KA : </w:t>
-      </w:r>
-      <w:proofErr w:type="spellStart"/>
-      <w:r>
-        <w:t>Kamil</w:t>
-      </w:r>
-      <w:proofErr w:type="spellEnd"/>
-      <w:r>
-        <w:t xml:space="preserve"> </w:t>
-      </w:r>
-      <w:proofErr w:type="spellStart"/>
-      <w:r>
-        <w:t>Amrani</w:t>
-      </w:r>
-      <w:proofErr w:type="spellEnd"/>
-      <w:r>
-        <w:t>, AA : Adrien Allemand, LK : Loyse Krug</w:t>
+        <w:t>idoux, KA : Kamil Amrani, AA : Adrien Allemand, LK : Loyse Krug</w:t>
       </w:r>
     </w:p>
     <w:p>
@@ -17622,11 +17057,9 @@
       <w:pPr>
         <w:pStyle w:val="Titre4"/>
       </w:pPr>
-      <w:proofErr w:type="gramStart"/>
       <w:r>
         <w:t>Bilan personnels</w:t>
       </w:r>
-      <w:proofErr w:type="gramEnd"/>
     </w:p>
     <w:p/>
     <w:p>
@@ -17644,15 +17077,7 @@
     </w:p>
     <w:p>
       <w:r>
-        <w:t xml:space="preserve">Temps </w:t>
-      </w:r>
-      <w:proofErr w:type="gramStart"/>
-      <w:r>
-        <w:t>prévu:</w:t>
-      </w:r>
-      <w:proofErr w:type="gramEnd"/>
-      <w:r>
-        <w:t xml:space="preserve"> 4h pour réaliser </w:t>
+        <w:t xml:space="preserve">Temps prévu: 4h pour réaliser </w:t>
       </w:r>
       <w:r>
         <w:t>le protocole</w:t>
@@ -17677,40 +17102,16 @@
           <w:b/>
         </w:rPr>
       </w:pPr>
-      <w:proofErr w:type="spellStart"/>
       <w:r>
         <w:rPr>
           <w:b/>
         </w:rPr>
-        <w:t>Kamil</w:t>
-      </w:r>
-      <w:proofErr w:type="spellEnd"/>
-      <w:r>
-        <w:rPr>
-          <w:b/>
-        </w:rPr>
-        <w:t xml:space="preserve"> </w:t>
-      </w:r>
-      <w:proofErr w:type="spellStart"/>
-      <w:r>
-        <w:rPr>
-          <w:b/>
-        </w:rPr>
-        <w:t>Amrani</w:t>
-      </w:r>
-      <w:proofErr w:type="spellEnd"/>
-    </w:p>
-    <w:p>
-      <w:r>
-        <w:t xml:space="preserve">Temps </w:t>
-      </w:r>
-      <w:proofErr w:type="gramStart"/>
-      <w:r>
-        <w:t>prévu:</w:t>
-      </w:r>
-      <w:proofErr w:type="gramEnd"/>
-      <w:r>
-        <w:t xml:space="preserve"> 4h pour r</w:t>
+        <w:t>Kamil Amrani</w:t>
+      </w:r>
+    </w:p>
+    <w:p>
+      <w:r>
+        <w:t>Temps prévu: 4h pour r</w:t>
       </w:r>
       <w:r>
         <w:t>éaliser l’implémentation du serveur</w:t>
@@ -17735,15 +17136,7 @@
         <w:t>u</w:t>
       </w:r>
       <w:r>
-        <w:t xml:space="preserve">coup de </w:t>
-      </w:r>
-      <w:proofErr w:type="spellStart"/>
-      <w:r>
-        <w:t>debug</w:t>
-      </w:r>
-      <w:proofErr w:type="spellEnd"/>
-      <w:r>
-        <w:t xml:space="preserve"> à la fin du sprint</w:t>
+        <w:t>coup de debug à la fin du sprint</w:t>
       </w:r>
     </w:p>
     <w:p>
@@ -17760,16 +17153,8 @@
           <w:b/>
         </w:rPr>
         <w:lastRenderedPageBreak/>
-        <w:t xml:space="preserve">Vincent </w:t>
-      </w:r>
-      <w:proofErr w:type="spellStart"/>
-      <w:r>
-        <w:rPr>
-          <w:b/>
-        </w:rPr>
-        <w:t>Guidoux</w:t>
-      </w:r>
-      <w:proofErr w:type="spellEnd"/>
+        <w:t>Vincent Guidoux</w:t>
+      </w:r>
       <w:r>
         <w:rPr>
           <w:b/>
@@ -17779,15 +17164,7 @@
     </w:p>
     <w:p>
       <w:r>
-        <w:t xml:space="preserve">Temps </w:t>
-      </w:r>
-      <w:proofErr w:type="gramStart"/>
-      <w:r>
-        <w:t>prévu:</w:t>
-      </w:r>
-      <w:proofErr w:type="gramEnd"/>
-      <w:r>
-        <w:t xml:space="preserve"> 4h pour réaliser l</w:t>
+        <w:t>Temps prévu: 4h pour réaliser l</w:t>
       </w:r>
       <w:r>
         <w:t>’implémentation du client -  0.5</w:t>
@@ -17801,15 +17178,7 @@
         <w:t>Temps réalisé :</w:t>
       </w:r>
       <w:r>
-        <w:t xml:space="preserve"> </w:t>
-      </w:r>
-      <w:proofErr w:type="spellStart"/>
-      <w:r>
-        <w:t>envrion</w:t>
-      </w:r>
-      <w:proofErr w:type="spellEnd"/>
-      <w:r>
-        <w:t xml:space="preserve"> 2h</w:t>
+        <w:t xml:space="preserve"> envrion 2h</w:t>
       </w:r>
     </w:p>
     <w:p>
@@ -17817,15 +17186,7 @@
         <w:t xml:space="preserve">Commentaire : </w:t>
       </w:r>
       <w:r>
-        <w:t xml:space="preserve">Merci à </w:t>
-      </w:r>
-      <w:proofErr w:type="spellStart"/>
-      <w:r>
-        <w:t>Kamil</w:t>
-      </w:r>
-      <w:proofErr w:type="spellEnd"/>
-      <w:r>
-        <w:t xml:space="preserve"> pour l’aide</w:t>
+        <w:t>Merci à Kamil pour l’aide</w:t>
       </w:r>
     </w:p>
     <w:p>
@@ -17843,126 +17204,92 @@
     </w:p>
     <w:p>
       <w:r>
-        <w:t xml:space="preserve">Temps </w:t>
-      </w:r>
-      <w:proofErr w:type="gramStart"/>
-      <w:r>
-        <w:t>prévu:</w:t>
-      </w:r>
-      <w:proofErr w:type="gramEnd"/>
+        <w:t xml:space="preserve">Temps prévu: </w:t>
+      </w:r>
+      <w:r>
+        <w:t>3</w:t>
+      </w:r>
+      <w:r>
+        <w:t xml:space="preserve">h pour réaliser la </w:t>
+      </w:r>
+      <w:r>
+        <w:t>base de donnée</w:t>
+      </w:r>
+    </w:p>
+    <w:p>
+      <w:r>
+        <w:t xml:space="preserve">Temps réalisé : 2h30 </w:t>
+      </w:r>
+    </w:p>
+    <w:p>
+      <w:r>
+        <w:t xml:space="preserve">Commentaire : </w:t>
+      </w:r>
+      <w:r>
+        <w:t>-</w:t>
+      </w:r>
+    </w:p>
+    <w:p>
+      <w:pPr>
+        <w:pStyle w:val="Titre2"/>
+      </w:pPr>
+    </w:p>
+    <w:p>
+      <w:pPr>
+        <w:pStyle w:val="Titre2"/>
+      </w:pPr>
+      <w:bookmarkStart w:id="43" w:name="_Toc515620877"/>
+      <w:r>
+        <w:t>Sprint 2</w:t>
+      </w:r>
+      <w:bookmarkEnd w:id="43"/>
+    </w:p>
+    <w:p>
+      <w:pPr>
+        <w:pStyle w:val="Titre3"/>
+      </w:pPr>
+      <w:bookmarkStart w:id="44" w:name="_Toc515620878"/>
+      <w:r>
+        <w:t>Objectifs</w:t>
+      </w:r>
+      <w:bookmarkEnd w:id="44"/>
       <w:r>
         <w:t xml:space="preserve"> </w:t>
       </w:r>
-      <w:r>
-        <w:t>3</w:t>
-      </w:r>
-      <w:r>
-        <w:t xml:space="preserve">h pour réaliser la </w:t>
-      </w:r>
-      <w:r>
-        <w:t>base de donnée</w:t>
-      </w:r>
-    </w:p>
-    <w:p>
-      <w:r>
-        <w:t xml:space="preserve">Temps réalisé : 2h30 </w:t>
-      </w:r>
-    </w:p>
-    <w:p>
-      <w:r>
-        <w:t xml:space="preserve">Commentaire : </w:t>
-      </w:r>
-      <w:r>
-        <w:t>-</w:t>
-      </w:r>
-    </w:p>
-    <w:p>
-      <w:pPr>
-        <w:pStyle w:val="Titre2"/>
-      </w:pPr>
-    </w:p>
-    <w:p>
-      <w:pPr>
-        <w:pStyle w:val="Titre2"/>
-      </w:pPr>
-      <w:bookmarkStart w:id="43" w:name="_Toc515620877"/>
-      <w:r>
-        <w:t>Sprint 2</w:t>
-      </w:r>
-      <w:bookmarkEnd w:id="43"/>
+    </w:p>
+    <w:p>
+      <w:r>
+        <w:t>Pouvoir changer de gare et consulter ses ressources</w:t>
+      </w:r>
     </w:p>
     <w:p>
       <w:pPr>
         <w:pStyle w:val="Titre3"/>
       </w:pPr>
-      <w:bookmarkStart w:id="44" w:name="_Toc515620878"/>
-      <w:r>
-        <w:t>Objectifs</w:t>
-      </w:r>
-      <w:bookmarkEnd w:id="44"/>
-      <w:r>
-        <w:t xml:space="preserve"> </w:t>
-      </w:r>
-    </w:p>
-    <w:p>
-      <w:r>
-        <w:t>Pouvoir changer de gare et consulter ses ressources</w:t>
+      <w:bookmarkStart w:id="45" w:name="_Toc515620879"/>
+      <w:r>
+        <w:t>Stories à faire</w:t>
+      </w:r>
+      <w:bookmarkEnd w:id="45"/>
+    </w:p>
+    <w:p>
+      <w:r>
+        <w:t>Consulter ses ressources, lier la base de données avec le serveur, interagir avec le serveur via une interface graphique</w:t>
       </w:r>
     </w:p>
     <w:p>
       <w:pPr>
         <w:pStyle w:val="Titre3"/>
       </w:pPr>
-      <w:bookmarkStart w:id="45" w:name="_Toc515620879"/>
-      <w:r>
-        <w:t>Stories à faire</w:t>
-      </w:r>
-      <w:bookmarkEnd w:id="45"/>
-    </w:p>
-    <w:p>
-      <w:r>
-        <w:t>Consulter ses ressources, lier la base de données avec le serveur, interagir avec le serveur via une interface graphique</w:t>
-      </w:r>
-    </w:p>
-    <w:p>
-      <w:pPr>
-        <w:pStyle w:val="Titre3"/>
-      </w:pPr>
       <w:bookmarkStart w:id="46" w:name="_Toc515620880"/>
-      <w:proofErr w:type="spellStart"/>
       <w:r>
         <w:t>Tasks</w:t>
       </w:r>
       <w:bookmarkEnd w:id="46"/>
-      <w:proofErr w:type="spellEnd"/>
-    </w:p>
-    <w:p>
-      <w:r>
-        <w:t xml:space="preserve">VG : Vincent </w:t>
-      </w:r>
-      <w:proofErr w:type="spellStart"/>
-      <w:r>
-        <w:t>Guidoux</w:t>
-      </w:r>
-      <w:proofErr w:type="spellEnd"/>
-      <w:r>
-        <w:t xml:space="preserve">, KA : </w:t>
-      </w:r>
-      <w:proofErr w:type="spellStart"/>
-      <w:r>
-        <w:t>Kamil</w:t>
-      </w:r>
-      <w:proofErr w:type="spellEnd"/>
-      <w:r>
-        <w:t xml:space="preserve"> </w:t>
-      </w:r>
-      <w:proofErr w:type="spellStart"/>
-      <w:r>
-        <w:t>Amrani</w:t>
-      </w:r>
-      <w:proofErr w:type="spellEnd"/>
-      <w:r>
-        <w:t>, AA : Adrien Allemand, LK : Loyse Krug</w:t>
+    </w:p>
+    <w:p>
+      <w:r>
+        <w:t>VG : Vincent Guidoux, KA : Kamil Amrani, AA : Adrien Allemand, LK : Loyse Krug</w:t>
       </w:r>
     </w:p>
     <w:p>
@@ -18617,11 +17944,9 @@
       <w:pPr>
         <w:pStyle w:val="Titre4"/>
       </w:pPr>
-      <w:proofErr w:type="gramStart"/>
       <w:r>
         <w:t>Bilan personnels</w:t>
       </w:r>
-      <w:proofErr w:type="gramEnd"/>
     </w:p>
     <w:p>
       <w:pPr>
@@ -18638,26 +17963,10 @@
     </w:p>
     <w:p>
       <w:r>
-        <w:t xml:space="preserve">Temps </w:t>
-      </w:r>
-      <w:proofErr w:type="gramStart"/>
-      <w:r>
-        <w:t>prévu:</w:t>
-      </w:r>
-      <w:proofErr w:type="gramEnd"/>
-      <w:r>
-        <w:t xml:space="preserve"> 3h</w:t>
-      </w:r>
-      <w:r>
-        <w:t xml:space="preserve"> pour la gui du login et du </w:t>
-      </w:r>
-      <w:proofErr w:type="spellStart"/>
-      <w:r>
-        <w:t>sign</w:t>
-      </w:r>
-      <w:proofErr w:type="spellEnd"/>
-      <w:r>
-        <w:t xml:space="preserve"> up</w:t>
+        <w:t>Temps prévu: 3h</w:t>
+      </w:r>
+      <w:r>
+        <w:t xml:space="preserve"> pour la gui du login et du sign up</w:t>
       </w:r>
     </w:p>
     <w:p>
@@ -18676,40 +17985,16 @@
           <w:b/>
         </w:rPr>
       </w:pPr>
-      <w:proofErr w:type="spellStart"/>
       <w:r>
         <w:rPr>
           <w:b/>
         </w:rPr>
-        <w:t>Kamil</w:t>
-      </w:r>
-      <w:proofErr w:type="spellEnd"/>
-      <w:r>
-        <w:rPr>
-          <w:b/>
-        </w:rPr>
-        <w:t xml:space="preserve"> </w:t>
-      </w:r>
-      <w:proofErr w:type="spellStart"/>
-      <w:r>
-        <w:rPr>
-          <w:b/>
-        </w:rPr>
-        <w:t>Amrani</w:t>
-      </w:r>
-      <w:proofErr w:type="spellEnd"/>
-    </w:p>
-    <w:p>
-      <w:r>
-        <w:t xml:space="preserve">Temps </w:t>
-      </w:r>
-      <w:proofErr w:type="gramStart"/>
-      <w:r>
-        <w:t>prévu:</w:t>
-      </w:r>
-      <w:proofErr w:type="gramEnd"/>
-      <w:r>
-        <w:t xml:space="preserve"> </w:t>
+        <w:t>Kamil Amrani</w:t>
+      </w:r>
+    </w:p>
+    <w:p>
+      <w:r>
+        <w:t xml:space="preserve">Temps prévu: </w:t>
       </w:r>
       <w:r>
         <w:t>3h</w:t>
@@ -18741,16 +18026,8 @@
         <w:rPr>
           <w:b/>
         </w:rPr>
-        <w:t xml:space="preserve">Vincent </w:t>
-      </w:r>
-      <w:proofErr w:type="spellStart"/>
-      <w:r>
-        <w:rPr>
-          <w:b/>
-        </w:rPr>
-        <w:t>Guidoux</w:t>
-      </w:r>
-      <w:proofErr w:type="spellEnd"/>
+        <w:t>Vincent Guidoux</w:t>
+      </w:r>
       <w:r>
         <w:rPr>
           <w:b/>
@@ -18760,13 +18037,8 @@
     </w:p>
     <w:p>
       <w:r>
-        <w:t xml:space="preserve">Temps </w:t>
-      </w:r>
-      <w:proofErr w:type="gramStart"/>
-      <w:r>
-        <w:t>prévu:</w:t>
-      </w:r>
-      <w:proofErr w:type="gramEnd"/>
+        <w:t>Temps prévu:</w:t>
+      </w:r>
       <w:r>
         <w:t>3h</w:t>
       </w:r>
@@ -18776,15 +18048,7 @@
     </w:p>
     <w:p>
       <w:r>
-        <w:t xml:space="preserve">Temps réalisé : </w:t>
-      </w:r>
-      <w:proofErr w:type="spellStart"/>
-      <w:r>
-        <w:t>envrion</w:t>
-      </w:r>
-      <w:proofErr w:type="spellEnd"/>
-      <w:r>
-        <w:t xml:space="preserve"> 3h</w:t>
+        <w:t>Temps réalisé : envrion 3h</w:t>
       </w:r>
     </w:p>
     <w:p>
@@ -18807,120 +18071,86 @@
     </w:p>
     <w:p>
       <w:r>
-        <w:t xml:space="preserve">Temps </w:t>
-      </w:r>
-      <w:proofErr w:type="gramStart"/>
-      <w:r>
-        <w:t>prévu:</w:t>
-      </w:r>
-      <w:proofErr w:type="gramEnd"/>
+        <w:t xml:space="preserve">Temps prévu: </w:t>
+      </w:r>
+      <w:r>
+        <w:t>3</w:t>
+      </w:r>
+      <w:r>
+        <w:t xml:space="preserve">h </w:t>
+      </w:r>
+      <w:r>
+        <w:t xml:space="preserve"> pour la création de la GUI de l’affichage des ressources</w:t>
+      </w:r>
+    </w:p>
+    <w:p>
+      <w:r>
+        <w:t>Temps réalisé : 3h</w:t>
+      </w:r>
+    </w:p>
+    <w:p>
+      <w:r>
+        <w:t>Commentaire : -</w:t>
+      </w:r>
+    </w:p>
+    <w:p/>
+    <w:p>
+      <w:pPr>
+        <w:pStyle w:val="Titre2"/>
+      </w:pPr>
+      <w:bookmarkStart w:id="49" w:name="_Toc515620883"/>
+      <w:r>
+        <w:t>Sprint 3</w:t>
+      </w:r>
+      <w:bookmarkEnd w:id="49"/>
+    </w:p>
+    <w:p>
+      <w:pPr>
+        <w:pStyle w:val="Titre3"/>
+      </w:pPr>
+      <w:bookmarkStart w:id="50" w:name="_Toc515620884"/>
+      <w:r>
+        <w:t>Objectifs</w:t>
+      </w:r>
+      <w:bookmarkEnd w:id="50"/>
       <w:r>
         <w:t xml:space="preserve"> </w:t>
       </w:r>
-      <w:r>
-        <w:t>3</w:t>
-      </w:r>
-      <w:r>
-        <w:t xml:space="preserve">h </w:t>
-      </w:r>
-      <w:r>
-        <w:t xml:space="preserve"> pour la création de la GUI de l’affichage des ressources</w:t>
-      </w:r>
-    </w:p>
-    <w:p>
-      <w:r>
-        <w:t>Temps réalisé : 3h</w:t>
-      </w:r>
-    </w:p>
-    <w:p>
-      <w:r>
-        <w:t>Commentaire : -</w:t>
+    </w:p>
+    <w:p>
+      <w:r>
+        <w:t>Pouvoir miner/récolter des ressources</w:t>
       </w:r>
     </w:p>
     <w:p/>
     <w:p>
       <w:pPr>
-        <w:pStyle w:val="Titre2"/>
-      </w:pPr>
-      <w:bookmarkStart w:id="49" w:name="_Toc515620883"/>
-      <w:r>
-        <w:t>Sprint 3</w:t>
-      </w:r>
-      <w:bookmarkEnd w:id="49"/>
-    </w:p>
-    <w:p>
-      <w:pPr>
         <w:pStyle w:val="Titre3"/>
       </w:pPr>
-      <w:bookmarkStart w:id="50" w:name="_Toc515620884"/>
-      <w:r>
-        <w:t>Objectifs</w:t>
-      </w:r>
-      <w:bookmarkEnd w:id="50"/>
-      <w:r>
-        <w:t xml:space="preserve"> </w:t>
-      </w:r>
-    </w:p>
-    <w:p>
-      <w:r>
-        <w:t>Pouvoir miner/récolter des ressources</w:t>
-      </w:r>
-    </w:p>
-    <w:p/>
+      <w:bookmarkStart w:id="51" w:name="_Toc515620885"/>
+      <w:r>
+        <w:t>Stories à faire</w:t>
+      </w:r>
+      <w:bookmarkEnd w:id="51"/>
+    </w:p>
+    <w:p>
+      <w:r>
+        <w:t>Miner, Changement de gare, Finaliser la GUI</w:t>
+      </w:r>
+    </w:p>
     <w:p>
       <w:pPr>
         <w:pStyle w:val="Titre3"/>
       </w:pPr>
-      <w:bookmarkStart w:id="51" w:name="_Toc515620885"/>
-      <w:r>
-        <w:t>Stories à faire</w:t>
-      </w:r>
-      <w:bookmarkEnd w:id="51"/>
-    </w:p>
-    <w:p>
-      <w:r>
-        <w:t>Miner, Changement de gare, Finaliser la GUI</w:t>
-      </w:r>
-    </w:p>
-    <w:p>
-      <w:pPr>
-        <w:pStyle w:val="Titre3"/>
-      </w:pPr>
       <w:bookmarkStart w:id="52" w:name="_Toc515620886"/>
-      <w:proofErr w:type="spellStart"/>
       <w:r>
         <w:t>Tasks</w:t>
       </w:r>
       <w:bookmarkEnd w:id="52"/>
-      <w:proofErr w:type="spellEnd"/>
-    </w:p>
-    <w:p>
-      <w:r>
-        <w:t xml:space="preserve">VG : Vincent </w:t>
-      </w:r>
-      <w:proofErr w:type="spellStart"/>
-      <w:r>
-        <w:t>Guidoux</w:t>
-      </w:r>
-      <w:proofErr w:type="spellEnd"/>
-      <w:r>
-        <w:t xml:space="preserve">, KA : </w:t>
-      </w:r>
-      <w:proofErr w:type="spellStart"/>
-      <w:r>
-        <w:t>Kamil</w:t>
-      </w:r>
-      <w:proofErr w:type="spellEnd"/>
-      <w:r>
-        <w:t xml:space="preserve"> </w:t>
-      </w:r>
-      <w:proofErr w:type="spellStart"/>
-      <w:r>
-        <w:t>Amrani</w:t>
-      </w:r>
-      <w:proofErr w:type="spellEnd"/>
-      <w:r>
-        <w:t>, AA : Adrien Allemand, LK : Loyse Krug</w:t>
+    </w:p>
+    <w:p>
+      <w:r>
+        <w:t>VG : Vincent Guidoux, KA : Kamil Amrani, AA : Adrien Allemand, LK : Loyse Krug</w:t>
       </w:r>
     </w:p>
     <w:p>
@@ -19190,15 +18420,7 @@
         <w:t>Estimati</w:t>
       </w:r>
       <w:r>
-        <w:t>on par tâche [heure/</w:t>
-      </w:r>
-      <w:proofErr w:type="gramStart"/>
-      <w:r>
-        <w:t>personne]  +</w:t>
-      </w:r>
-      <w:proofErr w:type="gramEnd"/>
-      <w:r>
-        <w:t xml:space="preserve"> bilan personnel</w:t>
+        <w:t>on par tâche [heure/personne]  + bilan personnel</w:t>
       </w:r>
     </w:p>
     <w:tbl>
@@ -19297,11 +18519,9 @@
             <w:tcW w:w="1170" w:type="dxa"/>
           </w:tcPr>
           <w:p>
-            <w:proofErr w:type="spellStart"/>
             <w:r>
               <w:t>Kamil</w:t>
             </w:r>
-            <w:proofErr w:type="spellEnd"/>
           </w:p>
         </w:tc>
         <w:tc>
@@ -19565,11 +18785,9 @@
             <w:tcW w:w="1170" w:type="dxa"/>
           </w:tcPr>
           <w:p>
-            <w:proofErr w:type="spellStart"/>
             <w:r>
               <w:t>Kamil</w:t>
             </w:r>
-            <w:proofErr w:type="spellEnd"/>
           </w:p>
         </w:tc>
         <w:tc>
@@ -19619,11 +18837,9 @@
             <w:tcW w:w="1170" w:type="dxa"/>
           </w:tcPr>
           <w:p>
-            <w:proofErr w:type="spellStart"/>
             <w:r>
               <w:t>Kamil</w:t>
             </w:r>
-            <w:proofErr w:type="spellEnd"/>
           </w:p>
         </w:tc>
         <w:tc>
@@ -20245,15 +19461,7 @@
     </w:p>
     <w:p>
       <w:r>
-        <w:t>6</w:t>
-      </w:r>
-      <w:proofErr w:type="gramStart"/>
-      <w:r>
-        <w:t> :Miner</w:t>
-      </w:r>
-      <w:proofErr w:type="gramEnd"/>
-      <w:r>
-        <w:t xml:space="preserve"> , 7 : Fabriquer</w:t>
+        <w:t>6 :Miner , 7 : Fabriquer</w:t>
       </w:r>
     </w:p>
     <w:p>
@@ -20261,40 +19469,14 @@
         <w:pStyle w:val="Titre3"/>
       </w:pPr>
       <w:bookmarkStart w:id="58" w:name="_Toc515620892"/>
-      <w:proofErr w:type="spellStart"/>
       <w:r>
         <w:t>Tasks</w:t>
       </w:r>
       <w:bookmarkEnd w:id="58"/>
-      <w:proofErr w:type="spellEnd"/>
-    </w:p>
-    <w:p>
-      <w:r>
-        <w:t xml:space="preserve">VG : Vincent </w:t>
-      </w:r>
-      <w:proofErr w:type="spellStart"/>
-      <w:r>
-        <w:t>Guidoux</w:t>
-      </w:r>
-      <w:proofErr w:type="spellEnd"/>
-      <w:r>
-        <w:t xml:space="preserve">, KA : </w:t>
-      </w:r>
-      <w:proofErr w:type="spellStart"/>
-      <w:r>
-        <w:t>Kamil</w:t>
-      </w:r>
-      <w:proofErr w:type="spellEnd"/>
-      <w:r>
-        <w:t xml:space="preserve"> </w:t>
-      </w:r>
-      <w:proofErr w:type="spellStart"/>
-      <w:r>
-        <w:t>Amrani</w:t>
-      </w:r>
-      <w:proofErr w:type="spellEnd"/>
-      <w:r>
-        <w:t>, AA : Adrien Allemand, LK : Loyse Krug</w:t>
+    </w:p>
+    <w:p>
+      <w:r>
+        <w:t>VG : Vincent Guidoux, KA : Kamil Amrani, AA : Adrien Allemand, LK : Loyse Krug</w:t>
       </w:r>
     </w:p>
     <w:p>
@@ -20461,15 +19643,7 @@
     <w:p>
       <w:r>
         <w:lastRenderedPageBreak/>
-        <w:t>Estimation par tâche [heure/</w:t>
-      </w:r>
-      <w:proofErr w:type="gramStart"/>
-      <w:r>
-        <w:t>personne]  +</w:t>
-      </w:r>
-      <w:proofErr w:type="gramEnd"/>
-      <w:r>
-        <w:t xml:space="preserve"> bilan personnel</w:t>
+        <w:t>Estimation par tâche [heure/personne]  + bilan personnel</w:t>
       </w:r>
     </w:p>
     <w:tbl>
@@ -20568,11 +19742,9 @@
             <w:tcW w:w="1170" w:type="dxa"/>
           </w:tcPr>
           <w:p>
-            <w:proofErr w:type="spellStart"/>
             <w:r>
               <w:t>Kamil</w:t>
             </w:r>
-            <w:proofErr w:type="spellEnd"/>
           </w:p>
         </w:tc>
         <w:tc>
@@ -20757,13 +19929,8 @@
           </w:tcPr>
           <w:p>
             <w:r>
-              <w:t xml:space="preserve">Les contrôleurs utilisent maintenant des </w:t>
-            </w:r>
-            <w:proofErr w:type="spellStart"/>
-            <w:r>
-              <w:t>timers</w:t>
-            </w:r>
-            <w:proofErr w:type="spellEnd"/>
+              <w:t>Les contrôleurs utilisent maintenant des timers</w:t>
+            </w:r>
           </w:p>
         </w:tc>
       </w:tr>
@@ -20835,11 +20002,9 @@
             <w:tcW w:w="1170" w:type="dxa"/>
           </w:tcPr>
           <w:p>
-            <w:proofErr w:type="spellStart"/>
             <w:r>
               <w:t>Kamil</w:t>
             </w:r>
-            <w:proofErr w:type="spellEnd"/>
           </w:p>
         </w:tc>
         <w:tc>
@@ -20972,23 +20137,7 @@
           </w:tcPr>
           <w:p>
             <w:r>
-              <w:t xml:space="preserve">On n’utilise pas l’héritage pour </w:t>
-            </w:r>
-            <w:proofErr w:type="gramStart"/>
-            <w:r>
-              <w:t>les wagon</w:t>
-            </w:r>
-            <w:proofErr w:type="gramEnd"/>
-            <w:r>
-              <w:t xml:space="preserve">, mais on stocke les infos dans </w:t>
-            </w:r>
-            <w:proofErr w:type="spellStart"/>
-            <w:r>
-              <w:t>WagonStats</w:t>
-            </w:r>
-            <w:proofErr w:type="spellEnd"/>
-            <w:r>
-              <w:t xml:space="preserve"> (nouvelle classe)</w:t>
+              <w:t>On n’utilise pas l’héritage pour les wagon, mais on stocke les infos dans WagonStats (nouvelle classe)</w:t>
             </w:r>
           </w:p>
         </w:tc>
@@ -21217,11 +20366,9 @@
             <w:tcW w:w="1170" w:type="dxa"/>
           </w:tcPr>
           <w:p>
-            <w:proofErr w:type="spellStart"/>
             <w:r>
               <w:t>Kamil</w:t>
             </w:r>
-            <w:proofErr w:type="spellEnd"/>
           </w:p>
         </w:tc>
         <w:tc>
@@ -21464,40 +20611,14 @@
         <w:pStyle w:val="Titre3"/>
       </w:pPr>
       <w:bookmarkStart w:id="64" w:name="_Toc515620898"/>
-      <w:proofErr w:type="spellStart"/>
       <w:r>
         <w:t>Tasks</w:t>
       </w:r>
       <w:bookmarkEnd w:id="64"/>
-      <w:proofErr w:type="spellEnd"/>
-    </w:p>
-    <w:p>
-      <w:r>
-        <w:t xml:space="preserve">VG : Vincent </w:t>
-      </w:r>
-      <w:proofErr w:type="spellStart"/>
-      <w:r>
-        <w:t>Guidoux</w:t>
-      </w:r>
-      <w:proofErr w:type="spellEnd"/>
-      <w:r>
-        <w:t xml:space="preserve">, KA : </w:t>
-      </w:r>
-      <w:proofErr w:type="spellStart"/>
-      <w:r>
-        <w:t>Kamil</w:t>
-      </w:r>
-      <w:proofErr w:type="spellEnd"/>
-      <w:r>
-        <w:t xml:space="preserve"> </w:t>
-      </w:r>
-      <w:proofErr w:type="spellStart"/>
-      <w:r>
-        <w:t>Amrani</w:t>
-      </w:r>
-      <w:proofErr w:type="spellEnd"/>
-      <w:r>
-        <w:t>, AA : Adrien Allemand, LK : Loyse Krug</w:t>
+    </w:p>
+    <w:p>
+      <w:r>
+        <w:t>VG : Vincent Guidoux, KA : Kamil Amrani, AA : Adrien Allemand, LK : Loyse Krug</w:t>
       </w:r>
     </w:p>
     <w:p>
@@ -21666,15 +20787,7 @@
     <w:p/>
     <w:p>
       <w:r>
-        <w:t>Estimation par tâche [heure/</w:t>
-      </w:r>
-      <w:proofErr w:type="gramStart"/>
-      <w:r>
-        <w:t>personne]  +</w:t>
-      </w:r>
-      <w:proofErr w:type="gramEnd"/>
-      <w:r>
-        <w:t xml:space="preserve"> bilan personnel</w:t>
+        <w:t>Estimation par tâche [heure/personne]  + bilan personnel</w:t>
       </w:r>
     </w:p>
     <w:tbl>
@@ -21779,11 +20892,9 @@
             <w:pPr>
               <w:jc w:val="center"/>
             </w:pPr>
-            <w:proofErr w:type="spellStart"/>
             <w:r>
               <w:t>Kamil</w:t>
             </w:r>
-            <w:proofErr w:type="spellEnd"/>
           </w:p>
         </w:tc>
         <w:tc>
@@ -21915,11 +21026,9 @@
             <w:pPr>
               <w:jc w:val="center"/>
             </w:pPr>
-            <w:proofErr w:type="spellStart"/>
             <w:r>
               <w:t>Kamil</w:t>
             </w:r>
-            <w:proofErr w:type="spellEnd"/>
           </w:p>
         </w:tc>
         <w:tc>
@@ -22320,11 +21429,9 @@
             <w:pPr>
               <w:jc w:val="center"/>
             </w:pPr>
-            <w:proofErr w:type="spellStart"/>
             <w:r>
               <w:t>Kamil</w:t>
             </w:r>
-            <w:proofErr w:type="spellEnd"/>
           </w:p>
         </w:tc>
         <w:tc>
@@ -22744,40 +21851,14 @@
         <w:pStyle w:val="Titre3"/>
       </w:pPr>
       <w:bookmarkStart w:id="70" w:name="_Toc515620904"/>
-      <w:proofErr w:type="spellStart"/>
       <w:r>
         <w:t>Tasks</w:t>
       </w:r>
       <w:bookmarkEnd w:id="70"/>
-      <w:proofErr w:type="spellEnd"/>
-    </w:p>
-    <w:p>
-      <w:r>
-        <w:t xml:space="preserve">VG : Vincent </w:t>
-      </w:r>
-      <w:proofErr w:type="spellStart"/>
-      <w:r>
-        <w:t>Guidoux</w:t>
-      </w:r>
-      <w:proofErr w:type="spellEnd"/>
-      <w:r>
-        <w:t xml:space="preserve">, KA : </w:t>
-      </w:r>
-      <w:proofErr w:type="spellStart"/>
-      <w:r>
-        <w:t>Kamil</w:t>
-      </w:r>
-      <w:proofErr w:type="spellEnd"/>
-      <w:r>
-        <w:t xml:space="preserve"> </w:t>
-      </w:r>
-      <w:proofErr w:type="spellStart"/>
-      <w:r>
-        <w:t>Amrani</w:t>
-      </w:r>
-      <w:proofErr w:type="spellEnd"/>
-      <w:r>
-        <w:t>, AA : Adrien Allemand, LK : Loyse Krug</w:t>
+    </w:p>
+    <w:p>
+      <w:r>
+        <w:t>VG : Vincent Guidoux, KA : Kamil Amrani, AA : Adrien Allemand, LK : Loyse Krug</w:t>
       </w:r>
     </w:p>
     <w:p>
@@ -23183,15 +22264,7 @@
     <w:p/>
     <w:p>
       <w:r>
-        <w:t>Estimation par tâche [heure/</w:t>
-      </w:r>
-      <w:proofErr w:type="gramStart"/>
-      <w:r>
-        <w:t>personne]  +</w:t>
-      </w:r>
-      <w:proofErr w:type="gramEnd"/>
-      <w:r>
-        <w:t xml:space="preserve"> bilan personnel</w:t>
+        <w:t>Estimation par tâche [heure/personne]  + bilan personnel</w:t>
       </w:r>
     </w:p>
     <w:tbl>
@@ -23567,11 +22640,9 @@
             <w:pPr>
               <w:jc w:val="center"/>
             </w:pPr>
-            <w:proofErr w:type="spellStart"/>
             <w:r>
               <w:t>Kamil</w:t>
             </w:r>
-            <w:proofErr w:type="spellEnd"/>
           </w:p>
         </w:tc>
         <w:tc>
@@ -23636,11 +22707,9 @@
             <w:pPr>
               <w:jc w:val="center"/>
             </w:pPr>
-            <w:proofErr w:type="spellStart"/>
             <w:r>
               <w:t>Kamil</w:t>
             </w:r>
-            <w:proofErr w:type="spellEnd"/>
           </w:p>
         </w:tc>
         <w:tc>
@@ -23973,11 +23042,9 @@
             <w:pPr>
               <w:jc w:val="center"/>
             </w:pPr>
-            <w:proofErr w:type="spellStart"/>
             <w:r>
               <w:t>Kamil</w:t>
             </w:r>
-            <w:proofErr w:type="spellEnd"/>
           </w:p>
         </w:tc>
         <w:tc>
@@ -24240,11 +23307,9 @@
             <w:pPr>
               <w:jc w:val="center"/>
             </w:pPr>
-            <w:proofErr w:type="spellStart"/>
             <w:r>
               <w:t>Kamil</w:t>
             </w:r>
-            <w:proofErr w:type="spellEnd"/>
           </w:p>
         </w:tc>
         <w:tc>
@@ -24507,11 +23572,9 @@
             <w:pPr>
               <w:jc w:val="center"/>
             </w:pPr>
-            <w:proofErr w:type="spellStart"/>
             <w:r>
               <w:t>Kamil</w:t>
             </w:r>
-            <w:proofErr w:type="spellEnd"/>
           </w:p>
         </w:tc>
         <w:tc>
@@ -24921,15 +23984,7 @@
     </w:p>
     <w:p>
       <w:r>
-        <w:t xml:space="preserve">Tout s’est bien passé. En plus du sprint, nous avons ajouté la mise à jour local automatique du client et fait un </w:t>
-      </w:r>
-      <w:proofErr w:type="spellStart"/>
-      <w:r>
-        <w:t>refactoring</w:t>
-      </w:r>
-      <w:proofErr w:type="spellEnd"/>
-      <w:r>
-        <w:t xml:space="preserve"> général de l’application.  </w:t>
+        <w:t xml:space="preserve">Tout s’est bien passé. En plus du sprint, nous avons ajouté la mise à jour local automatique du client et fait un refactoring général de l’application.  </w:t>
       </w:r>
     </w:p>
     <w:p>
@@ -24942,23 +23997,7 @@
     </w:p>
     <w:p>
       <w:r>
-        <w:t xml:space="preserve">Nous avons attribué plus de temps au projet GEN pour pouvoir </w:t>
-      </w:r>
-      <w:proofErr w:type="spellStart"/>
-      <w:r>
-        <w:t>refactorer</w:t>
-      </w:r>
-      <w:proofErr w:type="spellEnd"/>
-      <w:r>
-        <w:t xml:space="preserve"> le projet et améliorer son rendu, étapes qui n’étaient initialement pas prévues dans le </w:t>
-      </w:r>
-      <w:proofErr w:type="gramStart"/>
-      <w:r>
-        <w:t>projet ,</w:t>
-      </w:r>
-      <w:proofErr w:type="gramEnd"/>
-      <w:r>
-        <w:t xml:space="preserve"> tout en remplissant les obligations du sprint 6. </w:t>
+        <w:t xml:space="preserve">Nous avons attribué plus de temps au projet GEN pour pouvoir refactorer le projet et améliorer son rendu, étapes qui n’étaient initialement pas prévues dans le projet , tout en remplissant les obligations du sprint 6. </w:t>
       </w:r>
     </w:p>
     <w:p/>
@@ -25011,40 +24050,14 @@
         <w:pStyle w:val="Titre3"/>
       </w:pPr>
       <w:bookmarkStart w:id="76" w:name="_Toc515620910"/>
-      <w:proofErr w:type="spellStart"/>
       <w:r>
         <w:t>Tasks</w:t>
       </w:r>
       <w:bookmarkEnd w:id="76"/>
-      <w:proofErr w:type="spellEnd"/>
-    </w:p>
-    <w:p>
-      <w:r>
-        <w:t xml:space="preserve">VG : Vincent </w:t>
-      </w:r>
-      <w:proofErr w:type="spellStart"/>
-      <w:r>
-        <w:t>Guidoux</w:t>
-      </w:r>
-      <w:proofErr w:type="spellEnd"/>
-      <w:r>
-        <w:t xml:space="preserve">, KA : </w:t>
-      </w:r>
-      <w:proofErr w:type="spellStart"/>
-      <w:r>
-        <w:t>Kamil</w:t>
-      </w:r>
-      <w:proofErr w:type="spellEnd"/>
-      <w:r>
-        <w:t xml:space="preserve"> </w:t>
-      </w:r>
-      <w:proofErr w:type="spellStart"/>
-      <w:r>
-        <w:t>Amrani</w:t>
-      </w:r>
-      <w:proofErr w:type="spellEnd"/>
-      <w:r>
-        <w:t>, AA : Adrien Allemand, LK : Loyse Krug</w:t>
+    </w:p>
+    <w:p>
+      <w:r>
+        <w:t>VG : Vincent Guidoux, KA : Kamil Amrani, AA : Adrien Allemand, LK : Loyse Krug</w:t>
       </w:r>
     </w:p>
     <w:p>
@@ -25539,15 +24552,7 @@
     </w:p>
     <w:p>
       <w:r>
-        <w:t>Estimation par tâche [heure/</w:t>
-      </w:r>
-      <w:proofErr w:type="gramStart"/>
-      <w:r>
-        <w:t>personne]  +</w:t>
-      </w:r>
-      <w:proofErr w:type="gramEnd"/>
-      <w:r>
-        <w:t xml:space="preserve"> bilan personnel</w:t>
+        <w:t>Estimation par tâche [heure/personne]  + bilan personnel</w:t>
       </w:r>
     </w:p>
     <w:tbl>
@@ -25652,11 +24657,9 @@
             <w:pPr>
               <w:jc w:val="center"/>
             </w:pPr>
-            <w:proofErr w:type="spellStart"/>
             <w:r>
               <w:t>Kamil</w:t>
             </w:r>
-            <w:proofErr w:type="spellEnd"/>
           </w:p>
         </w:tc>
         <w:tc>
@@ -25715,11 +24718,9 @@
             <w:pPr>
               <w:jc w:val="center"/>
             </w:pPr>
-            <w:proofErr w:type="spellStart"/>
             <w:r>
               <w:t>Kamil</w:t>
             </w:r>
-            <w:proofErr w:type="spellEnd"/>
           </w:p>
         </w:tc>
         <w:tc>
@@ -25778,11 +24779,9 @@
             <w:pPr>
               <w:jc w:val="center"/>
             </w:pPr>
-            <w:proofErr w:type="spellStart"/>
             <w:r>
               <w:t>Kamil</w:t>
             </w:r>
-            <w:proofErr w:type="spellEnd"/>
           </w:p>
         </w:tc>
         <w:tc>
@@ -26390,11 +25389,9 @@
             <w:pPr>
               <w:jc w:val="center"/>
             </w:pPr>
-            <w:proofErr w:type="spellStart"/>
             <w:r>
               <w:t>Kamil</w:t>
             </w:r>
-            <w:proofErr w:type="spellEnd"/>
           </w:p>
         </w:tc>
         <w:tc>
@@ -26567,15 +25564,7 @@
     <w:p/>
     <w:p>
       <w:r>
-        <w:t xml:space="preserve">Cette étape nous a permis de mettre en place les fondations de notre petite maison que sera le logiciel final, mettre d’accord tout le monde sur le fil rouge principal et surtout, effacer le mirage que nous avions en tête pour la fin du projet par une image plus claire mais qui va sûrement changer en cours de route. Les rôles se forment gentiment dans le groupe, nous nous connaissions déjà alors la moitié du travail de collaboration est déjà fait. Nous avons fait cette étape assez efficacement en utilisant les techniques agiles vues en cours. Tout </w:t>
-      </w:r>
-      <w:proofErr w:type="gramStart"/>
-      <w:r>
-        <w:t>c’est</w:t>
-      </w:r>
-      <w:proofErr w:type="gramEnd"/>
-      <w:r>
-        <w:t xml:space="preserve"> bien déroulé et dans un temps raisonnable.  </w:t>
+        <w:t xml:space="preserve">Cette étape nous a permis de mettre en place les fondations de notre petite maison que sera le logiciel final, mettre d’accord tout le monde sur le fil rouge principal et surtout, effacer le mirage que nous avions en tête pour la fin du projet par une image plus claire mais qui va sûrement changer en cours de route. Les rôles se forment gentiment dans le groupe, nous nous connaissions déjà alors la moitié du travail de collaboration est déjà fait. Nous avons fait cette étape assez efficacement en utilisant les techniques agiles vues en cours. Tout c’est bien déroulé et dans un temps raisonnable.  </w:t>
       </w:r>
     </w:p>
     <w:p/>
@@ -26623,15 +25612,7 @@
         </w:numPr>
       </w:pPr>
       <w:r>
-        <w:t xml:space="preserve">Une machine virtuelle qui fonctionne avec java8. </w:t>
-      </w:r>
-      <w:proofErr w:type="gramStart"/>
-      <w:r>
-        <w:t>( avec</w:t>
-      </w:r>
-      <w:proofErr w:type="gramEnd"/>
-      <w:r>
-        <w:t xml:space="preserve"> au minimum une installation de JRE (Java Runtime Environnement) qui tourne Java8 ) pour la lecture des .jar</w:t>
+        <w:t>Une machine virtuelle qui fonctionne avec java8. ( avec au minimum une installation de JRE (Java Runtime Environnement) qui tourne Java8 ) pour la lecture des .jar</w:t>
       </w:r>
     </w:p>
     <w:p>
@@ -26639,13 +25620,8 @@
         <w:t xml:space="preserve">Pour </w:t>
       </w:r>
       <w:r>
-        <w:t xml:space="preserve">installer le serveur de </w:t>
-      </w:r>
-      <w:proofErr w:type="spellStart"/>
-      <w:r>
-        <w:t>OTrain</w:t>
-      </w:r>
-      <w:proofErr w:type="spellEnd"/>
+        <w:t>installer le serveur de OTrain</w:t>
+      </w:r>
     </w:p>
     <w:p>
       <w:pPr>
@@ -26656,15 +25632,7 @@
         </w:numPr>
       </w:pPr>
       <w:r>
-        <w:t>Dans le gestionnaire SQL, lancer le script « </w:t>
-      </w:r>
-      <w:proofErr w:type="spellStart"/>
-      <w:r>
-        <w:t>gen_otrain</w:t>
-      </w:r>
-      <w:proofErr w:type="spellEnd"/>
-      <w:r>
-        <w:t> » qui crée la base de données du jeu</w:t>
+        <w:t>Dans le gestionnaire SQL, lancer le script « gen_otrain » qui crée la base de données du jeu</w:t>
       </w:r>
     </w:p>
     <w:p>
@@ -26675,13 +25643,8 @@
           <w:numId w:val="1"/>
         </w:numPr>
       </w:pPr>
-      <w:proofErr w:type="spellStart"/>
-      <w:r>
-        <w:t>Executer</w:t>
-      </w:r>
-      <w:proofErr w:type="spellEnd"/>
-      <w:r>
-        <w:t xml:space="preserve"> le fichier « server.jar »</w:t>
+      <w:r>
+        <w:t>Executer le fichier « server.jar »</w:t>
       </w:r>
     </w:p>
     <w:p>
@@ -26696,26 +25659,13 @@
         <w:t xml:space="preserve">Le serveur est lancé, il reste à </w:t>
       </w:r>
       <w:r>
-        <w:t xml:space="preserve">récupérer l’adresse </w:t>
-      </w:r>
-      <w:proofErr w:type="spellStart"/>
-      <w:r>
-        <w:t>ip</w:t>
-      </w:r>
-      <w:proofErr w:type="spellEnd"/>
-      <w:r>
-        <w:t xml:space="preserve"> liée au serveur pour pouvoir la donner aux clients.</w:t>
-      </w:r>
-    </w:p>
-    <w:p>
-      <w:r>
-        <w:t xml:space="preserve">Pour installer le client de </w:t>
-      </w:r>
-      <w:proofErr w:type="spellStart"/>
-      <w:r>
-        <w:t>OTrain</w:t>
-      </w:r>
-      <w:proofErr w:type="spellEnd"/>
+        <w:t>récupérer l’adresse ip liée au serveur pour pouvoir la donner aux clients.</w:t>
+      </w:r>
+    </w:p>
+    <w:p>
+      <w:r>
+        <w:t>Pour installer le client de OTrain</w:t>
+      </w:r>
     </w:p>
     <w:p>
       <w:pPr>
@@ -26725,13 +25675,8 @@
           <w:numId w:val="1"/>
         </w:numPr>
       </w:pPr>
-      <w:proofErr w:type="spellStart"/>
-      <w:r>
-        <w:t>Executer</w:t>
-      </w:r>
-      <w:proofErr w:type="spellEnd"/>
-      <w:r>
-        <w:t xml:space="preserve"> le fichier « client.jar »</w:t>
+      <w:r>
+        <w:t>Executer le fichier « client.jar »</w:t>
       </w:r>
     </w:p>
     <w:p>
@@ -26743,15 +25688,7 @@
         </w:numPr>
       </w:pPr>
       <w:r>
-        <w:t xml:space="preserve">Lui donner l’adresse </w:t>
-      </w:r>
-      <w:proofErr w:type="spellStart"/>
-      <w:r>
-        <w:t>ip</w:t>
-      </w:r>
-      <w:proofErr w:type="spellEnd"/>
-      <w:r>
-        <w:t xml:space="preserve"> du serveur auquel on veut se connecter.  </w:t>
+        <w:t>Lui donner l’adresse ip du serveur auquel on veut se connecter.  </w:t>
       </w:r>
       <w:r>
         <w:t> </w:t>
@@ -26769,28 +25706,12 @@
     <w:p/>
     <w:p>
       <w:r>
-        <w:t xml:space="preserve">Lorsqu’ un client </w:t>
-      </w:r>
-      <w:proofErr w:type="spellStart"/>
-      <w:r>
-        <w:t>OTrain</w:t>
-      </w:r>
-      <w:proofErr w:type="spellEnd"/>
-      <w:r>
-        <w:t xml:space="preserve"> est lancé, </w:t>
-      </w:r>
-    </w:p>
-    <w:p>
-      <w:r>
-        <w:t xml:space="preserve">On tombe sur une interface de login </w:t>
-      </w:r>
-      <w:proofErr w:type="spellStart"/>
-      <w:r>
-        <w:t>sign</w:t>
-      </w:r>
-      <w:proofErr w:type="spellEnd"/>
-      <w:r>
-        <w:t>/up</w:t>
+        <w:t xml:space="preserve">Lorsqu’ un client OTrain est lancé, </w:t>
+      </w:r>
+    </w:p>
+    <w:p>
+      <w:r>
+        <w:t>On tombe sur une interface de login sign/up</w:t>
       </w:r>
     </w:p>
     <w:p>
@@ -26850,19 +25771,11 @@
       <w:pPr>
         <w:jc w:val="left"/>
       </w:pPr>
-      <w:proofErr w:type="spellStart"/>
       <w:r>
         <w:rPr>
           <w:rStyle w:val="Titre3Car"/>
         </w:rPr>
-        <w:t>Sign</w:t>
-      </w:r>
-      <w:proofErr w:type="spellEnd"/>
-      <w:r>
-        <w:rPr>
-          <w:rStyle w:val="Titre3Car"/>
-        </w:rPr>
-        <w:t xml:space="preserve"> Up</w:t>
+        <w:t>Sign Up</w:t>
       </w:r>
     </w:p>
     <w:p>
@@ -26888,15 +25801,7 @@
         <w:jc w:val="left"/>
       </w:pPr>
       <w:r>
-        <w:t xml:space="preserve">Cliquer sur le bouton </w:t>
-      </w:r>
-      <w:proofErr w:type="spellStart"/>
-      <w:r>
-        <w:t>Sign</w:t>
-      </w:r>
-      <w:proofErr w:type="spellEnd"/>
-      <w:r>
-        <w:t xml:space="preserve"> Up</w:t>
+        <w:t>Cliquer sur le bouton Sign Up</w:t>
       </w:r>
     </w:p>
     <w:p>
@@ -27046,12 +25951,43 @@
         <w:pStyle w:val="Titre3"/>
       </w:pPr>
       <w:r>
+        <w:t>Déconnexion</w:t>
+      </w:r>
+    </w:p>
+    <w:p>
+      <w:pPr>
+        <w:pStyle w:val="Paragraphedeliste"/>
+        <w:numPr>
+          <w:ilvl w:val="0"/>
+          <w:numId w:val="1"/>
+        </w:numPr>
+      </w:pPr>
+      <w:r>
+        <w:t>Cliquer sur le bouton « </w:t>
+      </w:r>
+      <w:r>
+        <w:t>Déconnexion</w:t>
+      </w:r>
+      <w:r>
+        <w:t xml:space="preserve"> » </w:t>
+      </w:r>
+      <w:r>
+        <w:t>en bas à gauche du tableau de bord</w:t>
+      </w:r>
+    </w:p>
+    <w:p/>
+    <w:p>
+      <w:pPr>
+        <w:pStyle w:val="Titre3"/>
+      </w:pPr>
+      <w:r>
         <w:t>Changer de gare</w:t>
       </w:r>
     </w:p>
     <w:p/>
     <w:p>
       <w:r>
+        <w:lastRenderedPageBreak/>
         <w:t>Une fois connecté, la page d’accueil s’affiche :</w:t>
       </w:r>
     </w:p>
@@ -27063,12 +25999,11 @@
         <w:rPr>
           <w:noProof/>
         </w:rPr>
-        <w:lastRenderedPageBreak/>
         <w:drawing>
-          <wp:inline distT="0" distB="0" distL="0" distR="0" wp14:anchorId="76CA8B68" wp14:editId="56DA18E9">
-            <wp:extent cx="5685910" cy="3260873"/>
-            <wp:effectExtent l="0" t="0" r="0" b="0"/>
-            <wp:docPr id="214" name="Image 214"/>
+          <wp:inline distT="0" distB="0" distL="0" distR="0" wp14:anchorId="31ECDB24" wp14:editId="31B79E53">
+            <wp:extent cx="5960853" cy="3178460"/>
+            <wp:effectExtent l="0" t="0" r="1905" b="3175"/>
+            <wp:docPr id="245" name="Image 245"/>
             <wp:cNvGraphicFramePr>
               <a:graphicFrameLocks xmlns:a="http://schemas.openxmlformats.org/drawingml/2006/main" noChangeAspect="1"/>
             </wp:cNvGraphicFramePr>
@@ -27088,7 +26023,7 @@
                   <pic:spPr>
                     <a:xfrm>
                       <a:off x="0" y="0"/>
-                      <a:ext cx="5689532" cy="3262950"/>
+                      <a:ext cx="5964544" cy="3180428"/>
                     </a:xfrm>
                     <a:prstGeom prst="rect">
                       <a:avLst/>
@@ -27170,13 +26105,8 @@
         <w:jc w:val="left"/>
       </w:pPr>
       <w:r>
-        <w:t xml:space="preserve">Soit s’y déplacer en cliquant sur le bouton </w:t>
-      </w:r>
-      <w:proofErr w:type="spellStart"/>
-      <w:r>
-        <w:t>Travel</w:t>
-      </w:r>
-      <w:proofErr w:type="spellEnd"/>
+        <w:t>Soit s’y déplacer en cliquant sur le bouton Travel</w:t>
+      </w:r>
     </w:p>
     <w:p>
       <w:pPr>
@@ -27188,15 +26118,7 @@
         <w:jc w:val="left"/>
       </w:pPr>
       <w:r>
-        <w:t xml:space="preserve">Soit s’observer ce qui s’y trouve en cliquant sur le bouton </w:t>
-      </w:r>
-      <w:proofErr w:type="spellStart"/>
-      <w:r>
-        <w:t>view</w:t>
-      </w:r>
-      <w:proofErr w:type="spellEnd"/>
-      <w:r>
-        <w:t xml:space="preserve"> </w:t>
+        <w:t xml:space="preserve">Soit s’observer ce qui s’y trouve en cliquant sur le bouton view </w:t>
       </w:r>
     </w:p>
     <w:p>
@@ -27318,6 +26240,7 @@
         <w:jc w:val="left"/>
       </w:pPr>
       <w:r>
+        <w:lastRenderedPageBreak/>
         <w:t>Les coordonnées de cette gare</w:t>
       </w:r>
     </w:p>
@@ -27331,7 +26254,6 @@
         <w:jc w:val="left"/>
       </w:pPr>
       <w:r>
-        <w:lastRenderedPageBreak/>
         <w:t>Le nombre de plateformes et la taille des plateformes de la gare</w:t>
       </w:r>
     </w:p>
@@ -27367,15 +26289,7 @@
         <w:jc w:val="left"/>
       </w:pPr>
       <w:r>
-        <w:t xml:space="preserve">Le bouton « Back to </w:t>
-      </w:r>
-      <w:proofErr w:type="spellStart"/>
-      <w:r>
-        <w:t>current</w:t>
-      </w:r>
-      <w:proofErr w:type="spellEnd"/>
-      <w:r>
-        <w:t> » permet de retourner à l’affichage de la station à laquelle le train se trouve</w:t>
+        <w:t>Le bouton « Back to current » permet de retourner à l’affichage de la station à laquelle le train se trouve</w:t>
       </w:r>
     </w:p>
     <w:p>
@@ -27526,15 +26440,7 @@
         <w:jc w:val="left"/>
       </w:pPr>
       <w:r>
-        <w:t xml:space="preserve">On lance un déplacement vers une nouvelle gare en cliquant sur le bouton </w:t>
-      </w:r>
-      <w:proofErr w:type="spellStart"/>
-      <w:r>
-        <w:t>Travel</w:t>
-      </w:r>
-      <w:proofErr w:type="spellEnd"/>
-      <w:r>
-        <w:t xml:space="preserve">, après l’avoir sélectionnée. </w:t>
+        <w:t xml:space="preserve">On lance un déplacement vers une nouvelle gare en cliquant sur le bouton Travel, après l’avoir sélectionnée. </w:t>
       </w:r>
     </w:p>
     <w:p>
@@ -27595,15 +26501,7 @@
         <w:jc w:val="left"/>
       </w:pPr>
       <w:r>
-        <w:t xml:space="preserve">Une fois un trajet </w:t>
-      </w:r>
-      <w:proofErr w:type="gramStart"/>
-      <w:r>
-        <w:t>lancé ,</w:t>
-      </w:r>
-      <w:proofErr w:type="gramEnd"/>
-      <w:r>
-        <w:t xml:space="preserve"> il n’est pas possible de l’annuler. </w:t>
+        <w:t xml:space="preserve">Une fois un trajet lancé , il n’est pas possible de l’annuler. </w:t>
       </w:r>
     </w:p>
     <w:p>
@@ -27629,8 +26527,1716 @@
       </w:r>
     </w:p>
     <w:p>
+      <w:pPr>
+        <w:jc w:val="left"/>
+      </w:pPr>
+    </w:p>
+    <w:p>
+      <w:pPr>
+        <w:jc w:val="left"/>
+      </w:pPr>
+      <w:r>
+        <w:t>Pour récolter des ressources, aller sur l’</w:t>
+      </w:r>
+      <w:r>
+        <w:t>onglet Miner du tableau de bord</w:t>
+      </w:r>
+    </w:p>
+    <w:p>
+      <w:pPr>
+        <w:jc w:val="left"/>
+      </w:pPr>
+      <w:r>
+        <w:rPr>
+          <w:noProof/>
+        </w:rPr>
+        <w:drawing>
+          <wp:inline distT="0" distB="0" distL="0" distR="0" wp14:anchorId="76212ED0" wp14:editId="63133C38">
+            <wp:extent cx="5336691" cy="2423579"/>
+            <wp:effectExtent l="0" t="0" r="0" b="0"/>
+            <wp:docPr id="29" name="Image 29"/>
+            <wp:cNvGraphicFramePr>
+              <a:graphicFrameLocks xmlns:a="http://schemas.openxmlformats.org/drawingml/2006/main" noChangeAspect="1"/>
+            </wp:cNvGraphicFramePr>
+            <a:graphic xmlns:a="http://schemas.openxmlformats.org/drawingml/2006/main">
+              <a:graphicData uri="http://schemas.openxmlformats.org/drawingml/2006/picture">
+                <pic:pic xmlns:pic="http://schemas.openxmlformats.org/drawingml/2006/picture">
+                  <pic:nvPicPr>
+                    <pic:cNvPr id="1" name=""/>
+                    <pic:cNvPicPr/>
+                  </pic:nvPicPr>
+                  <pic:blipFill rotWithShape="1">
+                    <a:blip r:embed="rId68"/>
+                    <a:srcRect l="10681" t="18211" r="15578" b="7648"/>
+                    <a:stretch/>
+                  </pic:blipFill>
+                  <pic:spPr bwMode="auto">
+                    <a:xfrm>
+                      <a:off x="0" y="0"/>
+                      <a:ext cx="5356083" cy="2432386"/>
+                    </a:xfrm>
+                    <a:prstGeom prst="rect">
+                      <a:avLst/>
+                    </a:prstGeom>
+                    <a:ln>
+                      <a:noFill/>
+                    </a:ln>
+                    <a:extLst>
+                      <a:ext uri="{53640926-AAD7-44D8-BBD7-CCE9431645EC}">
+                        <a14:shadowObscured xmlns:a14="http://schemas.microsoft.com/office/drawing/2010/main"/>
+                      </a:ext>
+                    </a:extLst>
+                  </pic:spPr>
+                </pic:pic>
+              </a:graphicData>
+            </a:graphic>
+          </wp:inline>
+        </w:drawing>
+      </w:r>
+    </w:p>
+    <w:p>
+      <w:pPr>
+        <w:jc w:val="left"/>
+      </w:pPr>
+      <w:r>
+        <w:t xml:space="preserve">Les tableaux sur la gauche indiquent les mines disponibles à la gare actuelle, ainsi que le ressource actuellement en cours de récolte : </w:t>
+      </w:r>
+    </w:p>
+    <w:p>
+      <w:pPr>
+        <w:jc w:val="center"/>
+      </w:pPr>
+      <w:r>
+        <w:rPr>
+          <w:noProof/>
+        </w:rPr>
+        <w:drawing>
+          <wp:inline distT="0" distB="0" distL="0" distR="0" wp14:anchorId="576F88EA" wp14:editId="49D2ADE5">
+            <wp:extent cx="2803585" cy="1728237"/>
+            <wp:effectExtent l="0" t="0" r="0" b="5715"/>
+            <wp:docPr id="215" name="Image 215"/>
+            <wp:cNvGraphicFramePr>
+              <a:graphicFrameLocks xmlns:a="http://schemas.openxmlformats.org/drawingml/2006/main" noChangeAspect="1"/>
+            </wp:cNvGraphicFramePr>
+            <a:graphic xmlns:a="http://schemas.openxmlformats.org/drawingml/2006/main">
+              <a:graphicData uri="http://schemas.openxmlformats.org/drawingml/2006/picture">
+                <pic:pic xmlns:pic="http://schemas.openxmlformats.org/drawingml/2006/picture">
+                  <pic:nvPicPr>
+                    <pic:cNvPr id="1" name=""/>
+                    <pic:cNvPicPr/>
+                  </pic:nvPicPr>
+                  <pic:blipFill>
+                    <a:blip r:embed="rId69"/>
+                    <a:stretch>
+                      <a:fillRect/>
+                    </a:stretch>
+                  </pic:blipFill>
+                  <pic:spPr>
+                    <a:xfrm>
+                      <a:off x="0" y="0"/>
+                      <a:ext cx="2817220" cy="1736642"/>
+                    </a:xfrm>
+                    <a:prstGeom prst="rect">
+                      <a:avLst/>
+                    </a:prstGeom>
+                  </pic:spPr>
+                </pic:pic>
+              </a:graphicData>
+            </a:graphic>
+          </wp:inline>
+        </w:drawing>
+      </w:r>
+    </w:p>
+    <w:p>
+      <w:pPr>
+        <w:jc w:val="left"/>
+      </w:pPr>
+    </w:p>
+    <w:p>
+      <w:pPr>
+        <w:pStyle w:val="Titre4"/>
+      </w:pPr>
+      <w:r>
+        <w:t>Démarrer le minage</w:t>
+      </w:r>
+    </w:p>
+    <w:p/>
+    <w:p>
+      <w:pPr>
+        <w:jc w:val="left"/>
+      </w:pPr>
+      <w:r>
+        <w:t xml:space="preserve">Il est possible de sélectionner une mine dans la liste des mines présentes et de sélectionner un type de wagon de minage pour récolter la ressource. </w:t>
+      </w:r>
+    </w:p>
+    <w:p>
+      <w:pPr>
+        <w:jc w:val="left"/>
+      </w:pPr>
+      <w:r>
+        <w:rPr>
+          <w:noProof/>
+        </w:rPr>
+        <w:drawing>
+          <wp:inline distT="0" distB="0" distL="0" distR="0" wp14:anchorId="1AC980AC" wp14:editId="6C52AC31">
+            <wp:extent cx="2769079" cy="1537568"/>
+            <wp:effectExtent l="0" t="0" r="0" b="5715"/>
+            <wp:docPr id="224" name="Image 224"/>
+            <wp:cNvGraphicFramePr>
+              <a:graphicFrameLocks xmlns:a="http://schemas.openxmlformats.org/drawingml/2006/main" noChangeAspect="1"/>
+            </wp:cNvGraphicFramePr>
+            <a:graphic xmlns:a="http://schemas.openxmlformats.org/drawingml/2006/main">
+              <a:graphicData uri="http://schemas.openxmlformats.org/drawingml/2006/picture">
+                <pic:pic xmlns:pic="http://schemas.openxmlformats.org/drawingml/2006/picture">
+                  <pic:nvPicPr>
+                    <pic:cNvPr id="1" name=""/>
+                    <pic:cNvPicPr/>
+                  </pic:nvPicPr>
+                  <pic:blipFill>
+                    <a:blip r:embed="rId70"/>
+                    <a:stretch>
+                      <a:fillRect/>
+                    </a:stretch>
+                  </pic:blipFill>
+                  <pic:spPr>
+                    <a:xfrm>
+                      <a:off x="0" y="0"/>
+                      <a:ext cx="2781430" cy="1544426"/>
+                    </a:xfrm>
+                    <a:prstGeom prst="rect">
+                      <a:avLst/>
+                    </a:prstGeom>
+                  </pic:spPr>
+                </pic:pic>
+              </a:graphicData>
+            </a:graphic>
+          </wp:inline>
+        </w:drawing>
+      </w:r>
+      <w:r>
+        <w:t xml:space="preserve">  </w:t>
+      </w:r>
+      <w:r>
+        <w:rPr>
+          <w:noProof/>
+        </w:rPr>
+        <w:drawing>
+          <wp:inline distT="0" distB="0" distL="0" distR="0" wp14:anchorId="29FE88FF" wp14:editId="0B744954">
+            <wp:extent cx="2932981" cy="1530579"/>
+            <wp:effectExtent l="0" t="0" r="1270" b="0"/>
+            <wp:docPr id="225" name="Image 225"/>
+            <wp:cNvGraphicFramePr>
+              <a:graphicFrameLocks xmlns:a="http://schemas.openxmlformats.org/drawingml/2006/main" noChangeAspect="1"/>
+            </wp:cNvGraphicFramePr>
+            <a:graphic xmlns:a="http://schemas.openxmlformats.org/drawingml/2006/main">
+              <a:graphicData uri="http://schemas.openxmlformats.org/drawingml/2006/picture">
+                <pic:pic xmlns:pic="http://schemas.openxmlformats.org/drawingml/2006/picture">
+                  <pic:nvPicPr>
+                    <pic:cNvPr id="1" name=""/>
+                    <pic:cNvPicPr/>
+                  </pic:nvPicPr>
+                  <pic:blipFill>
+                    <a:blip r:embed="rId71"/>
+                    <a:stretch>
+                      <a:fillRect/>
+                    </a:stretch>
+                  </pic:blipFill>
+                  <pic:spPr>
+                    <a:xfrm>
+                      <a:off x="0" y="0"/>
+                      <a:ext cx="2963516" cy="1546514"/>
+                    </a:xfrm>
+                    <a:prstGeom prst="rect">
+                      <a:avLst/>
+                    </a:prstGeom>
+                  </pic:spPr>
+                </pic:pic>
+              </a:graphicData>
+            </a:graphic>
+          </wp:inline>
+        </w:drawing>
+      </w:r>
+    </w:p>
+    <w:p>
+      <w:pPr>
+        <w:jc w:val="left"/>
+      </w:pPr>
+      <w:r>
+        <w:t xml:space="preserve">3 types de wagon sont disponibles pour récolter les ressources : </w:t>
+      </w:r>
+    </w:p>
+    <w:p>
+      <w:pPr>
+        <w:pStyle w:val="Paragraphedeliste"/>
+        <w:numPr>
+          <w:ilvl w:val="0"/>
+          <w:numId w:val="1"/>
+        </w:numPr>
+        <w:jc w:val="left"/>
+      </w:pPr>
+      <w:r>
+        <w:t>Les wagon DRILL, qui permettent de récolter les ressources : Iron, Copper,  Charcoal, Gold</w:t>
+      </w:r>
+    </w:p>
+    <w:p>
+      <w:pPr>
+        <w:pStyle w:val="Paragraphedeliste"/>
+        <w:numPr>
+          <w:ilvl w:val="0"/>
+          <w:numId w:val="1"/>
+        </w:numPr>
+        <w:jc w:val="left"/>
+      </w:pPr>
+      <w:r>
+        <w:t>Les wagon PUMP, qui permettent de récolter les ressources : Water, Oil</w:t>
+      </w:r>
+    </w:p>
+    <w:p>
+      <w:pPr>
+        <w:pStyle w:val="Paragraphedeliste"/>
+        <w:numPr>
+          <w:ilvl w:val="0"/>
+          <w:numId w:val="1"/>
+        </w:numPr>
+        <w:jc w:val="left"/>
+      </w:pPr>
+      <w:r>
+        <w:lastRenderedPageBreak/>
+        <w:t>Les wagon SAW, qui permettent de récolter les ressources : Wood Log</w:t>
+      </w:r>
+    </w:p>
+    <w:p>
+      <w:pPr>
+        <w:jc w:val="left"/>
+      </w:pPr>
+      <w:r>
+        <w:t>Remarque : dans l’illustration ci-dessus, seul le wagon Drill est disponible, les seules mines qui pourront être minées sont celles de : Iron, Copper, Charcoal, Gold.</w:t>
+      </w:r>
+    </w:p>
+    <w:p>
+      <w:pPr>
+        <w:jc w:val="left"/>
+      </w:pPr>
+      <w:r>
+        <w:t xml:space="preserve">Une fois la mine et le wagon sélectionnés, cliquer sur « Start Mining » </w:t>
+      </w:r>
+    </w:p>
+    <w:p>
+      <w:pPr>
+        <w:jc w:val="center"/>
+      </w:pPr>
+      <w:r>
+        <w:rPr>
+          <w:noProof/>
+        </w:rPr>
+        <w:drawing>
+          <wp:inline distT="0" distB="0" distL="0" distR="0" wp14:anchorId="4B1CF5B7" wp14:editId="310B50C3">
+            <wp:extent cx="1419225" cy="314325"/>
+            <wp:effectExtent l="0" t="0" r="9525" b="9525"/>
+            <wp:docPr id="227" name="Image 227"/>
+            <wp:cNvGraphicFramePr>
+              <a:graphicFrameLocks xmlns:a="http://schemas.openxmlformats.org/drawingml/2006/main" noChangeAspect="1"/>
+            </wp:cNvGraphicFramePr>
+            <a:graphic xmlns:a="http://schemas.openxmlformats.org/drawingml/2006/main">
+              <a:graphicData uri="http://schemas.openxmlformats.org/drawingml/2006/picture">
+                <pic:pic xmlns:pic="http://schemas.openxmlformats.org/drawingml/2006/picture">
+                  <pic:nvPicPr>
+                    <pic:cNvPr id="1" name=""/>
+                    <pic:cNvPicPr/>
+                  </pic:nvPicPr>
+                  <pic:blipFill>
+                    <a:blip r:embed="rId72"/>
+                    <a:stretch>
+                      <a:fillRect/>
+                    </a:stretch>
+                  </pic:blipFill>
+                  <pic:spPr>
+                    <a:xfrm>
+                      <a:off x="0" y="0"/>
+                      <a:ext cx="1419225" cy="314325"/>
+                    </a:xfrm>
+                    <a:prstGeom prst="rect">
+                      <a:avLst/>
+                    </a:prstGeom>
+                  </pic:spPr>
+                </pic:pic>
+              </a:graphicData>
+            </a:graphic>
+          </wp:inline>
+        </w:drawing>
+      </w:r>
+    </w:p>
+    <w:p>
+      <w:pPr>
+        <w:jc w:val="left"/>
+      </w:pPr>
+      <w:r>
+        <w:t>Le minage lancé, les ressources sont petit à petit ôtées du côté de la mine pour être ajoutées du côtés des ressources du joueur</w:t>
+      </w:r>
+    </w:p>
+    <w:p>
+      <w:pPr>
+        <w:jc w:val="center"/>
+      </w:pPr>
+      <w:r>
+        <w:rPr>
+          <w:noProof/>
+        </w:rPr>
+        <w:drawing>
+          <wp:inline distT="0" distB="0" distL="0" distR="0" wp14:anchorId="5C6B87C3" wp14:editId="578AB8B4">
+            <wp:extent cx="5477774" cy="2668563"/>
+            <wp:effectExtent l="0" t="0" r="8890" b="0"/>
+            <wp:docPr id="226" name="Image 226"/>
+            <wp:cNvGraphicFramePr>
+              <a:graphicFrameLocks xmlns:a="http://schemas.openxmlformats.org/drawingml/2006/main" noChangeAspect="1"/>
+            </wp:cNvGraphicFramePr>
+            <a:graphic xmlns:a="http://schemas.openxmlformats.org/drawingml/2006/main">
+              <a:graphicData uri="http://schemas.openxmlformats.org/drawingml/2006/picture">
+                <pic:pic xmlns:pic="http://schemas.openxmlformats.org/drawingml/2006/picture">
+                  <pic:nvPicPr>
+                    <pic:cNvPr id="1" name=""/>
+                    <pic:cNvPicPr/>
+                  </pic:nvPicPr>
+                  <pic:blipFill>
+                    <a:blip r:embed="rId73"/>
+                    <a:stretch>
+                      <a:fillRect/>
+                    </a:stretch>
+                  </pic:blipFill>
+                  <pic:spPr>
+                    <a:xfrm>
+                      <a:off x="0" y="0"/>
+                      <a:ext cx="5481923" cy="2670584"/>
+                    </a:xfrm>
+                    <a:prstGeom prst="rect">
+                      <a:avLst/>
+                    </a:prstGeom>
+                  </pic:spPr>
+                </pic:pic>
+              </a:graphicData>
+            </a:graphic>
+          </wp:inline>
+        </w:drawing>
+      </w:r>
+    </w:p>
+    <w:p>
+      <w:pPr>
+        <w:jc w:val="left"/>
+      </w:pPr>
+      <w:r>
+        <w:t>Les mines ont un temps de régénération complète aléatoirement choisi entre 30 min et deux heures. Ainsi, si un joueur arrive à l’épuisement de la mine, il continuera à miner la ressource à sa vitesse de régénération.</w:t>
+      </w:r>
+    </w:p>
+    <w:p>
+      <w:pPr>
+        <w:jc w:val="left"/>
+      </w:pPr>
+    </w:p>
+    <w:p>
+      <w:pPr>
+        <w:pStyle w:val="Titre4"/>
+      </w:pPr>
+      <w:r>
+        <w:t>Arrêter de miner</w:t>
+      </w:r>
+    </w:p>
+    <w:p/>
+    <w:p>
+      <w:pPr>
+        <w:jc w:val="left"/>
+      </w:pPr>
+      <w:r>
+        <w:t xml:space="preserve">Pour arrêter de miner, cliquer sur le bouton « Stop mining » </w:t>
+      </w:r>
+    </w:p>
+    <w:p>
+      <w:pPr>
+        <w:jc w:val="center"/>
+      </w:pPr>
+      <w:r>
+        <w:rPr>
+          <w:noProof/>
+        </w:rPr>
+        <w:drawing>
+          <wp:inline distT="0" distB="0" distL="0" distR="0" wp14:anchorId="2900570F" wp14:editId="0D189605">
+            <wp:extent cx="1419225" cy="342900"/>
+            <wp:effectExtent l="0" t="0" r="9525" b="0"/>
+            <wp:docPr id="228" name="Image 228"/>
+            <wp:cNvGraphicFramePr>
+              <a:graphicFrameLocks xmlns:a="http://schemas.openxmlformats.org/drawingml/2006/main" noChangeAspect="1"/>
+            </wp:cNvGraphicFramePr>
+            <a:graphic xmlns:a="http://schemas.openxmlformats.org/drawingml/2006/main">
+              <a:graphicData uri="http://schemas.openxmlformats.org/drawingml/2006/picture">
+                <pic:pic xmlns:pic="http://schemas.openxmlformats.org/drawingml/2006/picture">
+                  <pic:nvPicPr>
+                    <pic:cNvPr id="1" name=""/>
+                    <pic:cNvPicPr/>
+                  </pic:nvPicPr>
+                  <pic:blipFill>
+                    <a:blip r:embed="rId74"/>
+                    <a:stretch>
+                      <a:fillRect/>
+                    </a:stretch>
+                  </pic:blipFill>
+                  <pic:spPr>
+                    <a:xfrm>
+                      <a:off x="0" y="0"/>
+                      <a:ext cx="1419225" cy="342900"/>
+                    </a:xfrm>
+                    <a:prstGeom prst="rect">
+                      <a:avLst/>
+                    </a:prstGeom>
+                  </pic:spPr>
+                </pic:pic>
+              </a:graphicData>
+            </a:graphic>
+          </wp:inline>
+        </w:drawing>
+      </w:r>
+    </w:p>
+    <w:p>
+      <w:r>
+        <w:t>Il est nécessaire d’arrêter de miner lorsqu’on veut :</w:t>
+      </w:r>
+    </w:p>
+    <w:p>
+      <w:pPr>
+        <w:pStyle w:val="Paragraphedeliste"/>
+        <w:numPr>
+          <w:ilvl w:val="0"/>
+          <w:numId w:val="1"/>
+        </w:numPr>
+      </w:pPr>
+      <w:r>
+        <w:t>Changer de ressource (mine) à récolter</w:t>
+      </w:r>
+    </w:p>
+    <w:p>
+      <w:pPr>
+        <w:pStyle w:val="Paragraphedeliste"/>
+        <w:numPr>
+          <w:ilvl w:val="0"/>
+          <w:numId w:val="1"/>
+        </w:numPr>
+      </w:pPr>
+      <w:r>
+        <w:t>Entamer un déplacement vers une autre gare</w:t>
+      </w:r>
+    </w:p>
+    <w:p>
+      <w:pPr>
+        <w:rPr>
+          <w:b/>
+        </w:rPr>
+      </w:pPr>
+      <w:r>
+        <w:rPr>
+          <w:b/>
+        </w:rPr>
+        <w:t xml:space="preserve">Attention, le minage ne s’arrête pas quand la mine est vidée </w:t>
+      </w:r>
+    </w:p>
+    <w:p>
+      <w:pPr>
+        <w:rPr>
+          <w:b/>
+        </w:rPr>
+      </w:pPr>
+    </w:p>
+    <w:p>
+      <w:pPr>
+        <w:pStyle w:val="Titre3"/>
+      </w:pPr>
+      <w:r>
+        <w:t xml:space="preserve">Fabriquer des objets </w:t>
+      </w:r>
+    </w:p>
+    <w:p/>
+    <w:p>
+      <w:r>
+        <w:t>On peut fabriquer des objets à partir des ressources du jeu</w:t>
+      </w:r>
+      <w:r>
+        <w:t xml:space="preserve">, sous l’onglet Factory </w:t>
+      </w:r>
+    </w:p>
+    <w:p>
+      <w:pPr>
+        <w:jc w:val="center"/>
+      </w:pPr>
+      <w:r>
+        <w:rPr>
+          <w:noProof/>
+        </w:rPr>
+        <w:lastRenderedPageBreak/>
+        <w:drawing>
+          <wp:inline distT="0" distB="0" distL="0" distR="0" wp14:anchorId="28E5B788" wp14:editId="1E165B81">
+            <wp:extent cx="5727940" cy="3296765"/>
+            <wp:effectExtent l="0" t="0" r="6350" b="0"/>
+            <wp:docPr id="230" name="Image 230"/>
+            <wp:cNvGraphicFramePr>
+              <a:graphicFrameLocks xmlns:a="http://schemas.openxmlformats.org/drawingml/2006/main" noChangeAspect="1"/>
+            </wp:cNvGraphicFramePr>
+            <a:graphic xmlns:a="http://schemas.openxmlformats.org/drawingml/2006/main">
+              <a:graphicData uri="http://schemas.openxmlformats.org/drawingml/2006/picture">
+                <pic:pic xmlns:pic="http://schemas.openxmlformats.org/drawingml/2006/picture">
+                  <pic:nvPicPr>
+                    <pic:cNvPr id="1" name=""/>
+                    <pic:cNvPicPr/>
+                  </pic:nvPicPr>
+                  <pic:blipFill>
+                    <a:blip r:embed="rId75"/>
+                    <a:stretch>
+                      <a:fillRect/>
+                    </a:stretch>
+                  </pic:blipFill>
+                  <pic:spPr>
+                    <a:xfrm>
+                      <a:off x="0" y="0"/>
+                      <a:ext cx="5730453" cy="3298211"/>
+                    </a:xfrm>
+                    <a:prstGeom prst="rect">
+                      <a:avLst/>
+                    </a:prstGeom>
+                  </pic:spPr>
+                </pic:pic>
+              </a:graphicData>
+            </a:graphic>
+          </wp:inline>
+        </w:drawing>
+      </w:r>
+    </w:p>
+    <w:p>
+      <w:pPr>
+        <w:jc w:val="left"/>
+      </w:pPr>
+      <w:r>
+        <w:t>Le joueur peut voir l’ensemble de ses ressources et objets dans le tableau de gauche sur le tableau de bord </w:t>
+      </w:r>
+    </w:p>
+    <w:p>
+      <w:r>
+        <w:t xml:space="preserve">Les objets fabricables avec les ressources actuelles sont disponibles dans un tableau « Available Crafts » </w:t>
+      </w:r>
+    </w:p>
+    <w:p>
+      <w:pPr>
+        <w:jc w:val="center"/>
+      </w:pPr>
+      <w:r>
+        <w:rPr>
+          <w:noProof/>
+        </w:rPr>
+        <w:drawing>
+          <wp:inline distT="0" distB="0" distL="0" distR="0" wp14:anchorId="5DD2D053" wp14:editId="7B8EECDF">
+            <wp:extent cx="983412" cy="975963"/>
+            <wp:effectExtent l="0" t="0" r="7620" b="0"/>
+            <wp:docPr id="232" name="Image 232"/>
+            <wp:cNvGraphicFramePr>
+              <a:graphicFrameLocks xmlns:a="http://schemas.openxmlformats.org/drawingml/2006/main" noChangeAspect="1"/>
+            </wp:cNvGraphicFramePr>
+            <a:graphic xmlns:a="http://schemas.openxmlformats.org/drawingml/2006/main">
+              <a:graphicData uri="http://schemas.openxmlformats.org/drawingml/2006/picture">
+                <pic:pic xmlns:pic="http://schemas.openxmlformats.org/drawingml/2006/picture">
+                  <pic:nvPicPr>
+                    <pic:cNvPr id="1" name=""/>
+                    <pic:cNvPicPr/>
+                  </pic:nvPicPr>
+                  <pic:blipFill>
+                    <a:blip r:embed="rId76"/>
+                    <a:stretch>
+                      <a:fillRect/>
+                    </a:stretch>
+                  </pic:blipFill>
+                  <pic:spPr>
+                    <a:xfrm>
+                      <a:off x="0" y="0"/>
+                      <a:ext cx="990301" cy="982800"/>
+                    </a:xfrm>
+                    <a:prstGeom prst="rect">
+                      <a:avLst/>
+                    </a:prstGeom>
+                  </pic:spPr>
+                </pic:pic>
+              </a:graphicData>
+            </a:graphic>
+          </wp:inline>
+        </w:drawing>
+      </w:r>
+      <w:r>
+        <w:t xml:space="preserve">          </w:t>
+      </w:r>
+      <w:r>
+        <w:rPr>
+          <w:noProof/>
+        </w:rPr>
+        <w:drawing>
+          <wp:inline distT="0" distB="0" distL="0" distR="0" wp14:anchorId="1110414A" wp14:editId="166A5C3A">
+            <wp:extent cx="3189437" cy="1663738"/>
+            <wp:effectExtent l="0" t="0" r="0" b="0"/>
+            <wp:docPr id="233" name="Image 233"/>
+            <wp:cNvGraphicFramePr>
+              <a:graphicFrameLocks xmlns:a="http://schemas.openxmlformats.org/drawingml/2006/main" noChangeAspect="1"/>
+            </wp:cNvGraphicFramePr>
+            <a:graphic xmlns:a="http://schemas.openxmlformats.org/drawingml/2006/main">
+              <a:graphicData uri="http://schemas.openxmlformats.org/drawingml/2006/picture">
+                <pic:pic xmlns:pic="http://schemas.openxmlformats.org/drawingml/2006/picture">
+                  <pic:nvPicPr>
+                    <pic:cNvPr id="1" name=""/>
+                    <pic:cNvPicPr/>
+                  </pic:nvPicPr>
+                  <pic:blipFill>
+                    <a:blip r:embed="rId77"/>
+                    <a:stretch>
+                      <a:fillRect/>
+                    </a:stretch>
+                  </pic:blipFill>
+                  <pic:spPr>
+                    <a:xfrm>
+                      <a:off x="0" y="0"/>
+                      <a:ext cx="3202921" cy="1670772"/>
+                    </a:xfrm>
+                    <a:prstGeom prst="rect">
+                      <a:avLst/>
+                    </a:prstGeom>
+                  </pic:spPr>
+                </pic:pic>
+              </a:graphicData>
+            </a:graphic>
+          </wp:inline>
+        </w:drawing>
+      </w:r>
+    </w:p>
+    <w:p>
+      <w:pPr>
+        <w:jc w:val="left"/>
+      </w:pPr>
+      <w:r>
+        <w:t>Pour lancer un nouveau craft, il s’agit de choisir un craft dans la liste des recettes</w:t>
+      </w:r>
+      <w:r>
+        <w:t>. Le coût en ressources nécessaires à la création de l’objet sont indiquées en-dessous, en vert si l’utilisateur les possède déjà, en rouge sinon.</w:t>
+      </w:r>
+    </w:p>
+    <w:p>
+      <w:pPr>
+        <w:jc w:val="center"/>
+      </w:pPr>
+      <w:r>
+        <w:rPr>
+          <w:noProof/>
+        </w:rPr>
+        <w:drawing>
+          <wp:inline distT="0" distB="0" distL="0" distR="0" wp14:anchorId="3405850B" wp14:editId="19F23F3D">
+            <wp:extent cx="2812211" cy="1460065"/>
+            <wp:effectExtent l="0" t="0" r="7620" b="6985"/>
+            <wp:docPr id="235" name="Image 235"/>
+            <wp:cNvGraphicFramePr>
+              <a:graphicFrameLocks xmlns:a="http://schemas.openxmlformats.org/drawingml/2006/main" noChangeAspect="1"/>
+            </wp:cNvGraphicFramePr>
+            <a:graphic xmlns:a="http://schemas.openxmlformats.org/drawingml/2006/main">
+              <a:graphicData uri="http://schemas.openxmlformats.org/drawingml/2006/picture">
+                <pic:pic xmlns:pic="http://schemas.openxmlformats.org/drawingml/2006/picture">
+                  <pic:nvPicPr>
+                    <pic:cNvPr id="1" name=""/>
+                    <pic:cNvPicPr/>
+                  </pic:nvPicPr>
+                  <pic:blipFill>
+                    <a:blip r:embed="rId78"/>
+                    <a:stretch>
+                      <a:fillRect/>
+                    </a:stretch>
+                  </pic:blipFill>
+                  <pic:spPr>
+                    <a:xfrm>
+                      <a:off x="0" y="0"/>
+                      <a:ext cx="2816226" cy="1462149"/>
+                    </a:xfrm>
+                    <a:prstGeom prst="rect">
+                      <a:avLst/>
+                    </a:prstGeom>
+                  </pic:spPr>
+                </pic:pic>
+              </a:graphicData>
+            </a:graphic>
+          </wp:inline>
+        </w:drawing>
+      </w:r>
+      <w:r>
+        <w:rPr>
+          <w:noProof/>
+        </w:rPr>
+        <w:t xml:space="preserve"> </w:t>
+      </w:r>
+      <w:r>
+        <w:rPr>
+          <w:noProof/>
+        </w:rPr>
+        <w:t xml:space="preserve"> </w:t>
+      </w:r>
+      <w:r>
+        <w:rPr>
+          <w:noProof/>
+        </w:rPr>
+        <w:drawing>
+          <wp:inline distT="0" distB="0" distL="0" distR="0" wp14:anchorId="39E93BF2" wp14:editId="43AD8E2D">
+            <wp:extent cx="2648310" cy="1357794"/>
+            <wp:effectExtent l="0" t="0" r="0" b="0"/>
+            <wp:docPr id="236" name="Image 236"/>
+            <wp:cNvGraphicFramePr>
+              <a:graphicFrameLocks xmlns:a="http://schemas.openxmlformats.org/drawingml/2006/main" noChangeAspect="1"/>
+            </wp:cNvGraphicFramePr>
+            <a:graphic xmlns:a="http://schemas.openxmlformats.org/drawingml/2006/main">
+              <a:graphicData uri="http://schemas.openxmlformats.org/drawingml/2006/picture">
+                <pic:pic xmlns:pic="http://schemas.openxmlformats.org/drawingml/2006/picture">
+                  <pic:nvPicPr>
+                    <pic:cNvPr id="1" name=""/>
+                    <pic:cNvPicPr/>
+                  </pic:nvPicPr>
+                  <pic:blipFill>
+                    <a:blip r:embed="rId79"/>
+                    <a:stretch>
+                      <a:fillRect/>
+                    </a:stretch>
+                  </pic:blipFill>
+                  <pic:spPr>
+                    <a:xfrm>
+                      <a:off x="0" y="0"/>
+                      <a:ext cx="2658598" cy="1363069"/>
+                    </a:xfrm>
+                    <a:prstGeom prst="rect">
+                      <a:avLst/>
+                    </a:prstGeom>
+                  </pic:spPr>
+                </pic:pic>
+              </a:graphicData>
+            </a:graphic>
+          </wp:inline>
+        </w:drawing>
+      </w:r>
+    </w:p>
+    <w:p>
+      <w:pPr>
+        <w:jc w:val="left"/>
+      </w:pPr>
+      <w:r>
+        <w:t>Une fois la recette sélectionnée</w:t>
+      </w:r>
+      <w:r>
+        <w:t xml:space="preserve">, </w:t>
+      </w:r>
+      <w:r>
+        <w:t xml:space="preserve">la quantité de objet à crafté est encore choisi, puis le craft est lancé en cliquant sur « Place Order ». </w:t>
+      </w:r>
+    </w:p>
+    <w:p>
+      <w:pPr>
+        <w:jc w:val="center"/>
+      </w:pPr>
+      <w:r>
+        <w:rPr>
+          <w:noProof/>
+        </w:rPr>
+        <w:drawing>
+          <wp:inline distT="0" distB="0" distL="0" distR="0" wp14:anchorId="25A1909B" wp14:editId="4A7FA036">
+            <wp:extent cx="2070340" cy="558663"/>
+            <wp:effectExtent l="0" t="0" r="6350" b="0"/>
+            <wp:docPr id="237" name="Image 237"/>
+            <wp:cNvGraphicFramePr>
+              <a:graphicFrameLocks xmlns:a="http://schemas.openxmlformats.org/drawingml/2006/main" noChangeAspect="1"/>
+            </wp:cNvGraphicFramePr>
+            <a:graphic xmlns:a="http://schemas.openxmlformats.org/drawingml/2006/main">
+              <a:graphicData uri="http://schemas.openxmlformats.org/drawingml/2006/picture">
+                <pic:pic xmlns:pic="http://schemas.openxmlformats.org/drawingml/2006/picture">
+                  <pic:nvPicPr>
+                    <pic:cNvPr id="1" name=""/>
+                    <pic:cNvPicPr/>
+                  </pic:nvPicPr>
+                  <pic:blipFill>
+                    <a:blip r:embed="rId80"/>
+                    <a:stretch>
+                      <a:fillRect/>
+                    </a:stretch>
+                  </pic:blipFill>
+                  <pic:spPr>
+                    <a:xfrm>
+                      <a:off x="0" y="0"/>
+                      <a:ext cx="2079520" cy="561140"/>
+                    </a:xfrm>
+                    <a:prstGeom prst="rect">
+                      <a:avLst/>
+                    </a:prstGeom>
+                  </pic:spPr>
+                </pic:pic>
+              </a:graphicData>
+            </a:graphic>
+          </wp:inline>
+        </w:drawing>
+      </w:r>
+    </w:p>
+    <w:p>
+      <w:pPr>
+        <w:jc w:val="left"/>
+      </w:pPr>
+      <w:r>
+        <w:lastRenderedPageBreak/>
+        <w:t>Une fois un</w:t>
+      </w:r>
+      <w:r>
+        <w:t>e</w:t>
+      </w:r>
+      <w:r>
+        <w:t xml:space="preserve"> série de craft lancée, une barre de progression est démarrée pour montrer le temps restant avant la création de l’objet. Les ressources nécessaires la fabrication de toute la série sont retirées des ressources du joueur et une fois le craft terminé, celui-ci est ajouté à la liste des objets du joueur</w:t>
+      </w:r>
+      <w:r>
+        <w:t>.</w:t>
+      </w:r>
+    </w:p>
+    <w:p>
+      <w:pPr>
+        <w:jc w:val="center"/>
+      </w:pPr>
+      <w:r>
+        <w:rPr>
+          <w:noProof/>
+        </w:rPr>
+        <w:drawing>
+          <wp:inline distT="0" distB="0" distL="0" distR="0" wp14:anchorId="0CF86530" wp14:editId="0B44C6B7">
+            <wp:extent cx="3164456" cy="2632252"/>
+            <wp:effectExtent l="0" t="0" r="0" b="0"/>
+            <wp:docPr id="229" name="Image 229"/>
+            <wp:cNvGraphicFramePr>
+              <a:graphicFrameLocks xmlns:a="http://schemas.openxmlformats.org/drawingml/2006/main" noChangeAspect="1"/>
+            </wp:cNvGraphicFramePr>
+            <a:graphic xmlns:a="http://schemas.openxmlformats.org/drawingml/2006/main">
+              <a:graphicData uri="http://schemas.openxmlformats.org/drawingml/2006/picture">
+                <pic:pic xmlns:pic="http://schemas.openxmlformats.org/drawingml/2006/picture">
+                  <pic:nvPicPr>
+                    <pic:cNvPr id="1" name=""/>
+                    <pic:cNvPicPr/>
+                  </pic:nvPicPr>
+                  <pic:blipFill>
+                    <a:blip r:embed="rId81"/>
+                    <a:stretch>
+                      <a:fillRect/>
+                    </a:stretch>
+                  </pic:blipFill>
+                  <pic:spPr>
+                    <a:xfrm>
+                      <a:off x="0" y="0"/>
+                      <a:ext cx="3173591" cy="2639850"/>
+                    </a:xfrm>
+                    <a:prstGeom prst="rect">
+                      <a:avLst/>
+                    </a:prstGeom>
+                  </pic:spPr>
+                </pic:pic>
+              </a:graphicData>
+            </a:graphic>
+          </wp:inline>
+        </w:drawing>
+      </w:r>
+    </w:p>
+    <w:p>
+      <w:pPr>
+        <w:jc w:val="center"/>
+      </w:pPr>
+    </w:p>
+    <w:p>
+      <w:pPr>
+        <w:pStyle w:val="Titre3"/>
+      </w:pPr>
+      <w:r>
+        <w:t xml:space="preserve">Amélioration </w:t>
+      </w:r>
+      <w:r>
+        <w:t xml:space="preserve">et construction </w:t>
+      </w:r>
+      <w:r>
+        <w:t>d’un wagon</w:t>
+      </w:r>
+    </w:p>
+    <w:p>
+      <w:r>
+        <w:t>Pour améliorer ou construire un wagon, l’onglet Hangar est disponible sur le tableau de bord</w:t>
+      </w:r>
+    </w:p>
+    <w:p>
+      <w:pPr>
+        <w:jc w:val="center"/>
+      </w:pPr>
+      <w:r>
+        <w:rPr>
+          <w:noProof/>
+        </w:rPr>
+        <w:drawing>
+          <wp:inline distT="0" distB="0" distL="0" distR="0" wp14:anchorId="5136518B" wp14:editId="635712F6">
+            <wp:extent cx="5331125" cy="3015608"/>
+            <wp:effectExtent l="0" t="0" r="3175" b="0"/>
+            <wp:docPr id="238" name="Image 238"/>
+            <wp:cNvGraphicFramePr>
+              <a:graphicFrameLocks xmlns:a="http://schemas.openxmlformats.org/drawingml/2006/main" noChangeAspect="1"/>
+            </wp:cNvGraphicFramePr>
+            <a:graphic xmlns:a="http://schemas.openxmlformats.org/drawingml/2006/main">
+              <a:graphicData uri="http://schemas.openxmlformats.org/drawingml/2006/picture">
+                <pic:pic xmlns:pic="http://schemas.openxmlformats.org/drawingml/2006/picture">
+                  <pic:nvPicPr>
+                    <pic:cNvPr id="1" name=""/>
+                    <pic:cNvPicPr/>
+                  </pic:nvPicPr>
+                  <pic:blipFill>
+                    <a:blip r:embed="rId82"/>
+                    <a:stretch>
+                      <a:fillRect/>
+                    </a:stretch>
+                  </pic:blipFill>
+                  <pic:spPr>
+                    <a:xfrm>
+                      <a:off x="0" y="0"/>
+                      <a:ext cx="5346452" cy="3024278"/>
+                    </a:xfrm>
+                    <a:prstGeom prst="rect">
+                      <a:avLst/>
+                    </a:prstGeom>
+                  </pic:spPr>
+                </pic:pic>
+              </a:graphicData>
+            </a:graphic>
+          </wp:inline>
+        </w:drawing>
+      </w:r>
+    </w:p>
+    <w:p>
+      <w:pPr>
+        <w:jc w:val="left"/>
+      </w:pPr>
+    </w:p>
+    <w:p>
+      <w:pPr>
+        <w:jc w:val="left"/>
+      </w:pPr>
+      <w:r>
+        <w:t xml:space="preserve">Le tableau info </w:t>
+      </w:r>
+      <w:r>
+        <w:t>donne des informations sur l’état courant du train</w:t>
+      </w:r>
+    </w:p>
+    <w:p>
+      <w:pPr>
+        <w:jc w:val="center"/>
+        <w:rPr>
+          <w:noProof/>
+        </w:rPr>
+      </w:pPr>
+      <w:r>
+        <w:rPr>
+          <w:noProof/>
+        </w:rPr>
+        <w:drawing>
+          <wp:inline distT="0" distB="0" distL="0" distR="0" wp14:anchorId="0607AE00" wp14:editId="6FAAEAAC">
+            <wp:extent cx="3686175" cy="923925"/>
+            <wp:effectExtent l="0" t="0" r="9525" b="9525"/>
+            <wp:docPr id="239" name="Image 239"/>
+            <wp:cNvGraphicFramePr>
+              <a:graphicFrameLocks xmlns:a="http://schemas.openxmlformats.org/drawingml/2006/main" noChangeAspect="1"/>
+            </wp:cNvGraphicFramePr>
+            <a:graphic xmlns:a="http://schemas.openxmlformats.org/drawingml/2006/main">
+              <a:graphicData uri="http://schemas.openxmlformats.org/drawingml/2006/picture">
+                <pic:pic xmlns:pic="http://schemas.openxmlformats.org/drawingml/2006/picture">
+                  <pic:nvPicPr>
+                    <pic:cNvPr id="1" name=""/>
+                    <pic:cNvPicPr/>
+                  </pic:nvPicPr>
+                  <pic:blipFill>
+                    <a:blip r:embed="rId83"/>
+                    <a:stretch>
+                      <a:fillRect/>
+                    </a:stretch>
+                  </pic:blipFill>
+                  <pic:spPr>
+                    <a:xfrm>
+                      <a:off x="0" y="0"/>
+                      <a:ext cx="3686175" cy="923925"/>
+                    </a:xfrm>
+                    <a:prstGeom prst="rect">
+                      <a:avLst/>
+                    </a:prstGeom>
+                  </pic:spPr>
+                </pic:pic>
+              </a:graphicData>
+            </a:graphic>
+          </wp:inline>
+        </w:drawing>
+      </w:r>
+      <w:r>
+        <w:t xml:space="preserve"> </w:t>
+      </w:r>
+      <w:r>
+        <w:rPr>
+          <w:noProof/>
+        </w:rPr>
+        <w:drawing>
+          <wp:inline distT="0" distB="0" distL="0" distR="0" wp14:anchorId="2D4C5B06" wp14:editId="57CBC1E9">
+            <wp:extent cx="1060450" cy="888521"/>
+            <wp:effectExtent l="0" t="0" r="6350" b="6985"/>
+            <wp:docPr id="240" name="Image 240"/>
+            <wp:cNvGraphicFramePr>
+              <a:graphicFrameLocks xmlns:a="http://schemas.openxmlformats.org/drawingml/2006/main" noChangeAspect="1"/>
+            </wp:cNvGraphicFramePr>
+            <a:graphic xmlns:a="http://schemas.openxmlformats.org/drawingml/2006/main">
+              <a:graphicData uri="http://schemas.openxmlformats.org/drawingml/2006/picture">
+                <pic:pic xmlns:pic="http://schemas.openxmlformats.org/drawingml/2006/picture">
+                  <pic:nvPicPr>
+                    <pic:cNvPr id="1" name=""/>
+                    <pic:cNvPicPr/>
+                  </pic:nvPicPr>
+                  <pic:blipFill rotWithShape="1">
+                    <a:blip r:embed="rId84"/>
+                    <a:srcRect b="28268"/>
+                    <a:stretch/>
+                  </pic:blipFill>
+                  <pic:spPr bwMode="auto">
+                    <a:xfrm>
+                      <a:off x="0" y="0"/>
+                      <a:ext cx="1083002" cy="907417"/>
+                    </a:xfrm>
+                    <a:prstGeom prst="rect">
+                      <a:avLst/>
+                    </a:prstGeom>
+                    <a:ln>
+                      <a:noFill/>
+                    </a:ln>
+                    <a:extLst>
+                      <a:ext uri="{53640926-AAD7-44D8-BBD7-CCE9431645EC}">
+                        <a14:shadowObscured xmlns:a14="http://schemas.microsoft.com/office/drawing/2010/main"/>
+                      </a:ext>
+                    </a:extLst>
+                  </pic:spPr>
+                </pic:pic>
+              </a:graphicData>
+            </a:graphic>
+          </wp:inline>
+        </w:drawing>
+      </w:r>
+    </w:p>
+    <w:p>
+      <w:pPr>
+        <w:pStyle w:val="Paragraphedeliste"/>
+        <w:numPr>
+          <w:ilvl w:val="0"/>
+          <w:numId w:val="1"/>
+        </w:numPr>
+        <w:jc w:val="left"/>
+      </w:pPr>
+      <w:r>
+        <w:t>Size  correspond au nombre de wagon du train</w:t>
+      </w:r>
+    </w:p>
+    <w:p>
+      <w:pPr>
+        <w:pStyle w:val="Paragraphedeliste"/>
+        <w:numPr>
+          <w:ilvl w:val="0"/>
+          <w:numId w:val="1"/>
+        </w:numPr>
+        <w:jc w:val="left"/>
+      </w:pPr>
+      <w:r>
+        <w:t>Speed correspond à la vitesse de la locomotive</w:t>
+      </w:r>
+    </w:p>
+    <w:p>
+      <w:pPr>
+        <w:pStyle w:val="Paragraphedeliste"/>
+        <w:numPr>
+          <w:ilvl w:val="0"/>
+          <w:numId w:val="1"/>
+        </w:numPr>
+        <w:jc w:val="left"/>
+      </w:pPr>
+      <w:r>
+        <w:lastRenderedPageBreak/>
+        <w:t xml:space="preserve">Cargo à la quantité de ressources actuelles (ressource prévues) par rapport à la quantité maximale d’objets accumulables. </w:t>
+      </w:r>
+    </w:p>
+    <w:p>
+      <w:pPr>
+        <w:pStyle w:val="Paragraphedeliste"/>
+        <w:numPr>
+          <w:ilvl w:val="0"/>
+          <w:numId w:val="1"/>
+        </w:numPr>
+        <w:jc w:val="left"/>
+      </w:pPr>
+      <w:r>
+        <w:t>Crafts indique le nombre de crafts lancé (crafts prévus) par rapport au nombre de crafts possible à lancer en parallèle</w:t>
+      </w:r>
+    </w:p>
+    <w:p>
+      <w:pPr>
+        <w:jc w:val="left"/>
+      </w:pPr>
+      <w:r>
+        <w:t xml:space="preserve">Le tableau des wagons indique le nombre de wagon que le train possède par type de wagon. </w:t>
+      </w:r>
+    </w:p>
+    <w:p>
+      <w:pPr>
+        <w:pStyle w:val="Titre4"/>
+      </w:pPr>
+      <w:r>
+        <w:t>Créer un wagon</w:t>
+      </w:r>
+    </w:p>
+    <w:p>
+      <w:r>
+        <w:t>Pou</w:t>
+      </w:r>
+      <w:r>
+        <w:t>r construire un wagon, choisir le wagon à construire et cliquer sur le bouton « Create »</w:t>
+      </w:r>
+    </w:p>
+    <w:p>
+      <w:r>
+        <w:t>La liste des re</w:t>
+      </w:r>
+      <w:r>
+        <w:t>ssources nécessaires à la construction</w:t>
+      </w:r>
+      <w:r>
+        <w:t xml:space="preserve"> sont disponibles dans un tableau « Cost »</w:t>
+      </w:r>
+      <w:r>
+        <w:t xml:space="preserve">  </w:t>
+      </w:r>
+    </w:p>
+    <w:p>
+      <w:pPr>
+        <w:jc w:val="center"/>
+      </w:pPr>
+      <w:r>
+        <w:rPr>
+          <w:noProof/>
+        </w:rPr>
+        <w:drawing>
+          <wp:inline distT="0" distB="0" distL="0" distR="0" wp14:anchorId="2A30A315" wp14:editId="5B7D69ED">
+            <wp:extent cx="2674189" cy="1874689"/>
+            <wp:effectExtent l="0" t="0" r="0" b="0"/>
+            <wp:docPr id="243" name="Image 243"/>
+            <wp:cNvGraphicFramePr>
+              <a:graphicFrameLocks xmlns:a="http://schemas.openxmlformats.org/drawingml/2006/main" noChangeAspect="1"/>
+            </wp:cNvGraphicFramePr>
+            <a:graphic xmlns:a="http://schemas.openxmlformats.org/drawingml/2006/main">
+              <a:graphicData uri="http://schemas.openxmlformats.org/drawingml/2006/picture">
+                <pic:pic xmlns:pic="http://schemas.openxmlformats.org/drawingml/2006/picture">
+                  <pic:nvPicPr>
+                    <pic:cNvPr id="1" name=""/>
+                    <pic:cNvPicPr/>
+                  </pic:nvPicPr>
+                  <pic:blipFill>
+                    <a:blip r:embed="rId85"/>
+                    <a:stretch>
+                      <a:fillRect/>
+                    </a:stretch>
+                  </pic:blipFill>
+                  <pic:spPr>
+                    <a:xfrm>
+                      <a:off x="0" y="0"/>
+                      <a:ext cx="2686289" cy="1883172"/>
+                    </a:xfrm>
+                    <a:prstGeom prst="rect">
+                      <a:avLst/>
+                    </a:prstGeom>
+                  </pic:spPr>
+                </pic:pic>
+              </a:graphicData>
+            </a:graphic>
+          </wp:inline>
+        </w:drawing>
+      </w:r>
+      <w:r>
+        <w:t xml:space="preserve">    </w:t>
+      </w:r>
+      <w:r>
+        <w:rPr>
+          <w:noProof/>
+        </w:rPr>
+        <w:drawing>
+          <wp:inline distT="0" distB="0" distL="0" distR="0" wp14:anchorId="25620A44" wp14:editId="266006CA">
+            <wp:extent cx="946395" cy="1844435"/>
+            <wp:effectExtent l="0" t="0" r="6350" b="3810"/>
+            <wp:docPr id="244" name="Image 244"/>
+            <wp:cNvGraphicFramePr>
+              <a:graphicFrameLocks xmlns:a="http://schemas.openxmlformats.org/drawingml/2006/main" noChangeAspect="1"/>
+            </wp:cNvGraphicFramePr>
+            <a:graphic xmlns:a="http://schemas.openxmlformats.org/drawingml/2006/main">
+              <a:graphicData uri="http://schemas.openxmlformats.org/drawingml/2006/picture">
+                <pic:pic xmlns:pic="http://schemas.openxmlformats.org/drawingml/2006/picture">
+                  <pic:nvPicPr>
+                    <pic:cNvPr id="1" name=""/>
+                    <pic:cNvPicPr/>
+                  </pic:nvPicPr>
+                  <pic:blipFill>
+                    <a:blip r:embed="rId86"/>
+                    <a:stretch>
+                      <a:fillRect/>
+                    </a:stretch>
+                  </pic:blipFill>
+                  <pic:spPr>
+                    <a:xfrm>
+                      <a:off x="0" y="0"/>
+                      <a:ext cx="956995" cy="1865093"/>
+                    </a:xfrm>
+                    <a:prstGeom prst="rect">
+                      <a:avLst/>
+                    </a:prstGeom>
+                  </pic:spPr>
+                </pic:pic>
+              </a:graphicData>
+            </a:graphic>
+          </wp:inline>
+        </w:drawing>
+      </w:r>
+    </w:p>
+    <w:p>
+      <w:r>
+        <w:t>Une barre de progression se lance pour indiquer le temps restant avant que le wagon soit construit</w:t>
+      </w:r>
+    </w:p>
+    <w:p/>
+    <w:p/>
+    <w:p>
+      <w:pPr>
+        <w:pStyle w:val="Titre4"/>
+        <w:rPr>
+          <w:rStyle w:val="Emphaseintense"/>
+          <w:i/>
+          <w:iCs/>
+          <w:color w:val="2F5496" w:themeColor="accent1" w:themeShade="BF"/>
+        </w:rPr>
+      </w:pPr>
+      <w:r>
+        <w:rPr>
+          <w:rStyle w:val="Emphaseintense"/>
+          <w:i/>
+          <w:iCs/>
+          <w:color w:val="2F5496" w:themeColor="accent1" w:themeShade="BF"/>
+        </w:rPr>
+        <w:t>Upgrader un wagon</w:t>
+      </w:r>
+    </w:p>
+    <w:p>
+      <w:r>
+        <w:t xml:space="preserve">Pour upgrader un wagon, choisir un wagon à améliorer et cliquer sur le bouton « Upgrade ». </w:t>
+      </w:r>
+    </w:p>
+    <w:p>
+      <w:r>
+        <w:t>La liste des ressources nécessaires à l’amélioration sont disponibles dans un tableau « Cost »</w:t>
+      </w:r>
+    </w:p>
+    <w:p>
+      <w:pPr>
+        <w:jc w:val="center"/>
+      </w:pPr>
+      <w:r>
+        <w:rPr>
+          <w:noProof/>
+        </w:rPr>
+        <w:drawing>
+          <wp:inline distT="0" distB="0" distL="0" distR="0" wp14:anchorId="1CBD4618" wp14:editId="686AA404">
+            <wp:extent cx="2268747" cy="1647406"/>
+            <wp:effectExtent l="0" t="0" r="0" b="0"/>
+            <wp:docPr id="241" name="Image 241"/>
+            <wp:cNvGraphicFramePr>
+              <a:graphicFrameLocks xmlns:a="http://schemas.openxmlformats.org/drawingml/2006/main" noChangeAspect="1"/>
+            </wp:cNvGraphicFramePr>
+            <a:graphic xmlns:a="http://schemas.openxmlformats.org/drawingml/2006/main">
+              <a:graphicData uri="http://schemas.openxmlformats.org/drawingml/2006/picture">
+                <pic:pic xmlns:pic="http://schemas.openxmlformats.org/drawingml/2006/picture">
+                  <pic:nvPicPr>
+                    <pic:cNvPr id="1" name=""/>
+                    <pic:cNvPicPr/>
+                  </pic:nvPicPr>
+                  <pic:blipFill>
+                    <a:blip r:embed="rId87"/>
+                    <a:stretch>
+                      <a:fillRect/>
+                    </a:stretch>
+                  </pic:blipFill>
+                  <pic:spPr>
+                    <a:xfrm>
+                      <a:off x="0" y="0"/>
+                      <a:ext cx="2289870" cy="1662744"/>
+                    </a:xfrm>
+                    <a:prstGeom prst="rect">
+                      <a:avLst/>
+                    </a:prstGeom>
+                  </pic:spPr>
+                </pic:pic>
+              </a:graphicData>
+            </a:graphic>
+          </wp:inline>
+        </w:drawing>
+      </w:r>
+      <w:r>
+        <w:t xml:space="preserve">  </w:t>
+      </w:r>
+      <w:r>
+        <w:t xml:space="preserve">  </w:t>
+      </w:r>
+      <w:r>
+        <w:rPr>
+          <w:noProof/>
+        </w:rPr>
+        <w:drawing>
+          <wp:inline distT="0" distB="0" distL="0" distR="0" wp14:anchorId="28F74D20" wp14:editId="63E4F8D0">
+            <wp:extent cx="888521" cy="1617721"/>
+            <wp:effectExtent l="0" t="0" r="6985" b="1905"/>
+            <wp:docPr id="242" name="Image 242"/>
+            <wp:cNvGraphicFramePr>
+              <a:graphicFrameLocks xmlns:a="http://schemas.openxmlformats.org/drawingml/2006/main" noChangeAspect="1"/>
+            </wp:cNvGraphicFramePr>
+            <a:graphic xmlns:a="http://schemas.openxmlformats.org/drawingml/2006/main">
+              <a:graphicData uri="http://schemas.openxmlformats.org/drawingml/2006/picture">
+                <pic:pic xmlns:pic="http://schemas.openxmlformats.org/drawingml/2006/picture">
+                  <pic:nvPicPr>
+                    <pic:cNvPr id="1" name=""/>
+                    <pic:cNvPicPr/>
+                  </pic:nvPicPr>
+                  <pic:blipFill>
+                    <a:blip r:embed="rId88"/>
+                    <a:stretch>
+                      <a:fillRect/>
+                    </a:stretch>
+                  </pic:blipFill>
+                  <pic:spPr>
+                    <a:xfrm>
+                      <a:off x="0" y="0"/>
+                      <a:ext cx="905069" cy="1647849"/>
+                    </a:xfrm>
+                    <a:prstGeom prst="rect">
+                      <a:avLst/>
+                    </a:prstGeom>
+                  </pic:spPr>
+                </pic:pic>
+              </a:graphicData>
+            </a:graphic>
+          </wp:inline>
+        </w:drawing>
+      </w:r>
+    </w:p>
+    <w:p>
+      <w:pPr>
+        <w:jc w:val="left"/>
+      </w:pPr>
+      <w:r>
+        <w:t>Une barre de progression se lance pour indiquer le temps restant a</w:t>
+      </w:r>
+      <w:r>
+        <w:t>vant que le wagon soit upgradé</w:t>
+      </w:r>
+    </w:p>
+    <w:p>
+      <w:pPr>
+        <w:jc w:val="left"/>
+      </w:pPr>
+      <w:r>
+        <w:t>Les wagons upgradé</w:t>
+      </w:r>
+      <w:r>
+        <w:t>s</w:t>
+      </w:r>
+      <w:r>
+        <w:t xml:space="preserve"> deviennent plus efficaces dans leur rôle :</w:t>
+      </w:r>
+    </w:p>
+    <w:p>
+      <w:pPr>
+        <w:pStyle w:val="Paragraphedeliste"/>
+        <w:numPr>
+          <w:ilvl w:val="0"/>
+          <w:numId w:val="1"/>
+        </w:numPr>
+        <w:jc w:val="left"/>
+      </w:pPr>
+      <w:r>
+        <w:t>Wagon drill, saw, pump : augment</w:t>
+      </w:r>
+      <w:r>
+        <w:t>ation</w:t>
+      </w:r>
+      <w:r>
+        <w:t xml:space="preserve"> du nombre de ressource</w:t>
+      </w:r>
+      <w:r>
+        <w:t xml:space="preserve"> récoltées par secondes</w:t>
+      </w:r>
+    </w:p>
+    <w:p>
+      <w:pPr>
+        <w:pStyle w:val="Paragraphedeliste"/>
+        <w:numPr>
+          <w:ilvl w:val="0"/>
+          <w:numId w:val="1"/>
+        </w:numPr>
+        <w:jc w:val="left"/>
+      </w:pPr>
+      <w:r>
+        <w:t xml:space="preserve">Wagon Cargo : </w:t>
+      </w:r>
+      <w:r>
+        <w:t>augmenter de la capacité de stockage du train</w:t>
+      </w:r>
+    </w:p>
+    <w:p>
+      <w:pPr>
+        <w:pStyle w:val="Paragraphedeliste"/>
+        <w:numPr>
+          <w:ilvl w:val="0"/>
+          <w:numId w:val="1"/>
+        </w:numPr>
+        <w:jc w:val="left"/>
+      </w:pPr>
+      <w:r>
+        <w:t>Wagon Loco : augmentation de la vitesse du train</w:t>
+      </w:r>
+    </w:p>
+    <w:p>
+      <w:pPr>
+        <w:jc w:val="left"/>
+      </w:pPr>
+    </w:p>
+    <w:p>
+      <w:pPr>
+        <w:pStyle w:val="Titre3"/>
+      </w:pPr>
+      <w:r>
+        <w:t xml:space="preserve">Trading </w:t>
+      </w:r>
+    </w:p>
+    <w:p>
+      <w:r>
+        <w:t>Un objectif du jeu est de pouvoir partager des ressources avec les autres joueurs du serveur</w:t>
+      </w:r>
+      <w:r>
+        <w:t xml:space="preserve">. </w:t>
+      </w:r>
+    </w:p>
+    <w:p>
+      <w:r>
+        <w:lastRenderedPageBreak/>
+        <w:t>Pour ce faire, un onglet « Trade » est disponible sur le tableau de bord.</w:t>
+      </w:r>
+    </w:p>
+    <w:p>
+      <w:r>
+        <w:rPr>
+          <w:noProof/>
+        </w:rPr>
+        <w:drawing>
+          <wp:inline distT="0" distB="0" distL="0" distR="0" wp14:anchorId="2B9B6328" wp14:editId="5A669F88">
+            <wp:extent cx="6479540" cy="3183255"/>
+            <wp:effectExtent l="0" t="0" r="0" b="0"/>
+            <wp:docPr id="246" name="Image 246"/>
+            <wp:cNvGraphicFramePr>
+              <a:graphicFrameLocks xmlns:a="http://schemas.openxmlformats.org/drawingml/2006/main" noChangeAspect="1"/>
+            </wp:cNvGraphicFramePr>
+            <a:graphic xmlns:a="http://schemas.openxmlformats.org/drawingml/2006/main">
+              <a:graphicData uri="http://schemas.openxmlformats.org/drawingml/2006/picture">
+                <pic:pic xmlns:pic="http://schemas.openxmlformats.org/drawingml/2006/picture">
+                  <pic:nvPicPr>
+                    <pic:cNvPr id="1" name=""/>
+                    <pic:cNvPicPr/>
+                  </pic:nvPicPr>
+                  <pic:blipFill>
+                    <a:blip r:embed="rId89"/>
+                    <a:stretch>
+                      <a:fillRect/>
+                    </a:stretch>
+                  </pic:blipFill>
+                  <pic:spPr>
+                    <a:xfrm>
+                      <a:off x="0" y="0"/>
+                      <a:ext cx="6479540" cy="3183255"/>
+                    </a:xfrm>
+                    <a:prstGeom prst="rect">
+                      <a:avLst/>
+                    </a:prstGeom>
+                  </pic:spPr>
+                </pic:pic>
+              </a:graphicData>
+            </a:graphic>
+          </wp:inline>
+        </w:drawing>
+      </w:r>
+    </w:p>
+    <w:p>
+      <w:pPr>
+        <w:pStyle w:val="Titre4"/>
+      </w:pPr>
+      <w:r>
+        <w:t>Placer une offre</w:t>
+      </w:r>
+    </w:p>
+    <w:p>
+      <w:pPr>
+        <w:jc w:val="left"/>
+      </w:pPr>
+      <w:r>
+        <w:t xml:space="preserve">Pour déposer une offre : </w:t>
+      </w:r>
+    </w:p>
+    <w:p>
+      <w:pPr>
+        <w:pStyle w:val="Paragraphedeliste"/>
+        <w:numPr>
+          <w:ilvl w:val="0"/>
+          <w:numId w:val="1"/>
+        </w:numPr>
+        <w:jc w:val="left"/>
+      </w:pPr>
+      <w:r>
+        <w:t xml:space="preserve">Choisir la ressource à offrir </w:t>
+      </w:r>
+    </w:p>
+    <w:p>
+      <w:pPr>
+        <w:pStyle w:val="Paragraphedeliste"/>
+        <w:numPr>
+          <w:ilvl w:val="0"/>
+          <w:numId w:val="1"/>
+        </w:numPr>
+        <w:jc w:val="left"/>
+      </w:pPr>
+      <w:r>
+        <w:t xml:space="preserve">Déterminer sa quantité </w:t>
+      </w:r>
+    </w:p>
+    <w:p>
+      <w:pPr>
+        <w:pStyle w:val="Paragraphedeliste"/>
+        <w:numPr>
+          <w:ilvl w:val="0"/>
+          <w:numId w:val="1"/>
+        </w:numPr>
+        <w:jc w:val="left"/>
+      </w:pPr>
+      <w:r>
+        <w:t>Choisir la ressource demandée en échange</w:t>
+      </w:r>
+    </w:p>
+    <w:p>
+      <w:pPr>
+        <w:pStyle w:val="Paragraphedeliste"/>
+        <w:numPr>
+          <w:ilvl w:val="0"/>
+          <w:numId w:val="1"/>
+        </w:numPr>
+        <w:jc w:val="left"/>
+      </w:pPr>
+      <w:r>
+        <w:t xml:space="preserve">Déterminer son montant </w:t>
+      </w:r>
+    </w:p>
+    <w:p>
+      <w:pPr>
+        <w:pStyle w:val="Paragraphedeliste"/>
+        <w:numPr>
+          <w:ilvl w:val="0"/>
+          <w:numId w:val="1"/>
+        </w:numPr>
+        <w:jc w:val="left"/>
+      </w:pPr>
+      <w:r>
+        <w:t>Cliquer sur le bouton « Place »</w:t>
+      </w:r>
+    </w:p>
+    <w:p>
+      <w:pPr>
+        <w:ind w:left="360"/>
+        <w:jc w:val="center"/>
+      </w:pPr>
+      <w:r>
+        <w:rPr>
+          <w:noProof/>
+        </w:rPr>
+        <w:drawing>
+          <wp:inline distT="0" distB="0" distL="0" distR="0" wp14:anchorId="1D24D261" wp14:editId="2A0D6667">
+            <wp:extent cx="3804249" cy="714650"/>
+            <wp:effectExtent l="0" t="0" r="6350" b="9525"/>
+            <wp:docPr id="247" name="Image 247"/>
+            <wp:cNvGraphicFramePr>
+              <a:graphicFrameLocks xmlns:a="http://schemas.openxmlformats.org/drawingml/2006/main" noChangeAspect="1"/>
+            </wp:cNvGraphicFramePr>
+            <a:graphic xmlns:a="http://schemas.openxmlformats.org/drawingml/2006/main">
+              <a:graphicData uri="http://schemas.openxmlformats.org/drawingml/2006/picture">
+                <pic:pic xmlns:pic="http://schemas.openxmlformats.org/drawingml/2006/picture">
+                  <pic:nvPicPr>
+                    <pic:cNvPr id="1" name=""/>
+                    <pic:cNvPicPr/>
+                  </pic:nvPicPr>
+                  <pic:blipFill>
+                    <a:blip r:embed="rId90"/>
+                    <a:stretch>
+                      <a:fillRect/>
+                    </a:stretch>
+                  </pic:blipFill>
+                  <pic:spPr>
+                    <a:xfrm>
+                      <a:off x="0" y="0"/>
+                      <a:ext cx="3821950" cy="717975"/>
+                    </a:xfrm>
+                    <a:prstGeom prst="rect">
+                      <a:avLst/>
+                    </a:prstGeom>
+                  </pic:spPr>
+                </pic:pic>
+              </a:graphicData>
+            </a:graphic>
+          </wp:inline>
+        </w:drawing>
+      </w:r>
+    </w:p>
+    <w:p>
+      <w:pPr>
+        <w:ind w:left="360"/>
+        <w:jc w:val="left"/>
+      </w:pPr>
+      <w:r>
+        <w:t>L’offre se place alors dans le tableau des offres disponibles</w:t>
+      </w:r>
+    </w:p>
+    <w:p>
+      <w:pPr>
+        <w:ind w:left="360"/>
+        <w:jc w:val="left"/>
+      </w:pPr>
+    </w:p>
+    <w:p>
+      <w:pPr>
+        <w:pStyle w:val="Titre4"/>
+      </w:pPr>
+      <w:r>
+        <w:t>Voir les offres disponibles / acheter une offre</w:t>
+      </w:r>
       <w:bookmarkStart w:id="81" w:name="_GoBack"/>
       <w:bookmarkEnd w:id="81"/>
+    </w:p>
+    <w:p>
+      <w:r>
+        <w:t xml:space="preserve">Pour voir les offres disponibles </w:t>
+      </w:r>
+      <w:r>
+        <w:t>, cliquer sur le bouton Search</w:t>
+      </w:r>
+    </w:p>
+    <w:p>
+      <w:pPr>
+        <w:ind w:left="360"/>
+        <w:jc w:val="center"/>
+      </w:pPr>
     </w:p>
     <w:p>
       <w:pPr>
@@ -27703,7 +28309,7 @@
             <w:noProof/>
             <w:lang w:val="fr-FR"/>
           </w:rPr>
-          <w:t>41</w:t>
+          <w:t>48</w:t>
         </w:r>
         <w:r>
           <w:fldChar w:fldCharType="end"/>
@@ -27758,31 +28364,7 @@
     </w:r>
     <w:r>
       <w:tab/>
-      <w:t xml:space="preserve">Allemand Adrien, </w:t>
-    </w:r>
-    <w:proofErr w:type="spellStart"/>
-    <w:r>
-      <w:t>Amrani</w:t>
-    </w:r>
-    <w:proofErr w:type="spellEnd"/>
-    <w:r>
-      <w:t xml:space="preserve"> </w:t>
-    </w:r>
-    <w:proofErr w:type="spellStart"/>
-    <w:r>
-      <w:t>Kamil</w:t>
-    </w:r>
-    <w:proofErr w:type="spellEnd"/>
-    <w:r>
-      <w:t xml:space="preserve">, </w:t>
-    </w:r>
-    <w:proofErr w:type="spellStart"/>
-    <w:r>
-      <w:t>Guidoux</w:t>
-    </w:r>
-    <w:proofErr w:type="spellEnd"/>
-    <w:r>
-      <w:t xml:space="preserve"> Vincent, Krug Loyse</w:t>
+      <w:t>Allemand Adrien, Amrani Kamil, Guidoux Vincent, Krug Loyse</w:t>
     </w:r>
   </w:p>
 </w:hdr>
@@ -28016,6 +28598,118 @@
     </w:lvl>
   </w:abstractNum>
   <w:abstractNum w:abstractNumId="2" w15:restartNumberingAfterBreak="0">
+    <w:nsid w:val="528758DA"/>
+    <w:multiLevelType w:val="hybridMultilevel"/>
+    <w:tmpl w:val="200E2A7A"/>
+    <w:lvl w:ilvl="0" w:tplc="3F2E53FA">
+      <w:numFmt w:val="bullet"/>
+      <w:lvlText w:val=""/>
+      <w:lvlJc w:val="left"/>
+      <w:pPr>
+        <w:ind w:left="720" w:hanging="360"/>
+      </w:pPr>
+      <w:rPr>
+        <w:rFonts w:ascii="Symbol" w:eastAsiaTheme="minorHAnsi" w:hAnsi="Symbol" w:cstheme="minorBidi" w:hint="default"/>
+      </w:rPr>
+    </w:lvl>
+    <w:lvl w:ilvl="1" w:tplc="100C0003" w:tentative="1">
+      <w:start w:val="1"/>
+      <w:numFmt w:val="bullet"/>
+      <w:lvlText w:val="o"/>
+      <w:lvlJc w:val="left"/>
+      <w:pPr>
+        <w:ind w:left="1440" w:hanging="360"/>
+      </w:pPr>
+      <w:rPr>
+        <w:rFonts w:ascii="Courier New" w:hAnsi="Courier New" w:cs="Courier New" w:hint="default"/>
+      </w:rPr>
+    </w:lvl>
+    <w:lvl w:ilvl="2" w:tplc="100C0005" w:tentative="1">
+      <w:start w:val="1"/>
+      <w:numFmt w:val="bullet"/>
+      <w:lvlText w:val=""/>
+      <w:lvlJc w:val="left"/>
+      <w:pPr>
+        <w:ind w:left="2160" w:hanging="360"/>
+      </w:pPr>
+      <w:rPr>
+        <w:rFonts w:ascii="Wingdings" w:hAnsi="Wingdings" w:hint="default"/>
+      </w:rPr>
+    </w:lvl>
+    <w:lvl w:ilvl="3" w:tplc="100C0001" w:tentative="1">
+      <w:start w:val="1"/>
+      <w:numFmt w:val="bullet"/>
+      <w:lvlText w:val=""/>
+      <w:lvlJc w:val="left"/>
+      <w:pPr>
+        <w:ind w:left="2880" w:hanging="360"/>
+      </w:pPr>
+      <w:rPr>
+        <w:rFonts w:ascii="Symbol" w:hAnsi="Symbol" w:hint="default"/>
+      </w:rPr>
+    </w:lvl>
+    <w:lvl w:ilvl="4" w:tplc="100C0003" w:tentative="1">
+      <w:start w:val="1"/>
+      <w:numFmt w:val="bullet"/>
+      <w:lvlText w:val="o"/>
+      <w:lvlJc w:val="left"/>
+      <w:pPr>
+        <w:ind w:left="3600" w:hanging="360"/>
+      </w:pPr>
+      <w:rPr>
+        <w:rFonts w:ascii="Courier New" w:hAnsi="Courier New" w:cs="Courier New" w:hint="default"/>
+      </w:rPr>
+    </w:lvl>
+    <w:lvl w:ilvl="5" w:tplc="100C0005" w:tentative="1">
+      <w:start w:val="1"/>
+      <w:numFmt w:val="bullet"/>
+      <w:lvlText w:val=""/>
+      <w:lvlJc w:val="left"/>
+      <w:pPr>
+        <w:ind w:left="4320" w:hanging="360"/>
+      </w:pPr>
+      <w:rPr>
+        <w:rFonts w:ascii="Wingdings" w:hAnsi="Wingdings" w:hint="default"/>
+      </w:rPr>
+    </w:lvl>
+    <w:lvl w:ilvl="6" w:tplc="100C0001" w:tentative="1">
+      <w:start w:val="1"/>
+      <w:numFmt w:val="bullet"/>
+      <w:lvlText w:val=""/>
+      <w:lvlJc w:val="left"/>
+      <w:pPr>
+        <w:ind w:left="5040" w:hanging="360"/>
+      </w:pPr>
+      <w:rPr>
+        <w:rFonts w:ascii="Symbol" w:hAnsi="Symbol" w:hint="default"/>
+      </w:rPr>
+    </w:lvl>
+    <w:lvl w:ilvl="7" w:tplc="100C0003" w:tentative="1">
+      <w:start w:val="1"/>
+      <w:numFmt w:val="bullet"/>
+      <w:lvlText w:val="o"/>
+      <w:lvlJc w:val="left"/>
+      <w:pPr>
+        <w:ind w:left="5760" w:hanging="360"/>
+      </w:pPr>
+      <w:rPr>
+        <w:rFonts w:ascii="Courier New" w:hAnsi="Courier New" w:cs="Courier New" w:hint="default"/>
+      </w:rPr>
+    </w:lvl>
+    <w:lvl w:ilvl="8" w:tplc="100C0005" w:tentative="1">
+      <w:start w:val="1"/>
+      <w:numFmt w:val="bullet"/>
+      <w:lvlText w:val=""/>
+      <w:lvlJc w:val="left"/>
+      <w:pPr>
+        <w:ind w:left="6480" w:hanging="360"/>
+      </w:pPr>
+      <w:rPr>
+        <w:rFonts w:ascii="Wingdings" w:hAnsi="Wingdings" w:hint="default"/>
+      </w:rPr>
+    </w:lvl>
+  </w:abstractNum>
+  <w:abstractNum w:abstractNumId="3" w15:restartNumberingAfterBreak="0">
     <w:nsid w:val="57E06FA8"/>
     <w:multiLevelType w:val="hybridMultilevel"/>
     <w:tmpl w:val="F544D4BE"/>
@@ -28128,7 +28822,7 @@
       </w:rPr>
     </w:lvl>
   </w:abstractNum>
-  <w:abstractNum w:abstractNumId="3" w15:restartNumberingAfterBreak="0">
+  <w:abstractNum w:abstractNumId="4" w15:restartNumberingAfterBreak="0">
     <w:nsid w:val="6489226D"/>
     <w:multiLevelType w:val="hybridMultilevel"/>
     <w:tmpl w:val="5E1CB0B6"/>
@@ -28245,12 +28939,15 @@
     <w:abstractNumId w:val="0"/>
   </w:num>
   <w:num w:numId="2">
-    <w:abstractNumId w:val="3"/>
+    <w:abstractNumId w:val="4"/>
   </w:num>
   <w:num w:numId="3">
     <w:abstractNumId w:val="1"/>
   </w:num>
   <w:num w:numId="4">
+    <w:abstractNumId w:val="3"/>
+  </w:num>
+  <w:num w:numId="5">
     <w:abstractNumId w:val="2"/>
   </w:num>
 </w:numbering>
@@ -29104,6 +29801,18 @@
       <w:color w:val="2F5496" w:themeColor="accent1" w:themeShade="BF"/>
     </w:rPr>
   </w:style>
+  <w:style w:type="character" w:styleId="Emphaseintense">
+    <w:name w:val="Intense Emphasis"/>
+    <w:basedOn w:val="Policepardfaut"/>
+    <w:uiPriority w:val="21"/>
+    <w:qFormat/>
+    <w:rsid w:val="004C3AB2"/>
+    <w:rPr>
+      <w:i/>
+      <w:iCs/>
+      <w:color w:val="4472C4" w:themeColor="accent1"/>
+    </w:rPr>
+  </w:style>
 </w:styles>
 </file>
 
@@ -29407,7 +30116,7 @@
 </file>
 
 <file path=customXml/itemProps1.xml><?xml version="1.0" encoding="utf-8"?>
-<ds:datastoreItem xmlns:ds="http://schemas.openxmlformats.org/officeDocument/2006/customXml" ds:itemID="{753850AB-E2FC-4005-B191-8F29FB17BD7C}">
+<ds:datastoreItem xmlns:ds="http://schemas.openxmlformats.org/officeDocument/2006/customXml" ds:itemID="{A0534CEC-34A1-469C-8EE6-BCD98FAF975B}">
   <ds:schemaRefs>
     <ds:schemaRef ds:uri="http://schemas.openxmlformats.org/officeDocument/2006/bibliography"/>
   </ds:schemaRefs>

</xml_diff>